<commit_message>
added a little more to documentation
</commit_message>
<xml_diff>
--- a/CrossPlatformDevelopment - Design Document.docx
+++ b/CrossPlatformDevelopment - Design Document.docx
@@ -1,6 +1,6 @@
 
 <file path=word/document.xml><?xml version="1.0" encoding="utf-8"?>
-<w:document xmlns:wpc="http://schemas.microsoft.com/office/word/2010/wordprocessingCanvas" xmlns:cx="http://schemas.microsoft.com/office/drawing/2014/chartex" xmlns:cx1="http://schemas.microsoft.com/office/drawing/2015/9/8/chartex" xmlns:cx2="http://schemas.microsoft.com/office/drawing/2015/10/21/chartex" xmlns:cx3="http://schemas.microsoft.com/office/drawing/2016/5/9/chartex" xmlns:cx4="http://schemas.microsoft.com/office/drawing/2016/5/10/chartex" xmlns:cx5="http://schemas.microsoft.com/office/drawing/2016/5/11/chartex" xmlns:cx6="http://schemas.microsoft.com/office/drawing/2016/5/12/chartex" xmlns:cx7="http://schemas.microsoft.com/office/drawing/2016/5/13/chartex" xmlns:cx8="http://schemas.microsoft.com/office/drawing/2016/5/14/chartex" xmlns:mc="http://schemas.openxmlformats.org/markup-compatibility/2006" xmlns:aink="http://schemas.microsoft.com/office/drawing/2016/ink" xmlns:am3d="http://schemas.microsoft.com/office/drawing/2017/model3d" xmlns:o="urn:schemas-microsoft-com:office:office" xmlns:r="http://schemas.openxmlformats.org/officeDocument/2006/relationships" xmlns:m="http://schemas.openxmlformats.org/officeDocument/2006/math" xmlns:v="urn:schemas-microsoft-com:vml" xmlns:wp14="http://schemas.microsoft.com/office/word/2010/wordprocessingDrawing" xmlns:wp="http://schemas.openxmlformats.org/drawingml/2006/wordprocessingDrawing" xmlns:w10="urn:schemas-microsoft-com:office:word" xmlns:w="http://schemas.openxmlformats.org/wordprocessingml/2006/main" xmlns:w14="http://schemas.microsoft.com/office/word/2010/wordml" xmlns:w15="http://schemas.microsoft.com/office/word/2012/wordml" xmlns:w16cid="http://schemas.microsoft.com/office/word/2016/wordml/cid" xmlns:w16se="http://schemas.microsoft.com/office/word/2015/wordml/symex" xmlns:wpg="http://schemas.microsoft.com/office/word/2010/wordprocessingGroup" xmlns:wpi="http://schemas.microsoft.com/office/word/2010/wordprocessingInk" xmlns:wne="http://schemas.microsoft.com/office/word/2006/wordml" xmlns:wps="http://schemas.microsoft.com/office/word/2010/wordprocessingShape" mc:Ignorable="w14 w15 w16se w16cid wp14">
+<w:document xmlns:wpc="http://schemas.microsoft.com/office/word/2010/wordprocessingCanvas" xmlns:cx="http://schemas.microsoft.com/office/drawing/2014/chartex" xmlns:cx1="http://schemas.microsoft.com/office/drawing/2015/9/8/chartex" xmlns:cx2="http://schemas.microsoft.com/office/drawing/2015/10/21/chartex" xmlns:cx3="http://schemas.microsoft.com/office/drawing/2016/5/9/chartex" xmlns:cx4="http://schemas.microsoft.com/office/drawing/2016/5/10/chartex" xmlns:cx5="http://schemas.microsoft.com/office/drawing/2016/5/11/chartex" xmlns:cx6="http://schemas.microsoft.com/office/drawing/2016/5/12/chartex" xmlns:cx7="http://schemas.microsoft.com/office/drawing/2016/5/13/chartex" xmlns:cx8="http://schemas.microsoft.com/office/drawing/2016/5/14/chartex" xmlns:mc="http://schemas.openxmlformats.org/markup-compatibility/2006" xmlns:aink="http://schemas.microsoft.com/office/drawing/2016/ink" xmlns:am3d="http://schemas.microsoft.com/office/drawing/2017/model3d" xmlns:o="urn:schemas-microsoft-com:office:office" xmlns:r="http://schemas.openxmlformats.org/officeDocument/2006/relationships" xmlns:m="http://schemas.openxmlformats.org/officeDocument/2006/math" xmlns:v="urn:schemas-microsoft-com:vml" xmlns:wp14="http://schemas.microsoft.com/office/word/2010/wordprocessingDrawing" xmlns:wp="http://schemas.openxmlformats.org/drawingml/2006/wordprocessingDrawing" xmlns:w10="urn:schemas-microsoft-com:office:word" xmlns:w="http://schemas.openxmlformats.org/wordprocessingml/2006/main" xmlns:w14="http://schemas.microsoft.com/office/word/2010/wordml" xmlns:w15="http://schemas.microsoft.com/office/word/2012/wordml" xmlns:w16cex="http://schemas.microsoft.com/office/word/2018/wordml/cex" xmlns:w16cid="http://schemas.microsoft.com/office/word/2016/wordml/cid" xmlns:w16="http://schemas.microsoft.com/office/word/2018/wordml" xmlns:w16se="http://schemas.microsoft.com/office/word/2015/wordml/symex" xmlns:wpg="http://schemas.microsoft.com/office/word/2010/wordprocessingGroup" xmlns:wpi="http://schemas.microsoft.com/office/word/2010/wordprocessingInk" xmlns:wne="http://schemas.microsoft.com/office/word/2006/wordml" xmlns:wps="http://schemas.microsoft.com/office/word/2010/wordprocessingShape" mc:Ignorable="w14 w15 w16se w16cid w16 w16cex wp14">
   <w:body>
     <w:sdt>
       <w:sdtPr>
@@ -272,7 +272,7 @@
                   </wp:anchor>
                 </w:drawing>
               </mc:Choice>
-              <mc:Fallback xmlns:w16cex="http://schemas.microsoft.com/office/word/2018/wordml/cex" xmlns:w16="http://schemas.microsoft.com/office/word/2018/wordml" xmlns:arto="http://schemas.microsoft.com/office/word/2006/arto">
+              <mc:Fallback xmlns:arto="http://schemas.microsoft.com/office/word/2006/arto">
                 <w:pict>
                   <v:group w14:anchorId="5CB92A93" id="Group 149" o:spid="_x0000_s1026" style="position:absolute;margin-left:0;margin-top:0;width:8in;height:95.7pt;z-index:251662336;mso-width-percent:941;mso-height-percent:121;mso-top-percent:23;mso-position-horizontal:center;mso-position-horizontal-relative:page;mso-position-vertical-relative:page;mso-width-percent:941;mso-height-percent:121;mso-top-percent:23" coordorigin="" coordsize="73152,12161" o:gfxdata="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">
                     <v:shape id="Rectangle 51" o:spid="_x0000_s1027" style="position:absolute;width:73152;height:11303;visibility:visible;mso-wrap-style:square;v-text-anchor:middle" coordsize="7312660,1129665" o:gfxdata="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" path="m,l7312660,r,1129665l3619500,733425,,1091565,,xe" fillcolor="#4472c4 [3204]" stroked="f" strokeweight="1pt">
@@ -696,25 +696,7 @@
                                         <w:sz w:val="28"/>
                                         <w:szCs w:val="28"/>
                                       </w:rPr>
-                                      <w:t xml:space="preserve">Top-down zombie shoot </w:t>
-                                    </w:r>
-                                    <w:proofErr w:type="spellStart"/>
-                                    <w:r>
-                                      <w:rPr>
-                                        <w:color w:val="595959" w:themeColor="text1" w:themeTint="A6"/>
-                                        <w:sz w:val="28"/>
-                                        <w:szCs w:val="28"/>
-                                      </w:rPr>
-                                      <w:t>em</w:t>
-                                    </w:r>
-                                    <w:proofErr w:type="spellEnd"/>
-                                    <w:r>
-                                      <w:rPr>
-                                        <w:color w:val="595959" w:themeColor="text1" w:themeTint="A6"/>
-                                        <w:sz w:val="28"/>
-                                        <w:szCs w:val="28"/>
-                                      </w:rPr>
-                                      <w:t xml:space="preserve"> up.</w:t>
+                                      <w:t>Top-down zombie shoot em up.</w:t>
                                     </w:r>
                                   </w:p>
                                 </w:sdtContent>
@@ -794,25 +776,7 @@
                                   <w:sz w:val="28"/>
                                   <w:szCs w:val="28"/>
                                 </w:rPr>
-                                <w:t xml:space="preserve">Top-down zombie shoot </w:t>
-                              </w:r>
-                              <w:proofErr w:type="spellStart"/>
-                              <w:r>
-                                <w:rPr>
-                                  <w:color w:val="595959" w:themeColor="text1" w:themeTint="A6"/>
-                                  <w:sz w:val="28"/>
-                                  <w:szCs w:val="28"/>
-                                </w:rPr>
-                                <w:t>em</w:t>
-                              </w:r>
-                              <w:proofErr w:type="spellEnd"/>
-                              <w:r>
-                                <w:rPr>
-                                  <w:color w:val="595959" w:themeColor="text1" w:themeTint="A6"/>
-                                  <w:sz w:val="28"/>
-                                  <w:szCs w:val="28"/>
-                                </w:rPr>
-                                <w:t xml:space="preserve"> up.</w:t>
+                                <w:t>Top-down zombie shoot em up.</w:t>
                               </w:r>
                             </w:p>
                           </w:sdtContent>
@@ -835,8 +799,6 @@
             <w:br w:type="page"/>
           </w:r>
         </w:p>
-        <w:bookmarkStart w:id="0" w:name="_GoBack" w:displacedByCustomXml="next"/>
-        <w:bookmarkEnd w:id="0" w:displacedByCustomXml="next"/>
       </w:sdtContent>
     </w:sdt>
     <w:p>
@@ -846,7 +808,7 @@
           <w:rFonts w:eastAsiaTheme="minorHAnsi"/>
         </w:rPr>
       </w:pPr>
-      <w:bookmarkStart w:id="1" w:name="_Toc49774281"/>
+      <w:bookmarkStart w:id="0" w:name="_Toc49774281"/>
       <w:r>
         <w:rPr>
           <w:rFonts w:eastAsiaTheme="minorHAnsi"/>
@@ -854,7 +816,7 @@
         <w:lastRenderedPageBreak/>
         <w:t>Change Log</w:t>
       </w:r>
-      <w:bookmarkEnd w:id="1"/>
+      <w:bookmarkEnd w:id="0"/>
     </w:p>
     <w:p>
       <w:r>
@@ -3819,11 +3781,11 @@
           <w:numId w:val="4"/>
         </w:numPr>
       </w:pPr>
-      <w:bookmarkStart w:id="2" w:name="_Toc49774282"/>
+      <w:bookmarkStart w:id="1" w:name="_Toc49774282"/>
       <w:r>
         <w:t>Development Environment</w:t>
       </w:r>
-      <w:bookmarkEnd w:id="2"/>
+      <w:bookmarkEnd w:id="1"/>
       <w:r>
         <w:t xml:space="preserve"> </w:t>
       </w:r>
@@ -3838,11 +3800,11 @@
         </w:numPr>
         <w:ind w:left="480"/>
       </w:pPr>
-      <w:bookmarkStart w:id="3" w:name="_Toc49774283"/>
+      <w:bookmarkStart w:id="2" w:name="_Toc49774283"/>
       <w:r>
         <w:t>Game Engine</w:t>
       </w:r>
-      <w:bookmarkEnd w:id="3"/>
+      <w:bookmarkEnd w:id="2"/>
     </w:p>
     <w:p>
       <w:r>
@@ -3863,11 +3825,11 @@
         </w:numPr>
         <w:ind w:left="480"/>
       </w:pPr>
-      <w:bookmarkStart w:id="4" w:name="_Toc49774284"/>
+      <w:bookmarkStart w:id="3" w:name="_Toc49774284"/>
       <w:r>
         <w:t>Source Control</w:t>
       </w:r>
-      <w:bookmarkEnd w:id="4"/>
+      <w:bookmarkEnd w:id="3"/>
     </w:p>
     <w:p>
       <w:r>
@@ -3895,7 +3857,7 @@
         </w:numPr>
         <w:ind w:left="480"/>
       </w:pPr>
-      <w:bookmarkStart w:id="5" w:name="_Toc49774285"/>
+      <w:bookmarkStart w:id="4" w:name="_Toc49774285"/>
       <w:r>
         <w:t>Third</w:t>
       </w:r>
@@ -3908,7 +3870,7 @@
       <w:r>
         <w:t>/ assets</w:t>
       </w:r>
-      <w:bookmarkEnd w:id="5"/>
+      <w:bookmarkEnd w:id="4"/>
     </w:p>
     <w:p>
       <w:pPr>
@@ -4175,12 +4137,15 @@
                 <w:sz w:val="18"/>
               </w:rPr>
             </w:pPr>
-            <w:r>
-              <w:rPr>
-                <w:sz w:val="18"/>
-              </w:rPr>
-              <w:t>https://assetstore.unity.com/packages/3d/props/weapons/weapon-master-scifi-weapon-1-lite-134423</w:t>
-            </w:r>
+            <w:hyperlink r:id="rId16" w:history="1">
+              <w:r>
+                <w:rPr>
+                  <w:rStyle w:val="Hyperlink"/>
+                  <w:sz w:val="18"/>
+                </w:rPr>
+                <w:t>https://assetstore.unity.com/packages/3d/props/weapons/weapon-master-scifi-weapon-1-lite-134423</w:t>
+              </w:r>
+            </w:hyperlink>
           </w:p>
         </w:tc>
         <w:tc>
@@ -4244,12 +4209,15 @@
                 <w:sz w:val="18"/>
               </w:rPr>
             </w:pPr>
-            <w:r>
-              <w:rPr>
-                <w:sz w:val="18"/>
-              </w:rPr>
-              <w:t>https://assetstore.unity.com/packages/2d/gui/icons/glossy-bubbles-114601</w:t>
-            </w:r>
+            <w:hyperlink r:id="rId17" w:history="1">
+              <w:r>
+                <w:rPr>
+                  <w:rStyle w:val="Hyperlink"/>
+                  <w:sz w:val="18"/>
+                </w:rPr>
+                <w:t>https://assetstore.unity.com/packages/2d/gui/icons/glossy-bubbles-114601</w:t>
+              </w:r>
+            </w:hyperlink>
           </w:p>
         </w:tc>
         <w:tc>
@@ -4313,12 +4281,15 @@
                 <w:sz w:val="18"/>
               </w:rPr>
             </w:pPr>
-            <w:r>
-              <w:rPr>
-                <w:sz w:val="18"/>
-              </w:rPr>
-              <w:t>https://assetstore.unity.com/packages/3d/environments/dungeons/dungeon-low-poly-toon-battle-arena-tower-defense-pack-109791</w:t>
-            </w:r>
+            <w:hyperlink r:id="rId18" w:history="1">
+              <w:r>
+                <w:rPr>
+                  <w:rStyle w:val="Hyperlink"/>
+                  <w:sz w:val="18"/>
+                </w:rPr>
+                <w:t>https://assetstore.unity.com/packages/3d/environments/dungeons/dungeon-low-poly-toon-battle-arena-tower-defense-pack-109791</w:t>
+              </w:r>
+            </w:hyperlink>
           </w:p>
         </w:tc>
         <w:tc>
@@ -4349,8 +4320,28 @@
             <w:pPr>
               <w:rPr>
                 <w:sz w:val="18"/>
+                <w:szCs w:val="18"/>
               </w:rPr>
             </w:pPr>
+            <w:r>
+              <w:rPr>
+                <w:sz w:val="18"/>
+                <w:szCs w:val="18"/>
+              </w:rPr>
+              <w:t>ArcadeMusicLoop.wav</w:t>
+            </w:r>
+          </w:p>
+          <w:p>
+            <w:hyperlink r:id="rId19" w:history="1">
+              <w:r>
+                <w:rPr>
+                  <w:rStyle w:val="Hyperlink"/>
+                  <w:sz w:val="18"/>
+                  <w:szCs w:val="18"/>
+                </w:rPr>
+                <w:t>https://creativecommons.org/licenses/by/3.0/</w:t>
+              </w:r>
+            </w:hyperlink>
           </w:p>
         </w:tc>
         <w:tc>
@@ -4361,9 +4352,270 @@
             <w:pPr>
               <w:rPr>
                 <w:sz w:val="18"/>
+                <w:szCs w:val="18"/>
+              </w:rPr>
+            </w:pPr>
+            <w:hyperlink r:id="rId20" w:history="1">
+              <w:r>
+                <w:rPr>
+                  <w:rStyle w:val="Hyperlink"/>
+                  <w:sz w:val="18"/>
+                  <w:szCs w:val="18"/>
+                </w:rPr>
+                <w:t>https://freesound.org/people/joshuaempyre/sounds/251461/</w:t>
+              </w:r>
+            </w:hyperlink>
+          </w:p>
+        </w:tc>
+        <w:tc>
+          <w:tcPr>
+            <w:tcW w:w="2551" w:type="dxa"/>
+          </w:tcPr>
+          <w:p>
+            <w:pPr>
+              <w:rPr>
+                <w:sz w:val="18"/>
+              </w:rPr>
+            </w:pPr>
+            <w:r>
+              <w:rPr>
+                <w:sz w:val="18"/>
+              </w:rPr>
+              <w:t>Game scene background music</w:t>
+            </w:r>
+          </w:p>
+        </w:tc>
+      </w:tr>
+      <w:tr>
+        <w:tc>
+          <w:tcPr>
+            <w:tcW w:w="2634" w:type="dxa"/>
+          </w:tcPr>
+          <w:p>
+            <w:pPr>
+              <w:rPr>
+                <w:sz w:val="18"/>
+                <w:szCs w:val="18"/>
+              </w:rPr>
+            </w:pPr>
+            <w:r>
+              <w:rPr>
+                <w:sz w:val="18"/>
+                <w:szCs w:val="18"/>
+              </w:rPr>
+              <w:t xml:space="preserve">Potions, Coins </w:t>
+            </w:r>
+            <w:proofErr w:type="gramStart"/>
+            <w:r>
+              <w:rPr>
+                <w:sz w:val="18"/>
+                <w:szCs w:val="18"/>
+              </w:rPr>
+              <w:t>And</w:t>
+            </w:r>
+            <w:proofErr w:type="gramEnd"/>
+            <w:r>
+              <w:rPr>
+                <w:sz w:val="18"/>
+                <w:szCs w:val="18"/>
+              </w:rPr>
+              <w:t xml:space="preserve"> Box Of Pandora Pack</w:t>
+            </w:r>
+          </w:p>
+          <w:p>
+            <w:r>
+              <w:rPr>
+                <w:sz w:val="18"/>
+                <w:szCs w:val="18"/>
+              </w:rPr>
+              <w:t>Free – Unity Extension Asset</w:t>
+            </w:r>
+          </w:p>
+        </w:tc>
+        <w:tc>
+          <w:tcPr>
+            <w:tcW w:w="3685" w:type="dxa"/>
+          </w:tcPr>
+          <w:p>
+            <w:pPr>
+              <w:rPr>
+                <w:sz w:val="18"/>
+                <w:szCs w:val="18"/>
+              </w:rPr>
+            </w:pPr>
+            <w:hyperlink r:id="rId21" w:history="1">
+              <w:r>
+                <w:rPr>
+                  <w:rStyle w:val="Hyperlink"/>
+                  <w:sz w:val="18"/>
+                  <w:szCs w:val="18"/>
+                </w:rPr>
+                <w:t>https://assetstore.unity.com/packages/3d/props/potions-coin-and-box-of-pandora-pack-71778</w:t>
+              </w:r>
+            </w:hyperlink>
+          </w:p>
+        </w:tc>
+        <w:tc>
+          <w:tcPr>
+            <w:tcW w:w="2551" w:type="dxa"/>
+          </w:tcPr>
+          <w:p>
+            <w:pPr>
+              <w:rPr>
+                <w:sz w:val="18"/>
+              </w:rPr>
+            </w:pPr>
+            <w:r>
+              <w:rPr>
+                <w:sz w:val="18"/>
+              </w:rPr>
+              <w:t>Health Potion asset</w:t>
+            </w:r>
+          </w:p>
+        </w:tc>
+      </w:tr>
+      <w:tr>
+        <w:tc>
+          <w:tcPr>
+            <w:tcW w:w="2634" w:type="dxa"/>
+          </w:tcPr>
+          <w:p/>
+        </w:tc>
+        <w:tc>
+          <w:tcPr>
+            <w:tcW w:w="3685" w:type="dxa"/>
+          </w:tcPr>
+          <w:p/>
+        </w:tc>
+        <w:tc>
+          <w:tcPr>
+            <w:tcW w:w="2551" w:type="dxa"/>
+          </w:tcPr>
+          <w:p>
+            <w:pPr>
+              <w:rPr>
+                <w:sz w:val="18"/>
               </w:rPr>
             </w:pPr>
           </w:p>
+        </w:tc>
+      </w:tr>
+      <w:tr>
+        <w:tc>
+          <w:tcPr>
+            <w:tcW w:w="2634" w:type="dxa"/>
+          </w:tcPr>
+          <w:p/>
+        </w:tc>
+        <w:tc>
+          <w:tcPr>
+            <w:tcW w:w="3685" w:type="dxa"/>
+          </w:tcPr>
+          <w:p/>
+        </w:tc>
+        <w:tc>
+          <w:tcPr>
+            <w:tcW w:w="2551" w:type="dxa"/>
+          </w:tcPr>
+          <w:p>
+            <w:pPr>
+              <w:rPr>
+                <w:sz w:val="18"/>
+              </w:rPr>
+            </w:pPr>
+          </w:p>
+        </w:tc>
+      </w:tr>
+      <w:tr>
+        <w:tc>
+          <w:tcPr>
+            <w:tcW w:w="2634" w:type="dxa"/>
+          </w:tcPr>
+          <w:p/>
+        </w:tc>
+        <w:tc>
+          <w:tcPr>
+            <w:tcW w:w="3685" w:type="dxa"/>
+          </w:tcPr>
+          <w:p/>
+        </w:tc>
+        <w:tc>
+          <w:tcPr>
+            <w:tcW w:w="2551" w:type="dxa"/>
+          </w:tcPr>
+          <w:p>
+            <w:pPr>
+              <w:rPr>
+                <w:sz w:val="18"/>
+              </w:rPr>
+            </w:pPr>
+          </w:p>
+        </w:tc>
+      </w:tr>
+      <w:tr>
+        <w:tc>
+          <w:tcPr>
+            <w:tcW w:w="2634" w:type="dxa"/>
+          </w:tcPr>
+          <w:p/>
+        </w:tc>
+        <w:tc>
+          <w:tcPr>
+            <w:tcW w:w="3685" w:type="dxa"/>
+          </w:tcPr>
+          <w:p/>
+        </w:tc>
+        <w:tc>
+          <w:tcPr>
+            <w:tcW w:w="2551" w:type="dxa"/>
+          </w:tcPr>
+          <w:p>
+            <w:pPr>
+              <w:rPr>
+                <w:sz w:val="18"/>
+              </w:rPr>
+            </w:pPr>
+          </w:p>
+        </w:tc>
+      </w:tr>
+      <w:tr>
+        <w:tc>
+          <w:tcPr>
+            <w:tcW w:w="2634" w:type="dxa"/>
+          </w:tcPr>
+          <w:p/>
+        </w:tc>
+        <w:tc>
+          <w:tcPr>
+            <w:tcW w:w="3685" w:type="dxa"/>
+          </w:tcPr>
+          <w:p/>
+        </w:tc>
+        <w:tc>
+          <w:tcPr>
+            <w:tcW w:w="2551" w:type="dxa"/>
+          </w:tcPr>
+          <w:p>
+            <w:pPr>
+              <w:rPr>
+                <w:sz w:val="18"/>
+              </w:rPr>
+            </w:pPr>
+          </w:p>
+        </w:tc>
+      </w:tr>
+      <w:tr>
+        <w:tc>
+          <w:tcPr>
+            <w:tcW w:w="2634" w:type="dxa"/>
+          </w:tcPr>
+          <w:p/>
+        </w:tc>
+        <w:tc>
+          <w:tcPr>
+            <w:tcW w:w="3685" w:type="dxa"/>
+          </w:tcPr>
+          <w:p/>
         </w:tc>
         <w:tc>
           <w:tcPr>
@@ -4383,6 +4635,859 @@
     <w:p/>
     <w:p/>
     <w:p/>
+    <w:p>
+      <w:pPr>
+        <w:pStyle w:val="Heading1"/>
+        <w:numPr>
+          <w:ilvl w:val="0"/>
+          <w:numId w:val="4"/>
+        </w:numPr>
+      </w:pPr>
+      <w:bookmarkStart w:id="5" w:name="_Toc49774286"/>
+      <w:r>
+        <w:lastRenderedPageBreak/>
+        <w:t>Game Overview</w:t>
+      </w:r>
+      <w:bookmarkEnd w:id="5"/>
+      <w:r>
+        <w:t xml:space="preserve"> </w:t>
+      </w:r>
+    </w:p>
+    <w:p/>
+    <w:p>
+      <w:r>
+        <w:t>Elevator pitch</w:t>
+      </w:r>
+    </w:p>
+    <w:p/>
+    <w:p>
+      <w:pPr>
+        <w:pStyle w:val="Heading2"/>
+        <w:numPr>
+          <w:ilvl w:val="1"/>
+          <w:numId w:val="4"/>
+        </w:numPr>
+        <w:ind w:left="480"/>
+      </w:pPr>
+      <w:bookmarkStart w:id="6" w:name="_Toc49774287"/>
+      <w:r>
+        <w:t>Genr</w:t>
+      </w:r>
+      <w:r>
+        <w:t>e</w:t>
+      </w:r>
+      <w:bookmarkEnd w:id="6"/>
+    </w:p>
+    <w:p>
+      <w:r>
+        <w:t>3D Top down Shooter</w:t>
+      </w:r>
+    </w:p>
+    <w:p>
+      <w:pPr>
+        <w:pStyle w:val="Heading2"/>
+        <w:numPr>
+          <w:ilvl w:val="1"/>
+          <w:numId w:val="4"/>
+        </w:numPr>
+        <w:ind w:left="480"/>
+      </w:pPr>
+      <w:bookmarkStart w:id="7" w:name="_Toc49774288"/>
+      <w:r>
+        <w:t xml:space="preserve">Camera </w:t>
+      </w:r>
+      <w:r>
+        <w:t>Per</w:t>
+      </w:r>
+      <w:r>
+        <w:t>spective</w:t>
+      </w:r>
+      <w:r>
+        <w:t xml:space="preserve"> and Movement</w:t>
+      </w:r>
+      <w:bookmarkEnd w:id="7"/>
+    </w:p>
+    <w:p>
+      <w:r>
+        <w:t>Top Down Camera Perspective with rigid body velocity movement</w:t>
+      </w:r>
+    </w:p>
+    <w:p>
+      <w:pPr>
+        <w:pStyle w:val="Heading2"/>
+        <w:numPr>
+          <w:ilvl w:val="1"/>
+          <w:numId w:val="4"/>
+        </w:numPr>
+        <w:ind w:left="480"/>
+      </w:pPr>
+      <w:bookmarkStart w:id="8" w:name="_Toc49774289"/>
+      <w:r>
+        <w:t>Platform</w:t>
+      </w:r>
+      <w:bookmarkEnd w:id="8"/>
+    </w:p>
+    <w:p>
+      <w:r>
+        <w:rPr>
+          <w:highlight w:val="yellow"/>
+        </w:rPr>
+        <w:t xml:space="preserve">what are the requirements for deployment to each platform? </w:t>
+      </w:r>
+      <w:r>
+        <w:rPr>
+          <w:highlight w:val="yellow"/>
+        </w:rPr>
+        <w:br/>
+        <w:t>Setup process has been outlined and detailed &gt;</w:t>
+      </w:r>
+    </w:p>
+    <w:p>
+      <w:r>
+        <w:t>PC</w:t>
+      </w:r>
+      <w:r>
+        <w:t xml:space="preserve"> </w:t>
+      </w:r>
+      <w:r>
+        <w:t>-</w:t>
+      </w:r>
+      <w:r>
+        <w:t xml:space="preserve"> </w:t>
+      </w:r>
+    </w:p>
+    <w:p>
+      <w:r>
+        <w:t>Android</w:t>
+      </w:r>
+      <w:r>
+        <w:t xml:space="preserve"> </w:t>
+      </w:r>
+      <w:r>
+        <w:t>– Unity Android build, as well as correct SDK paths,</w:t>
+      </w:r>
+    </w:p>
+    <w:p>
+      <w:r>
+        <w:t>Web</w:t>
+      </w:r>
+      <w:r>
+        <w:t xml:space="preserve"> </w:t>
+      </w:r>
+      <w:r>
+        <w:t>-</w:t>
+      </w:r>
+      <w:r>
+        <w:t xml:space="preserve"> </w:t>
+      </w:r>
+    </w:p>
+    <w:p>
+      <w:r>
+        <w:t>Xbox</w:t>
+      </w:r>
+      <w:r>
+        <w:t xml:space="preserve"> </w:t>
+      </w:r>
+      <w:r>
+        <w:t>-</w:t>
+      </w:r>
+    </w:p>
+    <w:p>
+      <w:pPr>
+        <w:pStyle w:val="Heading2"/>
+        <w:numPr>
+          <w:ilvl w:val="1"/>
+          <w:numId w:val="4"/>
+        </w:numPr>
+        <w:ind w:left="480"/>
+      </w:pPr>
+      <w:bookmarkStart w:id="9" w:name="_Toc49774290"/>
+      <w:r>
+        <w:t>Technical Goals</w:t>
+      </w:r>
+      <w:bookmarkEnd w:id="9"/>
+      <w:r>
+        <w:t xml:space="preserve"> </w:t>
+      </w:r>
+    </w:p>
+    <w:p>
+      <w:pPr>
+        <w:pStyle w:val="ListParagraph"/>
+        <w:numPr>
+          <w:ilvl w:val="0"/>
+          <w:numId w:val="8"/>
+        </w:numPr>
+      </w:pPr>
+      <w:r>
+        <w:t>Goal</w:t>
+      </w:r>
+    </w:p>
+    <w:p>
+      <w:pPr>
+        <w:pStyle w:val="ListParagraph"/>
+        <w:numPr>
+          <w:ilvl w:val="0"/>
+          <w:numId w:val="8"/>
+        </w:numPr>
+      </w:pPr>
+      <w:r>
+        <w:t>Goal</w:t>
+      </w:r>
+    </w:p>
+    <w:p>
+      <w:pPr>
+        <w:pStyle w:val="ListParagraph"/>
+        <w:numPr>
+          <w:ilvl w:val="0"/>
+          <w:numId w:val="8"/>
+        </w:numPr>
+      </w:pPr>
+      <w:r>
+        <w:t>Goal</w:t>
+      </w:r>
+    </w:p>
+    <w:p>
+      <w:pPr>
+        <w:pStyle w:val="ListParagraph"/>
+        <w:numPr>
+          <w:ilvl w:val="0"/>
+          <w:numId w:val="8"/>
+        </w:numPr>
+      </w:pPr>
+      <w:r>
+        <w:t>…</w:t>
+      </w:r>
+    </w:p>
+    <w:p/>
+    <w:p/>
+    <w:p>
+      <w:pPr>
+        <w:pStyle w:val="Heading2"/>
+        <w:numPr>
+          <w:ilvl w:val="1"/>
+          <w:numId w:val="4"/>
+        </w:numPr>
+        <w:ind w:left="480"/>
+      </w:pPr>
+      <w:bookmarkStart w:id="10" w:name="_Toc49774291"/>
+      <w:r>
+        <w:t>Game Objects and Logic</w:t>
+      </w:r>
+      <w:bookmarkEnd w:id="10"/>
+      <w:r>
+        <w:t xml:space="preserve"> </w:t>
+      </w:r>
+    </w:p>
+    <w:p>
+      <w:r>
+        <w:rPr>
+          <w:highlight w:val="yellow"/>
+        </w:rPr>
+        <w:t>A list of logical elements in the game, i.e. door, button, pistol, ammo, light, bullet, wall, character etc. and description of their behavior and purpose</w:t>
+      </w:r>
+    </w:p>
+    <w:p>
+      <w:r>
+        <w:t>Android – Controlled by the player.</w:t>
+      </w:r>
+    </w:p>
+    <w:p>
+      <w:r>
+        <w:t>Zombie – Walks towards the player.</w:t>
+      </w:r>
+    </w:p>
+    <w:p>
+      <w:r>
+        <w:t>Gun – Used by the player to shoot zombies.</w:t>
+      </w:r>
+    </w:p>
+    <w:p>
+      <w:r>
+        <w:t>Shotgun – Weapon powerup dropped by the boss zombie and collected by the player. Increases player firepower.</w:t>
+      </w:r>
+    </w:p>
+    <w:p>
+      <w:r>
+        <w:t>Health pack – Fills the players health.</w:t>
+      </w:r>
+      <w:r>
+        <w:t xml:space="preserve"> Dropped by big green zombie upon death.</w:t>
+      </w:r>
+    </w:p>
+    <w:p/>
+    <w:p>
+      <w:pPr>
+        <w:pStyle w:val="Heading1"/>
+        <w:numPr>
+          <w:ilvl w:val="0"/>
+          <w:numId w:val="4"/>
+        </w:numPr>
+      </w:pPr>
+      <w:bookmarkStart w:id="11" w:name="_Toc49774292"/>
+      <w:r>
+        <w:lastRenderedPageBreak/>
+        <w:t>Controls</w:t>
+      </w:r>
+      <w:bookmarkEnd w:id="11"/>
+    </w:p>
+    <w:p/>
+    <w:p>
+      <w:pPr>
+        <w:pStyle w:val="Heading2"/>
+      </w:pPr>
+      <w:bookmarkStart w:id="12" w:name="_Toc49774293"/>
+      <w:r>
+        <w:t>3.1 Windows / Web</w:t>
+      </w:r>
+      <w:bookmarkEnd w:id="12"/>
+    </w:p>
+    <w:p>
+      <w:pPr>
+        <w:rPr>
+          <w:b/>
+          <w:bCs/>
+          <w:u w:val="single"/>
+        </w:rPr>
+      </w:pPr>
+      <w:r>
+        <w:rPr>
+          <w:b/>
+          <w:bCs/>
+          <w:u w:val="single"/>
+        </w:rPr>
+        <w:t>Keyboard</w:t>
+      </w:r>
+    </w:p>
+    <w:p>
+      <w:r>
+        <w:t>W</w:t>
+      </w:r>
+      <w:r>
+        <w:t xml:space="preserve"> </w:t>
+      </w:r>
+      <w:r>
+        <w:t>- Move Player Character forward</w:t>
+      </w:r>
+      <w:r>
+        <w:t>.</w:t>
+      </w:r>
+    </w:p>
+    <w:p>
+      <w:r>
+        <w:t>A</w:t>
+      </w:r>
+      <w:r>
+        <w:t xml:space="preserve"> </w:t>
+      </w:r>
+      <w:r>
+        <w:t>-</w:t>
+      </w:r>
+      <w:r>
+        <w:t xml:space="preserve"> </w:t>
+      </w:r>
+      <w:r>
+        <w:t>Move Player Character left</w:t>
+      </w:r>
+      <w:r>
+        <w:t>.</w:t>
+      </w:r>
+    </w:p>
+    <w:p>
+      <w:r>
+        <w:t>S</w:t>
+      </w:r>
+      <w:r>
+        <w:t xml:space="preserve"> </w:t>
+      </w:r>
+      <w:r>
+        <w:t>-</w:t>
+      </w:r>
+      <w:r>
+        <w:t xml:space="preserve"> </w:t>
+      </w:r>
+      <w:r>
+        <w:t>Move Player Character backwards</w:t>
+      </w:r>
+      <w:r>
+        <w:t>.</w:t>
+      </w:r>
+    </w:p>
+    <w:p>
+      <w:r>
+        <w:t>D</w:t>
+      </w:r>
+      <w:r>
+        <w:t xml:space="preserve"> </w:t>
+      </w:r>
+      <w:r>
+        <w:t>-</w:t>
+      </w:r>
+      <w:r>
+        <w:t xml:space="preserve"> </w:t>
+      </w:r>
+      <w:r>
+        <w:t>Move Player Character right</w:t>
+      </w:r>
+      <w:r>
+        <w:t>.</w:t>
+      </w:r>
+    </w:p>
+    <w:p>
+      <w:pPr>
+        <w:rPr>
+          <w:b/>
+          <w:bCs/>
+          <w:u w:val="single"/>
+        </w:rPr>
+      </w:pPr>
+      <w:r>
+        <w:rPr>
+          <w:b/>
+          <w:bCs/>
+          <w:u w:val="single"/>
+        </w:rPr>
+        <w:t>Mouse</w:t>
+      </w:r>
+    </w:p>
+    <w:p>
+      <w:r>
+        <w:t>Left Click</w:t>
+      </w:r>
+      <w:r>
+        <w:t xml:space="preserve"> </w:t>
+      </w:r>
+      <w:r>
+        <w:t>- Shoot bullet</w:t>
+      </w:r>
+      <w:r>
+        <w:t>.</w:t>
+      </w:r>
+    </w:p>
+    <w:p>
+      <w:r>
+        <w:t>Mouse movement-Rotate player to face towards mouse position</w:t>
+      </w:r>
+      <w:r>
+        <w:t>.</w:t>
+      </w:r>
+    </w:p>
+    <w:p/>
+    <w:p>
+      <w:pPr>
+        <w:pStyle w:val="Heading2"/>
+      </w:pPr>
+      <w:bookmarkStart w:id="13" w:name="_Toc49774294"/>
+      <w:r>
+        <w:t>3.2 Console / Xbox</w:t>
+      </w:r>
+      <w:bookmarkEnd w:id="13"/>
+      <w:r>
+        <w:t xml:space="preserve"> / PS4</w:t>
+      </w:r>
+    </w:p>
+    <w:p>
+      <w:pPr>
+        <w:rPr>
+          <w:b/>
+          <w:bCs/>
+          <w:u w:val="single"/>
+        </w:rPr>
+      </w:pPr>
+      <w:r>
+        <w:rPr>
+          <w:b/>
+          <w:bCs/>
+          <w:u w:val="single"/>
+        </w:rPr>
+        <w:t>PS4 / Xbox analog sticks</w:t>
+      </w:r>
+    </w:p>
+    <w:p>
+      <w:r>
+        <w:t>Left analog stick</w:t>
+      </w:r>
+      <w:r>
+        <w:t xml:space="preserve"> </w:t>
+      </w:r>
+      <w:r>
+        <w:t>-</w:t>
+      </w:r>
+      <w:r>
+        <w:t xml:space="preserve"> Move player character in direction of left analog stick.</w:t>
+      </w:r>
+    </w:p>
+    <w:p>
+      <w:r>
+        <w:t>Right analog stick</w:t>
+      </w:r>
+      <w:r>
+        <w:t xml:space="preserve"> </w:t>
+      </w:r>
+      <w:r>
+        <w:t>-</w:t>
+      </w:r>
+      <w:r>
+        <w:t xml:space="preserve"> Rotate player to face in direction of right analog stick.</w:t>
+      </w:r>
+    </w:p>
+    <w:p>
+      <w:r>
+        <w:tab/>
+      </w:r>
+      <w:r>
+        <w:tab/>
+        <w:t xml:space="preserve">   -Shoot in direction right analog stick is facing.</w:t>
+      </w:r>
+    </w:p>
+    <w:p/>
+    <w:p>
+      <w:pPr>
+        <w:pStyle w:val="Heading2"/>
+      </w:pPr>
+      <w:bookmarkStart w:id="14" w:name="_Toc49774295"/>
+      <w:r>
+        <w:t>3.1 Android / Touch</w:t>
+      </w:r>
+      <w:bookmarkEnd w:id="14"/>
+    </w:p>
+    <w:p>
+      <w:pPr>
+        <w:rPr>
+          <w:b/>
+          <w:bCs/>
+          <w:u w:val="single"/>
+        </w:rPr>
+      </w:pPr>
+      <w:r>
+        <w:rPr>
+          <w:b/>
+          <w:bCs/>
+          <w:u w:val="single"/>
+        </w:rPr>
+        <w:t>Android joysticks</w:t>
+      </w:r>
+    </w:p>
+    <w:p>
+      <w:r>
+        <w:t>Left Joystick - Move player character in direction of left joystick.</w:t>
+      </w:r>
+    </w:p>
+    <w:p>
+      <w:r>
+        <w:t>Right Joystick - Rotate player to face in direction of right joystick.</w:t>
+      </w:r>
+    </w:p>
+    <w:p>
+      <w:pPr>
+        <w:ind w:left="1212"/>
+      </w:pPr>
+      <w:r>
+        <w:t xml:space="preserve"> -</w:t>
+      </w:r>
+      <w:r>
+        <w:t xml:space="preserve"> </w:t>
+      </w:r>
+      <w:r>
+        <w:t>Shoot in direction right joystick is facing.</w:t>
+      </w:r>
+    </w:p>
+    <w:p/>
+    <w:p/>
+    <w:p/>
+    <w:p/>
+    <w:p/>
+    <w:p>
+      <w:pPr>
+        <w:pStyle w:val="Heading1"/>
+        <w:numPr>
+          <w:ilvl w:val="0"/>
+          <w:numId w:val="4"/>
+        </w:numPr>
+      </w:pPr>
+      <w:bookmarkStart w:id="15" w:name="_Toc49774296"/>
+      <w:r>
+        <w:lastRenderedPageBreak/>
+        <w:t>Mechanics</w:t>
+      </w:r>
+      <w:bookmarkEnd w:id="15"/>
+      <w:r>
+        <w:t xml:space="preserve"> </w:t>
+      </w:r>
+    </w:p>
+    <w:p>
+      <w:r>
+        <w:rPr>
+          <w:highlight w:val="yellow"/>
+        </w:rPr>
+        <w:t xml:space="preserve">A list of </w:t>
+      </w:r>
+      <w:r>
+        <w:rPr>
+          <w:highlight w:val="yellow"/>
+        </w:rPr>
+        <w:t>intended</w:t>
+      </w:r>
+      <w:r>
+        <w:rPr>
+          <w:highlight w:val="yellow"/>
+        </w:rPr>
+        <w:t xml:space="preserve"> core game mechanics. I.e., what the player can do and how they achieve this, and what this </w:t>
+      </w:r>
+      <w:r>
+        <w:rPr>
+          <w:highlight w:val="yellow"/>
+        </w:rPr>
+        <w:t xml:space="preserve">will </w:t>
+      </w:r>
+      <w:r>
+        <w:rPr>
+          <w:highlight w:val="yellow"/>
+        </w:rPr>
+        <w:t>trigger in the game. For example, shooting enemies is a core mechanic in an FPS</w:t>
+      </w:r>
+      <w:r>
+        <w:rPr>
+          <w:highlight w:val="yellow"/>
+        </w:rPr>
+        <w:t>.</w:t>
+      </w:r>
+    </w:p>
+    <w:p>
+      <w:pPr>
+        <w:pStyle w:val="ListParagraph"/>
+        <w:numPr>
+          <w:ilvl w:val="0"/>
+          <w:numId w:val="9"/>
+        </w:numPr>
+      </w:pPr>
+      <w:r>
+        <w:rPr>
+          <w:b/>
+        </w:rPr>
+        <w:t>Shooting</w:t>
+      </w:r>
+    </w:p>
+    <w:p>
+      <w:pPr>
+        <w:pStyle w:val="ListParagraph"/>
+      </w:pPr>
+      <w:r>
+        <w:rPr>
+          <w:bCs/>
+        </w:rPr>
+        <w:t xml:space="preserve">Instantiates a bullet from </w:t>
+      </w:r>
+      <w:r>
+        <w:rPr>
+          <w:bCs/>
+        </w:rPr>
+        <w:t xml:space="preserve">an </w:t>
+      </w:r>
+      <w:r>
+        <w:rPr>
+          <w:bCs/>
+        </w:rPr>
+        <w:t xml:space="preserve">empty object </w:t>
+      </w:r>
+      <w:r>
+        <w:rPr>
+          <w:bCs/>
+        </w:rPr>
+        <w:t xml:space="preserve">which is a child of the player so we can get the same rotation and direction the player is facing to ensure the bullet is projected in the correct direction. </w:t>
+      </w:r>
+      <w:r>
+        <w:rPr>
+          <w:bCs/>
+        </w:rPr>
+        <w:t>It</w:t>
+      </w:r>
+      <w:r>
+        <w:rPr>
+          <w:bCs/>
+        </w:rPr>
+        <w:t xml:space="preserve"> has a gun controller script attached. </w:t>
+      </w:r>
+      <w:r>
+        <w:rPr>
+          <w:bCs/>
+        </w:rPr>
+        <w:t xml:space="preserve">This script contains a bullet speed variable and a time between shots. It also allows us to drag in which bullet we would like to shoot </w:t>
+      </w:r>
+      <w:r>
+        <w:rPr>
+          <w:bCs/>
+        </w:rPr>
+        <w:t>which comes with its own script attached to the bullet which contains a bullet life time that will destroy the bullet after it</w:t>
+      </w:r>
+      <w:r>
+        <w:rPr>
+          <w:bCs/>
+        </w:rPr>
+        <w:t xml:space="preserve"> has</w:t>
+      </w:r>
+      <w:r>
+        <w:rPr>
+          <w:bCs/>
+        </w:rPr>
+        <w:t xml:space="preserve"> been instantiated after x seconds and a damage to give variable which is how much damage the bullet</w:t>
+      </w:r>
+      <w:r>
+        <w:rPr>
+          <w:bCs/>
+        </w:rPr>
+        <w:t xml:space="preserve"> is</w:t>
+      </w:r>
+      <w:r>
+        <w:rPr>
+          <w:bCs/>
+        </w:rPr>
+        <w:t xml:space="preserve"> going to deal.</w:t>
+      </w:r>
+      <w:r>
+        <w:rPr>
+          <w:b/>
+        </w:rPr>
+        <w:br/>
+      </w:r>
+    </w:p>
+    <w:p>
+      <w:pPr>
+        <w:pStyle w:val="ListParagraph"/>
+      </w:pPr>
+    </w:p>
+    <w:p>
+      <w:pPr>
+        <w:pStyle w:val="Heading2"/>
+        <w:numPr>
+          <w:ilvl w:val="1"/>
+          <w:numId w:val="4"/>
+        </w:numPr>
+        <w:ind w:left="480"/>
+      </w:pPr>
+      <w:r>
+        <w:t>Hazards</w:t>
+      </w:r>
+    </w:p>
+    <w:p>
+      <w:r>
+        <w:t>Throughout the map there are circle platforms placed which is an indication of where the enemy spawn points are.</w:t>
+      </w:r>
+    </w:p>
+    <w:p>
+      <w:pPr>
+        <w:pStyle w:val="Heading2"/>
+        <w:numPr>
+          <w:ilvl w:val="1"/>
+          <w:numId w:val="4"/>
+        </w:numPr>
+        <w:ind w:left="480"/>
+      </w:pPr>
+      <w:bookmarkStart w:id="16" w:name="_Hlk49775322"/>
+      <w:r>
+        <w:t>Obstacles</w:t>
+      </w:r>
+    </w:p>
+    <w:bookmarkEnd w:id="16"/>
+    <w:p>
+      <w:r>
+        <w:t>To Progress to next wave, you need to destroy all the big zombies in each wave however there are lots in mini zombies that may get in your way trying to attack the player. This creates the gameplay of the player always needing to be on the move repositioning and having to shoot through hordes of little zombies to get to the big zombie</w:t>
+      </w:r>
+    </w:p>
+    <w:p>
+      <w:pPr>
+        <w:pStyle w:val="Heading2"/>
+        <w:numPr>
+          <w:ilvl w:val="1"/>
+          <w:numId w:val="4"/>
+        </w:numPr>
+        <w:ind w:left="480"/>
+      </w:pPr>
+      <w:r>
+        <w:t>Items / Collectables</w:t>
+      </w:r>
+    </w:p>
+    <w:p>
+      <w:pPr>
+        <w:pStyle w:val="paragraph"/>
+        <w:spacing w:before="0" w:beforeAutospacing="0" w:after="0" w:afterAutospacing="0"/>
+        <w:textAlignment w:val="baseline"/>
+        <w:rPr>
+          <w:rStyle w:val="normaltextrun"/>
+          <w:rFonts w:ascii="Calibri" w:eastAsiaTheme="minorEastAsia" w:hAnsi="Calibri" w:cs="Calibri"/>
+          <w:sz w:val="22"/>
+          <w:szCs w:val="22"/>
+          <w:lang w:val="en-US"/>
+        </w:rPr>
+      </w:pPr>
+      <w:r>
+        <w:rPr>
+          <w:rStyle w:val="normaltextrun"/>
+          <w:rFonts w:ascii="Calibri" w:eastAsiaTheme="minorEastAsia" w:hAnsi="Calibri" w:cs="Calibri"/>
+          <w:sz w:val="22"/>
+          <w:szCs w:val="22"/>
+          <w:lang w:val="en-US"/>
+        </w:rPr>
+        <w:t xml:space="preserve">Shotgun – When a boss zombie is killed, it will drop the shotgun which can be collected by the player. The player’s firepower will be increased from one stream of bullets to five. This will allow the player to better cope with the increased </w:t>
+      </w:r>
+      <w:r>
+        <w:rPr>
+          <w:rStyle w:val="normaltextrun"/>
+          <w:rFonts w:ascii="Calibri" w:eastAsiaTheme="minorEastAsia" w:hAnsi="Calibri" w:cs="Calibri"/>
+          <w:sz w:val="22"/>
+          <w:szCs w:val="22"/>
+          <w:lang w:val="en-US"/>
+        </w:rPr>
+        <w:t>number</w:t>
+      </w:r>
+      <w:r>
+        <w:rPr>
+          <w:rStyle w:val="normaltextrun"/>
+          <w:rFonts w:ascii="Calibri" w:eastAsiaTheme="minorEastAsia" w:hAnsi="Calibri" w:cs="Calibri"/>
+          <w:sz w:val="22"/>
+          <w:szCs w:val="22"/>
+          <w:lang w:val="en-US"/>
+        </w:rPr>
+        <w:t xml:space="preserve"> of zombies.</w:t>
+      </w:r>
+    </w:p>
+    <w:p>
+      <w:pPr>
+        <w:pStyle w:val="paragraph"/>
+        <w:spacing w:before="0" w:beforeAutospacing="0" w:after="0" w:afterAutospacing="0"/>
+        <w:textAlignment w:val="baseline"/>
+        <w:rPr>
+          <w:rStyle w:val="normaltextrun"/>
+          <w:rFonts w:ascii="Calibri" w:eastAsiaTheme="minorEastAsia" w:hAnsi="Calibri" w:cs="Calibri"/>
+          <w:sz w:val="22"/>
+          <w:szCs w:val="22"/>
+          <w:lang w:val="en-US"/>
+        </w:rPr>
+      </w:pPr>
+    </w:p>
+    <w:p>
+      <w:pPr>
+        <w:pStyle w:val="paragraph"/>
+        <w:spacing w:before="0" w:beforeAutospacing="0" w:after="0" w:afterAutospacing="0"/>
+        <w:textAlignment w:val="baseline"/>
+        <w:rPr>
+          <w:rStyle w:val="normaltextrun"/>
+          <w:rFonts w:ascii="Calibri" w:eastAsiaTheme="minorEastAsia" w:hAnsi="Calibri" w:cs="Calibri"/>
+          <w:sz w:val="22"/>
+          <w:szCs w:val="22"/>
+          <w:lang w:val="en-US"/>
+        </w:rPr>
+      </w:pPr>
+      <w:r>
+        <w:rPr>
+          <w:rStyle w:val="normaltextrun"/>
+          <w:rFonts w:ascii="Calibri" w:eastAsiaTheme="minorEastAsia" w:hAnsi="Calibri" w:cs="Calibri"/>
+          <w:sz w:val="22"/>
+          <w:szCs w:val="22"/>
+          <w:lang w:val="en-US"/>
+        </w:rPr>
+        <w:t>Health Pack – When a big green zombie is killed, it will drop a health pack. Collecting this will fill the player’s health.</w:t>
+      </w:r>
+    </w:p>
     <w:p/>
     <w:p/>
     <w:p/>
@@ -4398,269 +5503,156 @@
           <w:numId w:val="4"/>
         </w:numPr>
       </w:pPr>
-      <w:bookmarkStart w:id="6" w:name="_Toc49774286"/>
-      <w:r>
-        <w:t>Game Overview</w:t>
-      </w:r>
-      <w:bookmarkEnd w:id="6"/>
+      <w:bookmarkStart w:id="17" w:name="_Toc49774297"/>
+      <w:r>
+        <w:lastRenderedPageBreak/>
+        <w:t>Graphics</w:t>
+      </w:r>
+      <w:bookmarkEnd w:id="17"/>
       <w:r>
         <w:t xml:space="preserve"> </w:t>
       </w:r>
     </w:p>
-    <w:p/>
-    <w:p>
-      <w:r>
-        <w:t>Elevator pitch</w:t>
-      </w:r>
-    </w:p>
-    <w:p/>
-    <w:p>
-      <w:pPr>
-        <w:pStyle w:val="Heading2"/>
+    <w:p>
+      <w:pPr>
+        <w:rPr>
+          <w:highlight w:val="yellow"/>
+        </w:rPr>
+      </w:pPr>
+      <w:r>
+        <w:rPr>
+          <w:highlight w:val="yellow"/>
+        </w:rPr>
+        <w:t xml:space="preserve">Describe graphics features here. I.e., is your game top-down 2D? </w:t>
+      </w:r>
+      <w:r>
+        <w:rPr>
+          <w:highlight w:val="yellow"/>
+        </w:rPr>
+        <w:t xml:space="preserve">What post processing are you using? </w:t>
+      </w:r>
+      <w:r>
+        <w:rPr>
+          <w:highlight w:val="yellow"/>
+        </w:rPr>
+        <w:t>Include perspective, art style, graphic features.</w:t>
+      </w:r>
+      <w:r>
+        <w:rPr>
+          <w:highlight w:val="yellow"/>
+        </w:rPr>
+        <w:t xml:space="preserve"> </w:t>
+      </w:r>
+      <w:r>
+        <w:rPr>
+          <w:highlight w:val="yellow"/>
+        </w:rPr>
+        <w:t>Justify graphics selection.</w:t>
+      </w:r>
+    </w:p>
+    <w:p>
+      <w:r>
+        <w:t xml:space="preserve">The game is a top-down shooter with 3D graphics. </w:t>
+      </w:r>
+    </w:p>
+    <w:p>
+      <w:r>
+        <w:t>The art style for the arena is low poly</w:t>
+      </w:r>
+      <w:r>
+        <w:t>.</w:t>
+      </w:r>
+    </w:p>
+    <w:p>
+      <w:r>
+        <w:t>A low poly art style for arena was chosen to allow for better performance in other areas due to the low graphical footprint. This is especially important when it came to our mobile platform.</w:t>
+      </w:r>
+    </w:p>
+    <w:p>
+      <w:pPr>
+        <w:pStyle w:val="Heading1"/>
         <w:numPr>
-          <w:ilvl w:val="1"/>
+          <w:ilvl w:val="0"/>
           <w:numId w:val="4"/>
         </w:numPr>
-        <w:ind w:left="480"/>
-      </w:pPr>
-      <w:bookmarkStart w:id="7" w:name="_Toc49774287"/>
-      <w:r>
-        <w:t>Genr</w:t>
-      </w:r>
-      <w:r>
-        <w:t>e</w:t>
-      </w:r>
-      <w:bookmarkEnd w:id="7"/>
-    </w:p>
-    <w:p>
-      <w:r>
-        <w:t>3D Top down Shooter</w:t>
-      </w:r>
-    </w:p>
-    <w:p>
-      <w:pPr>
-        <w:pStyle w:val="Heading2"/>
+      </w:pPr>
+      <w:bookmarkStart w:id="18" w:name="_Toc49774298"/>
+      <w:r>
+        <w:t>Audio</w:t>
+      </w:r>
+      <w:bookmarkEnd w:id="18"/>
+    </w:p>
+    <w:p>
+      <w:r>
+        <w:rPr>
+          <w:highlight w:val="yellow"/>
+        </w:rPr>
+        <w:t>Describe audio requirements. Sounds Effects, Ambient music etc.</w:t>
+      </w:r>
+    </w:p>
+    <w:p>
+      <w:r>
+        <w:t xml:space="preserve">Background music is a </w:t>
+      </w:r>
+      <w:proofErr w:type="gramStart"/>
+      <w:r>
+        <w:t>16 bit</w:t>
+      </w:r>
+      <w:proofErr w:type="gramEnd"/>
+      <w:r>
+        <w:t xml:space="preserve"> retro arcade type tune.</w:t>
+      </w:r>
+    </w:p>
+    <w:p>
+      <w:pPr>
+        <w:pStyle w:val="Heading1"/>
         <w:numPr>
-          <w:ilvl w:val="1"/>
+          <w:ilvl w:val="0"/>
           <w:numId w:val="4"/>
         </w:numPr>
-        <w:ind w:left="480"/>
-      </w:pPr>
-      <w:bookmarkStart w:id="8" w:name="_Toc49774288"/>
-      <w:r>
-        <w:t xml:space="preserve">Camera </w:t>
-      </w:r>
-      <w:r>
-        <w:t>Per</w:t>
-      </w:r>
-      <w:r>
-        <w:t>spective</w:t>
-      </w:r>
-      <w:r>
-        <w:t xml:space="preserve"> and Movement</w:t>
-      </w:r>
-      <w:bookmarkEnd w:id="8"/>
-    </w:p>
-    <w:p>
-      <w:r>
-        <w:t>Top Down Camera Perspective with rigid body velocity movement</w:t>
-      </w:r>
-    </w:p>
-    <w:p>
-      <w:pPr>
-        <w:pStyle w:val="Heading2"/>
-        <w:numPr>
-          <w:ilvl w:val="1"/>
-          <w:numId w:val="4"/>
-        </w:numPr>
-        <w:ind w:left="480"/>
-      </w:pPr>
-      <w:bookmarkStart w:id="9" w:name="_Toc49774289"/>
-      <w:r>
-        <w:t>Platform</w:t>
-      </w:r>
-      <w:bookmarkEnd w:id="9"/>
-    </w:p>
-    <w:p>
-      <w:r>
-        <w:rPr>
-          <w:highlight w:val="yellow"/>
-        </w:rPr>
-        <w:t xml:space="preserve">what are the requirements for deployment to each platform? </w:t>
-      </w:r>
-      <w:r>
-        <w:rPr>
-          <w:highlight w:val="yellow"/>
-        </w:rPr>
-        <w:br/>
-        <w:t>Setup process has been outlined and detailed &gt;</w:t>
-      </w:r>
-    </w:p>
-    <w:p>
-      <w:r>
-        <w:t>PC</w:t>
-      </w:r>
+      </w:pPr>
+      <w:bookmarkStart w:id="19" w:name="_Toc49774299"/>
+      <w:r>
+        <w:t>Artificial Intelligence</w:t>
+      </w:r>
+      <w:bookmarkEnd w:id="19"/>
       <w:r>
         <w:t xml:space="preserve"> </w:t>
       </w:r>
-      <w:r>
-        <w:t>-</w:t>
-      </w:r>
-      <w:r>
-        <w:t xml:space="preserve"> </w:t>
-      </w:r>
-    </w:p>
-    <w:p>
-      <w:r>
-        <w:t>Android</w:t>
-      </w:r>
-      <w:r>
-        <w:t xml:space="preserve"> </w:t>
-      </w:r>
-      <w:r>
-        <w:t>-</w:t>
-      </w:r>
-    </w:p>
-    <w:p>
-      <w:r>
-        <w:t>Web</w:t>
-      </w:r>
-      <w:r>
-        <w:t xml:space="preserve"> </w:t>
-      </w:r>
-      <w:r>
-        <w:t>-</w:t>
-      </w:r>
-    </w:p>
-    <w:p>
-      <w:r>
-        <w:t>Xbox</w:t>
-      </w:r>
-      <w:r>
-        <w:t xml:space="preserve"> </w:t>
-      </w:r>
-      <w:r>
-        <w:t>-</w:t>
-      </w:r>
-    </w:p>
-    <w:p>
-      <w:pPr>
-        <w:pStyle w:val="Heading2"/>
-        <w:numPr>
-          <w:ilvl w:val="1"/>
-          <w:numId w:val="4"/>
-        </w:numPr>
-        <w:ind w:left="480"/>
-      </w:pPr>
-      <w:bookmarkStart w:id="10" w:name="_Toc49774290"/>
-      <w:r>
-        <w:t>Technical Goals</w:t>
-      </w:r>
-      <w:bookmarkEnd w:id="10"/>
-      <w:r>
-        <w:t xml:space="preserve"> </w:t>
-      </w:r>
-    </w:p>
-    <w:p>
-      <w:pPr>
-        <w:pStyle w:val="ListParagraph"/>
-        <w:numPr>
-          <w:ilvl w:val="0"/>
-          <w:numId w:val="8"/>
-        </w:numPr>
-      </w:pPr>
-      <w:r>
-        <w:t>Goal</w:t>
-      </w:r>
-    </w:p>
-    <w:p>
-      <w:pPr>
-        <w:pStyle w:val="ListParagraph"/>
-        <w:numPr>
-          <w:ilvl w:val="0"/>
-          <w:numId w:val="8"/>
-        </w:numPr>
-      </w:pPr>
-      <w:r>
-        <w:t>Goal</w:t>
-      </w:r>
-    </w:p>
-    <w:p>
-      <w:pPr>
-        <w:pStyle w:val="ListParagraph"/>
-        <w:numPr>
-          <w:ilvl w:val="0"/>
-          <w:numId w:val="8"/>
-        </w:numPr>
-      </w:pPr>
-      <w:r>
-        <w:t>Goal</w:t>
-      </w:r>
-    </w:p>
-    <w:p>
-      <w:pPr>
-        <w:pStyle w:val="ListParagraph"/>
-        <w:numPr>
-          <w:ilvl w:val="0"/>
-          <w:numId w:val="8"/>
-        </w:numPr>
-      </w:pPr>
-      <w:r>
-        <w:t>…</w:t>
-      </w:r>
-    </w:p>
-    <w:p>
-      <w:pPr>
-        <w:pStyle w:val="Heading2"/>
-        <w:numPr>
-          <w:ilvl w:val="1"/>
-          <w:numId w:val="4"/>
-        </w:numPr>
-        <w:ind w:left="480"/>
-      </w:pPr>
-      <w:bookmarkStart w:id="11" w:name="_Toc49774291"/>
-      <w:r>
-        <w:t>Game Objects and Logic</w:t>
-      </w:r>
-      <w:bookmarkEnd w:id="11"/>
-      <w:r>
-        <w:t xml:space="preserve"> </w:t>
-      </w:r>
-    </w:p>
-    <w:p>
-      <w:r>
-        <w:rPr>
-          <w:highlight w:val="yellow"/>
-        </w:rPr>
-        <w:t>A list of logical elements in the game, i.e. door, button, pistol, ammo, light, bullet, wall, character etc. and description of their behavior and purpose</w:t>
-      </w:r>
-    </w:p>
-    <w:p>
-      <w:r>
-        <w:t>Android – Controlled by the player.</w:t>
-      </w:r>
-    </w:p>
-    <w:p>
-      <w:r>
-        <w:t>Zombie – Walks towards the player.</w:t>
-      </w:r>
-    </w:p>
-    <w:p>
-      <w:r>
-        <w:t>Gun – Used by the player to shoot zombies.</w:t>
-      </w:r>
-    </w:p>
-    <w:p>
-      <w:r>
-        <w:t>Shotgun – Weapon powerup dropped by the boss zombie and collected by the player. Increases player firepower.</w:t>
-      </w:r>
-    </w:p>
-    <w:p>
-      <w:r>
-        <w:t>Health pack – Fills the players health.</w:t>
-      </w:r>
-      <w:r>
-        <w:t xml:space="preserve"> Dropped by big green zombie upon death.</w:t>
+    </w:p>
+    <w:p>
+      <w:r>
+        <w:t>Zombies simply walk towards the player. They have no other behavior.</w:t>
+      </w:r>
+    </w:p>
+    <w:p>
+      <w:r>
+        <w:t>However, each zombie has different attribute values for health and speed, as well as varying in sized to distinguish which zombies are which and how they behave.</w:t>
+      </w:r>
+    </w:p>
+    <w:p>
+      <w:r>
+        <w:t>Small zombie – 1 hp low move speed</w:t>
+      </w:r>
+    </w:p>
+    <w:p>
+      <w:r>
+        <w:t>Medium zombie – 20 hp low move speed</w:t>
+      </w:r>
+    </w:p>
+    <w:p>
+      <w:r>
+        <w:t>Red zombie – 1 hp fast move speed</w:t>
+      </w:r>
+    </w:p>
+    <w:p>
+      <w:r>
+        <w:t>Giant zombie / Health zombie – 50 hp medium move speed</w:t>
+      </w:r>
+    </w:p>
+    <w:p>
+      <w:r>
+        <w:t>Boss zombie – 300 hp high move speed</w:t>
       </w:r>
     </w:p>
     <w:p/>
@@ -4670,6 +5662,7 @@
     <w:p/>
     <w:p/>
     <w:p/>
+    <w:p/>
     <w:p>
       <w:pPr>
         <w:pStyle w:val="Heading1"/>
@@ -4678,449 +5671,15 @@
           <w:numId w:val="4"/>
         </w:numPr>
       </w:pPr>
-      <w:bookmarkStart w:id="12" w:name="_Toc49774292"/>
-      <w:r>
-        <w:t>Controls</w:t>
-      </w:r>
-      <w:bookmarkEnd w:id="12"/>
-    </w:p>
-    <w:p/>
-    <w:p>
-      <w:pPr>
-        <w:pStyle w:val="Heading2"/>
-      </w:pPr>
-      <w:bookmarkStart w:id="13" w:name="_Toc49774293"/>
-      <w:r>
-        <w:t>3.1 Windows / Web</w:t>
-      </w:r>
-      <w:bookmarkEnd w:id="13"/>
-    </w:p>
-    <w:p>
-      <w:pPr>
-        <w:rPr>
-          <w:b/>
-          <w:bCs/>
-          <w:u w:val="single"/>
-        </w:rPr>
-      </w:pPr>
-      <w:r>
-        <w:rPr>
-          <w:b/>
-          <w:bCs/>
-          <w:u w:val="single"/>
-        </w:rPr>
-        <w:t>Keyboard</w:t>
-      </w:r>
-    </w:p>
-    <w:p>
-      <w:r>
-        <w:t>W</w:t>
-      </w:r>
+      <w:bookmarkStart w:id="20" w:name="_Toc49774300"/>
+      <w:r>
+        <w:lastRenderedPageBreak/>
+        <w:t>Game Flow</w:t>
+      </w:r>
+      <w:bookmarkEnd w:id="20"/>
       <w:r>
         <w:t xml:space="preserve"> </w:t>
       </w:r>
-      <w:r>
-        <w:t>- Move Player Character forward</w:t>
-      </w:r>
-      <w:r>
-        <w:t>.</w:t>
-      </w:r>
-    </w:p>
-    <w:p>
-      <w:r>
-        <w:t>A</w:t>
-      </w:r>
-      <w:r>
-        <w:t xml:space="preserve"> </w:t>
-      </w:r>
-      <w:r>
-        <w:t>-</w:t>
-      </w:r>
-      <w:r>
-        <w:t xml:space="preserve"> </w:t>
-      </w:r>
-      <w:r>
-        <w:t>Move Player Character left</w:t>
-      </w:r>
-      <w:r>
-        <w:t>.</w:t>
-      </w:r>
-    </w:p>
-    <w:p>
-      <w:r>
-        <w:t>S</w:t>
-      </w:r>
-      <w:r>
-        <w:t xml:space="preserve"> </w:t>
-      </w:r>
-      <w:r>
-        <w:t>-</w:t>
-      </w:r>
-      <w:r>
-        <w:t xml:space="preserve"> </w:t>
-      </w:r>
-      <w:r>
-        <w:t>Move Player Character backwards</w:t>
-      </w:r>
-      <w:r>
-        <w:t>.</w:t>
-      </w:r>
-    </w:p>
-    <w:p>
-      <w:r>
-        <w:t>D</w:t>
-      </w:r>
-      <w:r>
-        <w:t xml:space="preserve"> </w:t>
-      </w:r>
-      <w:r>
-        <w:t>-</w:t>
-      </w:r>
-      <w:r>
-        <w:t xml:space="preserve"> </w:t>
-      </w:r>
-      <w:r>
-        <w:t>Move Player Character right</w:t>
-      </w:r>
-      <w:r>
-        <w:t>.</w:t>
-      </w:r>
-    </w:p>
-    <w:p>
-      <w:pPr>
-        <w:rPr>
-          <w:b/>
-          <w:bCs/>
-          <w:u w:val="single"/>
-        </w:rPr>
-      </w:pPr>
-      <w:r>
-        <w:rPr>
-          <w:b/>
-          <w:bCs/>
-          <w:u w:val="single"/>
-        </w:rPr>
-        <w:t>Mouse</w:t>
-      </w:r>
-    </w:p>
-    <w:p>
-      <w:r>
-        <w:t>Left Click</w:t>
-      </w:r>
-      <w:r>
-        <w:t xml:space="preserve"> </w:t>
-      </w:r>
-      <w:r>
-        <w:t>- Shoot bullet</w:t>
-      </w:r>
-      <w:r>
-        <w:t>.</w:t>
-      </w:r>
-    </w:p>
-    <w:p>
-      <w:r>
-        <w:t>Mouse movement-Rotate player to face towards mouse position</w:t>
-      </w:r>
-      <w:r>
-        <w:t>.</w:t>
-      </w:r>
-    </w:p>
-    <w:p/>
-    <w:p>
-      <w:pPr>
-        <w:pStyle w:val="Heading2"/>
-      </w:pPr>
-      <w:bookmarkStart w:id="14" w:name="_Toc49774294"/>
-      <w:r>
-        <w:t>3.2 Console / Xbox</w:t>
-      </w:r>
-      <w:bookmarkEnd w:id="14"/>
-      <w:r>
-        <w:t xml:space="preserve"> / PS4</w:t>
-      </w:r>
-    </w:p>
-    <w:p>
-      <w:pPr>
-        <w:rPr>
-          <w:b/>
-          <w:bCs/>
-          <w:u w:val="single"/>
-        </w:rPr>
-      </w:pPr>
-      <w:r>
-        <w:rPr>
-          <w:b/>
-          <w:bCs/>
-          <w:u w:val="single"/>
-        </w:rPr>
-        <w:t>PS4 / Xbox analog sticks</w:t>
-      </w:r>
-    </w:p>
-    <w:p>
-      <w:r>
-        <w:t>Left analog stick</w:t>
-      </w:r>
-      <w:r>
-        <w:t xml:space="preserve"> </w:t>
-      </w:r>
-      <w:r>
-        <w:t>-</w:t>
-      </w:r>
-      <w:r>
-        <w:t xml:space="preserve"> Move player character in direction of left analog stick.</w:t>
-      </w:r>
-    </w:p>
-    <w:p>
-      <w:r>
-        <w:t>Right analog stick</w:t>
-      </w:r>
-      <w:r>
-        <w:t xml:space="preserve"> </w:t>
-      </w:r>
-      <w:r>
-        <w:t>-</w:t>
-      </w:r>
-      <w:r>
-        <w:t xml:space="preserve"> Rotate player to face in direction of right analog stick.</w:t>
-      </w:r>
-    </w:p>
-    <w:p>
-      <w:r>
-        <w:tab/>
-      </w:r>
-      <w:r>
-        <w:tab/>
-        <w:t xml:space="preserve">   -Shoot in direction right analog stick is facing.</w:t>
-      </w:r>
-    </w:p>
-    <w:p/>
-    <w:p>
-      <w:pPr>
-        <w:pStyle w:val="Heading2"/>
-      </w:pPr>
-      <w:bookmarkStart w:id="15" w:name="_Toc49774295"/>
-      <w:r>
-        <w:t>3.1 Android / Touch</w:t>
-      </w:r>
-      <w:bookmarkEnd w:id="15"/>
-    </w:p>
-    <w:p>
-      <w:pPr>
-        <w:rPr>
-          <w:b/>
-          <w:bCs/>
-          <w:u w:val="single"/>
-        </w:rPr>
-      </w:pPr>
-      <w:r>
-        <w:rPr>
-          <w:b/>
-          <w:bCs/>
-          <w:u w:val="single"/>
-        </w:rPr>
-        <w:t>Android joysticks</w:t>
-      </w:r>
-    </w:p>
-    <w:p>
-      <w:r>
-        <w:t>Left Joystick - Move player character in direction of left joystick.</w:t>
-      </w:r>
-    </w:p>
-    <w:p>
-      <w:r>
-        <w:t>Right Joystick - Rotate player to face in direction of right joystick.</w:t>
-      </w:r>
-    </w:p>
-    <w:p>
-      <w:pPr>
-        <w:ind w:left="1212"/>
-      </w:pPr>
-      <w:r>
-        <w:t xml:space="preserve"> -</w:t>
-      </w:r>
-      <w:r>
-        <w:t xml:space="preserve"> </w:t>
-      </w:r>
-      <w:r>
-        <w:t>Shoot in direction right joystick is facing.</w:t>
-      </w:r>
-    </w:p>
-    <w:p/>
-    <w:p/>
-    <w:p/>
-    <w:p/>
-    <w:p/>
-    <w:p>
-      <w:pPr>
-        <w:pStyle w:val="Heading1"/>
-        <w:numPr>
-          <w:ilvl w:val="0"/>
-          <w:numId w:val="4"/>
-        </w:numPr>
-      </w:pPr>
-      <w:bookmarkStart w:id="16" w:name="_Toc49774296"/>
-      <w:r>
-        <w:t>Mechanics</w:t>
-      </w:r>
-      <w:bookmarkEnd w:id="16"/>
-      <w:r>
-        <w:t xml:space="preserve"> </w:t>
-      </w:r>
-    </w:p>
-    <w:p>
-      <w:r>
-        <w:rPr>
-          <w:highlight w:val="yellow"/>
-        </w:rPr>
-        <w:t xml:space="preserve">A list of </w:t>
-      </w:r>
-      <w:r>
-        <w:rPr>
-          <w:highlight w:val="yellow"/>
-        </w:rPr>
-        <w:t>intended</w:t>
-      </w:r>
-      <w:r>
-        <w:rPr>
-          <w:highlight w:val="yellow"/>
-        </w:rPr>
-        <w:t xml:space="preserve"> core game mechanics. I.e., what the player can do and how they achieve this, and what this </w:t>
-      </w:r>
-      <w:r>
-        <w:rPr>
-          <w:highlight w:val="yellow"/>
-        </w:rPr>
-        <w:t xml:space="preserve">will </w:t>
-      </w:r>
-      <w:r>
-        <w:rPr>
-          <w:highlight w:val="yellow"/>
-        </w:rPr>
-        <w:t>trigger in the game. For example, shooting enemies is a core mechanic in an FPS</w:t>
-      </w:r>
-      <w:r>
-        <w:rPr>
-          <w:highlight w:val="yellow"/>
-        </w:rPr>
-        <w:t>.</w:t>
-      </w:r>
-    </w:p>
-    <w:p>
-      <w:pPr>
-        <w:pStyle w:val="ListParagraph"/>
-        <w:numPr>
-          <w:ilvl w:val="0"/>
-          <w:numId w:val="9"/>
-        </w:numPr>
-      </w:pPr>
-      <w:r>
-        <w:rPr>
-          <w:b/>
-        </w:rPr>
-        <w:t>Shooting</w:t>
-      </w:r>
-    </w:p>
-    <w:p>
-      <w:pPr>
-        <w:pStyle w:val="ListParagraph"/>
-      </w:pPr>
-      <w:r>
-        <w:rPr>
-          <w:bCs/>
-        </w:rPr>
-        <w:t xml:space="preserve">Instantiates a bullet from </w:t>
-      </w:r>
-      <w:r>
-        <w:rPr>
-          <w:bCs/>
-        </w:rPr>
-        <w:t xml:space="preserve">an </w:t>
-      </w:r>
-      <w:r>
-        <w:rPr>
-          <w:bCs/>
-        </w:rPr>
-        <w:t xml:space="preserve">empty object </w:t>
-      </w:r>
-      <w:r>
-        <w:rPr>
-          <w:bCs/>
-        </w:rPr>
-        <w:t xml:space="preserve">which is a child of the </w:t>
-      </w:r>
-      <w:proofErr w:type="gramStart"/>
-      <w:r>
-        <w:rPr>
-          <w:bCs/>
-        </w:rPr>
-        <w:t>player</w:t>
-      </w:r>
-      <w:proofErr w:type="gramEnd"/>
-      <w:r>
-        <w:rPr>
-          <w:bCs/>
-        </w:rPr>
-        <w:t xml:space="preserve"> so we can get the same rotation and direction the player is facing to ensure the bullet is projected in the correct direction. </w:t>
-      </w:r>
-      <w:r>
-        <w:rPr>
-          <w:bCs/>
-        </w:rPr>
-        <w:t>It</w:t>
-      </w:r>
-      <w:r>
-        <w:rPr>
-          <w:bCs/>
-        </w:rPr>
-        <w:t xml:space="preserve"> has a gun controller script attached. </w:t>
-      </w:r>
-      <w:r>
-        <w:rPr>
-          <w:bCs/>
-        </w:rPr>
-        <w:t xml:space="preserve">This script contains a bullet speed variable and a time between shots. It also allows us to drag in which bullet we would like to shoot </w:t>
-      </w:r>
-      <w:r>
-        <w:rPr>
-          <w:bCs/>
-        </w:rPr>
-        <w:t>which comes with its own script attached to the bullet which contains a bullet life time that will destroy the bullet after it</w:t>
-      </w:r>
-      <w:r>
-        <w:rPr>
-          <w:bCs/>
-        </w:rPr>
-        <w:t xml:space="preserve"> has</w:t>
-      </w:r>
-      <w:r>
-        <w:rPr>
-          <w:bCs/>
-        </w:rPr>
-        <w:t xml:space="preserve"> been instantiated after x seconds and a damage to give variable which is how much damage the bullet</w:t>
-      </w:r>
-      <w:r>
-        <w:rPr>
-          <w:bCs/>
-        </w:rPr>
-        <w:t xml:space="preserve"> is</w:t>
-      </w:r>
-      <w:r>
-        <w:rPr>
-          <w:bCs/>
-        </w:rPr>
-        <w:t xml:space="preserve"> going to deal.</w:t>
-      </w:r>
-      <w:r>
-        <w:rPr>
-          <w:b/>
-        </w:rPr>
-        <w:br/>
-      </w:r>
-    </w:p>
-    <w:p>
-      <w:pPr>
-        <w:pStyle w:val="ListParagraph"/>
-      </w:pPr>
     </w:p>
     <w:p>
       <w:pPr>
@@ -5132,14 +5691,53 @@
         <w:ind w:left="480"/>
       </w:pPr>
       <w:r>
-        <w:t>Hazards</w:t>
-      </w:r>
-    </w:p>
-    <w:p>
-      <w:r>
-        <w:t>Throughout the map there are circle platforms placed which is an indication of where the enemy spawn points are.</w:t>
-      </w:r>
-    </w:p>
+        <w:t xml:space="preserve"> </w:t>
+      </w:r>
+      <w:bookmarkStart w:id="21" w:name="_Toc49774301"/>
+      <w:r>
+        <w:t>‘Mission’ / ‘Level’ structure</w:t>
+      </w:r>
+      <w:bookmarkEnd w:id="21"/>
+      <w:r>
+        <w:t xml:space="preserve"> </w:t>
+      </w:r>
+    </w:p>
+    <w:p>
+      <w:pPr>
+        <w:rPr>
+          <w:highlight w:val="yellow"/>
+        </w:rPr>
+      </w:pPr>
+      <w:r>
+        <w:rPr>
+          <w:highlight w:val="yellow"/>
+        </w:rPr>
+        <w:t>If applicable</w:t>
+      </w:r>
+      <w:r>
+        <w:rPr>
+          <w:highlight w:val="yellow"/>
+        </w:rPr>
+        <w:t xml:space="preserve">. </w:t>
+      </w:r>
+      <w:r>
+        <w:rPr>
+          <w:highlight w:val="yellow"/>
+        </w:rPr>
+        <w:t>Are all levels stored in memory? what data is saved across levels, are levels loaded synchronously to prevent pauses?</w:t>
+      </w:r>
+    </w:p>
+    <w:p>
+      <w:r>
+        <w:t>There is only one level.</w:t>
+      </w:r>
+    </w:p>
+    <w:p>
+      <w:r>
+        <w:t>However, high scores are saved to the device.</w:t>
+      </w:r>
+    </w:p>
+    <w:p/>
     <w:p>
       <w:pPr>
         <w:pStyle w:val="Heading2"/>
@@ -5149,315 +5747,14 @@
         </w:numPr>
         <w:ind w:left="480"/>
       </w:pPr>
-      <w:bookmarkStart w:id="17" w:name="_Hlk49775322"/>
-      <w:r>
-        <w:t>Obstacles</w:t>
-      </w:r>
-    </w:p>
-    <w:bookmarkEnd w:id="17"/>
-    <w:p>
-      <w:r>
-        <w:t>To Progress to next wave, you need to destroy all the big zombies in each wave however there are lots in mini zombies that may get in your way trying to attack the player. This creates the gameplay of the player always needing to be on the move repositioning and having to shoot through hordes of little zombies to get to the big zombie</w:t>
-      </w:r>
-    </w:p>
-    <w:p>
-      <w:pPr>
-        <w:pStyle w:val="Heading2"/>
-        <w:numPr>
-          <w:ilvl w:val="1"/>
-          <w:numId w:val="4"/>
-        </w:numPr>
-        <w:ind w:left="480"/>
-      </w:pPr>
-      <w:r>
-        <w:t>Items / Collectables</w:t>
-      </w:r>
-    </w:p>
-    <w:p>
-      <w:pPr>
-        <w:pStyle w:val="paragraph"/>
-        <w:spacing w:before="0" w:beforeAutospacing="0" w:after="0" w:afterAutospacing="0"/>
-        <w:textAlignment w:val="baseline"/>
-        <w:rPr>
-          <w:rStyle w:val="normaltextrun"/>
-          <w:rFonts w:ascii="Calibri" w:eastAsiaTheme="minorEastAsia" w:hAnsi="Calibri" w:cs="Calibri"/>
-          <w:sz w:val="22"/>
-          <w:szCs w:val="22"/>
-          <w:lang w:val="en-US"/>
-        </w:rPr>
-      </w:pPr>
-      <w:r>
-        <w:rPr>
-          <w:rStyle w:val="normaltextrun"/>
-          <w:rFonts w:ascii="Calibri" w:eastAsiaTheme="minorEastAsia" w:hAnsi="Calibri" w:cs="Calibri"/>
-          <w:sz w:val="22"/>
-          <w:szCs w:val="22"/>
-          <w:lang w:val="en-US"/>
-        </w:rPr>
-        <w:t xml:space="preserve">Shotgun – When a boss zombie is killed, it will drop the shotgun which can be collected by the player. The player’s firepower will be increased from one stream of bullets to five. This will allow the player to better cope with the increased </w:t>
-      </w:r>
-      <w:r>
-        <w:rPr>
-          <w:rStyle w:val="normaltextrun"/>
-          <w:rFonts w:ascii="Calibri" w:eastAsiaTheme="minorEastAsia" w:hAnsi="Calibri" w:cs="Calibri"/>
-          <w:sz w:val="22"/>
-          <w:szCs w:val="22"/>
-          <w:lang w:val="en-US"/>
-        </w:rPr>
-        <w:t>number</w:t>
-      </w:r>
-      <w:r>
-        <w:rPr>
-          <w:rStyle w:val="normaltextrun"/>
-          <w:rFonts w:ascii="Calibri" w:eastAsiaTheme="minorEastAsia" w:hAnsi="Calibri" w:cs="Calibri"/>
-          <w:sz w:val="22"/>
-          <w:szCs w:val="22"/>
-          <w:lang w:val="en-US"/>
-        </w:rPr>
-        <w:t xml:space="preserve"> of zombies.</w:t>
-      </w:r>
-    </w:p>
-    <w:p>
-      <w:pPr>
-        <w:pStyle w:val="paragraph"/>
-        <w:spacing w:before="0" w:beforeAutospacing="0" w:after="0" w:afterAutospacing="0"/>
-        <w:textAlignment w:val="baseline"/>
-        <w:rPr>
-          <w:rStyle w:val="normaltextrun"/>
-          <w:rFonts w:ascii="Calibri" w:eastAsiaTheme="minorEastAsia" w:hAnsi="Calibri" w:cs="Calibri"/>
-          <w:sz w:val="22"/>
-          <w:szCs w:val="22"/>
-          <w:lang w:val="en-US"/>
-        </w:rPr>
-      </w:pPr>
-    </w:p>
-    <w:p>
-      <w:pPr>
-        <w:pStyle w:val="paragraph"/>
-        <w:spacing w:before="0" w:beforeAutospacing="0" w:after="0" w:afterAutospacing="0"/>
-        <w:textAlignment w:val="baseline"/>
-        <w:rPr>
-          <w:rStyle w:val="normaltextrun"/>
-          <w:rFonts w:ascii="Calibri" w:eastAsiaTheme="minorEastAsia" w:hAnsi="Calibri" w:cs="Calibri"/>
-          <w:sz w:val="22"/>
-          <w:szCs w:val="22"/>
-          <w:lang w:val="en-US"/>
-        </w:rPr>
-      </w:pPr>
-      <w:r>
-        <w:rPr>
-          <w:rStyle w:val="normaltextrun"/>
-          <w:rFonts w:ascii="Calibri" w:eastAsiaTheme="minorEastAsia" w:hAnsi="Calibri" w:cs="Calibri"/>
-          <w:sz w:val="22"/>
-          <w:szCs w:val="22"/>
-          <w:lang w:val="en-US"/>
-        </w:rPr>
-        <w:t>Health Pack – When a big green zombie is killed, it will drop a health pack. Collecting this will fill the player’s health.</w:t>
-      </w:r>
-    </w:p>
-    <w:p/>
-    <w:p/>
-    <w:p/>
-    <w:p/>
-    <w:p/>
-    <w:p/>
-    <w:p/>
-    <w:p>
-      <w:pPr>
-        <w:pStyle w:val="Heading1"/>
-        <w:numPr>
-          <w:ilvl w:val="0"/>
-          <w:numId w:val="4"/>
-        </w:numPr>
-      </w:pPr>
-      <w:bookmarkStart w:id="18" w:name="_Toc49774297"/>
-      <w:r>
-        <w:t>Graphics</w:t>
-      </w:r>
-      <w:bookmarkEnd w:id="18"/>
-      <w:r>
-        <w:t xml:space="preserve"> </w:t>
-      </w:r>
-    </w:p>
-    <w:p>
-      <w:pPr>
-        <w:rPr>
-          <w:highlight w:val="yellow"/>
-        </w:rPr>
-      </w:pPr>
-      <w:r>
-        <w:rPr>
-          <w:highlight w:val="yellow"/>
-        </w:rPr>
-        <w:t xml:space="preserve">Describe graphics features here. I.e., is your game top-down 2D? </w:t>
-      </w:r>
-      <w:r>
-        <w:rPr>
-          <w:highlight w:val="yellow"/>
-        </w:rPr>
-        <w:t xml:space="preserve">What post processing are you using? </w:t>
-      </w:r>
-      <w:r>
-        <w:rPr>
-          <w:highlight w:val="yellow"/>
-        </w:rPr>
-        <w:t>Include perspective, art style, graphic features.</w:t>
-      </w:r>
-      <w:r>
-        <w:rPr>
-          <w:highlight w:val="yellow"/>
-        </w:rPr>
-        <w:t xml:space="preserve"> </w:t>
-      </w:r>
-      <w:r>
-        <w:rPr>
-          <w:highlight w:val="yellow"/>
-        </w:rPr>
-        <w:t>Justify graphics selection.</w:t>
-      </w:r>
-    </w:p>
-    <w:p>
-      <w:r>
-        <w:t xml:space="preserve">The game is a top-down shooter with 3D graphics. </w:t>
-      </w:r>
-    </w:p>
-    <w:p>
-      <w:r>
-        <w:t>The art style for the arena is low poly</w:t>
-      </w:r>
-      <w:r>
-        <w:t>.</w:t>
-      </w:r>
-    </w:p>
-    <w:p>
-      <w:pPr>
-        <w:pStyle w:val="Heading1"/>
-        <w:numPr>
-          <w:ilvl w:val="0"/>
-          <w:numId w:val="4"/>
-        </w:numPr>
-      </w:pPr>
-      <w:bookmarkStart w:id="19" w:name="_Toc49774298"/>
-      <w:r>
-        <w:t>Audio</w:t>
-      </w:r>
-      <w:bookmarkEnd w:id="19"/>
-    </w:p>
-    <w:p>
-      <w:r>
-        <w:rPr>
-          <w:highlight w:val="yellow"/>
-        </w:rPr>
-        <w:t>Describe audio requirements. Sounds Effects, Ambient music etc.</w:t>
-      </w:r>
-    </w:p>
-    <w:p>
-      <w:pPr>
-        <w:pStyle w:val="Heading1"/>
-        <w:numPr>
-          <w:ilvl w:val="0"/>
-          <w:numId w:val="4"/>
-        </w:numPr>
-      </w:pPr>
-      <w:bookmarkStart w:id="20" w:name="_Toc49774299"/>
-      <w:r>
-        <w:t>Artificial Intelligence</w:t>
-      </w:r>
-      <w:bookmarkEnd w:id="20"/>
-      <w:r>
-        <w:t xml:space="preserve"> </w:t>
-      </w:r>
-    </w:p>
-    <w:p>
-      <w:r>
-        <w:t>Zombies simply walk towards the player. They have no other behavior.</w:t>
-      </w:r>
-    </w:p>
-    <w:p>
-      <w:pPr>
-        <w:pStyle w:val="Heading1"/>
-        <w:numPr>
-          <w:ilvl w:val="0"/>
-          <w:numId w:val="4"/>
-        </w:numPr>
-      </w:pPr>
-      <w:bookmarkStart w:id="21" w:name="_Toc49774300"/>
-      <w:r>
-        <w:t>Game Flow</w:t>
-      </w:r>
-      <w:bookmarkEnd w:id="21"/>
-      <w:r>
-        <w:t xml:space="preserve"> </w:t>
-      </w:r>
-    </w:p>
-    <w:p>
-      <w:pPr>
-        <w:pStyle w:val="Heading2"/>
-        <w:numPr>
-          <w:ilvl w:val="1"/>
-          <w:numId w:val="4"/>
-        </w:numPr>
-        <w:ind w:left="480"/>
-      </w:pPr>
-      <w:r>
-        <w:t xml:space="preserve"> </w:t>
-      </w:r>
-      <w:bookmarkStart w:id="22" w:name="_Toc49774301"/>
-      <w:r>
-        <w:t>‘Mission’ / ‘Level’ structure</w:t>
+      <w:bookmarkStart w:id="22" w:name="_Toc49774302"/>
+      <w:r>
+        <w:t>Objectives</w:t>
+      </w:r>
+      <w:r>
+        <w:t>/Goal</w:t>
       </w:r>
       <w:bookmarkEnd w:id="22"/>
-      <w:r>
-        <w:t xml:space="preserve"> </w:t>
-      </w:r>
-    </w:p>
-    <w:p>
-      <w:pPr>
-        <w:rPr>
-          <w:highlight w:val="yellow"/>
-        </w:rPr>
-      </w:pPr>
-      <w:r>
-        <w:rPr>
-          <w:highlight w:val="yellow"/>
-        </w:rPr>
-        <w:t>If applicable</w:t>
-      </w:r>
-      <w:r>
-        <w:rPr>
-          <w:highlight w:val="yellow"/>
-        </w:rPr>
-        <w:t xml:space="preserve">. </w:t>
-      </w:r>
-      <w:r>
-        <w:rPr>
-          <w:highlight w:val="yellow"/>
-        </w:rPr>
-        <w:t>Are all levels stored in memory? what data is saved across levels, are levels loaded synchronously to prevent pauses?</w:t>
-      </w:r>
-    </w:p>
-    <w:p>
-      <w:r>
-        <w:t>There is only one level.</w:t>
-      </w:r>
-    </w:p>
-    <w:p>
-      <w:pPr>
-        <w:pStyle w:val="Heading2"/>
-        <w:numPr>
-          <w:ilvl w:val="1"/>
-          <w:numId w:val="4"/>
-        </w:numPr>
-        <w:ind w:left="480"/>
-      </w:pPr>
-      <w:bookmarkStart w:id="23" w:name="_Toc49774302"/>
-      <w:r>
-        <w:t>Objectives</w:t>
-      </w:r>
-      <w:r>
-        <w:t>/Goal</w:t>
-      </w:r>
-      <w:bookmarkEnd w:id="23"/>
       <w:r>
         <w:t xml:space="preserve"> </w:t>
       </w:r>
@@ -5798,6 +6095,132 @@
         <w:spacing w:before="0" w:beforeAutospacing="0" w:after="0" w:afterAutospacing="0"/>
         <w:textAlignment w:val="baseline"/>
         <w:rPr>
+          <w:rStyle w:val="normaltextrun"/>
+          <w:rFonts w:ascii="Calibri" w:eastAsiaTheme="minorEastAsia" w:hAnsi="Calibri" w:cs="Calibri"/>
+          <w:sz w:val="22"/>
+          <w:szCs w:val="22"/>
+          <w:lang w:val="en-US"/>
+        </w:rPr>
+      </w:pPr>
+    </w:p>
+    <w:p>
+      <w:pPr>
+        <w:pStyle w:val="paragraph"/>
+        <w:spacing w:before="0" w:beforeAutospacing="0" w:after="0" w:afterAutospacing="0"/>
+        <w:textAlignment w:val="baseline"/>
+        <w:rPr>
+          <w:rStyle w:val="normaltextrun"/>
+          <w:rFonts w:ascii="Calibri" w:eastAsiaTheme="minorEastAsia" w:hAnsi="Calibri" w:cs="Calibri"/>
+          <w:sz w:val="22"/>
+          <w:szCs w:val="22"/>
+          <w:lang w:val="en-US"/>
+        </w:rPr>
+      </w:pPr>
+    </w:p>
+    <w:p>
+      <w:pPr>
+        <w:pStyle w:val="paragraph"/>
+        <w:spacing w:before="0" w:beforeAutospacing="0" w:after="0" w:afterAutospacing="0"/>
+        <w:textAlignment w:val="baseline"/>
+        <w:rPr>
+          <w:rStyle w:val="normaltextrun"/>
+          <w:rFonts w:ascii="Calibri" w:eastAsiaTheme="minorEastAsia" w:hAnsi="Calibri" w:cs="Calibri"/>
+          <w:sz w:val="22"/>
+          <w:szCs w:val="22"/>
+          <w:lang w:val="en-US"/>
+        </w:rPr>
+      </w:pPr>
+    </w:p>
+    <w:p>
+      <w:pPr>
+        <w:pStyle w:val="paragraph"/>
+        <w:spacing w:before="0" w:beforeAutospacing="0" w:after="0" w:afterAutospacing="0"/>
+        <w:textAlignment w:val="baseline"/>
+        <w:rPr>
+          <w:rStyle w:val="normaltextrun"/>
+          <w:rFonts w:ascii="Calibri" w:eastAsiaTheme="minorEastAsia" w:hAnsi="Calibri" w:cs="Calibri"/>
+          <w:sz w:val="22"/>
+          <w:szCs w:val="22"/>
+          <w:lang w:val="en-US"/>
+        </w:rPr>
+      </w:pPr>
+    </w:p>
+    <w:p>
+      <w:pPr>
+        <w:pStyle w:val="paragraph"/>
+        <w:spacing w:before="0" w:beforeAutospacing="0" w:after="0" w:afterAutospacing="0"/>
+        <w:textAlignment w:val="baseline"/>
+        <w:rPr>
+          <w:rStyle w:val="normaltextrun"/>
+          <w:rFonts w:ascii="Calibri" w:eastAsiaTheme="minorEastAsia" w:hAnsi="Calibri" w:cs="Calibri"/>
+          <w:sz w:val="22"/>
+          <w:szCs w:val="22"/>
+          <w:lang w:val="en-US"/>
+        </w:rPr>
+      </w:pPr>
+    </w:p>
+    <w:p>
+      <w:pPr>
+        <w:pStyle w:val="paragraph"/>
+        <w:spacing w:before="0" w:beforeAutospacing="0" w:after="0" w:afterAutospacing="0"/>
+        <w:textAlignment w:val="baseline"/>
+        <w:rPr>
+          <w:rStyle w:val="normaltextrun"/>
+          <w:rFonts w:ascii="Calibri" w:eastAsiaTheme="minorEastAsia" w:hAnsi="Calibri" w:cs="Calibri"/>
+          <w:sz w:val="22"/>
+          <w:szCs w:val="22"/>
+          <w:lang w:val="en-US"/>
+        </w:rPr>
+      </w:pPr>
+    </w:p>
+    <w:p>
+      <w:pPr>
+        <w:pStyle w:val="paragraph"/>
+        <w:spacing w:before="0" w:beforeAutospacing="0" w:after="0" w:afterAutospacing="0"/>
+        <w:textAlignment w:val="baseline"/>
+        <w:rPr>
+          <w:rStyle w:val="normaltextrun"/>
+          <w:rFonts w:ascii="Calibri" w:eastAsiaTheme="minorEastAsia" w:hAnsi="Calibri" w:cs="Calibri"/>
+          <w:sz w:val="22"/>
+          <w:szCs w:val="22"/>
+          <w:lang w:val="en-US"/>
+        </w:rPr>
+      </w:pPr>
+    </w:p>
+    <w:p>
+      <w:pPr>
+        <w:pStyle w:val="paragraph"/>
+        <w:spacing w:before="0" w:beforeAutospacing="0" w:after="0" w:afterAutospacing="0"/>
+        <w:textAlignment w:val="baseline"/>
+        <w:rPr>
+          <w:rStyle w:val="normaltextrun"/>
+          <w:rFonts w:ascii="Calibri" w:eastAsiaTheme="minorEastAsia" w:hAnsi="Calibri" w:cs="Calibri"/>
+          <w:sz w:val="22"/>
+          <w:szCs w:val="22"/>
+          <w:lang w:val="en-US"/>
+        </w:rPr>
+      </w:pPr>
+    </w:p>
+    <w:p>
+      <w:pPr>
+        <w:pStyle w:val="paragraph"/>
+        <w:spacing w:before="0" w:beforeAutospacing="0" w:after="0" w:afterAutospacing="0"/>
+        <w:textAlignment w:val="baseline"/>
+        <w:rPr>
+          <w:rStyle w:val="normaltextrun"/>
+          <w:rFonts w:ascii="Calibri" w:eastAsiaTheme="minorEastAsia" w:hAnsi="Calibri" w:cs="Calibri"/>
+          <w:sz w:val="22"/>
+          <w:szCs w:val="22"/>
+          <w:lang w:val="en-US"/>
+        </w:rPr>
+      </w:pPr>
+    </w:p>
+    <w:p>
+      <w:pPr>
+        <w:pStyle w:val="paragraph"/>
+        <w:spacing w:before="0" w:beforeAutospacing="0" w:after="0" w:afterAutospacing="0"/>
+        <w:textAlignment w:val="baseline"/>
+        <w:rPr>
           <w:rFonts w:ascii="Calibri Light" w:hAnsi="Calibri Light" w:cs="Calibri Light"/>
           <w:sz w:val="32"/>
           <w:szCs w:val="32"/>
@@ -5812,11 +6235,12 @@
           <w:numId w:val="4"/>
         </w:numPr>
       </w:pPr>
-      <w:bookmarkStart w:id="24" w:name="_Toc49774303"/>
-      <w:r>
+      <w:bookmarkStart w:id="23" w:name="_Toc49774303"/>
+      <w:r>
+        <w:lastRenderedPageBreak/>
         <w:t>Interface</w:t>
       </w:r>
-      <w:bookmarkEnd w:id="24"/>
+      <w:bookmarkEnd w:id="23"/>
       <w:r>
         <w:t xml:space="preserve"> </w:t>
       </w:r>
@@ -5838,11 +6262,11 @@
         </w:numPr>
         <w:ind w:left="480"/>
       </w:pPr>
-      <w:bookmarkStart w:id="25" w:name="_Toc49774304"/>
+      <w:bookmarkStart w:id="24" w:name="_Toc49774304"/>
       <w:r>
         <w:t>Menu</w:t>
       </w:r>
-      <w:bookmarkEnd w:id="25"/>
+      <w:bookmarkEnd w:id="24"/>
       <w:r>
         <w:t xml:space="preserve"> </w:t>
       </w:r>
@@ -5896,7 +6320,7 @@
                     </pic:cNvPicPr>
                   </pic:nvPicPr>
                   <pic:blipFill>
-                    <a:blip r:embed="rId16">
+                    <a:blip r:embed="rId22">
                       <a:extLst>
                         <a:ext uri="{28A0092B-C50C-407E-A947-70E740481C1C}">
                           <a14:useLocalDpi xmlns:a14="http://schemas.microsoft.com/office/drawing/2010/main" val="0"/>
@@ -5929,6 +6353,29 @@
       </w:r>
     </w:p>
     <w:p>
+      <w:r>
+        <w:t xml:space="preserve">All menu buttons and pause screen buttons are navigable </w:t>
+      </w:r>
+      <w:r>
+        <w:t xml:space="preserve">over each device we plan to release for. </w:t>
+      </w:r>
+    </w:p>
+    <w:p>
+      <w:r>
+        <w:t>Windows – mouse click the button or use ‘W’ and ‘S’ to highlight button and “Enter” to select.</w:t>
+      </w:r>
+    </w:p>
+    <w:p>
+      <w:r>
+        <w:t>X Box – Left joystick up and down to highlight button and ‘A’ to select.</w:t>
+      </w:r>
+    </w:p>
+    <w:p>
+      <w:r>
+        <w:t>Android – Tap on screen button to select.</w:t>
+      </w:r>
+    </w:p>
+    <w:p>
       <w:pPr>
         <w:pStyle w:val="Heading2"/>
         <w:numPr>
@@ -5937,11 +6384,11 @@
         </w:numPr>
         <w:ind w:left="480"/>
       </w:pPr>
-      <w:bookmarkStart w:id="26" w:name="_Toc49774305"/>
+      <w:bookmarkStart w:id="25" w:name="_Toc49774305"/>
       <w:r>
         <w:t>High scores</w:t>
       </w:r>
-      <w:bookmarkEnd w:id="26"/>
+      <w:bookmarkEnd w:id="25"/>
     </w:p>
     <w:p>
       <w:pPr>
@@ -5966,6 +6413,9 @@
     <w:p>
       <w:r>
         <w:t>The current high score is shown in game under the current score</w:t>
+      </w:r>
+      <w:r>
+        <w:t>. its also displayed again in the Game over screen.</w:t>
       </w:r>
     </w:p>
     <w:p>
@@ -5991,7 +6441,7 @@
                     </pic:cNvPicPr>
                   </pic:nvPicPr>
                   <pic:blipFill>
-                    <a:blip r:embed="rId17">
+                    <a:blip r:embed="rId23">
                       <a:extLst>
                         <a:ext uri="{28A0092B-C50C-407E-A947-70E740481C1C}">
                           <a14:useLocalDpi xmlns:a14="http://schemas.microsoft.com/office/drawing/2010/main" val="0"/>
@@ -6032,11 +6482,12 @@
         </w:numPr>
         <w:ind w:left="480"/>
       </w:pPr>
-      <w:bookmarkStart w:id="27" w:name="_Toc49774306"/>
-      <w:r>
+      <w:bookmarkStart w:id="26" w:name="_Toc49774306"/>
+      <w:r>
+        <w:lastRenderedPageBreak/>
         <w:t>UI/HUD</w:t>
       </w:r>
-      <w:bookmarkEnd w:id="27"/>
+      <w:bookmarkEnd w:id="26"/>
     </w:p>
     <w:p>
       <w:pPr>
@@ -6073,7 +6524,6 @@
     </w:p>
     <w:p>
       <w:r>
-        <w:lastRenderedPageBreak/>
         <w:t>Windows, Web and XBOX</w:t>
       </w:r>
       <w:r>
@@ -6103,7 +6553,7 @@
                     </pic:cNvPicPr>
                   </pic:nvPicPr>
                   <pic:blipFill>
-                    <a:blip r:embed="rId18">
+                    <a:blip r:embed="rId24">
                       <a:extLst>
                         <a:ext uri="{28A0092B-C50C-407E-A947-70E740481C1C}">
                           <a14:useLocalDpi xmlns:a14="http://schemas.microsoft.com/office/drawing/2010/main" val="0"/>
@@ -6167,7 +6617,7 @@
                     </pic:cNvPicPr>
                   </pic:nvPicPr>
                   <pic:blipFill>
-                    <a:blip r:embed="rId19">
+                    <a:blip r:embed="rId25">
                       <a:extLst>
                         <a:ext uri="{28A0092B-C50C-407E-A947-70E740481C1C}">
                           <a14:useLocalDpi xmlns:a14="http://schemas.microsoft.com/office/drawing/2010/main" val="0"/>
@@ -6207,30 +6657,31 @@
           <w:numId w:val="4"/>
         </w:numPr>
       </w:pPr>
-      <w:bookmarkStart w:id="28" w:name="_Toc49774307"/>
-      <w:r>
+      <w:bookmarkStart w:id="27" w:name="_Toc49774307"/>
+      <w:r>
+        <w:lastRenderedPageBreak/>
         <w:t>Progress report and feedback Meeting Minutes</w:t>
       </w:r>
+      <w:bookmarkEnd w:id="27"/>
+    </w:p>
+    <w:p>
+      <w:pPr>
+        <w:pStyle w:val="Heading2"/>
+      </w:pPr>
+      <w:bookmarkStart w:id="28" w:name="_Toc49774308"/>
+      <w:r>
+        <w:t>Friday 4</w:t>
+      </w:r>
+      <w:r>
+        <w:rPr>
+          <w:vertAlign w:val="superscript"/>
+        </w:rPr>
+        <w:t>th</w:t>
+      </w:r>
+      <w:r>
+        <w:t xml:space="preserve"> September</w:t>
+      </w:r>
       <w:bookmarkEnd w:id="28"/>
-    </w:p>
-    <w:p>
-      <w:pPr>
-        <w:pStyle w:val="Heading2"/>
-      </w:pPr>
-      <w:bookmarkStart w:id="29" w:name="_Toc49774308"/>
-      <w:r>
-        <w:t>Friday 4</w:t>
-      </w:r>
-      <w:r>
-        <w:rPr>
-          <w:vertAlign w:val="superscript"/>
-        </w:rPr>
-        <w:t>th</w:t>
-      </w:r>
-      <w:r>
-        <w:t xml:space="preserve"> September</w:t>
-      </w:r>
-      <w:bookmarkEnd w:id="29"/>
     </w:p>
     <w:p>
       <w:r>
@@ -6246,7 +6697,6 @@
         </w:numPr>
       </w:pPr>
       <w:r>
-        <w:lastRenderedPageBreak/>
         <w:t>Basic game implemented. Player can move around the arena and shoot zombies.</w:t>
       </w:r>
     </w:p>
@@ -6365,7 +6815,7 @@
       <w:pPr>
         <w:pStyle w:val="Heading2"/>
       </w:pPr>
-      <w:bookmarkStart w:id="30" w:name="_Toc49774309"/>
+      <w:bookmarkStart w:id="29" w:name="_Toc49774309"/>
       <w:r>
         <w:t>Wednesday 9</w:t>
       </w:r>
@@ -6378,7 +6828,7 @@
       <w:r>
         <w:t xml:space="preserve"> September</w:t>
       </w:r>
-      <w:bookmarkEnd w:id="30"/>
+      <w:bookmarkEnd w:id="29"/>
     </w:p>
     <w:p>
       <w:r>
@@ -6495,7 +6945,7 @@
       <w:pPr>
         <w:pStyle w:val="Heading2"/>
       </w:pPr>
-      <w:bookmarkStart w:id="31" w:name="_Toc49774310"/>
+      <w:bookmarkStart w:id="30" w:name="_Toc49774310"/>
       <w:r>
         <w:t>Thursday 10</w:t>
       </w:r>
@@ -6508,7 +6958,7 @@
       <w:r>
         <w:t xml:space="preserve"> September</w:t>
       </w:r>
-      <w:bookmarkEnd w:id="31"/>
+      <w:bookmarkEnd w:id="30"/>
     </w:p>
     <w:p>
       <w:r>
@@ -6577,6 +7027,7 @@
         </w:numPr>
       </w:pPr>
       <w:r>
+        <w:lastRenderedPageBreak/>
         <w:t>Describe</w:t>
       </w:r>
     </w:p>
@@ -6606,7 +7057,6 @@
         </w:numPr>
       </w:pPr>
       <w:r>
-        <w:lastRenderedPageBreak/>
         <w:t>Describe</w:t>
       </w:r>
     </w:p>
@@ -6626,7 +7076,7 @@
       <w:pPr>
         <w:pStyle w:val="Heading2"/>
       </w:pPr>
-      <w:bookmarkStart w:id="32" w:name="_Toc49774311"/>
+      <w:bookmarkStart w:id="31" w:name="_Toc49774311"/>
       <w:r>
         <w:t>Friday 11</w:t>
       </w:r>
@@ -6639,7 +7089,7 @@
       <w:r>
         <w:t xml:space="preserve"> September</w:t>
       </w:r>
-      <w:bookmarkEnd w:id="32"/>
+      <w:bookmarkEnd w:id="31"/>
     </w:p>
     <w:p>
       <w:r>
@@ -6755,15 +7205,13 @@
     <w:p/>
     <w:p/>
     <w:p/>
-    <w:p/>
-    <w:p/>
     <w:sectPr>
-      <w:headerReference w:type="even" r:id="rId20"/>
-      <w:headerReference w:type="default" r:id="rId21"/>
-      <w:footerReference w:type="even" r:id="rId22"/>
-      <w:footerReference w:type="default" r:id="rId23"/>
-      <w:headerReference w:type="first" r:id="rId24"/>
-      <w:footerReference w:type="first" r:id="rId25"/>
+      <w:headerReference w:type="even" r:id="rId26"/>
+      <w:headerReference w:type="default" r:id="rId27"/>
+      <w:footerReference w:type="even" r:id="rId28"/>
+      <w:footerReference w:type="default" r:id="rId29"/>
+      <w:headerReference w:type="first" r:id="rId30"/>
+      <w:footerReference w:type="first" r:id="rId31"/>
       <w:pgSz w:w="12240" w:h="15840"/>
       <w:pgMar w:top="1440" w:right="1440" w:bottom="1440" w:left="1440" w:header="720" w:footer="720" w:gutter="0"/>
       <w:pgNumType w:start="0"/>
@@ -6776,7 +7224,7 @@
 </file>
 
 <file path=word/endnotes.xml><?xml version="1.0" encoding="utf-8"?>
-<w:endnotes xmlns:wpc="http://schemas.microsoft.com/office/word/2010/wordprocessingCanvas" xmlns:cx="http://schemas.microsoft.com/office/drawing/2014/chartex" xmlns:cx1="http://schemas.microsoft.com/office/drawing/2015/9/8/chartex" xmlns:cx2="http://schemas.microsoft.com/office/drawing/2015/10/21/chartex" xmlns:cx3="http://schemas.microsoft.com/office/drawing/2016/5/9/chartex" xmlns:cx4="http://schemas.microsoft.com/office/drawing/2016/5/10/chartex" xmlns:cx5="http://schemas.microsoft.com/office/drawing/2016/5/11/chartex" xmlns:cx6="http://schemas.microsoft.com/office/drawing/2016/5/12/chartex" xmlns:cx7="http://schemas.microsoft.com/office/drawing/2016/5/13/chartex" xmlns:cx8="http://schemas.microsoft.com/office/drawing/2016/5/14/chartex" xmlns:mc="http://schemas.openxmlformats.org/markup-compatibility/2006" xmlns:aink="http://schemas.microsoft.com/office/drawing/2016/ink" xmlns:am3d="http://schemas.microsoft.com/office/drawing/2017/model3d" xmlns:o="urn:schemas-microsoft-com:office:office" xmlns:r="http://schemas.openxmlformats.org/officeDocument/2006/relationships" xmlns:m="http://schemas.openxmlformats.org/officeDocument/2006/math" xmlns:v="urn:schemas-microsoft-com:vml" xmlns:wp14="http://schemas.microsoft.com/office/word/2010/wordprocessingDrawing" xmlns:wp="http://schemas.openxmlformats.org/drawingml/2006/wordprocessingDrawing" xmlns:w10="urn:schemas-microsoft-com:office:word" xmlns:w="http://schemas.openxmlformats.org/wordprocessingml/2006/main" xmlns:w14="http://schemas.microsoft.com/office/word/2010/wordml" xmlns:w15="http://schemas.microsoft.com/office/word/2012/wordml" xmlns:w16cid="http://schemas.microsoft.com/office/word/2016/wordml/cid" xmlns:w16se="http://schemas.microsoft.com/office/word/2015/wordml/symex" xmlns:wpg="http://schemas.microsoft.com/office/word/2010/wordprocessingGroup" xmlns:wpi="http://schemas.microsoft.com/office/word/2010/wordprocessingInk" xmlns:wne="http://schemas.microsoft.com/office/word/2006/wordml" xmlns:wps="http://schemas.microsoft.com/office/word/2010/wordprocessingShape" mc:Ignorable="w14 w15 w16se w16cid wp14">
+<w:endnotes xmlns:wpc="http://schemas.microsoft.com/office/word/2010/wordprocessingCanvas" xmlns:cx="http://schemas.microsoft.com/office/drawing/2014/chartex" xmlns:cx1="http://schemas.microsoft.com/office/drawing/2015/9/8/chartex" xmlns:cx2="http://schemas.microsoft.com/office/drawing/2015/10/21/chartex" xmlns:cx3="http://schemas.microsoft.com/office/drawing/2016/5/9/chartex" xmlns:cx4="http://schemas.microsoft.com/office/drawing/2016/5/10/chartex" xmlns:cx5="http://schemas.microsoft.com/office/drawing/2016/5/11/chartex" xmlns:cx6="http://schemas.microsoft.com/office/drawing/2016/5/12/chartex" xmlns:cx7="http://schemas.microsoft.com/office/drawing/2016/5/13/chartex" xmlns:cx8="http://schemas.microsoft.com/office/drawing/2016/5/14/chartex" xmlns:mc="http://schemas.openxmlformats.org/markup-compatibility/2006" xmlns:aink="http://schemas.microsoft.com/office/drawing/2016/ink" xmlns:am3d="http://schemas.microsoft.com/office/drawing/2017/model3d" xmlns:o="urn:schemas-microsoft-com:office:office" xmlns:r="http://schemas.openxmlformats.org/officeDocument/2006/relationships" xmlns:m="http://schemas.openxmlformats.org/officeDocument/2006/math" xmlns:v="urn:schemas-microsoft-com:vml" xmlns:wp14="http://schemas.microsoft.com/office/word/2010/wordprocessingDrawing" xmlns:wp="http://schemas.openxmlformats.org/drawingml/2006/wordprocessingDrawing" xmlns:w10="urn:schemas-microsoft-com:office:word" xmlns:w="http://schemas.openxmlformats.org/wordprocessingml/2006/main" xmlns:w14="http://schemas.microsoft.com/office/word/2010/wordml" xmlns:w15="http://schemas.microsoft.com/office/word/2012/wordml" xmlns:w16cex="http://schemas.microsoft.com/office/word/2018/wordml/cex" xmlns:w16cid="http://schemas.microsoft.com/office/word/2016/wordml/cid" xmlns:w16="http://schemas.microsoft.com/office/word/2018/wordml" xmlns:w16se="http://schemas.microsoft.com/office/word/2015/wordml/symex" xmlns:wpg="http://schemas.microsoft.com/office/word/2010/wordprocessingGroup" xmlns:wpi="http://schemas.microsoft.com/office/word/2010/wordprocessingInk" xmlns:wne="http://schemas.microsoft.com/office/word/2006/wordml" xmlns:wps="http://schemas.microsoft.com/office/word/2010/wordprocessingShape" mc:Ignorable="w14 w15 w16se w16cid w16 w16cex wp14">
   <w:endnote w:type="separator" w:id="-1">
     <w:p>
       <w:pPr>
@@ -6808,7 +7256,7 @@
 </file>
 
 <file path=word/footer1.xml><?xml version="1.0" encoding="utf-8"?>
-<w:ftr xmlns:wpc="http://schemas.microsoft.com/office/word/2010/wordprocessingCanvas" xmlns:cx="http://schemas.microsoft.com/office/drawing/2014/chartex" xmlns:cx1="http://schemas.microsoft.com/office/drawing/2015/9/8/chartex" xmlns:cx2="http://schemas.microsoft.com/office/drawing/2015/10/21/chartex" xmlns:cx3="http://schemas.microsoft.com/office/drawing/2016/5/9/chartex" xmlns:cx4="http://schemas.microsoft.com/office/drawing/2016/5/10/chartex" xmlns:cx5="http://schemas.microsoft.com/office/drawing/2016/5/11/chartex" xmlns:cx6="http://schemas.microsoft.com/office/drawing/2016/5/12/chartex" xmlns:cx7="http://schemas.microsoft.com/office/drawing/2016/5/13/chartex" xmlns:cx8="http://schemas.microsoft.com/office/drawing/2016/5/14/chartex" xmlns:mc="http://schemas.openxmlformats.org/markup-compatibility/2006" xmlns:aink="http://schemas.microsoft.com/office/drawing/2016/ink" xmlns:am3d="http://schemas.microsoft.com/office/drawing/2017/model3d" xmlns:o="urn:schemas-microsoft-com:office:office" xmlns:r="http://schemas.openxmlformats.org/officeDocument/2006/relationships" xmlns:m="http://schemas.openxmlformats.org/officeDocument/2006/math" xmlns:v="urn:schemas-microsoft-com:vml" xmlns:wp14="http://schemas.microsoft.com/office/word/2010/wordprocessingDrawing" xmlns:wp="http://schemas.openxmlformats.org/drawingml/2006/wordprocessingDrawing" xmlns:w10="urn:schemas-microsoft-com:office:word" xmlns:w="http://schemas.openxmlformats.org/wordprocessingml/2006/main" xmlns:w14="http://schemas.microsoft.com/office/word/2010/wordml" xmlns:w15="http://schemas.microsoft.com/office/word/2012/wordml" xmlns:w16cid="http://schemas.microsoft.com/office/word/2016/wordml/cid" xmlns:w16se="http://schemas.microsoft.com/office/word/2015/wordml/symex" xmlns:wpg="http://schemas.microsoft.com/office/word/2010/wordprocessingGroup" xmlns:wpi="http://schemas.microsoft.com/office/word/2010/wordprocessingInk" xmlns:wne="http://schemas.microsoft.com/office/word/2006/wordml" xmlns:wps="http://schemas.microsoft.com/office/word/2010/wordprocessingShape" mc:Ignorable="w14 w15 w16se w16cid wp14">
+<w:ftr xmlns:wpc="http://schemas.microsoft.com/office/word/2010/wordprocessingCanvas" xmlns:cx="http://schemas.microsoft.com/office/drawing/2014/chartex" xmlns:cx1="http://schemas.microsoft.com/office/drawing/2015/9/8/chartex" xmlns:cx2="http://schemas.microsoft.com/office/drawing/2015/10/21/chartex" xmlns:cx3="http://schemas.microsoft.com/office/drawing/2016/5/9/chartex" xmlns:cx4="http://schemas.microsoft.com/office/drawing/2016/5/10/chartex" xmlns:cx5="http://schemas.microsoft.com/office/drawing/2016/5/11/chartex" xmlns:cx6="http://schemas.microsoft.com/office/drawing/2016/5/12/chartex" xmlns:cx7="http://schemas.microsoft.com/office/drawing/2016/5/13/chartex" xmlns:cx8="http://schemas.microsoft.com/office/drawing/2016/5/14/chartex" xmlns:mc="http://schemas.openxmlformats.org/markup-compatibility/2006" xmlns:aink="http://schemas.microsoft.com/office/drawing/2016/ink" xmlns:am3d="http://schemas.microsoft.com/office/drawing/2017/model3d" xmlns:o="urn:schemas-microsoft-com:office:office" xmlns:r="http://schemas.openxmlformats.org/officeDocument/2006/relationships" xmlns:m="http://schemas.openxmlformats.org/officeDocument/2006/math" xmlns:v="urn:schemas-microsoft-com:vml" xmlns:wp14="http://schemas.microsoft.com/office/word/2010/wordprocessingDrawing" xmlns:wp="http://schemas.openxmlformats.org/drawingml/2006/wordprocessingDrawing" xmlns:w10="urn:schemas-microsoft-com:office:word" xmlns:w="http://schemas.openxmlformats.org/wordprocessingml/2006/main" xmlns:w14="http://schemas.microsoft.com/office/word/2010/wordml" xmlns:w15="http://schemas.microsoft.com/office/word/2012/wordml" xmlns:w16cex="http://schemas.microsoft.com/office/word/2018/wordml/cex" xmlns:w16cid="http://schemas.microsoft.com/office/word/2016/wordml/cid" xmlns:w16="http://schemas.microsoft.com/office/word/2018/wordml" xmlns:w16se="http://schemas.microsoft.com/office/word/2015/wordml/symex" xmlns:wpg="http://schemas.microsoft.com/office/word/2010/wordprocessingGroup" xmlns:wpi="http://schemas.microsoft.com/office/word/2010/wordprocessingInk" xmlns:wne="http://schemas.microsoft.com/office/word/2006/wordml" xmlns:wps="http://schemas.microsoft.com/office/word/2010/wordprocessingShape" mc:Ignorable="w14 w15 w16se w16cid w16 w16cex wp14">
   <w:p>
     <w:pPr>
       <w:pStyle w:val="Footer"/>
@@ -6818,7 +7266,7 @@
 </file>
 
 <file path=word/footer2.xml><?xml version="1.0" encoding="utf-8"?>
-<w:ftr xmlns:wpc="http://schemas.microsoft.com/office/word/2010/wordprocessingCanvas" xmlns:cx="http://schemas.microsoft.com/office/drawing/2014/chartex" xmlns:cx1="http://schemas.microsoft.com/office/drawing/2015/9/8/chartex" xmlns:cx2="http://schemas.microsoft.com/office/drawing/2015/10/21/chartex" xmlns:cx3="http://schemas.microsoft.com/office/drawing/2016/5/9/chartex" xmlns:cx4="http://schemas.microsoft.com/office/drawing/2016/5/10/chartex" xmlns:cx5="http://schemas.microsoft.com/office/drawing/2016/5/11/chartex" xmlns:cx6="http://schemas.microsoft.com/office/drawing/2016/5/12/chartex" xmlns:cx7="http://schemas.microsoft.com/office/drawing/2016/5/13/chartex" xmlns:cx8="http://schemas.microsoft.com/office/drawing/2016/5/14/chartex" xmlns:mc="http://schemas.openxmlformats.org/markup-compatibility/2006" xmlns:aink="http://schemas.microsoft.com/office/drawing/2016/ink" xmlns:am3d="http://schemas.microsoft.com/office/drawing/2017/model3d" xmlns:o="urn:schemas-microsoft-com:office:office" xmlns:r="http://schemas.openxmlformats.org/officeDocument/2006/relationships" xmlns:m="http://schemas.openxmlformats.org/officeDocument/2006/math" xmlns:v="urn:schemas-microsoft-com:vml" xmlns:wp14="http://schemas.microsoft.com/office/word/2010/wordprocessingDrawing" xmlns:wp="http://schemas.openxmlformats.org/drawingml/2006/wordprocessingDrawing" xmlns:w10="urn:schemas-microsoft-com:office:word" xmlns:w="http://schemas.openxmlformats.org/wordprocessingml/2006/main" xmlns:w14="http://schemas.microsoft.com/office/word/2010/wordml" xmlns:w15="http://schemas.microsoft.com/office/word/2012/wordml" xmlns:w16cid="http://schemas.microsoft.com/office/word/2016/wordml/cid" xmlns:w16se="http://schemas.microsoft.com/office/word/2015/wordml/symex" xmlns:wpg="http://schemas.microsoft.com/office/word/2010/wordprocessingGroup" xmlns:wpi="http://schemas.microsoft.com/office/word/2010/wordprocessingInk" xmlns:wne="http://schemas.microsoft.com/office/word/2006/wordml" xmlns:wps="http://schemas.microsoft.com/office/word/2010/wordprocessingShape" mc:Ignorable="w14 w15 w16se w16cid wp14">
+<w:ftr xmlns:wpc="http://schemas.microsoft.com/office/word/2010/wordprocessingCanvas" xmlns:cx="http://schemas.microsoft.com/office/drawing/2014/chartex" xmlns:cx1="http://schemas.microsoft.com/office/drawing/2015/9/8/chartex" xmlns:cx2="http://schemas.microsoft.com/office/drawing/2015/10/21/chartex" xmlns:cx3="http://schemas.microsoft.com/office/drawing/2016/5/9/chartex" xmlns:cx4="http://schemas.microsoft.com/office/drawing/2016/5/10/chartex" xmlns:cx5="http://schemas.microsoft.com/office/drawing/2016/5/11/chartex" xmlns:cx6="http://schemas.microsoft.com/office/drawing/2016/5/12/chartex" xmlns:cx7="http://schemas.microsoft.com/office/drawing/2016/5/13/chartex" xmlns:cx8="http://schemas.microsoft.com/office/drawing/2016/5/14/chartex" xmlns:mc="http://schemas.openxmlformats.org/markup-compatibility/2006" xmlns:aink="http://schemas.microsoft.com/office/drawing/2016/ink" xmlns:am3d="http://schemas.microsoft.com/office/drawing/2017/model3d" xmlns:o="urn:schemas-microsoft-com:office:office" xmlns:r="http://schemas.openxmlformats.org/officeDocument/2006/relationships" xmlns:m="http://schemas.openxmlformats.org/officeDocument/2006/math" xmlns:v="urn:schemas-microsoft-com:vml" xmlns:wp14="http://schemas.microsoft.com/office/word/2010/wordprocessingDrawing" xmlns:wp="http://schemas.openxmlformats.org/drawingml/2006/wordprocessingDrawing" xmlns:w10="urn:schemas-microsoft-com:office:word" xmlns:w="http://schemas.openxmlformats.org/wordprocessingml/2006/main" xmlns:w14="http://schemas.microsoft.com/office/word/2010/wordml" xmlns:w15="http://schemas.microsoft.com/office/word/2012/wordml" xmlns:w16cex="http://schemas.microsoft.com/office/word/2018/wordml/cex" xmlns:w16cid="http://schemas.microsoft.com/office/word/2016/wordml/cid" xmlns:w16="http://schemas.microsoft.com/office/word/2018/wordml" xmlns:w16se="http://schemas.microsoft.com/office/word/2015/wordml/symex" xmlns:wpg="http://schemas.microsoft.com/office/word/2010/wordprocessingGroup" xmlns:wpi="http://schemas.microsoft.com/office/word/2010/wordprocessingInk" xmlns:wne="http://schemas.microsoft.com/office/word/2006/wordml" xmlns:wps="http://schemas.microsoft.com/office/word/2010/wordprocessingShape" mc:Ignorable="w14 w15 w16se w16cid w16 w16cex wp14">
   <w:p>
     <w:pPr>
       <w:pStyle w:val="Footer"/>
@@ -6828,7 +7276,7 @@
 </file>
 
 <file path=word/footer3.xml><?xml version="1.0" encoding="utf-8"?>
-<w:ftr xmlns:wpc="http://schemas.microsoft.com/office/word/2010/wordprocessingCanvas" xmlns:cx="http://schemas.microsoft.com/office/drawing/2014/chartex" xmlns:cx1="http://schemas.microsoft.com/office/drawing/2015/9/8/chartex" xmlns:cx2="http://schemas.microsoft.com/office/drawing/2015/10/21/chartex" xmlns:cx3="http://schemas.microsoft.com/office/drawing/2016/5/9/chartex" xmlns:cx4="http://schemas.microsoft.com/office/drawing/2016/5/10/chartex" xmlns:cx5="http://schemas.microsoft.com/office/drawing/2016/5/11/chartex" xmlns:cx6="http://schemas.microsoft.com/office/drawing/2016/5/12/chartex" xmlns:cx7="http://schemas.microsoft.com/office/drawing/2016/5/13/chartex" xmlns:cx8="http://schemas.microsoft.com/office/drawing/2016/5/14/chartex" xmlns:mc="http://schemas.openxmlformats.org/markup-compatibility/2006" xmlns:aink="http://schemas.microsoft.com/office/drawing/2016/ink" xmlns:am3d="http://schemas.microsoft.com/office/drawing/2017/model3d" xmlns:o="urn:schemas-microsoft-com:office:office" xmlns:r="http://schemas.openxmlformats.org/officeDocument/2006/relationships" xmlns:m="http://schemas.openxmlformats.org/officeDocument/2006/math" xmlns:v="urn:schemas-microsoft-com:vml" xmlns:wp14="http://schemas.microsoft.com/office/word/2010/wordprocessingDrawing" xmlns:wp="http://schemas.openxmlformats.org/drawingml/2006/wordprocessingDrawing" xmlns:w10="urn:schemas-microsoft-com:office:word" xmlns:w="http://schemas.openxmlformats.org/wordprocessingml/2006/main" xmlns:w14="http://schemas.microsoft.com/office/word/2010/wordml" xmlns:w15="http://schemas.microsoft.com/office/word/2012/wordml" xmlns:w16cid="http://schemas.microsoft.com/office/word/2016/wordml/cid" xmlns:w16se="http://schemas.microsoft.com/office/word/2015/wordml/symex" xmlns:wpg="http://schemas.microsoft.com/office/word/2010/wordprocessingGroup" xmlns:wpi="http://schemas.microsoft.com/office/word/2010/wordprocessingInk" xmlns:wne="http://schemas.microsoft.com/office/word/2006/wordml" xmlns:wps="http://schemas.microsoft.com/office/word/2010/wordprocessingShape" mc:Ignorable="w14 w15 w16se w16cid wp14">
+<w:ftr xmlns:wpc="http://schemas.microsoft.com/office/word/2010/wordprocessingCanvas" xmlns:cx="http://schemas.microsoft.com/office/drawing/2014/chartex" xmlns:cx1="http://schemas.microsoft.com/office/drawing/2015/9/8/chartex" xmlns:cx2="http://schemas.microsoft.com/office/drawing/2015/10/21/chartex" xmlns:cx3="http://schemas.microsoft.com/office/drawing/2016/5/9/chartex" xmlns:cx4="http://schemas.microsoft.com/office/drawing/2016/5/10/chartex" xmlns:cx5="http://schemas.microsoft.com/office/drawing/2016/5/11/chartex" xmlns:cx6="http://schemas.microsoft.com/office/drawing/2016/5/12/chartex" xmlns:cx7="http://schemas.microsoft.com/office/drawing/2016/5/13/chartex" xmlns:cx8="http://schemas.microsoft.com/office/drawing/2016/5/14/chartex" xmlns:mc="http://schemas.openxmlformats.org/markup-compatibility/2006" xmlns:aink="http://schemas.microsoft.com/office/drawing/2016/ink" xmlns:am3d="http://schemas.microsoft.com/office/drawing/2017/model3d" xmlns:o="urn:schemas-microsoft-com:office:office" xmlns:r="http://schemas.openxmlformats.org/officeDocument/2006/relationships" xmlns:m="http://schemas.openxmlformats.org/officeDocument/2006/math" xmlns:v="urn:schemas-microsoft-com:vml" xmlns:wp14="http://schemas.microsoft.com/office/word/2010/wordprocessingDrawing" xmlns:wp="http://schemas.openxmlformats.org/drawingml/2006/wordprocessingDrawing" xmlns:w10="urn:schemas-microsoft-com:office:word" xmlns:w="http://schemas.openxmlformats.org/wordprocessingml/2006/main" xmlns:w14="http://schemas.microsoft.com/office/word/2010/wordml" xmlns:w15="http://schemas.microsoft.com/office/word/2012/wordml" xmlns:w16cex="http://schemas.microsoft.com/office/word/2018/wordml/cex" xmlns:w16cid="http://schemas.microsoft.com/office/word/2016/wordml/cid" xmlns:w16="http://schemas.microsoft.com/office/word/2018/wordml" xmlns:w16se="http://schemas.microsoft.com/office/word/2015/wordml/symex" xmlns:wpg="http://schemas.microsoft.com/office/word/2010/wordprocessingGroup" xmlns:wpi="http://schemas.microsoft.com/office/word/2010/wordprocessingInk" xmlns:wne="http://schemas.microsoft.com/office/word/2006/wordml" xmlns:wps="http://schemas.microsoft.com/office/word/2010/wordprocessingShape" mc:Ignorable="w14 w15 w16se w16cid w16 w16cex wp14">
   <w:p>
     <w:pPr>
       <w:pStyle w:val="Footer"/>
@@ -6838,7 +7286,7 @@
 </file>
 
 <file path=word/footnotes.xml><?xml version="1.0" encoding="utf-8"?>
-<w:footnotes xmlns:wpc="http://schemas.microsoft.com/office/word/2010/wordprocessingCanvas" xmlns:cx="http://schemas.microsoft.com/office/drawing/2014/chartex" xmlns:cx1="http://schemas.microsoft.com/office/drawing/2015/9/8/chartex" xmlns:cx2="http://schemas.microsoft.com/office/drawing/2015/10/21/chartex" xmlns:cx3="http://schemas.microsoft.com/office/drawing/2016/5/9/chartex" xmlns:cx4="http://schemas.microsoft.com/office/drawing/2016/5/10/chartex" xmlns:cx5="http://schemas.microsoft.com/office/drawing/2016/5/11/chartex" xmlns:cx6="http://schemas.microsoft.com/office/drawing/2016/5/12/chartex" xmlns:cx7="http://schemas.microsoft.com/office/drawing/2016/5/13/chartex" xmlns:cx8="http://schemas.microsoft.com/office/drawing/2016/5/14/chartex" xmlns:mc="http://schemas.openxmlformats.org/markup-compatibility/2006" xmlns:aink="http://schemas.microsoft.com/office/drawing/2016/ink" xmlns:am3d="http://schemas.microsoft.com/office/drawing/2017/model3d" xmlns:o="urn:schemas-microsoft-com:office:office" xmlns:r="http://schemas.openxmlformats.org/officeDocument/2006/relationships" xmlns:m="http://schemas.openxmlformats.org/officeDocument/2006/math" xmlns:v="urn:schemas-microsoft-com:vml" xmlns:wp14="http://schemas.microsoft.com/office/word/2010/wordprocessingDrawing" xmlns:wp="http://schemas.openxmlformats.org/drawingml/2006/wordprocessingDrawing" xmlns:w10="urn:schemas-microsoft-com:office:word" xmlns:w="http://schemas.openxmlformats.org/wordprocessingml/2006/main" xmlns:w14="http://schemas.microsoft.com/office/word/2010/wordml" xmlns:w15="http://schemas.microsoft.com/office/word/2012/wordml" xmlns:w16cid="http://schemas.microsoft.com/office/word/2016/wordml/cid" xmlns:w16se="http://schemas.microsoft.com/office/word/2015/wordml/symex" xmlns:wpg="http://schemas.microsoft.com/office/word/2010/wordprocessingGroup" xmlns:wpi="http://schemas.microsoft.com/office/word/2010/wordprocessingInk" xmlns:wne="http://schemas.microsoft.com/office/word/2006/wordml" xmlns:wps="http://schemas.microsoft.com/office/word/2010/wordprocessingShape" mc:Ignorable="w14 w15 w16se w16cid wp14">
+<w:footnotes xmlns:wpc="http://schemas.microsoft.com/office/word/2010/wordprocessingCanvas" xmlns:cx="http://schemas.microsoft.com/office/drawing/2014/chartex" xmlns:cx1="http://schemas.microsoft.com/office/drawing/2015/9/8/chartex" xmlns:cx2="http://schemas.microsoft.com/office/drawing/2015/10/21/chartex" xmlns:cx3="http://schemas.microsoft.com/office/drawing/2016/5/9/chartex" xmlns:cx4="http://schemas.microsoft.com/office/drawing/2016/5/10/chartex" xmlns:cx5="http://schemas.microsoft.com/office/drawing/2016/5/11/chartex" xmlns:cx6="http://schemas.microsoft.com/office/drawing/2016/5/12/chartex" xmlns:cx7="http://schemas.microsoft.com/office/drawing/2016/5/13/chartex" xmlns:cx8="http://schemas.microsoft.com/office/drawing/2016/5/14/chartex" xmlns:mc="http://schemas.openxmlformats.org/markup-compatibility/2006" xmlns:aink="http://schemas.microsoft.com/office/drawing/2016/ink" xmlns:am3d="http://schemas.microsoft.com/office/drawing/2017/model3d" xmlns:o="urn:schemas-microsoft-com:office:office" xmlns:r="http://schemas.openxmlformats.org/officeDocument/2006/relationships" xmlns:m="http://schemas.openxmlformats.org/officeDocument/2006/math" xmlns:v="urn:schemas-microsoft-com:vml" xmlns:wp14="http://schemas.microsoft.com/office/word/2010/wordprocessingDrawing" xmlns:wp="http://schemas.openxmlformats.org/drawingml/2006/wordprocessingDrawing" xmlns:w10="urn:schemas-microsoft-com:office:word" xmlns:w="http://schemas.openxmlformats.org/wordprocessingml/2006/main" xmlns:w14="http://schemas.microsoft.com/office/word/2010/wordml" xmlns:w15="http://schemas.microsoft.com/office/word/2012/wordml" xmlns:w16cex="http://schemas.microsoft.com/office/word/2018/wordml/cex" xmlns:w16cid="http://schemas.microsoft.com/office/word/2016/wordml/cid" xmlns:w16="http://schemas.microsoft.com/office/word/2018/wordml" xmlns:w16se="http://schemas.microsoft.com/office/word/2015/wordml/symex" xmlns:wpg="http://schemas.microsoft.com/office/word/2010/wordprocessingGroup" xmlns:wpi="http://schemas.microsoft.com/office/word/2010/wordprocessingInk" xmlns:wne="http://schemas.microsoft.com/office/word/2006/wordml" xmlns:wps="http://schemas.microsoft.com/office/word/2010/wordprocessingShape" mc:Ignorable="w14 w15 w16se w16cid w16 w16cex wp14">
   <w:footnote w:type="separator" w:id="-1">
     <w:p>
       <w:pPr>
@@ -6870,7 +7318,7 @@
 </file>
 
 <file path=word/header1.xml><?xml version="1.0" encoding="utf-8"?>
-<w:hdr xmlns:wpc="http://schemas.microsoft.com/office/word/2010/wordprocessingCanvas" xmlns:cx="http://schemas.microsoft.com/office/drawing/2014/chartex" xmlns:cx1="http://schemas.microsoft.com/office/drawing/2015/9/8/chartex" xmlns:cx2="http://schemas.microsoft.com/office/drawing/2015/10/21/chartex" xmlns:cx3="http://schemas.microsoft.com/office/drawing/2016/5/9/chartex" xmlns:cx4="http://schemas.microsoft.com/office/drawing/2016/5/10/chartex" xmlns:cx5="http://schemas.microsoft.com/office/drawing/2016/5/11/chartex" xmlns:cx6="http://schemas.microsoft.com/office/drawing/2016/5/12/chartex" xmlns:cx7="http://schemas.microsoft.com/office/drawing/2016/5/13/chartex" xmlns:cx8="http://schemas.microsoft.com/office/drawing/2016/5/14/chartex" xmlns:mc="http://schemas.openxmlformats.org/markup-compatibility/2006" xmlns:aink="http://schemas.microsoft.com/office/drawing/2016/ink" xmlns:am3d="http://schemas.microsoft.com/office/drawing/2017/model3d" xmlns:o="urn:schemas-microsoft-com:office:office" xmlns:r="http://schemas.openxmlformats.org/officeDocument/2006/relationships" xmlns:m="http://schemas.openxmlformats.org/officeDocument/2006/math" xmlns:v="urn:schemas-microsoft-com:vml" xmlns:wp14="http://schemas.microsoft.com/office/word/2010/wordprocessingDrawing" xmlns:wp="http://schemas.openxmlformats.org/drawingml/2006/wordprocessingDrawing" xmlns:w10="urn:schemas-microsoft-com:office:word" xmlns:w="http://schemas.openxmlformats.org/wordprocessingml/2006/main" xmlns:w14="http://schemas.microsoft.com/office/word/2010/wordml" xmlns:w15="http://schemas.microsoft.com/office/word/2012/wordml" xmlns:w16cid="http://schemas.microsoft.com/office/word/2016/wordml/cid" xmlns:w16se="http://schemas.microsoft.com/office/word/2015/wordml/symex" xmlns:wpg="http://schemas.microsoft.com/office/word/2010/wordprocessingGroup" xmlns:wpi="http://schemas.microsoft.com/office/word/2010/wordprocessingInk" xmlns:wne="http://schemas.microsoft.com/office/word/2006/wordml" xmlns:wps="http://schemas.microsoft.com/office/word/2010/wordprocessingShape" mc:Ignorable="w14 w15 w16se w16cid wp14">
+<w:hdr xmlns:wpc="http://schemas.microsoft.com/office/word/2010/wordprocessingCanvas" xmlns:cx="http://schemas.microsoft.com/office/drawing/2014/chartex" xmlns:cx1="http://schemas.microsoft.com/office/drawing/2015/9/8/chartex" xmlns:cx2="http://schemas.microsoft.com/office/drawing/2015/10/21/chartex" xmlns:cx3="http://schemas.microsoft.com/office/drawing/2016/5/9/chartex" xmlns:cx4="http://schemas.microsoft.com/office/drawing/2016/5/10/chartex" xmlns:cx5="http://schemas.microsoft.com/office/drawing/2016/5/11/chartex" xmlns:cx6="http://schemas.microsoft.com/office/drawing/2016/5/12/chartex" xmlns:cx7="http://schemas.microsoft.com/office/drawing/2016/5/13/chartex" xmlns:cx8="http://schemas.microsoft.com/office/drawing/2016/5/14/chartex" xmlns:mc="http://schemas.openxmlformats.org/markup-compatibility/2006" xmlns:aink="http://schemas.microsoft.com/office/drawing/2016/ink" xmlns:am3d="http://schemas.microsoft.com/office/drawing/2017/model3d" xmlns:o="urn:schemas-microsoft-com:office:office" xmlns:r="http://schemas.openxmlformats.org/officeDocument/2006/relationships" xmlns:m="http://schemas.openxmlformats.org/officeDocument/2006/math" xmlns:v="urn:schemas-microsoft-com:vml" xmlns:wp14="http://schemas.microsoft.com/office/word/2010/wordprocessingDrawing" xmlns:wp="http://schemas.openxmlformats.org/drawingml/2006/wordprocessingDrawing" xmlns:w10="urn:schemas-microsoft-com:office:word" xmlns:w="http://schemas.openxmlformats.org/wordprocessingml/2006/main" xmlns:w14="http://schemas.microsoft.com/office/word/2010/wordml" xmlns:w15="http://schemas.microsoft.com/office/word/2012/wordml" xmlns:w16cex="http://schemas.microsoft.com/office/word/2018/wordml/cex" xmlns:w16cid="http://schemas.microsoft.com/office/word/2016/wordml/cid" xmlns:w16="http://schemas.microsoft.com/office/word/2018/wordml" xmlns:w16se="http://schemas.microsoft.com/office/word/2015/wordml/symex" xmlns:wpg="http://schemas.microsoft.com/office/word/2010/wordprocessingGroup" xmlns:wpi="http://schemas.microsoft.com/office/word/2010/wordprocessingInk" xmlns:wne="http://schemas.microsoft.com/office/word/2006/wordml" xmlns:wps="http://schemas.microsoft.com/office/word/2010/wordprocessingShape" mc:Ignorable="w14 w15 w16se w16cid w16 w16cex wp14">
   <w:p>
     <w:pPr>
       <w:pStyle w:val="Header"/>
@@ -6880,7 +7328,7 @@
 </file>
 
 <file path=word/header2.xml><?xml version="1.0" encoding="utf-8"?>
-<w:hdr xmlns:wpc="http://schemas.microsoft.com/office/word/2010/wordprocessingCanvas" xmlns:cx="http://schemas.microsoft.com/office/drawing/2014/chartex" xmlns:cx1="http://schemas.microsoft.com/office/drawing/2015/9/8/chartex" xmlns:cx2="http://schemas.microsoft.com/office/drawing/2015/10/21/chartex" xmlns:cx3="http://schemas.microsoft.com/office/drawing/2016/5/9/chartex" xmlns:cx4="http://schemas.microsoft.com/office/drawing/2016/5/10/chartex" xmlns:cx5="http://schemas.microsoft.com/office/drawing/2016/5/11/chartex" xmlns:cx6="http://schemas.microsoft.com/office/drawing/2016/5/12/chartex" xmlns:cx7="http://schemas.microsoft.com/office/drawing/2016/5/13/chartex" xmlns:cx8="http://schemas.microsoft.com/office/drawing/2016/5/14/chartex" xmlns:mc="http://schemas.openxmlformats.org/markup-compatibility/2006" xmlns:aink="http://schemas.microsoft.com/office/drawing/2016/ink" xmlns:am3d="http://schemas.microsoft.com/office/drawing/2017/model3d" xmlns:o="urn:schemas-microsoft-com:office:office" xmlns:r="http://schemas.openxmlformats.org/officeDocument/2006/relationships" xmlns:m="http://schemas.openxmlformats.org/officeDocument/2006/math" xmlns:v="urn:schemas-microsoft-com:vml" xmlns:wp14="http://schemas.microsoft.com/office/word/2010/wordprocessingDrawing" xmlns:wp="http://schemas.openxmlformats.org/drawingml/2006/wordprocessingDrawing" xmlns:w10="urn:schemas-microsoft-com:office:word" xmlns:w="http://schemas.openxmlformats.org/wordprocessingml/2006/main" xmlns:w14="http://schemas.microsoft.com/office/word/2010/wordml" xmlns:w15="http://schemas.microsoft.com/office/word/2012/wordml" xmlns:w16cid="http://schemas.microsoft.com/office/word/2016/wordml/cid" xmlns:w16se="http://schemas.microsoft.com/office/word/2015/wordml/symex" xmlns:wpg="http://schemas.microsoft.com/office/word/2010/wordprocessingGroup" xmlns:wpi="http://schemas.microsoft.com/office/word/2010/wordprocessingInk" xmlns:wne="http://schemas.microsoft.com/office/word/2006/wordml" xmlns:wps="http://schemas.microsoft.com/office/word/2010/wordprocessingShape" mc:Ignorable="w14 w15 w16se w16cid wp14">
+<w:hdr xmlns:wpc="http://schemas.microsoft.com/office/word/2010/wordprocessingCanvas" xmlns:cx="http://schemas.microsoft.com/office/drawing/2014/chartex" xmlns:cx1="http://schemas.microsoft.com/office/drawing/2015/9/8/chartex" xmlns:cx2="http://schemas.microsoft.com/office/drawing/2015/10/21/chartex" xmlns:cx3="http://schemas.microsoft.com/office/drawing/2016/5/9/chartex" xmlns:cx4="http://schemas.microsoft.com/office/drawing/2016/5/10/chartex" xmlns:cx5="http://schemas.microsoft.com/office/drawing/2016/5/11/chartex" xmlns:cx6="http://schemas.microsoft.com/office/drawing/2016/5/12/chartex" xmlns:cx7="http://schemas.microsoft.com/office/drawing/2016/5/13/chartex" xmlns:cx8="http://schemas.microsoft.com/office/drawing/2016/5/14/chartex" xmlns:mc="http://schemas.openxmlformats.org/markup-compatibility/2006" xmlns:aink="http://schemas.microsoft.com/office/drawing/2016/ink" xmlns:am3d="http://schemas.microsoft.com/office/drawing/2017/model3d" xmlns:o="urn:schemas-microsoft-com:office:office" xmlns:r="http://schemas.openxmlformats.org/officeDocument/2006/relationships" xmlns:m="http://schemas.openxmlformats.org/officeDocument/2006/math" xmlns:v="urn:schemas-microsoft-com:vml" xmlns:wp14="http://schemas.microsoft.com/office/word/2010/wordprocessingDrawing" xmlns:wp="http://schemas.openxmlformats.org/drawingml/2006/wordprocessingDrawing" xmlns:w10="urn:schemas-microsoft-com:office:word" xmlns:w="http://schemas.openxmlformats.org/wordprocessingml/2006/main" xmlns:w14="http://schemas.microsoft.com/office/word/2010/wordml" xmlns:w15="http://schemas.microsoft.com/office/word/2012/wordml" xmlns:w16cex="http://schemas.microsoft.com/office/word/2018/wordml/cex" xmlns:w16cid="http://schemas.microsoft.com/office/word/2016/wordml/cid" xmlns:w16="http://schemas.microsoft.com/office/word/2018/wordml" xmlns:w16se="http://schemas.microsoft.com/office/word/2015/wordml/symex" xmlns:wpg="http://schemas.microsoft.com/office/word/2010/wordprocessingGroup" xmlns:wpi="http://schemas.microsoft.com/office/word/2010/wordprocessingInk" xmlns:wne="http://schemas.microsoft.com/office/word/2006/wordml" xmlns:wps="http://schemas.microsoft.com/office/word/2010/wordprocessingShape" mc:Ignorable="w14 w15 w16se w16cid w16 w16cex wp14">
   <w:p>
     <w:pPr>
       <w:pStyle w:val="Header"/>
@@ -6890,7 +7338,7 @@
 </file>
 
 <file path=word/header3.xml><?xml version="1.0" encoding="utf-8"?>
-<w:hdr xmlns:wpc="http://schemas.microsoft.com/office/word/2010/wordprocessingCanvas" xmlns:cx="http://schemas.microsoft.com/office/drawing/2014/chartex" xmlns:cx1="http://schemas.microsoft.com/office/drawing/2015/9/8/chartex" xmlns:cx2="http://schemas.microsoft.com/office/drawing/2015/10/21/chartex" xmlns:cx3="http://schemas.microsoft.com/office/drawing/2016/5/9/chartex" xmlns:cx4="http://schemas.microsoft.com/office/drawing/2016/5/10/chartex" xmlns:cx5="http://schemas.microsoft.com/office/drawing/2016/5/11/chartex" xmlns:cx6="http://schemas.microsoft.com/office/drawing/2016/5/12/chartex" xmlns:cx7="http://schemas.microsoft.com/office/drawing/2016/5/13/chartex" xmlns:cx8="http://schemas.microsoft.com/office/drawing/2016/5/14/chartex" xmlns:mc="http://schemas.openxmlformats.org/markup-compatibility/2006" xmlns:aink="http://schemas.microsoft.com/office/drawing/2016/ink" xmlns:am3d="http://schemas.microsoft.com/office/drawing/2017/model3d" xmlns:o="urn:schemas-microsoft-com:office:office" xmlns:r="http://schemas.openxmlformats.org/officeDocument/2006/relationships" xmlns:m="http://schemas.openxmlformats.org/officeDocument/2006/math" xmlns:v="urn:schemas-microsoft-com:vml" xmlns:wp14="http://schemas.microsoft.com/office/word/2010/wordprocessingDrawing" xmlns:wp="http://schemas.openxmlformats.org/drawingml/2006/wordprocessingDrawing" xmlns:w10="urn:schemas-microsoft-com:office:word" xmlns:w="http://schemas.openxmlformats.org/wordprocessingml/2006/main" xmlns:w14="http://schemas.microsoft.com/office/word/2010/wordml" xmlns:w15="http://schemas.microsoft.com/office/word/2012/wordml" xmlns:w16cid="http://schemas.microsoft.com/office/word/2016/wordml/cid" xmlns:w16se="http://schemas.microsoft.com/office/word/2015/wordml/symex" xmlns:wpg="http://schemas.microsoft.com/office/word/2010/wordprocessingGroup" xmlns:wpi="http://schemas.microsoft.com/office/word/2010/wordprocessingInk" xmlns:wne="http://schemas.microsoft.com/office/word/2006/wordml" xmlns:wps="http://schemas.microsoft.com/office/word/2010/wordprocessingShape" mc:Ignorable="w14 w15 w16se w16cid wp14">
+<w:hdr xmlns:wpc="http://schemas.microsoft.com/office/word/2010/wordprocessingCanvas" xmlns:cx="http://schemas.microsoft.com/office/drawing/2014/chartex" xmlns:cx1="http://schemas.microsoft.com/office/drawing/2015/9/8/chartex" xmlns:cx2="http://schemas.microsoft.com/office/drawing/2015/10/21/chartex" xmlns:cx3="http://schemas.microsoft.com/office/drawing/2016/5/9/chartex" xmlns:cx4="http://schemas.microsoft.com/office/drawing/2016/5/10/chartex" xmlns:cx5="http://schemas.microsoft.com/office/drawing/2016/5/11/chartex" xmlns:cx6="http://schemas.microsoft.com/office/drawing/2016/5/12/chartex" xmlns:cx7="http://schemas.microsoft.com/office/drawing/2016/5/13/chartex" xmlns:cx8="http://schemas.microsoft.com/office/drawing/2016/5/14/chartex" xmlns:mc="http://schemas.openxmlformats.org/markup-compatibility/2006" xmlns:aink="http://schemas.microsoft.com/office/drawing/2016/ink" xmlns:am3d="http://schemas.microsoft.com/office/drawing/2017/model3d" xmlns:o="urn:schemas-microsoft-com:office:office" xmlns:r="http://schemas.openxmlformats.org/officeDocument/2006/relationships" xmlns:m="http://schemas.openxmlformats.org/officeDocument/2006/math" xmlns:v="urn:schemas-microsoft-com:vml" xmlns:wp14="http://schemas.microsoft.com/office/word/2010/wordprocessingDrawing" xmlns:wp="http://schemas.openxmlformats.org/drawingml/2006/wordprocessingDrawing" xmlns:w10="urn:schemas-microsoft-com:office:word" xmlns:w="http://schemas.openxmlformats.org/wordprocessingml/2006/main" xmlns:w14="http://schemas.microsoft.com/office/word/2010/wordml" xmlns:w15="http://schemas.microsoft.com/office/word/2012/wordml" xmlns:w16cex="http://schemas.microsoft.com/office/word/2018/wordml/cex" xmlns:w16cid="http://schemas.microsoft.com/office/word/2016/wordml/cid" xmlns:w16="http://schemas.microsoft.com/office/word/2018/wordml" xmlns:w16se="http://schemas.microsoft.com/office/word/2015/wordml/symex" xmlns:wpg="http://schemas.microsoft.com/office/word/2010/wordprocessingGroup" xmlns:wpi="http://schemas.microsoft.com/office/word/2010/wordprocessingInk" xmlns:wne="http://schemas.microsoft.com/office/word/2006/wordml" xmlns:wps="http://schemas.microsoft.com/office/word/2010/wordprocessingShape" mc:Ignorable="w14 w15 w16se w16cid w16 w16cex wp14">
   <w:p>
     <w:pPr>
       <w:pStyle w:val="Header"/>
@@ -6900,7 +7348,7 @@
 </file>
 
 <file path=word/numbering.xml><?xml version="1.0" encoding="utf-8"?>
-<w:numbering xmlns:wpc="http://schemas.microsoft.com/office/word/2010/wordprocessingCanvas" xmlns:cx="http://schemas.microsoft.com/office/drawing/2014/chartex" xmlns:cx1="http://schemas.microsoft.com/office/drawing/2015/9/8/chartex" xmlns:cx2="http://schemas.microsoft.com/office/drawing/2015/10/21/chartex" xmlns:cx3="http://schemas.microsoft.com/office/drawing/2016/5/9/chartex" xmlns:cx4="http://schemas.microsoft.com/office/drawing/2016/5/10/chartex" xmlns:cx5="http://schemas.microsoft.com/office/drawing/2016/5/11/chartex" xmlns:cx6="http://schemas.microsoft.com/office/drawing/2016/5/12/chartex" xmlns:cx7="http://schemas.microsoft.com/office/drawing/2016/5/13/chartex" xmlns:cx8="http://schemas.microsoft.com/office/drawing/2016/5/14/chartex" xmlns:mc="http://schemas.openxmlformats.org/markup-compatibility/2006" xmlns:aink="http://schemas.microsoft.com/office/drawing/2016/ink" xmlns:am3d="http://schemas.microsoft.com/office/drawing/2017/model3d" xmlns:o="urn:schemas-microsoft-com:office:office" xmlns:r="http://schemas.openxmlformats.org/officeDocument/2006/relationships" xmlns:m="http://schemas.openxmlformats.org/officeDocument/2006/math" xmlns:v="urn:schemas-microsoft-com:vml" xmlns:wp14="http://schemas.microsoft.com/office/word/2010/wordprocessingDrawing" xmlns:wp="http://schemas.openxmlformats.org/drawingml/2006/wordprocessingDrawing" xmlns:w10="urn:schemas-microsoft-com:office:word" xmlns:w="http://schemas.openxmlformats.org/wordprocessingml/2006/main" xmlns:w14="http://schemas.microsoft.com/office/word/2010/wordml" xmlns:w15="http://schemas.microsoft.com/office/word/2012/wordml" xmlns:w16cid="http://schemas.microsoft.com/office/word/2016/wordml/cid" xmlns:w16se="http://schemas.microsoft.com/office/word/2015/wordml/symex" xmlns:wpg="http://schemas.microsoft.com/office/word/2010/wordprocessingGroup" xmlns:wpi="http://schemas.microsoft.com/office/word/2010/wordprocessingInk" xmlns:wne="http://schemas.microsoft.com/office/word/2006/wordml" xmlns:wps="http://schemas.microsoft.com/office/word/2010/wordprocessingShape" mc:Ignorable="w14 w15 w16se w16cid wp14">
+<w:numbering xmlns:wpc="http://schemas.microsoft.com/office/word/2010/wordprocessingCanvas" xmlns:cx="http://schemas.microsoft.com/office/drawing/2014/chartex" xmlns:cx1="http://schemas.microsoft.com/office/drawing/2015/9/8/chartex" xmlns:cx2="http://schemas.microsoft.com/office/drawing/2015/10/21/chartex" xmlns:cx3="http://schemas.microsoft.com/office/drawing/2016/5/9/chartex" xmlns:cx4="http://schemas.microsoft.com/office/drawing/2016/5/10/chartex" xmlns:cx5="http://schemas.microsoft.com/office/drawing/2016/5/11/chartex" xmlns:cx6="http://schemas.microsoft.com/office/drawing/2016/5/12/chartex" xmlns:cx7="http://schemas.microsoft.com/office/drawing/2016/5/13/chartex" xmlns:cx8="http://schemas.microsoft.com/office/drawing/2016/5/14/chartex" xmlns:mc="http://schemas.openxmlformats.org/markup-compatibility/2006" xmlns:aink="http://schemas.microsoft.com/office/drawing/2016/ink" xmlns:am3d="http://schemas.microsoft.com/office/drawing/2017/model3d" xmlns:o="urn:schemas-microsoft-com:office:office" xmlns:r="http://schemas.openxmlformats.org/officeDocument/2006/relationships" xmlns:m="http://schemas.openxmlformats.org/officeDocument/2006/math" xmlns:v="urn:schemas-microsoft-com:vml" xmlns:wp14="http://schemas.microsoft.com/office/word/2010/wordprocessingDrawing" xmlns:wp="http://schemas.openxmlformats.org/drawingml/2006/wordprocessingDrawing" xmlns:w10="urn:schemas-microsoft-com:office:word" xmlns:w="http://schemas.openxmlformats.org/wordprocessingml/2006/main" xmlns:w14="http://schemas.microsoft.com/office/word/2010/wordml" xmlns:w15="http://schemas.microsoft.com/office/word/2012/wordml" xmlns:w16cex="http://schemas.microsoft.com/office/word/2018/wordml/cex" xmlns:w16cid="http://schemas.microsoft.com/office/word/2016/wordml/cid" xmlns:w16="http://schemas.microsoft.com/office/word/2018/wordml" xmlns:w16se="http://schemas.microsoft.com/office/word/2015/wordml/symex" xmlns:wpg="http://schemas.microsoft.com/office/word/2010/wordprocessingGroup" xmlns:wpi="http://schemas.microsoft.com/office/word/2010/wordprocessingInk" xmlns:wne="http://schemas.microsoft.com/office/word/2006/wordml" xmlns:wps="http://schemas.microsoft.com/office/word/2010/wordprocessingShape" mc:Ignorable="w14 w15 w16se w16cid w16 w16cex wp14">
   <w:abstractNum w:abstractNumId="0" w15:restartNumberingAfterBreak="0">
     <w:nsid w:val="07102C02"/>
     <w:multiLevelType w:val="hybridMultilevel"/>
@@ -8502,7 +8950,7 @@
 </file>
 
 <file path=word/styles.xml><?xml version="1.0" encoding="utf-8"?>
-<w:styles xmlns:mc="http://schemas.openxmlformats.org/markup-compatibility/2006" xmlns:r="http://schemas.openxmlformats.org/officeDocument/2006/relationships" xmlns:w="http://schemas.openxmlformats.org/wordprocessingml/2006/main" xmlns:w14="http://schemas.microsoft.com/office/word/2010/wordml" xmlns:w15="http://schemas.microsoft.com/office/word/2012/wordml" xmlns:w16cid="http://schemas.microsoft.com/office/word/2016/wordml/cid" xmlns:w16se="http://schemas.microsoft.com/office/word/2015/wordml/symex" mc:Ignorable="w14 w15 w16se w16cid">
+<w:styles xmlns:mc="http://schemas.openxmlformats.org/markup-compatibility/2006" xmlns:r="http://schemas.openxmlformats.org/officeDocument/2006/relationships" xmlns:w="http://schemas.openxmlformats.org/wordprocessingml/2006/main" xmlns:w14="http://schemas.microsoft.com/office/word/2010/wordml" xmlns:w15="http://schemas.microsoft.com/office/word/2012/wordml" xmlns:w16cex="http://schemas.microsoft.com/office/word/2018/wordml/cex" xmlns:w16cid="http://schemas.microsoft.com/office/word/2016/wordml/cid" xmlns:w16="http://schemas.microsoft.com/office/word/2018/wordml" xmlns:w16se="http://schemas.microsoft.com/office/word/2015/wordml/symex" mc:Ignorable="w14 w15 w16se w16cid w16 w16cex">
   <w:docDefaults>
     <w:rPrDefault>
       <w:rPr>
@@ -8518,7 +8966,7 @@
       </w:pPr>
     </w:pPrDefault>
   </w:docDefaults>
-  <w:latentStyles w:defLockedState="0" w:defUIPriority="99" w:defSemiHidden="0" w:defUnhideWhenUsed="0" w:defQFormat="0" w:count="375">
+  <w:latentStyles w:defLockedState="0" w:defUIPriority="99" w:defSemiHidden="0" w:defUnhideWhenUsed="0" w:defQFormat="0" w:count="376">
     <w:lsdException w:name="Normal" w:uiPriority="0" w:qFormat="1"/>
     <w:lsdException w:name="heading 1" w:uiPriority="9" w:qFormat="1"/>
     <w:lsdException w:name="heading 2" w:semiHidden="1" w:uiPriority="9" w:unhideWhenUsed="1" w:qFormat="1"/>
@@ -8624,7 +9072,6 @@
     <w:lsdException w:name="HTML Sample" w:semiHidden="1" w:unhideWhenUsed="1"/>
     <w:lsdException w:name="HTML Typewriter" w:semiHidden="1" w:unhideWhenUsed="1"/>
     <w:lsdException w:name="HTML Variable" w:semiHidden="1" w:unhideWhenUsed="1"/>
-    <w:lsdException w:name="Normal Table" w:semiHidden="1" w:unhideWhenUsed="1"/>
     <w:lsdException w:name="annotation subject" w:semiHidden="1" w:unhideWhenUsed="1"/>
     <w:lsdException w:name="No List" w:semiHidden="1" w:unhideWhenUsed="1"/>
     <w:lsdException w:name="Outline List 1" w:semiHidden="1" w:unhideWhenUsed="1"/>
@@ -8671,10 +9118,8 @@
     <w:lsdException w:name="Table Subtle 2" w:semiHidden="1" w:unhideWhenUsed="1"/>
     <w:lsdException w:name="Table Web 1" w:semiHidden="1" w:unhideWhenUsed="1"/>
     <w:lsdException w:name="Table Web 2" w:semiHidden="1" w:unhideWhenUsed="1"/>
-    <w:lsdException w:name="Table Web 3" w:semiHidden="1" w:unhideWhenUsed="1"/>
     <w:lsdException w:name="Balloon Text" w:semiHidden="1" w:unhideWhenUsed="1"/>
     <w:lsdException w:name="Table Grid" w:uiPriority="39"/>
-    <w:lsdException w:name="Table Theme" w:semiHidden="1" w:unhideWhenUsed="1"/>
     <w:lsdException w:name="Placeholder Text" w:semiHidden="1"/>
     <w:lsdException w:name="No Spacing" w:uiPriority="1" w:qFormat="1"/>
     <w:lsdException w:name="Light Shading" w:uiPriority="60"/>
@@ -8894,6 +9339,7 @@
     <w:lsdException w:name="Smart Hyperlink" w:semiHidden="1" w:unhideWhenUsed="1"/>
     <w:lsdException w:name="Hashtag" w:semiHidden="1" w:unhideWhenUsed="1"/>
     <w:lsdException w:name="Unresolved Mention" w:semiHidden="1" w:unhideWhenUsed="1"/>
+    <w:lsdException w:name="Smart Link" w:semiHidden="1" w:unhideWhenUsed="1"/>
   </w:latentStyles>
   <w:style w:type="paragraph" w:default="1" w:styleId="Normal">
     <w:name w:val="Normal"/>
@@ -9576,6 +10022,16 @@
 </file>
 
 <file path=customXml/item3.xml><?xml version="1.0" encoding="utf-8"?>
+<b:Sources xmlns:b="http://schemas.openxmlformats.org/officeDocument/2006/bibliography" xmlns="http://schemas.openxmlformats.org/officeDocument/2006/bibliography" SelectedStyle="\APASixthEditionOfficeOnline.xsl" StyleName="APA" Version="6"/>
+</file>
+
+<file path=customXml/item4.xml><?xml version="1.0" encoding="utf-8"?>
+<p:properties xmlns:p="http://schemas.microsoft.com/office/2006/metadata/properties" xmlns:xsi="http://www.w3.org/2001/XMLSchema-instance" xmlns:pc="http://schemas.microsoft.com/office/infopath/2007/PartnerControls">
+  <documentManagement/>
+</p:properties>
+</file>
+
+<file path=customXml/item5.xml><?xml version="1.0" encoding="utf-8"?>
 <ct:contentTypeSchema xmlns:ct="http://schemas.microsoft.com/office/2006/metadata/contentType" xmlns:ma="http://schemas.microsoft.com/office/2006/metadata/properties/metaAttributes" ct:_="" ma:_="" ma:contentTypeName="Document" ma:contentTypeID="0x01010074F10D0031F0BF458937D03CD959F800" ma:contentTypeVersion="7" ma:contentTypeDescription="Create a new document." ma:contentTypeScope="" ma:versionID="cd5dc5177ce39f5eefd2d36a9017b873">
   <xsd:schema xmlns:xsd="http://www.w3.org/2001/XMLSchema" xmlns:xs="http://www.w3.org/2001/XMLSchema" xmlns:p="http://schemas.microsoft.com/office/2006/metadata/properties" xmlns:ns2="d3e75b01-560b-433b-b252-2f7f4dd541a7" targetNamespace="http://schemas.microsoft.com/office/2006/metadata/properties" ma:root="true" ma:fieldsID="78457aa718daa4f1f188928f54b95684" ns2:_="">
     <xsd:import namespace="d3e75b01-560b-433b-b252-2f7f4dd541a7"/>
@@ -9739,16 +10195,6 @@
 </ct:contentTypeSchema>
 </file>
 
-<file path=customXml/item4.xml><?xml version="1.0" encoding="utf-8"?>
-<p:properties xmlns:p="http://schemas.microsoft.com/office/2006/metadata/properties" xmlns:xsi="http://www.w3.org/2001/XMLSchema-instance" xmlns:pc="http://schemas.microsoft.com/office/infopath/2007/PartnerControls">
-  <documentManagement/>
-</p:properties>
-</file>
-
-<file path=customXml/item5.xml><?xml version="1.0" encoding="utf-8"?>
-<b:Sources xmlns:b="http://schemas.openxmlformats.org/officeDocument/2006/bibliography" xmlns="http://schemas.openxmlformats.org/officeDocument/2006/bibliography" SelectedStyle="\APASixthEditionOfficeOnline.xsl" StyleName="APA" Version="6"/>
-</file>
-
 <file path=customXml/itemProps1.xml><?xml version="1.0" encoding="utf-8"?>
 <ds:datastoreItem xmlns:ds="http://schemas.openxmlformats.org/officeDocument/2006/customXml" ds:itemID="{55AF091B-3C7A-41E3-B477-F2FDAA23CFDA}">
   <ds:schemaRefs>
@@ -9766,6 +10212,23 @@
 </file>
 
 <file path=customXml/itemProps3.xml><?xml version="1.0" encoding="utf-8"?>
+<ds:datastoreItem xmlns:ds="http://schemas.openxmlformats.org/officeDocument/2006/customXml" ds:itemID="{A8BE2D92-BAD3-449E-AA0D-6BF3871A7D20}">
+  <ds:schemaRefs>
+    <ds:schemaRef ds:uri="http://schemas.openxmlformats.org/officeDocument/2006/bibliography"/>
+  </ds:schemaRefs>
+</ds:datastoreItem>
+</file>
+
+<file path=customXml/itemProps4.xml><?xml version="1.0" encoding="utf-8"?>
+<ds:datastoreItem xmlns:ds="http://schemas.openxmlformats.org/officeDocument/2006/customXml" ds:itemID="{071FDEA6-ED5E-46A7-95B6-1C51358923E8}">
+  <ds:schemaRefs>
+    <ds:schemaRef ds:uri="http://schemas.microsoft.com/office/2006/metadata/properties"/>
+    <ds:schemaRef ds:uri="http://schemas.microsoft.com/office/infopath/2007/PartnerControls"/>
+  </ds:schemaRefs>
+</ds:datastoreItem>
+</file>
+
+<file path=customXml/itemProps5.xml><?xml version="1.0" encoding="utf-8"?>
 <ds:datastoreItem xmlns:ds="http://schemas.openxmlformats.org/officeDocument/2006/customXml" ds:itemID="{84FE7808-B688-48F8-AF1F-BC6ABC3FAE52}">
   <ds:schemaRefs>
     <ds:schemaRef ds:uri="http://schemas.microsoft.com/office/2006/metadata/contentType"/>
@@ -9781,21 +10244,4 @@
     <ds:schemaRef ds:uri="http://schemas.microsoft.com/internal/obd"/>
   </ds:schemaRefs>
 </ds:datastoreItem>
-</file>
-
-<file path=customXml/itemProps4.xml><?xml version="1.0" encoding="utf-8"?>
-<ds:datastoreItem xmlns:ds="http://schemas.openxmlformats.org/officeDocument/2006/customXml" ds:itemID="{071FDEA6-ED5E-46A7-95B6-1C51358923E8}">
-  <ds:schemaRefs>
-    <ds:schemaRef ds:uri="http://schemas.microsoft.com/office/2006/metadata/properties"/>
-    <ds:schemaRef ds:uri="http://schemas.microsoft.com/office/infopath/2007/PartnerControls"/>
-  </ds:schemaRefs>
-</ds:datastoreItem>
-</file>
-
-<file path=customXml/itemProps5.xml><?xml version="1.0" encoding="utf-8"?>
-<ds:datastoreItem xmlns:ds="http://schemas.openxmlformats.org/officeDocument/2006/customXml" ds:itemID="{A8BE2D92-BAD3-449E-AA0D-6BF3871A7D20}">
-  <ds:schemaRefs>
-    <ds:schemaRef ds:uri="http://schemas.openxmlformats.org/officeDocument/2006/bibliography"/>
-  </ds:schemaRefs>
-</ds:datastoreItem>
 </file>
</xml_diff>

<commit_message>
Added game over ui wireframe to doc
</commit_message>
<xml_diff>
--- a/CrossPlatformDevelopment - Design Document.docx
+++ b/CrossPlatformDevelopment - Design Document.docx
@@ -1,6 +1,6 @@
 
 <file path=word/document.xml><?xml version="1.0" encoding="utf-8"?>
-<w:document xmlns:wpc="http://schemas.microsoft.com/office/word/2010/wordprocessingCanvas" xmlns:cx="http://schemas.microsoft.com/office/drawing/2014/chartex" xmlns:cx1="http://schemas.microsoft.com/office/drawing/2015/9/8/chartex" xmlns:cx2="http://schemas.microsoft.com/office/drawing/2015/10/21/chartex" xmlns:cx3="http://schemas.microsoft.com/office/drawing/2016/5/9/chartex" xmlns:cx4="http://schemas.microsoft.com/office/drawing/2016/5/10/chartex" xmlns:cx5="http://schemas.microsoft.com/office/drawing/2016/5/11/chartex" xmlns:cx6="http://schemas.microsoft.com/office/drawing/2016/5/12/chartex" xmlns:cx7="http://schemas.microsoft.com/office/drawing/2016/5/13/chartex" xmlns:cx8="http://schemas.microsoft.com/office/drawing/2016/5/14/chartex" xmlns:mc="http://schemas.openxmlformats.org/markup-compatibility/2006" xmlns:aink="http://schemas.microsoft.com/office/drawing/2016/ink" xmlns:am3d="http://schemas.microsoft.com/office/drawing/2017/model3d" xmlns:o="urn:schemas-microsoft-com:office:office" xmlns:r="http://schemas.openxmlformats.org/officeDocument/2006/relationships" xmlns:m="http://schemas.openxmlformats.org/officeDocument/2006/math" xmlns:v="urn:schemas-microsoft-com:vml" xmlns:wp14="http://schemas.microsoft.com/office/word/2010/wordprocessingDrawing" xmlns:wp="http://schemas.openxmlformats.org/drawingml/2006/wordprocessingDrawing" xmlns:w10="urn:schemas-microsoft-com:office:word" xmlns:w="http://schemas.openxmlformats.org/wordprocessingml/2006/main" xmlns:w14="http://schemas.microsoft.com/office/word/2010/wordml" xmlns:w15="http://schemas.microsoft.com/office/word/2012/wordml" xmlns:w16cex="http://schemas.microsoft.com/office/word/2018/wordml/cex" xmlns:w16cid="http://schemas.microsoft.com/office/word/2016/wordml/cid" xmlns:w16="http://schemas.microsoft.com/office/word/2018/wordml" xmlns:w16se="http://schemas.microsoft.com/office/word/2015/wordml/symex" xmlns:wpg="http://schemas.microsoft.com/office/word/2010/wordprocessingGroup" xmlns:wpi="http://schemas.microsoft.com/office/word/2010/wordprocessingInk" xmlns:wne="http://schemas.microsoft.com/office/word/2006/wordml" xmlns:wps="http://schemas.microsoft.com/office/word/2010/wordprocessingShape" mc:Ignorable="w14 w15 w16se w16cid w16 w16cex wp14">
+<w:document xmlns:wpc="http://schemas.microsoft.com/office/word/2010/wordprocessingCanvas" xmlns:cx="http://schemas.microsoft.com/office/drawing/2014/chartex" xmlns:cx1="http://schemas.microsoft.com/office/drawing/2015/9/8/chartex" xmlns:cx2="http://schemas.microsoft.com/office/drawing/2015/10/21/chartex" xmlns:cx3="http://schemas.microsoft.com/office/drawing/2016/5/9/chartex" xmlns:cx4="http://schemas.microsoft.com/office/drawing/2016/5/10/chartex" xmlns:cx5="http://schemas.microsoft.com/office/drawing/2016/5/11/chartex" xmlns:cx6="http://schemas.microsoft.com/office/drawing/2016/5/12/chartex" xmlns:cx7="http://schemas.microsoft.com/office/drawing/2016/5/13/chartex" xmlns:cx8="http://schemas.microsoft.com/office/drawing/2016/5/14/chartex" xmlns:mc="http://schemas.openxmlformats.org/markup-compatibility/2006" xmlns:aink="http://schemas.microsoft.com/office/drawing/2016/ink" xmlns:am3d="http://schemas.microsoft.com/office/drawing/2017/model3d" xmlns:o="urn:schemas-microsoft-com:office:office" xmlns:r="http://schemas.openxmlformats.org/officeDocument/2006/relationships" xmlns:m="http://schemas.openxmlformats.org/officeDocument/2006/math" xmlns:v="urn:schemas-microsoft-com:vml" xmlns:wp14="http://schemas.microsoft.com/office/word/2010/wordprocessingDrawing" xmlns:wp="http://schemas.openxmlformats.org/drawingml/2006/wordprocessingDrawing" xmlns:w10="urn:schemas-microsoft-com:office:word" xmlns:w="http://schemas.openxmlformats.org/wordprocessingml/2006/main" xmlns:w14="http://schemas.microsoft.com/office/word/2010/wordml" xmlns:w15="http://schemas.microsoft.com/office/word/2012/wordml" xmlns:w16cid="http://schemas.microsoft.com/office/word/2016/wordml/cid" xmlns:w16se="http://schemas.microsoft.com/office/word/2015/wordml/symex" xmlns:wpg="http://schemas.microsoft.com/office/word/2010/wordprocessingGroup" xmlns:wpi="http://schemas.microsoft.com/office/word/2010/wordprocessingInk" xmlns:wne="http://schemas.microsoft.com/office/word/2006/wordml" xmlns:wps="http://schemas.microsoft.com/office/word/2010/wordprocessingShape" mc:Ignorable="w14 w15 w16se w16cid wp14">
   <w:body>
     <w:sdt>
       <w:sdtPr>
@@ -272,7 +272,7 @@
                   </wp:anchor>
                 </w:drawing>
               </mc:Choice>
-              <mc:Fallback xmlns:arto="http://schemas.microsoft.com/office/word/2006/arto">
+              <mc:Fallback xmlns:arto="http://schemas.microsoft.com/office/word/2006/arto" xmlns:w16="http://schemas.microsoft.com/office/word/2018/wordml" xmlns:w16cex="http://schemas.microsoft.com/office/word/2018/wordml/cex">
                 <w:pict>
                   <v:group w14:anchorId="5CB92A93" id="Group 149" o:spid="_x0000_s1026" style="position:absolute;margin-left:0;margin-top:0;width:8in;height:95.7pt;z-index:251662336;mso-width-percent:941;mso-height-percent:121;mso-top-percent:23;mso-position-horizontal:center;mso-position-horizontal-relative:page;mso-position-vertical-relative:page;mso-width-percent:941;mso-height-percent:121;mso-top-percent:23" coordorigin="" coordsize="73152,12161" o:gfxdata="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">
                     <v:shape id="Rectangle 51" o:spid="_x0000_s1027" style="position:absolute;width:73152;height:11303;visibility:visible;mso-wrap-style:square;v-text-anchor:middle" coordsize="7312660,1129665" o:gfxdata="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" path="m,l7312660,r,1129665l3619500,733425,,1091565,,xe" fillcolor="#4472c4 [3204]" stroked="f" strokeweight="1pt">
@@ -463,7 +463,7 @@
                   </wp:anchor>
                 </w:drawing>
               </mc:Choice>
-              <mc:Fallback>
+              <mc:Fallback xmlns:w16="http://schemas.microsoft.com/office/word/2018/wordml" xmlns:w16cex="http://schemas.microsoft.com/office/word/2018/wordml/cex">
                 <w:pict>
                   <v:shapetype w14:anchorId="05BB443E" id="_x0000_t202" coordsize="21600,21600" o:spt="202" path="m,l,21600r21600,l21600,xe">
                     <v:stroke joinstyle="miter"/>
@@ -721,7 +721,7 @@
                   </wp:anchor>
                 </w:drawing>
               </mc:Choice>
-              <mc:Fallback>
+              <mc:Fallback xmlns:w16="http://schemas.microsoft.com/office/word/2018/wordml" xmlns:w16cex="http://schemas.microsoft.com/office/word/2018/wordml/cex">
                 <w:pict>
                   <v:shape w14:anchorId="665CE396" id="Text Box 153" o:spid="_x0000_s1027" type="#_x0000_t202" style="position:absolute;margin-left:0;margin-top:0;width:8in;height:65.25pt;z-index:251658241;visibility:visible;mso-wrap-style:square;mso-width-percent:941;mso-height-percent:0;mso-top-percent:700;mso-wrap-distance-left:9pt;mso-wrap-distance-top:0;mso-wrap-distance-right:9pt;mso-wrap-distance-bottom:0;mso-position-horizontal:center;mso-position-horizontal-relative:page;mso-position-vertical-relative:page;mso-width-percent:941;mso-height-percent:0;mso-top-percent:700;mso-width-relative:page;mso-height-relative:page;v-text-anchor:top" o:gfxdata="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" filled="f" stroked="f" strokeweight=".5pt">
                     <v:textbox inset="126pt,0,54pt,0">
@@ -6649,6 +6649,68 @@
         </w:drawing>
       </w:r>
     </w:p>
+    <w:p/>
+    <w:p>
+      <w:r>
+        <w:lastRenderedPageBreak/>
+        <w:t>Game over UI:</w:t>
+      </w:r>
+    </w:p>
+    <w:p>
+      <w:r>
+        <w:rPr>
+          <w:noProof/>
+        </w:rPr>
+        <w:drawing>
+          <wp:inline distT="0" distB="0" distL="0" distR="0" wp14:anchorId="4ECF6E64" wp14:editId="669A63DE">
+            <wp:extent cx="4295775" cy="3057525"/>
+            <wp:effectExtent l="0" t="0" r="9525" b="9525"/>
+            <wp:docPr id="1" name="Picture 1"/>
+            <wp:cNvGraphicFramePr>
+              <a:graphicFrameLocks xmlns:a="http://schemas.openxmlformats.org/drawingml/2006/main" noChangeAspect="1"/>
+            </wp:cNvGraphicFramePr>
+            <a:graphic xmlns:a="http://schemas.openxmlformats.org/drawingml/2006/main">
+              <a:graphicData uri="http://schemas.openxmlformats.org/drawingml/2006/picture">
+                <pic:pic xmlns:pic="http://schemas.openxmlformats.org/drawingml/2006/picture">
+                  <pic:nvPicPr>
+                    <pic:cNvPr id="0" name="Picture 1"/>
+                    <pic:cNvPicPr>
+                      <a:picLocks noChangeAspect="1" noChangeArrowheads="1"/>
+                    </pic:cNvPicPr>
+                  </pic:nvPicPr>
+                  <pic:blipFill>
+                    <a:blip r:embed="rId26">
+                      <a:extLst>
+                        <a:ext uri="{28A0092B-C50C-407E-A947-70E740481C1C}">
+                          <a14:useLocalDpi xmlns:a14="http://schemas.microsoft.com/office/drawing/2010/main" val="0"/>
+                        </a:ext>
+                      </a:extLst>
+                    </a:blip>
+                    <a:srcRect/>
+                    <a:stretch>
+                      <a:fillRect/>
+                    </a:stretch>
+                  </pic:blipFill>
+                  <pic:spPr bwMode="auto">
+                    <a:xfrm>
+                      <a:off x="0" y="0"/>
+                      <a:ext cx="4295775" cy="3057525"/>
+                    </a:xfrm>
+                    <a:prstGeom prst="rect">
+                      <a:avLst/>
+                    </a:prstGeom>
+                    <a:noFill/>
+                    <a:ln>
+                      <a:noFill/>
+                    </a:ln>
+                  </pic:spPr>
+                </pic:pic>
+              </a:graphicData>
+            </a:graphic>
+          </wp:inline>
+        </w:drawing>
+      </w:r>
+    </w:p>
     <w:p>
       <w:pPr>
         <w:pStyle w:val="Heading1"/>
@@ -6659,7 +6721,6 @@
       </w:pPr>
       <w:bookmarkStart w:id="27" w:name="_Toc49774307"/>
       <w:r>
-        <w:lastRenderedPageBreak/>
         <w:t>Progress report and feedback Meeting Minutes</w:t>
       </w:r>
       <w:bookmarkEnd w:id="27"/>
@@ -6844,7 +6905,7 @@
         </w:numPr>
       </w:pPr>
       <w:r>
-        <w:t>Thing</w:t>
+        <w:t>Basic game implemented. Player can move around the arena and shoot zombies.</w:t>
       </w:r>
     </w:p>
     <w:p>
@@ -6856,7 +6917,32 @@
         </w:numPr>
       </w:pPr>
       <w:r>
-        <w:t>Thing</w:t>
+        <w:t>Player can pick up shotgun weapon and health pack.</w:t>
+      </w:r>
+    </w:p>
+    <w:p>
+      <w:pPr>
+        <w:pStyle w:val="ListParagraph"/>
+        <w:numPr>
+          <w:ilvl w:val="0"/>
+          <w:numId w:val="12"/>
+        </w:numPr>
+      </w:pPr>
+      <w:r>
+        <w:t>Can play on web, android and windows.</w:t>
+      </w:r>
+    </w:p>
+    <w:p>
+      <w:pPr>
+        <w:pStyle w:val="ListParagraph"/>
+        <w:numPr>
+          <w:ilvl w:val="0"/>
+          <w:numId w:val="12"/>
+        </w:numPr>
+      </w:pPr>
+      <w:r>
+        <w:lastRenderedPageBreak/>
+        <w:t>High scores now saving</w:t>
       </w:r>
     </w:p>
     <w:p>
@@ -6873,7 +6959,7 @@
         </w:numPr>
       </w:pPr>
       <w:r>
-        <w:t>Describe</w:t>
+        <w:t>Fix inverted web controls.</w:t>
       </w:r>
     </w:p>
     <w:p>
@@ -6885,7 +6971,89 @@
         </w:numPr>
       </w:pPr>
       <w:r>
-        <w:t>Describe</w:t>
+        <w:t>Remove quit button on web</w:t>
+      </w:r>
+    </w:p>
+    <w:p>
+      <w:r>
+        <w:t>Action Items:</w:t>
+      </w:r>
+    </w:p>
+    <w:p>
+      <w:pPr>
+        <w:pStyle w:val="ListParagraph"/>
+        <w:numPr>
+          <w:ilvl w:val="0"/>
+          <w:numId w:val="11"/>
+        </w:numPr>
+      </w:pPr>
+      <w:r>
+        <w:t>Web controls fixed.</w:t>
+      </w:r>
+    </w:p>
+    <w:p>
+      <w:pPr>
+        <w:pStyle w:val="ListParagraph"/>
+        <w:numPr>
+          <w:ilvl w:val="0"/>
+          <w:numId w:val="11"/>
+        </w:numPr>
+      </w:pPr>
+      <w:r>
+        <w:t>Web button removed.</w:t>
+      </w:r>
+    </w:p>
+    <w:p>
+      <w:pPr>
+        <w:pStyle w:val="Heading2"/>
+      </w:pPr>
+      <w:bookmarkStart w:id="30" w:name="_Toc49774310"/>
+      <w:r>
+        <w:t>Thursday 10</w:t>
+      </w:r>
+      <w:r>
+        <w:rPr>
+          <w:vertAlign w:val="superscript"/>
+        </w:rPr>
+        <w:t>th</w:t>
+      </w:r>
+      <w:r>
+        <w:t xml:space="preserve"> September</w:t>
+      </w:r>
+      <w:bookmarkEnd w:id="30"/>
+    </w:p>
+    <w:p>
+      <w:r>
+        <w:t>Describe state of project</w:t>
+      </w:r>
+    </w:p>
+    <w:p>
+      <w:pPr>
+        <w:pStyle w:val="ListParagraph"/>
+        <w:numPr>
+          <w:ilvl w:val="0"/>
+          <w:numId w:val="12"/>
+        </w:numPr>
+      </w:pPr>
+      <w:r>
+        <w:t>Thing</w:t>
+      </w:r>
+    </w:p>
+    <w:p>
+      <w:pPr>
+        <w:pStyle w:val="ListParagraph"/>
+        <w:numPr>
+          <w:ilvl w:val="0"/>
+          <w:numId w:val="12"/>
+        </w:numPr>
+      </w:pPr>
+      <w:r>
+        <w:t>Thing</w:t>
+      </w:r>
+    </w:p>
+    <w:p>
+      <w:r>
+        <w:t>Feedback from teacher and peers:</w:t>
       </w:r>
     </w:p>
     <w:p>
@@ -6897,6 +7065,35 @@
         </w:numPr>
       </w:pPr>
       <w:r>
+        <w:t>Zombie damage indication</w:t>
+      </w:r>
+      <w:r>
+        <w:t>.</w:t>
+      </w:r>
+      <w:bookmarkStart w:id="31" w:name="_GoBack"/>
+      <w:bookmarkEnd w:id="31"/>
+    </w:p>
+    <w:p>
+      <w:pPr>
+        <w:pStyle w:val="ListParagraph"/>
+        <w:numPr>
+          <w:ilvl w:val="0"/>
+          <w:numId w:val="10"/>
+        </w:numPr>
+      </w:pPr>
+      <w:r>
+        <w:t>Describe</w:t>
+      </w:r>
+    </w:p>
+    <w:p>
+      <w:pPr>
+        <w:pStyle w:val="ListParagraph"/>
+        <w:numPr>
+          <w:ilvl w:val="0"/>
+          <w:numId w:val="10"/>
+        </w:numPr>
+      </w:pPr>
+      <w:r>
         <w:t>Describe</w:t>
       </w:r>
     </w:p>
@@ -6914,7 +7111,7 @@
         </w:numPr>
       </w:pPr>
       <w:r>
-        <w:t>Describe</w:t>
+        <w:t>Zombie blood effect on bullet hit.</w:t>
       </w:r>
     </w:p>
     <w:p>
@@ -6945,9 +7142,9 @@
       <w:pPr>
         <w:pStyle w:val="Heading2"/>
       </w:pPr>
-      <w:bookmarkStart w:id="30" w:name="_Toc49774310"/>
-      <w:r>
-        <w:t>Thursday 10</w:t>
+      <w:bookmarkStart w:id="32" w:name="_Toc49774311"/>
+      <w:r>
+        <w:t>Friday 11</w:t>
       </w:r>
       <w:r>
         <w:rPr>
@@ -6958,11 +7155,11 @@
       <w:r>
         <w:t xml:space="preserve"> September</w:t>
       </w:r>
-      <w:bookmarkEnd w:id="30"/>
-    </w:p>
-    <w:p>
-      <w:r>
-        <w:t>Describe state of project</w:t>
+      <w:bookmarkEnd w:id="32"/>
+    </w:p>
+    <w:p>
+      <w:r>
+        <w:t>Describe what has been done since last time</w:t>
       </w:r>
     </w:p>
     <w:p>
@@ -7027,7 +7224,6 @@
         </w:numPr>
       </w:pPr>
       <w:r>
-        <w:lastRenderedPageBreak/>
         <w:t>Describe</w:t>
       </w:r>
     </w:p>
@@ -7072,146 +7268,16 @@
         <w:t>Describe</w:t>
       </w:r>
     </w:p>
-    <w:p>
-      <w:pPr>
-        <w:pStyle w:val="Heading2"/>
-      </w:pPr>
-      <w:bookmarkStart w:id="31" w:name="_Toc49774311"/>
-      <w:r>
-        <w:t>Friday 11</w:t>
-      </w:r>
-      <w:r>
-        <w:rPr>
-          <w:vertAlign w:val="superscript"/>
-        </w:rPr>
-        <w:t>th</w:t>
-      </w:r>
-      <w:r>
-        <w:t xml:space="preserve"> September</w:t>
-      </w:r>
-      <w:bookmarkEnd w:id="31"/>
-    </w:p>
-    <w:p>
-      <w:r>
-        <w:t>Describe what has been done since last time</w:t>
-      </w:r>
-    </w:p>
-    <w:p>
-      <w:pPr>
-        <w:pStyle w:val="ListParagraph"/>
-        <w:numPr>
-          <w:ilvl w:val="0"/>
-          <w:numId w:val="12"/>
-        </w:numPr>
-      </w:pPr>
-      <w:r>
-        <w:t>Thing</w:t>
-      </w:r>
-    </w:p>
-    <w:p>
-      <w:pPr>
-        <w:pStyle w:val="ListParagraph"/>
-        <w:numPr>
-          <w:ilvl w:val="0"/>
-          <w:numId w:val="12"/>
-        </w:numPr>
-      </w:pPr>
-      <w:r>
-        <w:t>Thing</w:t>
-      </w:r>
-    </w:p>
-    <w:p>
-      <w:r>
-        <w:t>Feedback from teacher and peers:</w:t>
-      </w:r>
-    </w:p>
-    <w:p>
-      <w:pPr>
-        <w:pStyle w:val="ListParagraph"/>
-        <w:numPr>
-          <w:ilvl w:val="0"/>
-          <w:numId w:val="10"/>
-        </w:numPr>
-      </w:pPr>
-      <w:r>
-        <w:t>Describe</w:t>
-      </w:r>
-    </w:p>
-    <w:p>
-      <w:pPr>
-        <w:pStyle w:val="ListParagraph"/>
-        <w:numPr>
-          <w:ilvl w:val="0"/>
-          <w:numId w:val="10"/>
-        </w:numPr>
-      </w:pPr>
-      <w:r>
-        <w:t>Describe</w:t>
-      </w:r>
-    </w:p>
-    <w:p>
-      <w:pPr>
-        <w:pStyle w:val="ListParagraph"/>
-        <w:numPr>
-          <w:ilvl w:val="0"/>
-          <w:numId w:val="10"/>
-        </w:numPr>
-      </w:pPr>
-      <w:r>
-        <w:t>Describe</w:t>
-      </w:r>
-    </w:p>
-    <w:p>
-      <w:r>
-        <w:t>Action Items:</w:t>
-      </w:r>
-    </w:p>
-    <w:p>
-      <w:pPr>
-        <w:pStyle w:val="ListParagraph"/>
-        <w:numPr>
-          <w:ilvl w:val="0"/>
-          <w:numId w:val="11"/>
-        </w:numPr>
-      </w:pPr>
-      <w:r>
-        <w:t>Describe</w:t>
-      </w:r>
-    </w:p>
-    <w:p>
-      <w:pPr>
-        <w:pStyle w:val="ListParagraph"/>
-        <w:numPr>
-          <w:ilvl w:val="0"/>
-          <w:numId w:val="11"/>
-        </w:numPr>
-      </w:pPr>
-      <w:r>
-        <w:t>Describe</w:t>
-      </w:r>
-    </w:p>
-    <w:p>
-      <w:pPr>
-        <w:pStyle w:val="ListParagraph"/>
-        <w:numPr>
-          <w:ilvl w:val="0"/>
-          <w:numId w:val="11"/>
-        </w:numPr>
-      </w:pPr>
-      <w:r>
-        <w:t>Describe</w:t>
-      </w:r>
-    </w:p>
     <w:p/>
     <w:p/>
     <w:p/>
     <w:sectPr>
-      <w:headerReference w:type="even" r:id="rId26"/>
-      <w:headerReference w:type="default" r:id="rId27"/>
-      <w:footerReference w:type="even" r:id="rId28"/>
-      <w:footerReference w:type="default" r:id="rId29"/>
-      <w:headerReference w:type="first" r:id="rId30"/>
-      <w:footerReference w:type="first" r:id="rId31"/>
+      <w:headerReference w:type="even" r:id="rId27"/>
+      <w:headerReference w:type="default" r:id="rId28"/>
+      <w:footerReference w:type="even" r:id="rId29"/>
+      <w:footerReference w:type="default" r:id="rId30"/>
+      <w:headerReference w:type="first" r:id="rId31"/>
+      <w:footerReference w:type="first" r:id="rId32"/>
       <w:pgSz w:w="12240" w:h="15840"/>
       <w:pgMar w:top="1440" w:right="1440" w:bottom="1440" w:left="1440" w:header="720" w:footer="720" w:gutter="0"/>
       <w:pgNumType w:start="0"/>
@@ -7224,7 +7290,7 @@
 </file>
 
 <file path=word/endnotes.xml><?xml version="1.0" encoding="utf-8"?>
-<w:endnotes xmlns:wpc="http://schemas.microsoft.com/office/word/2010/wordprocessingCanvas" xmlns:cx="http://schemas.microsoft.com/office/drawing/2014/chartex" xmlns:cx1="http://schemas.microsoft.com/office/drawing/2015/9/8/chartex" xmlns:cx2="http://schemas.microsoft.com/office/drawing/2015/10/21/chartex" xmlns:cx3="http://schemas.microsoft.com/office/drawing/2016/5/9/chartex" xmlns:cx4="http://schemas.microsoft.com/office/drawing/2016/5/10/chartex" xmlns:cx5="http://schemas.microsoft.com/office/drawing/2016/5/11/chartex" xmlns:cx6="http://schemas.microsoft.com/office/drawing/2016/5/12/chartex" xmlns:cx7="http://schemas.microsoft.com/office/drawing/2016/5/13/chartex" xmlns:cx8="http://schemas.microsoft.com/office/drawing/2016/5/14/chartex" xmlns:mc="http://schemas.openxmlformats.org/markup-compatibility/2006" xmlns:aink="http://schemas.microsoft.com/office/drawing/2016/ink" xmlns:am3d="http://schemas.microsoft.com/office/drawing/2017/model3d" xmlns:o="urn:schemas-microsoft-com:office:office" xmlns:r="http://schemas.openxmlformats.org/officeDocument/2006/relationships" xmlns:m="http://schemas.openxmlformats.org/officeDocument/2006/math" xmlns:v="urn:schemas-microsoft-com:vml" xmlns:wp14="http://schemas.microsoft.com/office/word/2010/wordprocessingDrawing" xmlns:wp="http://schemas.openxmlformats.org/drawingml/2006/wordprocessingDrawing" xmlns:w10="urn:schemas-microsoft-com:office:word" xmlns:w="http://schemas.openxmlformats.org/wordprocessingml/2006/main" xmlns:w14="http://schemas.microsoft.com/office/word/2010/wordml" xmlns:w15="http://schemas.microsoft.com/office/word/2012/wordml" xmlns:w16cex="http://schemas.microsoft.com/office/word/2018/wordml/cex" xmlns:w16cid="http://schemas.microsoft.com/office/word/2016/wordml/cid" xmlns:w16="http://schemas.microsoft.com/office/word/2018/wordml" xmlns:w16se="http://schemas.microsoft.com/office/word/2015/wordml/symex" xmlns:wpg="http://schemas.microsoft.com/office/word/2010/wordprocessingGroup" xmlns:wpi="http://schemas.microsoft.com/office/word/2010/wordprocessingInk" xmlns:wne="http://schemas.microsoft.com/office/word/2006/wordml" xmlns:wps="http://schemas.microsoft.com/office/word/2010/wordprocessingShape" mc:Ignorable="w14 w15 w16se w16cid w16 w16cex wp14">
+<w:endnotes xmlns:wpc="http://schemas.microsoft.com/office/word/2010/wordprocessingCanvas" xmlns:cx="http://schemas.microsoft.com/office/drawing/2014/chartex" xmlns:cx1="http://schemas.microsoft.com/office/drawing/2015/9/8/chartex" xmlns:cx2="http://schemas.microsoft.com/office/drawing/2015/10/21/chartex" xmlns:cx3="http://schemas.microsoft.com/office/drawing/2016/5/9/chartex" xmlns:cx4="http://schemas.microsoft.com/office/drawing/2016/5/10/chartex" xmlns:cx5="http://schemas.microsoft.com/office/drawing/2016/5/11/chartex" xmlns:cx6="http://schemas.microsoft.com/office/drawing/2016/5/12/chartex" xmlns:cx7="http://schemas.microsoft.com/office/drawing/2016/5/13/chartex" xmlns:cx8="http://schemas.microsoft.com/office/drawing/2016/5/14/chartex" xmlns:mc="http://schemas.openxmlformats.org/markup-compatibility/2006" xmlns:aink="http://schemas.microsoft.com/office/drawing/2016/ink" xmlns:am3d="http://schemas.microsoft.com/office/drawing/2017/model3d" xmlns:o="urn:schemas-microsoft-com:office:office" xmlns:r="http://schemas.openxmlformats.org/officeDocument/2006/relationships" xmlns:m="http://schemas.openxmlformats.org/officeDocument/2006/math" xmlns:v="urn:schemas-microsoft-com:vml" xmlns:wp14="http://schemas.microsoft.com/office/word/2010/wordprocessingDrawing" xmlns:wp="http://schemas.openxmlformats.org/drawingml/2006/wordprocessingDrawing" xmlns:w10="urn:schemas-microsoft-com:office:word" xmlns:w="http://schemas.openxmlformats.org/wordprocessingml/2006/main" xmlns:w14="http://schemas.microsoft.com/office/word/2010/wordml" xmlns:w15="http://schemas.microsoft.com/office/word/2012/wordml" xmlns:w16cid="http://schemas.microsoft.com/office/word/2016/wordml/cid" xmlns:w16se="http://schemas.microsoft.com/office/word/2015/wordml/symex" xmlns:wpg="http://schemas.microsoft.com/office/word/2010/wordprocessingGroup" xmlns:wpi="http://schemas.microsoft.com/office/word/2010/wordprocessingInk" xmlns:wne="http://schemas.microsoft.com/office/word/2006/wordml" xmlns:wps="http://schemas.microsoft.com/office/word/2010/wordprocessingShape" mc:Ignorable="w14 w15 w16se w16cid wp14">
   <w:endnote w:type="separator" w:id="-1">
     <w:p>
       <w:pPr>
@@ -7256,7 +7322,7 @@
 </file>
 
 <file path=word/footer1.xml><?xml version="1.0" encoding="utf-8"?>
-<w:ftr xmlns:wpc="http://schemas.microsoft.com/office/word/2010/wordprocessingCanvas" xmlns:cx="http://schemas.microsoft.com/office/drawing/2014/chartex" xmlns:cx1="http://schemas.microsoft.com/office/drawing/2015/9/8/chartex" xmlns:cx2="http://schemas.microsoft.com/office/drawing/2015/10/21/chartex" xmlns:cx3="http://schemas.microsoft.com/office/drawing/2016/5/9/chartex" xmlns:cx4="http://schemas.microsoft.com/office/drawing/2016/5/10/chartex" xmlns:cx5="http://schemas.microsoft.com/office/drawing/2016/5/11/chartex" xmlns:cx6="http://schemas.microsoft.com/office/drawing/2016/5/12/chartex" xmlns:cx7="http://schemas.microsoft.com/office/drawing/2016/5/13/chartex" xmlns:cx8="http://schemas.microsoft.com/office/drawing/2016/5/14/chartex" xmlns:mc="http://schemas.openxmlformats.org/markup-compatibility/2006" xmlns:aink="http://schemas.microsoft.com/office/drawing/2016/ink" xmlns:am3d="http://schemas.microsoft.com/office/drawing/2017/model3d" xmlns:o="urn:schemas-microsoft-com:office:office" xmlns:r="http://schemas.openxmlformats.org/officeDocument/2006/relationships" xmlns:m="http://schemas.openxmlformats.org/officeDocument/2006/math" xmlns:v="urn:schemas-microsoft-com:vml" xmlns:wp14="http://schemas.microsoft.com/office/word/2010/wordprocessingDrawing" xmlns:wp="http://schemas.openxmlformats.org/drawingml/2006/wordprocessingDrawing" xmlns:w10="urn:schemas-microsoft-com:office:word" xmlns:w="http://schemas.openxmlformats.org/wordprocessingml/2006/main" xmlns:w14="http://schemas.microsoft.com/office/word/2010/wordml" xmlns:w15="http://schemas.microsoft.com/office/word/2012/wordml" xmlns:w16cex="http://schemas.microsoft.com/office/word/2018/wordml/cex" xmlns:w16cid="http://schemas.microsoft.com/office/word/2016/wordml/cid" xmlns:w16="http://schemas.microsoft.com/office/word/2018/wordml" xmlns:w16se="http://schemas.microsoft.com/office/word/2015/wordml/symex" xmlns:wpg="http://schemas.microsoft.com/office/word/2010/wordprocessingGroup" xmlns:wpi="http://schemas.microsoft.com/office/word/2010/wordprocessingInk" xmlns:wne="http://schemas.microsoft.com/office/word/2006/wordml" xmlns:wps="http://schemas.microsoft.com/office/word/2010/wordprocessingShape" mc:Ignorable="w14 w15 w16se w16cid w16 w16cex wp14">
+<w:ftr xmlns:wpc="http://schemas.microsoft.com/office/word/2010/wordprocessingCanvas" xmlns:cx="http://schemas.microsoft.com/office/drawing/2014/chartex" xmlns:cx1="http://schemas.microsoft.com/office/drawing/2015/9/8/chartex" xmlns:cx2="http://schemas.microsoft.com/office/drawing/2015/10/21/chartex" xmlns:cx3="http://schemas.microsoft.com/office/drawing/2016/5/9/chartex" xmlns:cx4="http://schemas.microsoft.com/office/drawing/2016/5/10/chartex" xmlns:cx5="http://schemas.microsoft.com/office/drawing/2016/5/11/chartex" xmlns:cx6="http://schemas.microsoft.com/office/drawing/2016/5/12/chartex" xmlns:cx7="http://schemas.microsoft.com/office/drawing/2016/5/13/chartex" xmlns:cx8="http://schemas.microsoft.com/office/drawing/2016/5/14/chartex" xmlns:mc="http://schemas.openxmlformats.org/markup-compatibility/2006" xmlns:aink="http://schemas.microsoft.com/office/drawing/2016/ink" xmlns:am3d="http://schemas.microsoft.com/office/drawing/2017/model3d" xmlns:o="urn:schemas-microsoft-com:office:office" xmlns:r="http://schemas.openxmlformats.org/officeDocument/2006/relationships" xmlns:m="http://schemas.openxmlformats.org/officeDocument/2006/math" xmlns:v="urn:schemas-microsoft-com:vml" xmlns:wp14="http://schemas.microsoft.com/office/word/2010/wordprocessingDrawing" xmlns:wp="http://schemas.openxmlformats.org/drawingml/2006/wordprocessingDrawing" xmlns:w10="urn:schemas-microsoft-com:office:word" xmlns:w="http://schemas.openxmlformats.org/wordprocessingml/2006/main" xmlns:w14="http://schemas.microsoft.com/office/word/2010/wordml" xmlns:w15="http://schemas.microsoft.com/office/word/2012/wordml" xmlns:w16cid="http://schemas.microsoft.com/office/word/2016/wordml/cid" xmlns:w16se="http://schemas.microsoft.com/office/word/2015/wordml/symex" xmlns:wpg="http://schemas.microsoft.com/office/word/2010/wordprocessingGroup" xmlns:wpi="http://schemas.microsoft.com/office/word/2010/wordprocessingInk" xmlns:wne="http://schemas.microsoft.com/office/word/2006/wordml" xmlns:wps="http://schemas.microsoft.com/office/word/2010/wordprocessingShape" mc:Ignorable="w14 w15 w16se w16cid wp14">
   <w:p>
     <w:pPr>
       <w:pStyle w:val="Footer"/>
@@ -7266,7 +7332,7 @@
 </file>
 
 <file path=word/footer2.xml><?xml version="1.0" encoding="utf-8"?>
-<w:ftr xmlns:wpc="http://schemas.microsoft.com/office/word/2010/wordprocessingCanvas" xmlns:cx="http://schemas.microsoft.com/office/drawing/2014/chartex" xmlns:cx1="http://schemas.microsoft.com/office/drawing/2015/9/8/chartex" xmlns:cx2="http://schemas.microsoft.com/office/drawing/2015/10/21/chartex" xmlns:cx3="http://schemas.microsoft.com/office/drawing/2016/5/9/chartex" xmlns:cx4="http://schemas.microsoft.com/office/drawing/2016/5/10/chartex" xmlns:cx5="http://schemas.microsoft.com/office/drawing/2016/5/11/chartex" xmlns:cx6="http://schemas.microsoft.com/office/drawing/2016/5/12/chartex" xmlns:cx7="http://schemas.microsoft.com/office/drawing/2016/5/13/chartex" xmlns:cx8="http://schemas.microsoft.com/office/drawing/2016/5/14/chartex" xmlns:mc="http://schemas.openxmlformats.org/markup-compatibility/2006" xmlns:aink="http://schemas.microsoft.com/office/drawing/2016/ink" xmlns:am3d="http://schemas.microsoft.com/office/drawing/2017/model3d" xmlns:o="urn:schemas-microsoft-com:office:office" xmlns:r="http://schemas.openxmlformats.org/officeDocument/2006/relationships" xmlns:m="http://schemas.openxmlformats.org/officeDocument/2006/math" xmlns:v="urn:schemas-microsoft-com:vml" xmlns:wp14="http://schemas.microsoft.com/office/word/2010/wordprocessingDrawing" xmlns:wp="http://schemas.openxmlformats.org/drawingml/2006/wordprocessingDrawing" xmlns:w10="urn:schemas-microsoft-com:office:word" xmlns:w="http://schemas.openxmlformats.org/wordprocessingml/2006/main" xmlns:w14="http://schemas.microsoft.com/office/word/2010/wordml" xmlns:w15="http://schemas.microsoft.com/office/word/2012/wordml" xmlns:w16cex="http://schemas.microsoft.com/office/word/2018/wordml/cex" xmlns:w16cid="http://schemas.microsoft.com/office/word/2016/wordml/cid" xmlns:w16="http://schemas.microsoft.com/office/word/2018/wordml" xmlns:w16se="http://schemas.microsoft.com/office/word/2015/wordml/symex" xmlns:wpg="http://schemas.microsoft.com/office/word/2010/wordprocessingGroup" xmlns:wpi="http://schemas.microsoft.com/office/word/2010/wordprocessingInk" xmlns:wne="http://schemas.microsoft.com/office/word/2006/wordml" xmlns:wps="http://schemas.microsoft.com/office/word/2010/wordprocessingShape" mc:Ignorable="w14 w15 w16se w16cid w16 w16cex wp14">
+<w:ftr xmlns:wpc="http://schemas.microsoft.com/office/word/2010/wordprocessingCanvas" xmlns:cx="http://schemas.microsoft.com/office/drawing/2014/chartex" xmlns:cx1="http://schemas.microsoft.com/office/drawing/2015/9/8/chartex" xmlns:cx2="http://schemas.microsoft.com/office/drawing/2015/10/21/chartex" xmlns:cx3="http://schemas.microsoft.com/office/drawing/2016/5/9/chartex" xmlns:cx4="http://schemas.microsoft.com/office/drawing/2016/5/10/chartex" xmlns:cx5="http://schemas.microsoft.com/office/drawing/2016/5/11/chartex" xmlns:cx6="http://schemas.microsoft.com/office/drawing/2016/5/12/chartex" xmlns:cx7="http://schemas.microsoft.com/office/drawing/2016/5/13/chartex" xmlns:cx8="http://schemas.microsoft.com/office/drawing/2016/5/14/chartex" xmlns:mc="http://schemas.openxmlformats.org/markup-compatibility/2006" xmlns:aink="http://schemas.microsoft.com/office/drawing/2016/ink" xmlns:am3d="http://schemas.microsoft.com/office/drawing/2017/model3d" xmlns:o="urn:schemas-microsoft-com:office:office" xmlns:r="http://schemas.openxmlformats.org/officeDocument/2006/relationships" xmlns:m="http://schemas.openxmlformats.org/officeDocument/2006/math" xmlns:v="urn:schemas-microsoft-com:vml" xmlns:wp14="http://schemas.microsoft.com/office/word/2010/wordprocessingDrawing" xmlns:wp="http://schemas.openxmlformats.org/drawingml/2006/wordprocessingDrawing" xmlns:w10="urn:schemas-microsoft-com:office:word" xmlns:w="http://schemas.openxmlformats.org/wordprocessingml/2006/main" xmlns:w14="http://schemas.microsoft.com/office/word/2010/wordml" xmlns:w15="http://schemas.microsoft.com/office/word/2012/wordml" xmlns:w16cid="http://schemas.microsoft.com/office/word/2016/wordml/cid" xmlns:w16se="http://schemas.microsoft.com/office/word/2015/wordml/symex" xmlns:wpg="http://schemas.microsoft.com/office/word/2010/wordprocessingGroup" xmlns:wpi="http://schemas.microsoft.com/office/word/2010/wordprocessingInk" xmlns:wne="http://schemas.microsoft.com/office/word/2006/wordml" xmlns:wps="http://schemas.microsoft.com/office/word/2010/wordprocessingShape" mc:Ignorable="w14 w15 w16se w16cid wp14">
   <w:p>
     <w:pPr>
       <w:pStyle w:val="Footer"/>
@@ -7276,7 +7342,7 @@
 </file>
 
 <file path=word/footer3.xml><?xml version="1.0" encoding="utf-8"?>
-<w:ftr xmlns:wpc="http://schemas.microsoft.com/office/word/2010/wordprocessingCanvas" xmlns:cx="http://schemas.microsoft.com/office/drawing/2014/chartex" xmlns:cx1="http://schemas.microsoft.com/office/drawing/2015/9/8/chartex" xmlns:cx2="http://schemas.microsoft.com/office/drawing/2015/10/21/chartex" xmlns:cx3="http://schemas.microsoft.com/office/drawing/2016/5/9/chartex" xmlns:cx4="http://schemas.microsoft.com/office/drawing/2016/5/10/chartex" xmlns:cx5="http://schemas.microsoft.com/office/drawing/2016/5/11/chartex" xmlns:cx6="http://schemas.microsoft.com/office/drawing/2016/5/12/chartex" xmlns:cx7="http://schemas.microsoft.com/office/drawing/2016/5/13/chartex" xmlns:cx8="http://schemas.microsoft.com/office/drawing/2016/5/14/chartex" xmlns:mc="http://schemas.openxmlformats.org/markup-compatibility/2006" xmlns:aink="http://schemas.microsoft.com/office/drawing/2016/ink" xmlns:am3d="http://schemas.microsoft.com/office/drawing/2017/model3d" xmlns:o="urn:schemas-microsoft-com:office:office" xmlns:r="http://schemas.openxmlformats.org/officeDocument/2006/relationships" xmlns:m="http://schemas.openxmlformats.org/officeDocument/2006/math" xmlns:v="urn:schemas-microsoft-com:vml" xmlns:wp14="http://schemas.microsoft.com/office/word/2010/wordprocessingDrawing" xmlns:wp="http://schemas.openxmlformats.org/drawingml/2006/wordprocessingDrawing" xmlns:w10="urn:schemas-microsoft-com:office:word" xmlns:w="http://schemas.openxmlformats.org/wordprocessingml/2006/main" xmlns:w14="http://schemas.microsoft.com/office/word/2010/wordml" xmlns:w15="http://schemas.microsoft.com/office/word/2012/wordml" xmlns:w16cex="http://schemas.microsoft.com/office/word/2018/wordml/cex" xmlns:w16cid="http://schemas.microsoft.com/office/word/2016/wordml/cid" xmlns:w16="http://schemas.microsoft.com/office/word/2018/wordml" xmlns:w16se="http://schemas.microsoft.com/office/word/2015/wordml/symex" xmlns:wpg="http://schemas.microsoft.com/office/word/2010/wordprocessingGroup" xmlns:wpi="http://schemas.microsoft.com/office/word/2010/wordprocessingInk" xmlns:wne="http://schemas.microsoft.com/office/word/2006/wordml" xmlns:wps="http://schemas.microsoft.com/office/word/2010/wordprocessingShape" mc:Ignorable="w14 w15 w16se w16cid w16 w16cex wp14">
+<w:ftr xmlns:wpc="http://schemas.microsoft.com/office/word/2010/wordprocessingCanvas" xmlns:cx="http://schemas.microsoft.com/office/drawing/2014/chartex" xmlns:cx1="http://schemas.microsoft.com/office/drawing/2015/9/8/chartex" xmlns:cx2="http://schemas.microsoft.com/office/drawing/2015/10/21/chartex" xmlns:cx3="http://schemas.microsoft.com/office/drawing/2016/5/9/chartex" xmlns:cx4="http://schemas.microsoft.com/office/drawing/2016/5/10/chartex" xmlns:cx5="http://schemas.microsoft.com/office/drawing/2016/5/11/chartex" xmlns:cx6="http://schemas.microsoft.com/office/drawing/2016/5/12/chartex" xmlns:cx7="http://schemas.microsoft.com/office/drawing/2016/5/13/chartex" xmlns:cx8="http://schemas.microsoft.com/office/drawing/2016/5/14/chartex" xmlns:mc="http://schemas.openxmlformats.org/markup-compatibility/2006" xmlns:aink="http://schemas.microsoft.com/office/drawing/2016/ink" xmlns:am3d="http://schemas.microsoft.com/office/drawing/2017/model3d" xmlns:o="urn:schemas-microsoft-com:office:office" xmlns:r="http://schemas.openxmlformats.org/officeDocument/2006/relationships" xmlns:m="http://schemas.openxmlformats.org/officeDocument/2006/math" xmlns:v="urn:schemas-microsoft-com:vml" xmlns:wp14="http://schemas.microsoft.com/office/word/2010/wordprocessingDrawing" xmlns:wp="http://schemas.openxmlformats.org/drawingml/2006/wordprocessingDrawing" xmlns:w10="urn:schemas-microsoft-com:office:word" xmlns:w="http://schemas.openxmlformats.org/wordprocessingml/2006/main" xmlns:w14="http://schemas.microsoft.com/office/word/2010/wordml" xmlns:w15="http://schemas.microsoft.com/office/word/2012/wordml" xmlns:w16cid="http://schemas.microsoft.com/office/word/2016/wordml/cid" xmlns:w16se="http://schemas.microsoft.com/office/word/2015/wordml/symex" xmlns:wpg="http://schemas.microsoft.com/office/word/2010/wordprocessingGroup" xmlns:wpi="http://schemas.microsoft.com/office/word/2010/wordprocessingInk" xmlns:wne="http://schemas.microsoft.com/office/word/2006/wordml" xmlns:wps="http://schemas.microsoft.com/office/word/2010/wordprocessingShape" mc:Ignorable="w14 w15 w16se w16cid wp14">
   <w:p>
     <w:pPr>
       <w:pStyle w:val="Footer"/>
@@ -7286,7 +7352,7 @@
 </file>
 
 <file path=word/footnotes.xml><?xml version="1.0" encoding="utf-8"?>
-<w:footnotes xmlns:wpc="http://schemas.microsoft.com/office/word/2010/wordprocessingCanvas" xmlns:cx="http://schemas.microsoft.com/office/drawing/2014/chartex" xmlns:cx1="http://schemas.microsoft.com/office/drawing/2015/9/8/chartex" xmlns:cx2="http://schemas.microsoft.com/office/drawing/2015/10/21/chartex" xmlns:cx3="http://schemas.microsoft.com/office/drawing/2016/5/9/chartex" xmlns:cx4="http://schemas.microsoft.com/office/drawing/2016/5/10/chartex" xmlns:cx5="http://schemas.microsoft.com/office/drawing/2016/5/11/chartex" xmlns:cx6="http://schemas.microsoft.com/office/drawing/2016/5/12/chartex" xmlns:cx7="http://schemas.microsoft.com/office/drawing/2016/5/13/chartex" xmlns:cx8="http://schemas.microsoft.com/office/drawing/2016/5/14/chartex" xmlns:mc="http://schemas.openxmlformats.org/markup-compatibility/2006" xmlns:aink="http://schemas.microsoft.com/office/drawing/2016/ink" xmlns:am3d="http://schemas.microsoft.com/office/drawing/2017/model3d" xmlns:o="urn:schemas-microsoft-com:office:office" xmlns:r="http://schemas.openxmlformats.org/officeDocument/2006/relationships" xmlns:m="http://schemas.openxmlformats.org/officeDocument/2006/math" xmlns:v="urn:schemas-microsoft-com:vml" xmlns:wp14="http://schemas.microsoft.com/office/word/2010/wordprocessingDrawing" xmlns:wp="http://schemas.openxmlformats.org/drawingml/2006/wordprocessingDrawing" xmlns:w10="urn:schemas-microsoft-com:office:word" xmlns:w="http://schemas.openxmlformats.org/wordprocessingml/2006/main" xmlns:w14="http://schemas.microsoft.com/office/word/2010/wordml" xmlns:w15="http://schemas.microsoft.com/office/word/2012/wordml" xmlns:w16cex="http://schemas.microsoft.com/office/word/2018/wordml/cex" xmlns:w16cid="http://schemas.microsoft.com/office/word/2016/wordml/cid" xmlns:w16="http://schemas.microsoft.com/office/word/2018/wordml" xmlns:w16se="http://schemas.microsoft.com/office/word/2015/wordml/symex" xmlns:wpg="http://schemas.microsoft.com/office/word/2010/wordprocessingGroup" xmlns:wpi="http://schemas.microsoft.com/office/word/2010/wordprocessingInk" xmlns:wne="http://schemas.microsoft.com/office/word/2006/wordml" xmlns:wps="http://schemas.microsoft.com/office/word/2010/wordprocessingShape" mc:Ignorable="w14 w15 w16se w16cid w16 w16cex wp14">
+<w:footnotes xmlns:wpc="http://schemas.microsoft.com/office/word/2010/wordprocessingCanvas" xmlns:cx="http://schemas.microsoft.com/office/drawing/2014/chartex" xmlns:cx1="http://schemas.microsoft.com/office/drawing/2015/9/8/chartex" xmlns:cx2="http://schemas.microsoft.com/office/drawing/2015/10/21/chartex" xmlns:cx3="http://schemas.microsoft.com/office/drawing/2016/5/9/chartex" xmlns:cx4="http://schemas.microsoft.com/office/drawing/2016/5/10/chartex" xmlns:cx5="http://schemas.microsoft.com/office/drawing/2016/5/11/chartex" xmlns:cx6="http://schemas.microsoft.com/office/drawing/2016/5/12/chartex" xmlns:cx7="http://schemas.microsoft.com/office/drawing/2016/5/13/chartex" xmlns:cx8="http://schemas.microsoft.com/office/drawing/2016/5/14/chartex" xmlns:mc="http://schemas.openxmlformats.org/markup-compatibility/2006" xmlns:aink="http://schemas.microsoft.com/office/drawing/2016/ink" xmlns:am3d="http://schemas.microsoft.com/office/drawing/2017/model3d" xmlns:o="urn:schemas-microsoft-com:office:office" xmlns:r="http://schemas.openxmlformats.org/officeDocument/2006/relationships" xmlns:m="http://schemas.openxmlformats.org/officeDocument/2006/math" xmlns:v="urn:schemas-microsoft-com:vml" xmlns:wp14="http://schemas.microsoft.com/office/word/2010/wordprocessingDrawing" xmlns:wp="http://schemas.openxmlformats.org/drawingml/2006/wordprocessingDrawing" xmlns:w10="urn:schemas-microsoft-com:office:word" xmlns:w="http://schemas.openxmlformats.org/wordprocessingml/2006/main" xmlns:w14="http://schemas.microsoft.com/office/word/2010/wordml" xmlns:w15="http://schemas.microsoft.com/office/word/2012/wordml" xmlns:w16cid="http://schemas.microsoft.com/office/word/2016/wordml/cid" xmlns:w16se="http://schemas.microsoft.com/office/word/2015/wordml/symex" xmlns:wpg="http://schemas.microsoft.com/office/word/2010/wordprocessingGroup" xmlns:wpi="http://schemas.microsoft.com/office/word/2010/wordprocessingInk" xmlns:wne="http://schemas.microsoft.com/office/word/2006/wordml" xmlns:wps="http://schemas.microsoft.com/office/word/2010/wordprocessingShape" mc:Ignorable="w14 w15 w16se w16cid wp14">
   <w:footnote w:type="separator" w:id="-1">
     <w:p>
       <w:pPr>
@@ -7318,7 +7384,7 @@
 </file>
 
 <file path=word/header1.xml><?xml version="1.0" encoding="utf-8"?>
-<w:hdr xmlns:wpc="http://schemas.microsoft.com/office/word/2010/wordprocessingCanvas" xmlns:cx="http://schemas.microsoft.com/office/drawing/2014/chartex" xmlns:cx1="http://schemas.microsoft.com/office/drawing/2015/9/8/chartex" xmlns:cx2="http://schemas.microsoft.com/office/drawing/2015/10/21/chartex" xmlns:cx3="http://schemas.microsoft.com/office/drawing/2016/5/9/chartex" xmlns:cx4="http://schemas.microsoft.com/office/drawing/2016/5/10/chartex" xmlns:cx5="http://schemas.microsoft.com/office/drawing/2016/5/11/chartex" xmlns:cx6="http://schemas.microsoft.com/office/drawing/2016/5/12/chartex" xmlns:cx7="http://schemas.microsoft.com/office/drawing/2016/5/13/chartex" xmlns:cx8="http://schemas.microsoft.com/office/drawing/2016/5/14/chartex" xmlns:mc="http://schemas.openxmlformats.org/markup-compatibility/2006" xmlns:aink="http://schemas.microsoft.com/office/drawing/2016/ink" xmlns:am3d="http://schemas.microsoft.com/office/drawing/2017/model3d" xmlns:o="urn:schemas-microsoft-com:office:office" xmlns:r="http://schemas.openxmlformats.org/officeDocument/2006/relationships" xmlns:m="http://schemas.openxmlformats.org/officeDocument/2006/math" xmlns:v="urn:schemas-microsoft-com:vml" xmlns:wp14="http://schemas.microsoft.com/office/word/2010/wordprocessingDrawing" xmlns:wp="http://schemas.openxmlformats.org/drawingml/2006/wordprocessingDrawing" xmlns:w10="urn:schemas-microsoft-com:office:word" xmlns:w="http://schemas.openxmlformats.org/wordprocessingml/2006/main" xmlns:w14="http://schemas.microsoft.com/office/word/2010/wordml" xmlns:w15="http://schemas.microsoft.com/office/word/2012/wordml" xmlns:w16cex="http://schemas.microsoft.com/office/word/2018/wordml/cex" xmlns:w16cid="http://schemas.microsoft.com/office/word/2016/wordml/cid" xmlns:w16="http://schemas.microsoft.com/office/word/2018/wordml" xmlns:w16se="http://schemas.microsoft.com/office/word/2015/wordml/symex" xmlns:wpg="http://schemas.microsoft.com/office/word/2010/wordprocessingGroup" xmlns:wpi="http://schemas.microsoft.com/office/word/2010/wordprocessingInk" xmlns:wne="http://schemas.microsoft.com/office/word/2006/wordml" xmlns:wps="http://schemas.microsoft.com/office/word/2010/wordprocessingShape" mc:Ignorable="w14 w15 w16se w16cid w16 w16cex wp14">
+<w:hdr xmlns:wpc="http://schemas.microsoft.com/office/word/2010/wordprocessingCanvas" xmlns:cx="http://schemas.microsoft.com/office/drawing/2014/chartex" xmlns:cx1="http://schemas.microsoft.com/office/drawing/2015/9/8/chartex" xmlns:cx2="http://schemas.microsoft.com/office/drawing/2015/10/21/chartex" xmlns:cx3="http://schemas.microsoft.com/office/drawing/2016/5/9/chartex" xmlns:cx4="http://schemas.microsoft.com/office/drawing/2016/5/10/chartex" xmlns:cx5="http://schemas.microsoft.com/office/drawing/2016/5/11/chartex" xmlns:cx6="http://schemas.microsoft.com/office/drawing/2016/5/12/chartex" xmlns:cx7="http://schemas.microsoft.com/office/drawing/2016/5/13/chartex" xmlns:cx8="http://schemas.microsoft.com/office/drawing/2016/5/14/chartex" xmlns:mc="http://schemas.openxmlformats.org/markup-compatibility/2006" xmlns:aink="http://schemas.microsoft.com/office/drawing/2016/ink" xmlns:am3d="http://schemas.microsoft.com/office/drawing/2017/model3d" xmlns:o="urn:schemas-microsoft-com:office:office" xmlns:r="http://schemas.openxmlformats.org/officeDocument/2006/relationships" xmlns:m="http://schemas.openxmlformats.org/officeDocument/2006/math" xmlns:v="urn:schemas-microsoft-com:vml" xmlns:wp14="http://schemas.microsoft.com/office/word/2010/wordprocessingDrawing" xmlns:wp="http://schemas.openxmlformats.org/drawingml/2006/wordprocessingDrawing" xmlns:w10="urn:schemas-microsoft-com:office:word" xmlns:w="http://schemas.openxmlformats.org/wordprocessingml/2006/main" xmlns:w14="http://schemas.microsoft.com/office/word/2010/wordml" xmlns:w15="http://schemas.microsoft.com/office/word/2012/wordml" xmlns:w16cid="http://schemas.microsoft.com/office/word/2016/wordml/cid" xmlns:w16se="http://schemas.microsoft.com/office/word/2015/wordml/symex" xmlns:wpg="http://schemas.microsoft.com/office/word/2010/wordprocessingGroup" xmlns:wpi="http://schemas.microsoft.com/office/word/2010/wordprocessingInk" xmlns:wne="http://schemas.microsoft.com/office/word/2006/wordml" xmlns:wps="http://schemas.microsoft.com/office/word/2010/wordprocessingShape" mc:Ignorable="w14 w15 w16se w16cid wp14">
   <w:p>
     <w:pPr>
       <w:pStyle w:val="Header"/>
@@ -7328,7 +7394,7 @@
 </file>
 
 <file path=word/header2.xml><?xml version="1.0" encoding="utf-8"?>
-<w:hdr xmlns:wpc="http://schemas.microsoft.com/office/word/2010/wordprocessingCanvas" xmlns:cx="http://schemas.microsoft.com/office/drawing/2014/chartex" xmlns:cx1="http://schemas.microsoft.com/office/drawing/2015/9/8/chartex" xmlns:cx2="http://schemas.microsoft.com/office/drawing/2015/10/21/chartex" xmlns:cx3="http://schemas.microsoft.com/office/drawing/2016/5/9/chartex" xmlns:cx4="http://schemas.microsoft.com/office/drawing/2016/5/10/chartex" xmlns:cx5="http://schemas.microsoft.com/office/drawing/2016/5/11/chartex" xmlns:cx6="http://schemas.microsoft.com/office/drawing/2016/5/12/chartex" xmlns:cx7="http://schemas.microsoft.com/office/drawing/2016/5/13/chartex" xmlns:cx8="http://schemas.microsoft.com/office/drawing/2016/5/14/chartex" xmlns:mc="http://schemas.openxmlformats.org/markup-compatibility/2006" xmlns:aink="http://schemas.microsoft.com/office/drawing/2016/ink" xmlns:am3d="http://schemas.microsoft.com/office/drawing/2017/model3d" xmlns:o="urn:schemas-microsoft-com:office:office" xmlns:r="http://schemas.openxmlformats.org/officeDocument/2006/relationships" xmlns:m="http://schemas.openxmlformats.org/officeDocument/2006/math" xmlns:v="urn:schemas-microsoft-com:vml" xmlns:wp14="http://schemas.microsoft.com/office/word/2010/wordprocessingDrawing" xmlns:wp="http://schemas.openxmlformats.org/drawingml/2006/wordprocessingDrawing" xmlns:w10="urn:schemas-microsoft-com:office:word" xmlns:w="http://schemas.openxmlformats.org/wordprocessingml/2006/main" xmlns:w14="http://schemas.microsoft.com/office/word/2010/wordml" xmlns:w15="http://schemas.microsoft.com/office/word/2012/wordml" xmlns:w16cex="http://schemas.microsoft.com/office/word/2018/wordml/cex" xmlns:w16cid="http://schemas.microsoft.com/office/word/2016/wordml/cid" xmlns:w16="http://schemas.microsoft.com/office/word/2018/wordml" xmlns:w16se="http://schemas.microsoft.com/office/word/2015/wordml/symex" xmlns:wpg="http://schemas.microsoft.com/office/word/2010/wordprocessingGroup" xmlns:wpi="http://schemas.microsoft.com/office/word/2010/wordprocessingInk" xmlns:wne="http://schemas.microsoft.com/office/word/2006/wordml" xmlns:wps="http://schemas.microsoft.com/office/word/2010/wordprocessingShape" mc:Ignorable="w14 w15 w16se w16cid w16 w16cex wp14">
+<w:hdr xmlns:wpc="http://schemas.microsoft.com/office/word/2010/wordprocessingCanvas" xmlns:cx="http://schemas.microsoft.com/office/drawing/2014/chartex" xmlns:cx1="http://schemas.microsoft.com/office/drawing/2015/9/8/chartex" xmlns:cx2="http://schemas.microsoft.com/office/drawing/2015/10/21/chartex" xmlns:cx3="http://schemas.microsoft.com/office/drawing/2016/5/9/chartex" xmlns:cx4="http://schemas.microsoft.com/office/drawing/2016/5/10/chartex" xmlns:cx5="http://schemas.microsoft.com/office/drawing/2016/5/11/chartex" xmlns:cx6="http://schemas.microsoft.com/office/drawing/2016/5/12/chartex" xmlns:cx7="http://schemas.microsoft.com/office/drawing/2016/5/13/chartex" xmlns:cx8="http://schemas.microsoft.com/office/drawing/2016/5/14/chartex" xmlns:mc="http://schemas.openxmlformats.org/markup-compatibility/2006" xmlns:aink="http://schemas.microsoft.com/office/drawing/2016/ink" xmlns:am3d="http://schemas.microsoft.com/office/drawing/2017/model3d" xmlns:o="urn:schemas-microsoft-com:office:office" xmlns:r="http://schemas.openxmlformats.org/officeDocument/2006/relationships" xmlns:m="http://schemas.openxmlformats.org/officeDocument/2006/math" xmlns:v="urn:schemas-microsoft-com:vml" xmlns:wp14="http://schemas.microsoft.com/office/word/2010/wordprocessingDrawing" xmlns:wp="http://schemas.openxmlformats.org/drawingml/2006/wordprocessingDrawing" xmlns:w10="urn:schemas-microsoft-com:office:word" xmlns:w="http://schemas.openxmlformats.org/wordprocessingml/2006/main" xmlns:w14="http://schemas.microsoft.com/office/word/2010/wordml" xmlns:w15="http://schemas.microsoft.com/office/word/2012/wordml" xmlns:w16cid="http://schemas.microsoft.com/office/word/2016/wordml/cid" xmlns:w16se="http://schemas.microsoft.com/office/word/2015/wordml/symex" xmlns:wpg="http://schemas.microsoft.com/office/word/2010/wordprocessingGroup" xmlns:wpi="http://schemas.microsoft.com/office/word/2010/wordprocessingInk" xmlns:wne="http://schemas.microsoft.com/office/word/2006/wordml" xmlns:wps="http://schemas.microsoft.com/office/word/2010/wordprocessingShape" mc:Ignorable="w14 w15 w16se w16cid wp14">
   <w:p>
     <w:pPr>
       <w:pStyle w:val="Header"/>
@@ -7338,7 +7404,7 @@
 </file>
 
 <file path=word/header3.xml><?xml version="1.0" encoding="utf-8"?>
-<w:hdr xmlns:wpc="http://schemas.microsoft.com/office/word/2010/wordprocessingCanvas" xmlns:cx="http://schemas.microsoft.com/office/drawing/2014/chartex" xmlns:cx1="http://schemas.microsoft.com/office/drawing/2015/9/8/chartex" xmlns:cx2="http://schemas.microsoft.com/office/drawing/2015/10/21/chartex" xmlns:cx3="http://schemas.microsoft.com/office/drawing/2016/5/9/chartex" xmlns:cx4="http://schemas.microsoft.com/office/drawing/2016/5/10/chartex" xmlns:cx5="http://schemas.microsoft.com/office/drawing/2016/5/11/chartex" xmlns:cx6="http://schemas.microsoft.com/office/drawing/2016/5/12/chartex" xmlns:cx7="http://schemas.microsoft.com/office/drawing/2016/5/13/chartex" xmlns:cx8="http://schemas.microsoft.com/office/drawing/2016/5/14/chartex" xmlns:mc="http://schemas.openxmlformats.org/markup-compatibility/2006" xmlns:aink="http://schemas.microsoft.com/office/drawing/2016/ink" xmlns:am3d="http://schemas.microsoft.com/office/drawing/2017/model3d" xmlns:o="urn:schemas-microsoft-com:office:office" xmlns:r="http://schemas.openxmlformats.org/officeDocument/2006/relationships" xmlns:m="http://schemas.openxmlformats.org/officeDocument/2006/math" xmlns:v="urn:schemas-microsoft-com:vml" xmlns:wp14="http://schemas.microsoft.com/office/word/2010/wordprocessingDrawing" xmlns:wp="http://schemas.openxmlformats.org/drawingml/2006/wordprocessingDrawing" xmlns:w10="urn:schemas-microsoft-com:office:word" xmlns:w="http://schemas.openxmlformats.org/wordprocessingml/2006/main" xmlns:w14="http://schemas.microsoft.com/office/word/2010/wordml" xmlns:w15="http://schemas.microsoft.com/office/word/2012/wordml" xmlns:w16cex="http://schemas.microsoft.com/office/word/2018/wordml/cex" xmlns:w16cid="http://schemas.microsoft.com/office/word/2016/wordml/cid" xmlns:w16="http://schemas.microsoft.com/office/word/2018/wordml" xmlns:w16se="http://schemas.microsoft.com/office/word/2015/wordml/symex" xmlns:wpg="http://schemas.microsoft.com/office/word/2010/wordprocessingGroup" xmlns:wpi="http://schemas.microsoft.com/office/word/2010/wordprocessingInk" xmlns:wne="http://schemas.microsoft.com/office/word/2006/wordml" xmlns:wps="http://schemas.microsoft.com/office/word/2010/wordprocessingShape" mc:Ignorable="w14 w15 w16se w16cid w16 w16cex wp14">
+<w:hdr xmlns:wpc="http://schemas.microsoft.com/office/word/2010/wordprocessingCanvas" xmlns:cx="http://schemas.microsoft.com/office/drawing/2014/chartex" xmlns:cx1="http://schemas.microsoft.com/office/drawing/2015/9/8/chartex" xmlns:cx2="http://schemas.microsoft.com/office/drawing/2015/10/21/chartex" xmlns:cx3="http://schemas.microsoft.com/office/drawing/2016/5/9/chartex" xmlns:cx4="http://schemas.microsoft.com/office/drawing/2016/5/10/chartex" xmlns:cx5="http://schemas.microsoft.com/office/drawing/2016/5/11/chartex" xmlns:cx6="http://schemas.microsoft.com/office/drawing/2016/5/12/chartex" xmlns:cx7="http://schemas.microsoft.com/office/drawing/2016/5/13/chartex" xmlns:cx8="http://schemas.microsoft.com/office/drawing/2016/5/14/chartex" xmlns:mc="http://schemas.openxmlformats.org/markup-compatibility/2006" xmlns:aink="http://schemas.microsoft.com/office/drawing/2016/ink" xmlns:am3d="http://schemas.microsoft.com/office/drawing/2017/model3d" xmlns:o="urn:schemas-microsoft-com:office:office" xmlns:r="http://schemas.openxmlformats.org/officeDocument/2006/relationships" xmlns:m="http://schemas.openxmlformats.org/officeDocument/2006/math" xmlns:v="urn:schemas-microsoft-com:vml" xmlns:wp14="http://schemas.microsoft.com/office/word/2010/wordprocessingDrawing" xmlns:wp="http://schemas.openxmlformats.org/drawingml/2006/wordprocessingDrawing" xmlns:w10="urn:schemas-microsoft-com:office:word" xmlns:w="http://schemas.openxmlformats.org/wordprocessingml/2006/main" xmlns:w14="http://schemas.microsoft.com/office/word/2010/wordml" xmlns:w15="http://schemas.microsoft.com/office/word/2012/wordml" xmlns:w16cid="http://schemas.microsoft.com/office/word/2016/wordml/cid" xmlns:w16se="http://schemas.microsoft.com/office/word/2015/wordml/symex" xmlns:wpg="http://schemas.microsoft.com/office/word/2010/wordprocessingGroup" xmlns:wpi="http://schemas.microsoft.com/office/word/2010/wordprocessingInk" xmlns:wne="http://schemas.microsoft.com/office/word/2006/wordml" xmlns:wps="http://schemas.microsoft.com/office/word/2010/wordprocessingShape" mc:Ignorable="w14 w15 w16se w16cid wp14">
   <w:p>
     <w:pPr>
       <w:pStyle w:val="Header"/>
@@ -7348,7 +7414,7 @@
 </file>
 
 <file path=word/numbering.xml><?xml version="1.0" encoding="utf-8"?>
-<w:numbering xmlns:wpc="http://schemas.microsoft.com/office/word/2010/wordprocessingCanvas" xmlns:cx="http://schemas.microsoft.com/office/drawing/2014/chartex" xmlns:cx1="http://schemas.microsoft.com/office/drawing/2015/9/8/chartex" xmlns:cx2="http://schemas.microsoft.com/office/drawing/2015/10/21/chartex" xmlns:cx3="http://schemas.microsoft.com/office/drawing/2016/5/9/chartex" xmlns:cx4="http://schemas.microsoft.com/office/drawing/2016/5/10/chartex" xmlns:cx5="http://schemas.microsoft.com/office/drawing/2016/5/11/chartex" xmlns:cx6="http://schemas.microsoft.com/office/drawing/2016/5/12/chartex" xmlns:cx7="http://schemas.microsoft.com/office/drawing/2016/5/13/chartex" xmlns:cx8="http://schemas.microsoft.com/office/drawing/2016/5/14/chartex" xmlns:mc="http://schemas.openxmlformats.org/markup-compatibility/2006" xmlns:aink="http://schemas.microsoft.com/office/drawing/2016/ink" xmlns:am3d="http://schemas.microsoft.com/office/drawing/2017/model3d" xmlns:o="urn:schemas-microsoft-com:office:office" xmlns:r="http://schemas.openxmlformats.org/officeDocument/2006/relationships" xmlns:m="http://schemas.openxmlformats.org/officeDocument/2006/math" xmlns:v="urn:schemas-microsoft-com:vml" xmlns:wp14="http://schemas.microsoft.com/office/word/2010/wordprocessingDrawing" xmlns:wp="http://schemas.openxmlformats.org/drawingml/2006/wordprocessingDrawing" xmlns:w10="urn:schemas-microsoft-com:office:word" xmlns:w="http://schemas.openxmlformats.org/wordprocessingml/2006/main" xmlns:w14="http://schemas.microsoft.com/office/word/2010/wordml" xmlns:w15="http://schemas.microsoft.com/office/word/2012/wordml" xmlns:w16cex="http://schemas.microsoft.com/office/word/2018/wordml/cex" xmlns:w16cid="http://schemas.microsoft.com/office/word/2016/wordml/cid" xmlns:w16="http://schemas.microsoft.com/office/word/2018/wordml" xmlns:w16se="http://schemas.microsoft.com/office/word/2015/wordml/symex" xmlns:wpg="http://schemas.microsoft.com/office/word/2010/wordprocessingGroup" xmlns:wpi="http://schemas.microsoft.com/office/word/2010/wordprocessingInk" xmlns:wne="http://schemas.microsoft.com/office/word/2006/wordml" xmlns:wps="http://schemas.microsoft.com/office/word/2010/wordprocessingShape" mc:Ignorable="w14 w15 w16se w16cid w16 w16cex wp14">
+<w:numbering xmlns:wpc="http://schemas.microsoft.com/office/word/2010/wordprocessingCanvas" xmlns:cx="http://schemas.microsoft.com/office/drawing/2014/chartex" xmlns:cx1="http://schemas.microsoft.com/office/drawing/2015/9/8/chartex" xmlns:cx2="http://schemas.microsoft.com/office/drawing/2015/10/21/chartex" xmlns:cx3="http://schemas.microsoft.com/office/drawing/2016/5/9/chartex" xmlns:cx4="http://schemas.microsoft.com/office/drawing/2016/5/10/chartex" xmlns:cx5="http://schemas.microsoft.com/office/drawing/2016/5/11/chartex" xmlns:cx6="http://schemas.microsoft.com/office/drawing/2016/5/12/chartex" xmlns:cx7="http://schemas.microsoft.com/office/drawing/2016/5/13/chartex" xmlns:cx8="http://schemas.microsoft.com/office/drawing/2016/5/14/chartex" xmlns:mc="http://schemas.openxmlformats.org/markup-compatibility/2006" xmlns:aink="http://schemas.microsoft.com/office/drawing/2016/ink" xmlns:am3d="http://schemas.microsoft.com/office/drawing/2017/model3d" xmlns:o="urn:schemas-microsoft-com:office:office" xmlns:r="http://schemas.openxmlformats.org/officeDocument/2006/relationships" xmlns:m="http://schemas.openxmlformats.org/officeDocument/2006/math" xmlns:v="urn:schemas-microsoft-com:vml" xmlns:wp14="http://schemas.microsoft.com/office/word/2010/wordprocessingDrawing" xmlns:wp="http://schemas.openxmlformats.org/drawingml/2006/wordprocessingDrawing" xmlns:w10="urn:schemas-microsoft-com:office:word" xmlns:w="http://schemas.openxmlformats.org/wordprocessingml/2006/main" xmlns:w14="http://schemas.microsoft.com/office/word/2010/wordml" xmlns:w15="http://schemas.microsoft.com/office/word/2012/wordml" xmlns:w16cid="http://schemas.microsoft.com/office/word/2016/wordml/cid" xmlns:w16se="http://schemas.microsoft.com/office/word/2015/wordml/symex" xmlns:wpg="http://schemas.microsoft.com/office/word/2010/wordprocessingGroup" xmlns:wpi="http://schemas.microsoft.com/office/word/2010/wordprocessingInk" xmlns:wne="http://schemas.microsoft.com/office/word/2006/wordml" xmlns:wps="http://schemas.microsoft.com/office/word/2010/wordprocessingShape" mc:Ignorable="w14 w15 w16se w16cid wp14">
   <w:abstractNum w:abstractNumId="0" w15:restartNumberingAfterBreak="0">
     <w:nsid w:val="07102C02"/>
     <w:multiLevelType w:val="hybridMultilevel"/>
@@ -8950,7 +9016,7 @@
 </file>
 
 <file path=word/styles.xml><?xml version="1.0" encoding="utf-8"?>
-<w:styles xmlns:mc="http://schemas.openxmlformats.org/markup-compatibility/2006" xmlns:r="http://schemas.openxmlformats.org/officeDocument/2006/relationships" xmlns:w="http://schemas.openxmlformats.org/wordprocessingml/2006/main" xmlns:w14="http://schemas.microsoft.com/office/word/2010/wordml" xmlns:w15="http://schemas.microsoft.com/office/word/2012/wordml" xmlns:w16cex="http://schemas.microsoft.com/office/word/2018/wordml/cex" xmlns:w16cid="http://schemas.microsoft.com/office/word/2016/wordml/cid" xmlns:w16="http://schemas.microsoft.com/office/word/2018/wordml" xmlns:w16se="http://schemas.microsoft.com/office/word/2015/wordml/symex" mc:Ignorable="w14 w15 w16se w16cid w16 w16cex">
+<w:styles xmlns:mc="http://schemas.openxmlformats.org/markup-compatibility/2006" xmlns:r="http://schemas.openxmlformats.org/officeDocument/2006/relationships" xmlns:w="http://schemas.openxmlformats.org/wordprocessingml/2006/main" xmlns:w14="http://schemas.microsoft.com/office/word/2010/wordml" xmlns:w15="http://schemas.microsoft.com/office/word/2012/wordml" xmlns:w16cid="http://schemas.microsoft.com/office/word/2016/wordml/cid" xmlns:w16se="http://schemas.microsoft.com/office/word/2015/wordml/symex" mc:Ignorable="w14 w15 w16se w16cid">
   <w:docDefaults>
     <w:rPrDefault>
       <w:rPr>
@@ -8966,7 +9032,7 @@
       </w:pPr>
     </w:pPrDefault>
   </w:docDefaults>
-  <w:latentStyles w:defLockedState="0" w:defUIPriority="99" w:defSemiHidden="0" w:defUnhideWhenUsed="0" w:defQFormat="0" w:count="376">
+  <w:latentStyles w:defLockedState="0" w:defUIPriority="99" w:defSemiHidden="0" w:defUnhideWhenUsed="0" w:defQFormat="0" w:count="375">
     <w:lsdException w:name="Normal" w:uiPriority="0" w:qFormat="1"/>
     <w:lsdException w:name="heading 1" w:uiPriority="9" w:qFormat="1"/>
     <w:lsdException w:name="heading 2" w:semiHidden="1" w:uiPriority="9" w:unhideWhenUsed="1" w:qFormat="1"/>
@@ -9072,6 +9138,7 @@
     <w:lsdException w:name="HTML Sample" w:semiHidden="1" w:unhideWhenUsed="1"/>
     <w:lsdException w:name="HTML Typewriter" w:semiHidden="1" w:unhideWhenUsed="1"/>
     <w:lsdException w:name="HTML Variable" w:semiHidden="1" w:unhideWhenUsed="1"/>
+    <w:lsdException w:name="Normal Table" w:semiHidden="1" w:unhideWhenUsed="1"/>
     <w:lsdException w:name="annotation subject" w:semiHidden="1" w:unhideWhenUsed="1"/>
     <w:lsdException w:name="No List" w:semiHidden="1" w:unhideWhenUsed="1"/>
     <w:lsdException w:name="Outline List 1" w:semiHidden="1" w:unhideWhenUsed="1"/>
@@ -9118,8 +9185,10 @@
     <w:lsdException w:name="Table Subtle 2" w:semiHidden="1" w:unhideWhenUsed="1"/>
     <w:lsdException w:name="Table Web 1" w:semiHidden="1" w:unhideWhenUsed="1"/>
     <w:lsdException w:name="Table Web 2" w:semiHidden="1" w:unhideWhenUsed="1"/>
+    <w:lsdException w:name="Table Web 3" w:semiHidden="1" w:unhideWhenUsed="1"/>
     <w:lsdException w:name="Balloon Text" w:semiHidden="1" w:unhideWhenUsed="1"/>
     <w:lsdException w:name="Table Grid" w:uiPriority="39"/>
+    <w:lsdException w:name="Table Theme" w:semiHidden="1" w:unhideWhenUsed="1"/>
     <w:lsdException w:name="Placeholder Text" w:semiHidden="1"/>
     <w:lsdException w:name="No Spacing" w:uiPriority="1" w:qFormat="1"/>
     <w:lsdException w:name="Light Shading" w:uiPriority="60"/>
@@ -9339,7 +9408,6 @@
     <w:lsdException w:name="Smart Hyperlink" w:semiHidden="1" w:unhideWhenUsed="1"/>
     <w:lsdException w:name="Hashtag" w:semiHidden="1" w:unhideWhenUsed="1"/>
     <w:lsdException w:name="Unresolved Mention" w:semiHidden="1" w:unhideWhenUsed="1"/>
-    <w:lsdException w:name="Smart Link" w:semiHidden="1" w:unhideWhenUsed="1"/>
   </w:latentStyles>
   <w:style w:type="paragraph" w:default="1" w:styleId="Normal">
     <w:name w:val="Normal"/>
@@ -10022,16 +10090,6 @@
 </file>
 
 <file path=customXml/item3.xml><?xml version="1.0" encoding="utf-8"?>
-<b:Sources xmlns:b="http://schemas.openxmlformats.org/officeDocument/2006/bibliography" xmlns="http://schemas.openxmlformats.org/officeDocument/2006/bibliography" SelectedStyle="\APASixthEditionOfficeOnline.xsl" StyleName="APA" Version="6"/>
-</file>
-
-<file path=customXml/item4.xml><?xml version="1.0" encoding="utf-8"?>
-<p:properties xmlns:p="http://schemas.microsoft.com/office/2006/metadata/properties" xmlns:xsi="http://www.w3.org/2001/XMLSchema-instance" xmlns:pc="http://schemas.microsoft.com/office/infopath/2007/PartnerControls">
-  <documentManagement/>
-</p:properties>
-</file>
-
-<file path=customXml/item5.xml><?xml version="1.0" encoding="utf-8"?>
 <ct:contentTypeSchema xmlns:ct="http://schemas.microsoft.com/office/2006/metadata/contentType" xmlns:ma="http://schemas.microsoft.com/office/2006/metadata/properties/metaAttributes" ct:_="" ma:_="" ma:contentTypeName="Document" ma:contentTypeID="0x01010074F10D0031F0BF458937D03CD959F800" ma:contentTypeVersion="7" ma:contentTypeDescription="Create a new document." ma:contentTypeScope="" ma:versionID="cd5dc5177ce39f5eefd2d36a9017b873">
   <xsd:schema xmlns:xsd="http://www.w3.org/2001/XMLSchema" xmlns:xs="http://www.w3.org/2001/XMLSchema" xmlns:p="http://schemas.microsoft.com/office/2006/metadata/properties" xmlns:ns2="d3e75b01-560b-433b-b252-2f7f4dd541a7" targetNamespace="http://schemas.microsoft.com/office/2006/metadata/properties" ma:root="true" ma:fieldsID="78457aa718daa4f1f188928f54b95684" ns2:_="">
     <xsd:import namespace="d3e75b01-560b-433b-b252-2f7f4dd541a7"/>
@@ -10195,6 +10253,16 @@
 </ct:contentTypeSchema>
 </file>
 
+<file path=customXml/item4.xml><?xml version="1.0" encoding="utf-8"?>
+<p:properties xmlns:p="http://schemas.microsoft.com/office/2006/metadata/properties" xmlns:xsi="http://www.w3.org/2001/XMLSchema-instance" xmlns:pc="http://schemas.microsoft.com/office/infopath/2007/PartnerControls">
+  <documentManagement/>
+</p:properties>
+</file>
+
+<file path=customXml/item5.xml><?xml version="1.0" encoding="utf-8"?>
+<b:Sources xmlns:b="http://schemas.openxmlformats.org/officeDocument/2006/bibliography" xmlns="http://schemas.openxmlformats.org/officeDocument/2006/bibliography" SelectedStyle="\APASixthEditionOfficeOnline.xsl" StyleName="APA" Version="6"/>
+</file>
+
 <file path=customXml/itemProps1.xml><?xml version="1.0" encoding="utf-8"?>
 <ds:datastoreItem xmlns:ds="http://schemas.openxmlformats.org/officeDocument/2006/customXml" ds:itemID="{55AF091B-3C7A-41E3-B477-F2FDAA23CFDA}">
   <ds:schemaRefs>
@@ -10212,23 +10280,6 @@
 </file>
 
 <file path=customXml/itemProps3.xml><?xml version="1.0" encoding="utf-8"?>
-<ds:datastoreItem xmlns:ds="http://schemas.openxmlformats.org/officeDocument/2006/customXml" ds:itemID="{A8BE2D92-BAD3-449E-AA0D-6BF3871A7D20}">
-  <ds:schemaRefs>
-    <ds:schemaRef ds:uri="http://schemas.openxmlformats.org/officeDocument/2006/bibliography"/>
-  </ds:schemaRefs>
-</ds:datastoreItem>
-</file>
-
-<file path=customXml/itemProps4.xml><?xml version="1.0" encoding="utf-8"?>
-<ds:datastoreItem xmlns:ds="http://schemas.openxmlformats.org/officeDocument/2006/customXml" ds:itemID="{071FDEA6-ED5E-46A7-95B6-1C51358923E8}">
-  <ds:schemaRefs>
-    <ds:schemaRef ds:uri="http://schemas.microsoft.com/office/2006/metadata/properties"/>
-    <ds:schemaRef ds:uri="http://schemas.microsoft.com/office/infopath/2007/PartnerControls"/>
-  </ds:schemaRefs>
-</ds:datastoreItem>
-</file>
-
-<file path=customXml/itemProps5.xml><?xml version="1.0" encoding="utf-8"?>
 <ds:datastoreItem xmlns:ds="http://schemas.openxmlformats.org/officeDocument/2006/customXml" ds:itemID="{84FE7808-B688-48F8-AF1F-BC6ABC3FAE52}">
   <ds:schemaRefs>
     <ds:schemaRef ds:uri="http://schemas.microsoft.com/office/2006/metadata/contentType"/>
@@ -10244,4 +10295,21 @@
     <ds:schemaRef ds:uri="http://schemas.microsoft.com/internal/obd"/>
   </ds:schemaRefs>
 </ds:datastoreItem>
+</file>
+
+<file path=customXml/itemProps4.xml><?xml version="1.0" encoding="utf-8"?>
+<ds:datastoreItem xmlns:ds="http://schemas.openxmlformats.org/officeDocument/2006/customXml" ds:itemID="{071FDEA6-ED5E-46A7-95B6-1C51358923E8}">
+  <ds:schemaRefs>
+    <ds:schemaRef ds:uri="http://schemas.microsoft.com/office/2006/metadata/properties"/>
+    <ds:schemaRef ds:uri="http://schemas.microsoft.com/office/infopath/2007/PartnerControls"/>
+  </ds:schemaRefs>
+</ds:datastoreItem>
+</file>
+
+<file path=customXml/itemProps5.xml><?xml version="1.0" encoding="utf-8"?>
+<ds:datastoreItem xmlns:ds="http://schemas.openxmlformats.org/officeDocument/2006/customXml" ds:itemID="{CA06F114-0299-4249-A9A9-D6100C982D21}">
+  <ds:schemaRefs>
+    <ds:schemaRef ds:uri="http://schemas.openxmlformats.org/officeDocument/2006/bibliography"/>
+  </ds:schemaRefs>
+</ds:datastoreItem>
 </file>
</xml_diff>

<commit_message>
Added pause menu ui to document + feedback
</commit_message>
<xml_diff>
--- a/CrossPlatformDevelopment - Design Document.docx
+++ b/CrossPlatformDevelopment - Design Document.docx
@@ -1,6 +1,6 @@
 
 <file path=word/document.xml><?xml version="1.0" encoding="utf-8"?>
-<w:document xmlns:wpc="http://schemas.microsoft.com/office/word/2010/wordprocessingCanvas" xmlns:cx="http://schemas.microsoft.com/office/drawing/2014/chartex" xmlns:cx1="http://schemas.microsoft.com/office/drawing/2015/9/8/chartex" xmlns:cx2="http://schemas.microsoft.com/office/drawing/2015/10/21/chartex" xmlns:cx3="http://schemas.microsoft.com/office/drawing/2016/5/9/chartex" xmlns:cx4="http://schemas.microsoft.com/office/drawing/2016/5/10/chartex" xmlns:cx5="http://schemas.microsoft.com/office/drawing/2016/5/11/chartex" xmlns:cx6="http://schemas.microsoft.com/office/drawing/2016/5/12/chartex" xmlns:cx7="http://schemas.microsoft.com/office/drawing/2016/5/13/chartex" xmlns:cx8="http://schemas.microsoft.com/office/drawing/2016/5/14/chartex" xmlns:mc="http://schemas.openxmlformats.org/markup-compatibility/2006" xmlns:aink="http://schemas.microsoft.com/office/drawing/2016/ink" xmlns:am3d="http://schemas.microsoft.com/office/drawing/2017/model3d" xmlns:o="urn:schemas-microsoft-com:office:office" xmlns:r="http://schemas.openxmlformats.org/officeDocument/2006/relationships" xmlns:m="http://schemas.openxmlformats.org/officeDocument/2006/math" xmlns:v="urn:schemas-microsoft-com:vml" xmlns:wp14="http://schemas.microsoft.com/office/word/2010/wordprocessingDrawing" xmlns:wp="http://schemas.openxmlformats.org/drawingml/2006/wordprocessingDrawing" xmlns:w10="urn:schemas-microsoft-com:office:word" xmlns:w="http://schemas.openxmlformats.org/wordprocessingml/2006/main" xmlns:w14="http://schemas.microsoft.com/office/word/2010/wordml" xmlns:w15="http://schemas.microsoft.com/office/word/2012/wordml" xmlns:w16cex="http://schemas.microsoft.com/office/word/2018/wordml/cex" xmlns:w16cid="http://schemas.microsoft.com/office/word/2016/wordml/cid" xmlns:w16="http://schemas.microsoft.com/office/word/2018/wordml" xmlns:w16se="http://schemas.microsoft.com/office/word/2015/wordml/symex" xmlns:wpg="http://schemas.microsoft.com/office/word/2010/wordprocessingGroup" xmlns:wpi="http://schemas.microsoft.com/office/word/2010/wordprocessingInk" xmlns:wne="http://schemas.microsoft.com/office/word/2006/wordml" xmlns:wps="http://schemas.microsoft.com/office/word/2010/wordprocessingShape" mc:Ignorable="w14 w15 w16se w16cid w16 w16cex wp14">
+<w:document xmlns:ve="http://schemas.openxmlformats.org/markup-compatibility/2006" xmlns:o="urn:schemas-microsoft-com:office:office" xmlns:r="http://schemas.openxmlformats.org/officeDocument/2006/relationships" xmlns:m="http://schemas.openxmlformats.org/officeDocument/2006/math" xmlns:v="urn:schemas-microsoft-com:vml" xmlns:wp="http://schemas.openxmlformats.org/drawingml/2006/wordprocessingDrawing" xmlns:w10="urn:schemas-microsoft-com:office:word" xmlns:w="http://schemas.openxmlformats.org/wordprocessingml/2006/main" xmlns:wne="http://schemas.microsoft.com/office/word/2006/wordml">
   <w:body>
     <w:sdt>
       <w:sdtPr>
@@ -24,553 +24,126 @@
             <w:rPr>
               <w:noProof/>
             </w:rPr>
-            <mc:AlternateContent>
-              <mc:Choice Requires="wpg">
-                <w:drawing>
-                  <wp:anchor distT="0" distB="0" distL="114300" distR="114300" simplePos="0" relativeHeight="251658242" behindDoc="0" locked="0" layoutInCell="1" allowOverlap="1" wp14:anchorId="1507EF3E" wp14:editId="6C71E9CC">
-                    <wp:simplePos x="0" y="0"/>
-                    <wp:positionH relativeFrom="page">
-                      <wp:align>center</wp:align>
-                    </wp:positionH>
-                    <mc:AlternateContent>
-                      <mc:Choice Requires="wp14">
-                        <wp:positionV relativeFrom="page">
-                          <wp14:pctPosVOffset>2300</wp14:pctPosVOffset>
-                        </wp:positionV>
-                      </mc:Choice>
-                      <mc:Fallback>
-                        <wp:positionV relativeFrom="page">
-                          <wp:posOffset>231140</wp:posOffset>
-                        </wp:positionV>
-                      </mc:Fallback>
-                    </mc:AlternateContent>
-                    <wp:extent cx="7315200" cy="1215391"/>
-                    <wp:effectExtent l="0" t="0" r="1270" b="1905"/>
-                    <wp:wrapNone/>
-                    <wp:docPr id="149" name="Group 149"/>
-                    <wp:cNvGraphicFramePr/>
-                    <a:graphic xmlns:a="http://schemas.openxmlformats.org/drawingml/2006/main">
-                      <a:graphicData uri="http://schemas.microsoft.com/office/word/2010/wordprocessingGroup">
-                        <wpg:wgp>
-                          <wpg:cNvGrpSpPr/>
-                          <wpg:grpSpPr>
-                            <a:xfrm>
-                              <a:off x="0" y="0"/>
-                              <a:ext cx="7315200" cy="1215391"/>
-                              <a:chOff x="0" y="-1"/>
-                              <a:chExt cx="7315200" cy="1216153"/>
-                            </a:xfrm>
-                          </wpg:grpSpPr>
-                          <wps:wsp>
-                            <wps:cNvPr id="150" name="Rectangle 51"/>
-                            <wps:cNvSpPr/>
-                            <wps:spPr>
-                              <a:xfrm>
-                                <a:off x="0" y="-1"/>
-                                <a:ext cx="7315200" cy="1130373"/>
-                              </a:xfrm>
-                              <a:custGeom>
-                                <a:avLst/>
-                                <a:gdLst>
-                                  <a:gd name="connsiteX0" fmla="*/ 0 w 7312660"/>
-                                  <a:gd name="connsiteY0" fmla="*/ 0 h 1215390"/>
-                                  <a:gd name="connsiteX1" fmla="*/ 7312660 w 7312660"/>
-                                  <a:gd name="connsiteY1" fmla="*/ 0 h 1215390"/>
-                                  <a:gd name="connsiteX2" fmla="*/ 7312660 w 7312660"/>
-                                  <a:gd name="connsiteY2" fmla="*/ 1215390 h 1215390"/>
-                                  <a:gd name="connsiteX3" fmla="*/ 0 w 7312660"/>
-                                  <a:gd name="connsiteY3" fmla="*/ 1215390 h 1215390"/>
-                                  <a:gd name="connsiteX4" fmla="*/ 0 w 7312660"/>
-                                  <a:gd name="connsiteY4" fmla="*/ 0 h 1215390"/>
-                                  <a:gd name="connsiteX0" fmla="*/ 0 w 7312660"/>
-                                  <a:gd name="connsiteY0" fmla="*/ 0 h 1215390"/>
-                                  <a:gd name="connsiteX1" fmla="*/ 7312660 w 7312660"/>
-                                  <a:gd name="connsiteY1" fmla="*/ 0 h 1215390"/>
-                                  <a:gd name="connsiteX2" fmla="*/ 7312660 w 7312660"/>
-                                  <a:gd name="connsiteY2" fmla="*/ 1215390 h 1215390"/>
-                                  <a:gd name="connsiteX3" fmla="*/ 3667125 w 7312660"/>
-                                  <a:gd name="connsiteY3" fmla="*/ 1209675 h 1215390"/>
-                                  <a:gd name="connsiteX4" fmla="*/ 0 w 7312660"/>
-                                  <a:gd name="connsiteY4" fmla="*/ 1215390 h 1215390"/>
-                                  <a:gd name="connsiteX5" fmla="*/ 0 w 7312660"/>
-                                  <a:gd name="connsiteY5" fmla="*/ 0 h 1215390"/>
-                                  <a:gd name="connsiteX0" fmla="*/ 0 w 7312660"/>
-                                  <a:gd name="connsiteY0" fmla="*/ 0 h 1215390"/>
-                                  <a:gd name="connsiteX1" fmla="*/ 7312660 w 7312660"/>
-                                  <a:gd name="connsiteY1" fmla="*/ 0 h 1215390"/>
-                                  <a:gd name="connsiteX2" fmla="*/ 7312660 w 7312660"/>
-                                  <a:gd name="connsiteY2" fmla="*/ 1215390 h 1215390"/>
-                                  <a:gd name="connsiteX3" fmla="*/ 3619500 w 7312660"/>
-                                  <a:gd name="connsiteY3" fmla="*/ 733425 h 1215390"/>
-                                  <a:gd name="connsiteX4" fmla="*/ 0 w 7312660"/>
-                                  <a:gd name="connsiteY4" fmla="*/ 1215390 h 1215390"/>
-                                  <a:gd name="connsiteX5" fmla="*/ 0 w 7312660"/>
-                                  <a:gd name="connsiteY5" fmla="*/ 0 h 1215390"/>
-                                  <a:gd name="connsiteX0" fmla="*/ 0 w 7312660"/>
-                                  <a:gd name="connsiteY0" fmla="*/ 0 h 1215390"/>
-                                  <a:gd name="connsiteX1" fmla="*/ 7312660 w 7312660"/>
-                                  <a:gd name="connsiteY1" fmla="*/ 0 h 1215390"/>
-                                  <a:gd name="connsiteX2" fmla="*/ 7312660 w 7312660"/>
-                                  <a:gd name="connsiteY2" fmla="*/ 1129665 h 1215390"/>
-                                  <a:gd name="connsiteX3" fmla="*/ 3619500 w 7312660"/>
-                                  <a:gd name="connsiteY3" fmla="*/ 733425 h 1215390"/>
-                                  <a:gd name="connsiteX4" fmla="*/ 0 w 7312660"/>
-                                  <a:gd name="connsiteY4" fmla="*/ 1215390 h 1215390"/>
-                                  <a:gd name="connsiteX5" fmla="*/ 0 w 7312660"/>
-                                  <a:gd name="connsiteY5" fmla="*/ 0 h 1215390"/>
-                                  <a:gd name="connsiteX0" fmla="*/ 9525 w 7322185"/>
-                                  <a:gd name="connsiteY0" fmla="*/ 0 h 1129665"/>
-                                  <a:gd name="connsiteX1" fmla="*/ 7322185 w 7322185"/>
-                                  <a:gd name="connsiteY1" fmla="*/ 0 h 1129665"/>
-                                  <a:gd name="connsiteX2" fmla="*/ 7322185 w 7322185"/>
-                                  <a:gd name="connsiteY2" fmla="*/ 1129665 h 1129665"/>
-                                  <a:gd name="connsiteX3" fmla="*/ 3629025 w 7322185"/>
-                                  <a:gd name="connsiteY3" fmla="*/ 733425 h 1129665"/>
-                                  <a:gd name="connsiteX4" fmla="*/ 0 w 7322185"/>
-                                  <a:gd name="connsiteY4" fmla="*/ 1091565 h 1129665"/>
-                                  <a:gd name="connsiteX5" fmla="*/ 9525 w 7322185"/>
-                                  <a:gd name="connsiteY5" fmla="*/ 0 h 1129665"/>
-                                  <a:gd name="connsiteX0" fmla="*/ 0 w 7312660"/>
-                                  <a:gd name="connsiteY0" fmla="*/ 0 h 1129665"/>
-                                  <a:gd name="connsiteX1" fmla="*/ 7312660 w 7312660"/>
-                                  <a:gd name="connsiteY1" fmla="*/ 0 h 1129665"/>
-                                  <a:gd name="connsiteX2" fmla="*/ 7312660 w 7312660"/>
-                                  <a:gd name="connsiteY2" fmla="*/ 1129665 h 1129665"/>
-                                  <a:gd name="connsiteX3" fmla="*/ 3619500 w 7312660"/>
-                                  <a:gd name="connsiteY3" fmla="*/ 733425 h 1129665"/>
-                                  <a:gd name="connsiteX4" fmla="*/ 0 w 7312660"/>
-                                  <a:gd name="connsiteY4" fmla="*/ 1091565 h 1129665"/>
-                                  <a:gd name="connsiteX5" fmla="*/ 0 w 7312660"/>
-                                  <a:gd name="connsiteY5" fmla="*/ 0 h 1129665"/>
-                                </a:gdLst>
-                                <a:ahLst/>
-                                <a:cxnLst>
-                                  <a:cxn ang="0">
-                                    <a:pos x="connsiteX0" y="connsiteY0"/>
-                                  </a:cxn>
-                                  <a:cxn ang="0">
-                                    <a:pos x="connsiteX1" y="connsiteY1"/>
-                                  </a:cxn>
-                                  <a:cxn ang="0">
-                                    <a:pos x="connsiteX2" y="connsiteY2"/>
-                                  </a:cxn>
-                                  <a:cxn ang="0">
-                                    <a:pos x="connsiteX3" y="connsiteY3"/>
-                                  </a:cxn>
-                                  <a:cxn ang="0">
-                                    <a:pos x="connsiteX4" y="connsiteY4"/>
-                                  </a:cxn>
-                                  <a:cxn ang="0">
-                                    <a:pos x="connsiteX5" y="connsiteY5"/>
-                                  </a:cxn>
-                                </a:cxnLst>
-                                <a:rect l="l" t="t" r="r" b="b"/>
-                                <a:pathLst>
-                                  <a:path w="7312660" h="1129665">
-                                    <a:moveTo>
-                                      <a:pt x="0" y="0"/>
-                                    </a:moveTo>
-                                    <a:lnTo>
-                                      <a:pt x="7312660" y="0"/>
-                                    </a:lnTo>
-                                    <a:lnTo>
-                                      <a:pt x="7312660" y="1129665"/>
-                                    </a:lnTo>
-                                    <a:lnTo>
-                                      <a:pt x="3619500" y="733425"/>
-                                    </a:lnTo>
-                                    <a:lnTo>
-                                      <a:pt x="0" y="1091565"/>
-                                    </a:lnTo>
-                                    <a:lnTo>
-                                      <a:pt x="0" y="0"/>
-                                    </a:lnTo>
-                                    <a:close/>
-                                  </a:path>
-                                </a:pathLst>
-                              </a:custGeom>
-                              <a:ln>
-                                <a:noFill/>
-                              </a:ln>
-                            </wps:spPr>
-                            <wps:style>
-                              <a:lnRef idx="2">
-                                <a:schemeClr val="accent1">
-                                  <a:shade val="50000"/>
-                                </a:schemeClr>
-                              </a:lnRef>
-                              <a:fillRef idx="1">
-                                <a:schemeClr val="accent1"/>
-                              </a:fillRef>
-                              <a:effectRef idx="0">
-                                <a:schemeClr val="accent1"/>
-                              </a:effectRef>
-                              <a:fontRef idx="minor">
-                                <a:schemeClr val="lt1"/>
-                              </a:fontRef>
-                            </wps:style>
-                            <wps:bodyPr rot="0" spcFirstLastPara="0" vertOverflow="overflow" horzOverflow="overflow" vert="horz" wrap="square" lIns="91440" tIns="45720" rIns="91440" bIns="45720" numCol="1" spcCol="0" rtlCol="0" fromWordArt="0" anchor="ctr" anchorCtr="0" forceAA="0" compatLnSpc="1">
-                              <a:prstTxWarp prst="textNoShape">
-                                <a:avLst/>
-                              </a:prstTxWarp>
-                              <a:noAutofit/>
-                            </wps:bodyPr>
-                          </wps:wsp>
-                          <wps:wsp>
-                            <wps:cNvPr id="151" name="Rectangle 151"/>
-                            <wps:cNvSpPr/>
-                            <wps:spPr>
-                              <a:xfrm>
-                                <a:off x="0" y="0"/>
-                                <a:ext cx="7315200" cy="1216152"/>
-                              </a:xfrm>
-                              <a:prstGeom prst="rect">
-                                <a:avLst/>
-                              </a:prstGeom>
-                              <a:blipFill>
-                                <a:blip r:embed="rId12"/>
-                                <a:stretch>
-                                  <a:fillRect r="-7574"/>
-                                </a:stretch>
-                              </a:blipFill>
-                              <a:ln>
-                                <a:noFill/>
-                              </a:ln>
-                            </wps:spPr>
-                            <wps:style>
-                              <a:lnRef idx="2">
-                                <a:schemeClr val="accent1">
-                                  <a:shade val="50000"/>
-                                </a:schemeClr>
-                              </a:lnRef>
-                              <a:fillRef idx="1">
-                                <a:schemeClr val="accent1"/>
-                              </a:fillRef>
-                              <a:effectRef idx="0">
-                                <a:schemeClr val="accent1"/>
-                              </a:effectRef>
-                              <a:fontRef idx="minor">
-                                <a:schemeClr val="lt1"/>
-                              </a:fontRef>
-                            </wps:style>
-                            <wps:bodyPr rot="0" spcFirstLastPara="0" vertOverflow="overflow" horzOverflow="overflow" vert="horz" wrap="square" lIns="91440" tIns="45720" rIns="91440" bIns="45720" numCol="1" spcCol="0" rtlCol="0" fromWordArt="0" anchor="ctr" anchorCtr="0" forceAA="0" compatLnSpc="1">
-                              <a:prstTxWarp prst="textNoShape">
-                                <a:avLst/>
-                              </a:prstTxWarp>
-                              <a:noAutofit/>
-                            </wps:bodyPr>
-                          </wps:wsp>
-                        </wpg:wgp>
-                      </a:graphicData>
-                    </a:graphic>
-                    <wp14:sizeRelH relativeFrom="page">
-                      <wp14:pctWidth>94100</wp14:pctWidth>
-                    </wp14:sizeRelH>
-                    <wp14:sizeRelV relativeFrom="page">
-                      <wp14:pctHeight>12100</wp14:pctHeight>
-                    </wp14:sizeRelV>
-                  </wp:anchor>
-                </w:drawing>
-              </mc:Choice>
-              <mc:Fallback xmlns:arto="http://schemas.microsoft.com/office/word/2006/arto">
-                <w:pict>
-                  <v:group w14:anchorId="5CB92A93" id="Group 149" o:spid="_x0000_s1026" style="position:absolute;margin-left:0;margin-top:0;width:8in;height:95.7pt;z-index:251662336;mso-width-percent:941;mso-height-percent:121;mso-top-percent:23;mso-position-horizontal:center;mso-position-horizontal-relative:page;mso-position-vertical-relative:page;mso-width-percent:941;mso-height-percent:121;mso-top-percent:23" coordorigin="" coordsize="73152,12161" o:gfxdata="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">
-                    <v:shape id="Rectangle 51" o:spid="_x0000_s1027" style="position:absolute;width:73152;height:11303;visibility:visible;mso-wrap-style:square;v-text-anchor:middle" coordsize="7312660,1129665" o:gfxdata="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" path="m,l7312660,r,1129665l3619500,733425,,1091565,,xe" fillcolor="#4472c4 [3204]" stroked="f" strokeweight="1pt">
-                      <v:stroke joinstyle="miter"/>
-                      <v:path arrowok="t" o:connecttype="custom" o:connectlocs="0,0;7315200,0;7315200,1130373;3620757,733885;0,1092249;0,0" o:connectangles="0,0,0,0,0,0"/>
-                    </v:shape>
-                    <v:rect id="Rectangle 151" o:spid="_x0000_s1028" style="position:absolute;width:73152;height:12161;visibility:visible;mso-wrap-style:square;v-text-anchor:middle" o:gfxdata="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" stroked="f" strokeweight="1pt">
-                      <v:fill r:id="rId13" o:title="" recolor="t" rotate="t" type="frame"/>
-                    </v:rect>
-                    <w10:wrap anchorx="page" anchory="page"/>
-                  </v:group>
-                </w:pict>
-              </mc:Fallback>
-            </mc:AlternateContent>
+            <w:pict>
+              <v:group id="Group 149" o:spid="_x0000_s1026" style="position:absolute;margin-left:0;margin-top:0;width:8in;height:95.7pt;z-index:251662336;mso-width-percent:941;mso-height-percent:121;mso-top-percent:23;mso-position-horizontal:center;mso-position-horizontal-relative:page;mso-position-vertical-relative:page;mso-width-percent:941;mso-height-percent:121;mso-top-percent:23" coordsize="73152,12161" o:gfxdata="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">
+                <v:shape id="Rectangle 51" o:spid="_x0000_s1027" style="position:absolute;width:73152;height:11303;visibility:visible;mso-wrap-style:square;v-text-anchor:middle" coordsize="7312660,1129665" o:gfxdata="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" path="m,l7312660,r,1129665l3619500,733425,,1091565,,xe" fillcolor="#4472c4 [3204]" stroked="f" strokeweight="1pt">
+                  <v:stroke joinstyle="miter"/>
+                  <v:path arrowok="t" o:connecttype="custom" o:connectlocs="0,0;7315200,0;7315200,1130373;3620757,733885;0,1092249;0,0" o:connectangles="0,0,0,0,0,0"/>
+                </v:shape>
+                <v:rect id="Rectangle 151" o:spid="_x0000_s1028" style="position:absolute;width:73152;height:12161;visibility:visible;v-text-anchor:middle" o:gfxdata="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" stroked="f" strokeweight="1pt">
+                  <v:fill r:id="rId12" o:title="" recolor="t" rotate="t" type="frame"/>
+                </v:rect>
+                <w10:wrap anchorx="page" anchory="page"/>
+              </v:group>
+            </w:pict>
           </w:r>
           <w:r>
             <w:rPr>
               <w:noProof/>
             </w:rPr>
-            <mc:AlternateContent>
-              <mc:Choice Requires="wps">
-                <w:drawing>
-                  <wp:anchor distT="0" distB="0" distL="114300" distR="114300" simplePos="0" relativeHeight="251658240" behindDoc="0" locked="0" layoutInCell="1" allowOverlap="1" wp14:anchorId="05BB443E" wp14:editId="486DCC54">
-                    <wp:simplePos x="0" y="0"/>
-                    <wp:positionH relativeFrom="page">
-                      <wp:align>center</wp:align>
-                    </wp:positionH>
-                    <mc:AlternateContent>
-                      <mc:Choice Requires="wp14">
-                        <wp:positionV relativeFrom="page">
-                          <wp14:pctPosVOffset>30000</wp14:pctPosVOffset>
-                        </wp:positionV>
-                      </mc:Choice>
-                      <mc:Fallback>
-                        <wp:positionV relativeFrom="page">
-                          <wp:posOffset>3017520</wp:posOffset>
-                        </wp:positionV>
-                      </mc:Fallback>
-                    </mc:AlternateContent>
-                    <wp:extent cx="7529830" cy="3644900"/>
-                    <wp:effectExtent l="0" t="0" r="0" b="6350"/>
-                    <wp:wrapSquare wrapText="bothSides"/>
-                    <wp:docPr id="154" name="Text Box 154"/>
-                    <wp:cNvGraphicFramePr/>
-                    <a:graphic xmlns:a="http://schemas.openxmlformats.org/drawingml/2006/main">
-                      <a:graphicData uri="http://schemas.microsoft.com/office/word/2010/wordprocessingShape">
-                        <wps:wsp>
-                          <wps:cNvSpPr txBox="1"/>
-                          <wps:spPr>
-                            <a:xfrm>
-                              <a:off x="0" y="0"/>
-                              <a:ext cx="7529830" cy="3644900"/>
-                            </a:xfrm>
-                            <a:prstGeom prst="rect">
-                              <a:avLst/>
-                            </a:prstGeom>
-                            <a:noFill/>
-                            <a:ln w="6350">
-                              <a:noFill/>
-                            </a:ln>
-                            <a:effectLst/>
-                          </wps:spPr>
-                          <wps:style>
-                            <a:lnRef idx="0">
-                              <a:schemeClr val="accent1"/>
-                            </a:lnRef>
-                            <a:fillRef idx="0">
-                              <a:schemeClr val="accent1"/>
-                            </a:fillRef>
-                            <a:effectRef idx="0">
-                              <a:schemeClr val="accent1"/>
-                            </a:effectRef>
-                            <a:fontRef idx="minor">
-                              <a:schemeClr val="dk1"/>
-                            </a:fontRef>
-                          </wps:style>
-                          <wps:txbx>
-                            <w:txbxContent>
-                              <w:p>
-                                <w:pPr>
-                                  <w:ind w:left="-1418"/>
-                                  <w:jc w:val="right"/>
-                                  <w:rPr>
-                                    <w:color w:val="4472C4" w:themeColor="accent1"/>
-                                    <w:sz w:val="64"/>
-                                    <w:szCs w:val="64"/>
-                                  </w:rPr>
-                                </w:pPr>
-                                <w:sdt>
-                                  <w:sdtPr>
-                                    <w:rPr>
-                                      <w:caps/>
-                                      <w:color w:val="4472C4" w:themeColor="accent1"/>
-                                      <w:sz w:val="48"/>
-                                      <w:szCs w:val="64"/>
-                                    </w:rPr>
-                                    <w:alias w:val="Title"/>
-                                    <w:tag w:val=""/>
-                                    <w:id w:val="630141079"/>
-                                    <w:dataBinding w:prefixMappings="xmlns:ns0='http://purl.org/dc/elements/1.1/' xmlns:ns1='http://schemas.openxmlformats.org/package/2006/metadata/core-properties' " w:xpath="/ns1:coreProperties[1]/ns0:title[1]" w:storeItemID="{6C3C8BC8-F283-45AE-878A-BAB7291924A1}"/>
-                                    <w:text w:multiLine="1"/>
-                                  </w:sdtPr>
-                                  <w:sdtEndPr/>
-                                  <w:sdtContent>
-                                    <w:r>
-                                      <w:rPr>
-                                        <w:caps/>
-                                        <w:color w:val="4472C4" w:themeColor="accent1"/>
-                                        <w:sz w:val="48"/>
-                                        <w:szCs w:val="64"/>
-                                      </w:rPr>
-                                      <w:t>GAME NAME</w:t>
-                                    </w:r>
-                                    <w:r>
-                                      <w:rPr>
-                                        <w:caps/>
-                                        <w:color w:val="4472C4" w:themeColor="accent1"/>
-                                        <w:sz w:val="48"/>
-                                        <w:szCs w:val="64"/>
-                                      </w:rPr>
-                                      <w:br/>
-                                    </w:r>
-                                    <w:r>
-                                      <w:rPr>
-                                        <w:caps/>
-                                        <w:color w:val="4472C4" w:themeColor="accent1"/>
-                                        <w:sz w:val="48"/>
-                                        <w:szCs w:val="64"/>
-                                      </w:rPr>
-                                      <w:t>Cross Platform Development</w:t>
-                                    </w:r>
-                                  </w:sdtContent>
-                                </w:sdt>
-                              </w:p>
-                              <w:sdt>
-                                <w:sdtPr>
-                                  <w:rPr>
-                                    <w:color w:val="404040" w:themeColor="text1" w:themeTint="BF"/>
-                                    <w:sz w:val="36"/>
-                                    <w:szCs w:val="36"/>
-                                  </w:rPr>
-                                  <w:alias w:val="Subtitle"/>
-                                  <w:tag w:val=""/>
-                                  <w:id w:val="1759551507"/>
-                                  <w:dataBinding w:prefixMappings="xmlns:ns0='http://purl.org/dc/elements/1.1/' xmlns:ns1='http://schemas.openxmlformats.org/package/2006/metadata/core-properties' " w:xpath="/ns1:coreProperties[1]/ns0:subject[1]" w:storeItemID="{6C3C8BC8-F283-45AE-878A-BAB7291924A1}"/>
-                                  <w:text/>
-                                </w:sdtPr>
-                                <w:sdtEndPr/>
-                                <w:sdtContent>
-                                  <w:p>
-                                    <w:pPr>
-                                      <w:jc w:val="right"/>
-                                      <w:rPr>
-                                        <w:smallCaps/>
-                                        <w:color w:val="404040" w:themeColor="text1" w:themeTint="BF"/>
-                                        <w:sz w:val="36"/>
-                                        <w:szCs w:val="36"/>
-                                      </w:rPr>
-                                    </w:pPr>
-                                    <w:r>
-                                      <w:rPr>
-                                        <w:color w:val="404040" w:themeColor="text1" w:themeTint="BF"/>
-                                        <w:sz w:val="36"/>
-                                        <w:szCs w:val="36"/>
-                                      </w:rPr>
-                                      <w:t>Author: &lt;Justin / Igor&gt;</w:t>
-                                    </w:r>
-                                  </w:p>
-                                </w:sdtContent>
-                              </w:sdt>
-                            </w:txbxContent>
-                          </wps:txbx>
-                          <wps:bodyPr rot="0" spcFirstLastPara="0" vertOverflow="overflow" horzOverflow="overflow" vert="horz" wrap="square" lIns="1600200" tIns="0" rIns="685800" bIns="0" numCol="1" spcCol="0" rtlCol="0" fromWordArt="0" anchor="b" anchorCtr="0" forceAA="0" compatLnSpc="1">
-                            <a:prstTxWarp prst="textNoShape">
-                              <a:avLst/>
-                            </a:prstTxWarp>
-                            <a:noAutofit/>
-                          </wps:bodyPr>
-                        </wps:wsp>
-                      </a:graphicData>
-                    </a:graphic>
-                    <wp14:sizeRelH relativeFrom="page">
-                      <wp14:pctWidth>94100</wp14:pctWidth>
-                    </wp14:sizeRelH>
-                    <wp14:sizeRelV relativeFrom="page">
-                      <wp14:pctHeight>36300</wp14:pctHeight>
-                    </wp14:sizeRelV>
-                  </wp:anchor>
-                </w:drawing>
-              </mc:Choice>
-              <mc:Fallback>
-                <w:pict>
-                  <v:shapetype w14:anchorId="05BB443E" id="_x0000_t202" coordsize="21600,21600" o:spt="202" path="m,l,21600r21600,l21600,xe">
-                    <v:stroke joinstyle="miter"/>
-                    <v:path gradientshapeok="t" o:connecttype="rect"/>
-                  </v:shapetype>
-                  <v:shape id="Text Box 154" o:spid="_x0000_s1026" type="#_x0000_t202" style="position:absolute;margin-left:0;margin-top:0;width:592.9pt;height:287pt;z-index:251658240;visibility:visible;mso-wrap-style:square;mso-width-percent:941;mso-height-percent:363;mso-top-percent:300;mso-wrap-distance-left:9pt;mso-wrap-distance-top:0;mso-wrap-distance-right:9pt;mso-wrap-distance-bottom:0;mso-position-horizontal:center;mso-position-horizontal-relative:page;mso-position-vertical-relative:page;mso-width-percent:941;mso-height-percent:363;mso-top-percent:300;mso-width-relative:page;mso-height-relative:page;v-text-anchor:bottom" o:gfxdata="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" filled="f" stroked="f" strokeweight=".5pt">
-                    <v:textbox inset="126pt,0,54pt,0">
-                      <w:txbxContent>
+            <w:pict>
+              <v:shapetype id="_x0000_t202" coordsize="21600,21600" o:spt="202" path="m,l,21600r21600,l21600,xe">
+                <v:stroke joinstyle="miter"/>
+                <v:path gradientshapeok="t" o:connecttype="rect"/>
+              </v:shapetype>
+              <v:shape id="Text Box 154" o:spid="_x0000_s1030" type="#_x0000_t202" style="position:absolute;margin-left:0;margin-top:0;width:592.9pt;height:287pt;z-index:251658240;visibility:visible;mso-width-percent:941;mso-height-percent:363;mso-top-percent:300;mso-position-horizontal:center;mso-position-horizontal-relative:page;mso-position-vertical-relative:page;mso-width-percent:941;mso-height-percent:363;mso-top-percent:300;v-text-anchor:bottom" o:gfxdata="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" filled="f" stroked="f" strokeweight=".5pt">
+                <v:textbox inset="126pt,0,54pt,0">
+                  <w:txbxContent>
+                    <w:p>
+                      <w:pPr>
+                        <w:ind w:left="-1418"/>
+                        <w:jc w:val="right"/>
+                        <w:rPr>
+                          <w:color w:val="4472C4" w:themeColor="accent1"/>
+                          <w:sz w:val="64"/>
+                          <w:szCs w:val="64"/>
+                        </w:rPr>
+                      </w:pPr>
+                      <w:sdt>
+                        <w:sdtPr>
+                          <w:rPr>
+                            <w:caps/>
+                            <w:color w:val="4472C4" w:themeColor="accent1"/>
+                            <w:sz w:val="48"/>
+                            <w:szCs w:val="64"/>
+                          </w:rPr>
+                          <w:alias w:val="Title"/>
+                          <w:tag w:val=""/>
+                          <w:id w:val="630141079"/>
+                          <w:dataBinding w:prefixMappings="xmlns:ns0='http://purl.org/dc/elements/1.1/' xmlns:ns1='http://schemas.openxmlformats.org/package/2006/metadata/core-properties' " w:xpath="/ns1:coreProperties[1]/ns0:title[1]" w:storeItemID="{6C3C8BC8-F283-45AE-878A-BAB7291924A1}"/>
+                          <w:text w:multiLine="1"/>
+                        </w:sdtPr>
+                        <w:sdtContent>
+                          <w:r>
+                            <w:rPr>
+                              <w:caps/>
+                              <w:color w:val="4472C4" w:themeColor="accent1"/>
+                              <w:sz w:val="48"/>
+                              <w:szCs w:val="64"/>
+                            </w:rPr>
+                            <w:t>GAME NAME</w:t>
+                          </w:r>
+                          <w:r>
+                            <w:rPr>
+                              <w:caps/>
+                              <w:color w:val="4472C4" w:themeColor="accent1"/>
+                              <w:sz w:val="48"/>
+                              <w:szCs w:val="64"/>
+                            </w:rPr>
+                            <w:br/>
+                          </w:r>
+                          <w:r>
+                            <w:rPr>
+                              <w:caps/>
+                              <w:color w:val="4472C4" w:themeColor="accent1"/>
+                              <w:sz w:val="48"/>
+                              <w:szCs w:val="64"/>
+                            </w:rPr>
+                            <w:t>Cross Platform Development</w:t>
+                          </w:r>
+                        </w:sdtContent>
+                      </w:sdt>
+                    </w:p>
+                    <w:sdt>
+                      <w:sdtPr>
+                        <w:rPr>
+                          <w:color w:val="404040" w:themeColor="text1" w:themeTint="BF"/>
+                          <w:sz w:val="36"/>
+                          <w:szCs w:val="36"/>
+                        </w:rPr>
+                        <w:alias w:val="Subtitle"/>
+                        <w:tag w:val=""/>
+                        <w:id w:val="1759551507"/>
+                        <w:dataBinding w:prefixMappings="xmlns:ns0='http://purl.org/dc/elements/1.1/' xmlns:ns1='http://schemas.openxmlformats.org/package/2006/metadata/core-properties' " w:xpath="/ns1:coreProperties[1]/ns0:subject[1]" w:storeItemID="{6C3C8BC8-F283-45AE-878A-BAB7291924A1}"/>
+                        <w:text/>
+                      </w:sdtPr>
+                      <w:sdtContent>
                         <w:p>
                           <w:pPr>
-                            <w:ind w:left="-1418"/>
                             <w:jc w:val="right"/>
                             <w:rPr>
-                              <w:color w:val="4472C4" w:themeColor="accent1"/>
-                              <w:sz w:val="64"/>
-                              <w:szCs w:val="64"/>
+                              <w:smallCaps/>
+                              <w:color w:val="404040" w:themeColor="text1" w:themeTint="BF"/>
+                              <w:sz w:val="36"/>
+                              <w:szCs w:val="36"/>
                             </w:rPr>
                           </w:pPr>
-                          <w:sdt>
-                            <w:sdtPr>
-                              <w:rPr>
-                                <w:caps/>
-                                <w:color w:val="4472C4" w:themeColor="accent1"/>
-                                <w:sz w:val="48"/>
-                                <w:szCs w:val="64"/>
-                              </w:rPr>
-                              <w:alias w:val="Title"/>
-                              <w:tag w:val=""/>
-                              <w:id w:val="630141079"/>
-                              <w:dataBinding w:prefixMappings="xmlns:ns0='http://purl.org/dc/elements/1.1/' xmlns:ns1='http://schemas.openxmlformats.org/package/2006/metadata/core-properties' " w:xpath="/ns1:coreProperties[1]/ns0:title[1]" w:storeItemID="{6C3C8BC8-F283-45AE-878A-BAB7291924A1}"/>
-                              <w:text w:multiLine="1"/>
-                            </w:sdtPr>
-                            <w:sdtEndPr/>
-                            <w:sdtContent>
-                              <w:r>
-                                <w:rPr>
-                                  <w:caps/>
-                                  <w:color w:val="4472C4" w:themeColor="accent1"/>
-                                  <w:sz w:val="48"/>
-                                  <w:szCs w:val="64"/>
-                                </w:rPr>
-                                <w:t>GAME NAME</w:t>
-                              </w:r>
-                              <w:r>
-                                <w:rPr>
-                                  <w:caps/>
-                                  <w:color w:val="4472C4" w:themeColor="accent1"/>
-                                  <w:sz w:val="48"/>
-                                  <w:szCs w:val="64"/>
-                                </w:rPr>
-                                <w:br/>
-                              </w:r>
-                              <w:r>
-                                <w:rPr>
-                                  <w:caps/>
-                                  <w:color w:val="4472C4" w:themeColor="accent1"/>
-                                  <w:sz w:val="48"/>
-                                  <w:szCs w:val="64"/>
-                                </w:rPr>
-                                <w:t>Cross Platform Development</w:t>
-                              </w:r>
-                            </w:sdtContent>
-                          </w:sdt>
-                        </w:p>
-                        <w:sdt>
-                          <w:sdtPr>
+                          <w:r>
                             <w:rPr>
                               <w:color w:val="404040" w:themeColor="text1" w:themeTint="BF"/>
                               <w:sz w:val="36"/>
                               <w:szCs w:val="36"/>
                             </w:rPr>
-                            <w:alias w:val="Subtitle"/>
-                            <w:tag w:val=""/>
-                            <w:id w:val="1759551507"/>
-                            <w:dataBinding w:prefixMappings="xmlns:ns0='http://purl.org/dc/elements/1.1/' xmlns:ns1='http://schemas.openxmlformats.org/package/2006/metadata/core-properties' " w:xpath="/ns1:coreProperties[1]/ns0:subject[1]" w:storeItemID="{6C3C8BC8-F283-45AE-878A-BAB7291924A1}"/>
-                            <w:text/>
-                          </w:sdtPr>
-                          <w:sdtEndPr/>
-                          <w:sdtContent>
-                            <w:p>
-                              <w:pPr>
-                                <w:jc w:val="right"/>
-                                <w:rPr>
-                                  <w:smallCaps/>
-                                  <w:color w:val="404040" w:themeColor="text1" w:themeTint="BF"/>
-                                  <w:sz w:val="36"/>
-                                  <w:szCs w:val="36"/>
-                                </w:rPr>
-                              </w:pPr>
-                              <w:r>
-                                <w:rPr>
-                                  <w:color w:val="404040" w:themeColor="text1" w:themeTint="BF"/>
-                                  <w:sz w:val="36"/>
-                                  <w:szCs w:val="36"/>
-                                </w:rPr>
-                                <w:t>Author: &lt;Justin / Igor&gt;</w:t>
-                              </w:r>
-                            </w:p>
-                          </w:sdtContent>
-                        </w:sdt>
-                      </w:txbxContent>
-                    </v:textbox>
-                    <w10:wrap type="square" anchorx="page" anchory="page"/>
-                  </v:shape>
-                </w:pict>
-              </mc:Fallback>
-            </mc:AlternateContent>
+                            <w:t>Author: &lt;Justin / Igor&gt;</w:t>
+                          </w:r>
+                        </w:p>
+                      </w:sdtContent>
+                    </w:sdt>
+                  </w:txbxContent>
+                </v:textbox>
+                <w10:wrap type="square" anchorx="page" anchory="page"/>
+              </v:shape>
+            </w:pict>
           </w:r>
         </w:p>
         <w:p>
@@ -587,207 +160,69 @@
             <w:rPr>
               <w:noProof/>
             </w:rPr>
-            <mc:AlternateContent>
-              <mc:Choice Requires="wps">
-                <w:drawing>
-                  <wp:anchor distT="0" distB="0" distL="114300" distR="114300" simplePos="0" relativeHeight="251658241" behindDoc="0" locked="0" layoutInCell="1" allowOverlap="1" wp14:anchorId="665CE396" wp14:editId="4BA6EE0A">
-                    <wp:simplePos x="0" y="0"/>
-                    <wp:positionH relativeFrom="page">
-                      <wp:align>center</wp:align>
-                    </wp:positionH>
-                    <mc:AlternateContent>
-                      <mc:Choice Requires="wp14">
-                        <wp:positionV relativeFrom="page">
-                          <wp14:pctPosVOffset>70000</wp14:pctPosVOffset>
-                        </wp:positionV>
-                      </mc:Choice>
-                      <mc:Fallback>
-                        <wp:positionV relativeFrom="page">
-                          <wp:posOffset>7040880</wp:posOffset>
-                        </wp:positionV>
-                      </mc:Fallback>
-                    </mc:AlternateContent>
-                    <wp:extent cx="7315200" cy="828675"/>
-                    <wp:effectExtent l="0" t="0" r="0" b="9525"/>
-                    <wp:wrapSquare wrapText="bothSides"/>
-                    <wp:docPr id="153" name="Text Box 153"/>
-                    <wp:cNvGraphicFramePr/>
-                    <a:graphic xmlns:a="http://schemas.openxmlformats.org/drawingml/2006/main">
-                      <a:graphicData uri="http://schemas.microsoft.com/office/word/2010/wordprocessingShape">
-                        <wps:wsp>
-                          <wps:cNvSpPr txBox="1"/>
-                          <wps:spPr>
-                            <a:xfrm>
-                              <a:off x="0" y="0"/>
-                              <a:ext cx="7315200" cy="828675"/>
-                            </a:xfrm>
-                            <a:prstGeom prst="rect">
-                              <a:avLst/>
-                            </a:prstGeom>
-                            <a:noFill/>
-                            <a:ln w="6350">
-                              <a:noFill/>
-                            </a:ln>
-                            <a:effectLst/>
-                          </wps:spPr>
-                          <wps:style>
-                            <a:lnRef idx="0">
-                              <a:schemeClr val="accent1"/>
-                            </a:lnRef>
-                            <a:fillRef idx="0">
-                              <a:schemeClr val="accent1"/>
-                            </a:fillRef>
-                            <a:effectRef idx="0">
-                              <a:schemeClr val="accent1"/>
-                            </a:effectRef>
-                            <a:fontRef idx="minor">
-                              <a:schemeClr val="dk1"/>
-                            </a:fontRef>
-                          </wps:style>
-                          <wps:txbx>
-                            <w:txbxContent>
-                              <w:p>
-                                <w:pPr>
-                                  <w:pStyle w:val="NoSpacing"/>
-                                  <w:jc w:val="right"/>
-                                  <w:rPr>
-                                    <w:color w:val="4472C4" w:themeColor="accent1"/>
-                                    <w:sz w:val="28"/>
-                                    <w:szCs w:val="28"/>
-                                  </w:rPr>
-                                </w:pPr>
-                                <w:r>
-                                  <w:rPr>
-                                    <w:color w:val="4472C4" w:themeColor="accent1"/>
-                                    <w:sz w:val="28"/>
-                                    <w:szCs w:val="28"/>
-                                  </w:rPr>
-                                  <w:t>Abstract</w:t>
-                                </w:r>
-                              </w:p>
-                              <w:sdt>
-                                <w:sdtPr>
-                                  <w:rPr>
-                                    <w:color w:val="595959" w:themeColor="text1" w:themeTint="A6"/>
-                                    <w:sz w:val="28"/>
-                                    <w:szCs w:val="28"/>
-                                  </w:rPr>
-                                  <w:alias w:val="Abstract"/>
-                                  <w:tag w:val=""/>
-                                  <w:id w:val="1375273687"/>
-                                  <w:dataBinding w:prefixMappings="xmlns:ns0='http://schemas.microsoft.com/office/2006/coverPageProps' " w:xpath="/ns0:CoverPageProperties[1]/ns0:Abstract[1]" w:storeItemID="{55AF091B-3C7A-41E3-B477-F2FDAA23CFDA}"/>
-                                  <w:text w:multiLine="1"/>
-                                </w:sdtPr>
-                                <w:sdtEndPr/>
-                                <w:sdtContent>
-                                  <w:p>
-                                    <w:pPr>
-                                      <w:pStyle w:val="NoSpacing"/>
-                                      <w:jc w:val="right"/>
-                                      <w:rPr>
-                                        <w:color w:val="595959" w:themeColor="text1" w:themeTint="A6"/>
-                                        <w:sz w:val="28"/>
-                                        <w:szCs w:val="28"/>
-                                      </w:rPr>
-                                    </w:pPr>
-                                    <w:r>
-                                      <w:rPr>
-                                        <w:color w:val="595959" w:themeColor="text1" w:themeTint="A6"/>
-                                        <w:sz w:val="28"/>
-                                        <w:szCs w:val="28"/>
-                                      </w:rPr>
-                                      <w:t>Top-down zombie shoot em up.</w:t>
-                                    </w:r>
-                                  </w:p>
-                                </w:sdtContent>
-                              </w:sdt>
-                            </w:txbxContent>
-                          </wps:txbx>
-                          <wps:bodyPr rot="0" spcFirstLastPara="0" vertOverflow="overflow" horzOverflow="overflow" vert="horz" wrap="square" lIns="1600200" tIns="0" rIns="685800" bIns="0" numCol="1" spcCol="0" rtlCol="0" fromWordArt="0" anchor="t" anchorCtr="0" forceAA="0" compatLnSpc="1">
-                            <a:prstTxWarp prst="textNoShape">
-                              <a:avLst/>
-                            </a:prstTxWarp>
-                            <a:noAutofit/>
-                          </wps:bodyPr>
-                        </wps:wsp>
-                      </a:graphicData>
-                    </a:graphic>
-                    <wp14:sizeRelH relativeFrom="page">
-                      <wp14:pctWidth>94100</wp14:pctWidth>
-                    </wp14:sizeRelH>
-                    <wp14:sizeRelV relativeFrom="page">
-                      <wp14:pctHeight>0</wp14:pctHeight>
-                    </wp14:sizeRelV>
-                  </wp:anchor>
-                </w:drawing>
-              </mc:Choice>
-              <mc:Fallback>
-                <w:pict>
-                  <v:shape w14:anchorId="665CE396" id="Text Box 153" o:spid="_x0000_s1027" type="#_x0000_t202" style="position:absolute;margin-left:0;margin-top:0;width:8in;height:65.25pt;z-index:251658241;visibility:visible;mso-wrap-style:square;mso-width-percent:941;mso-height-percent:0;mso-top-percent:700;mso-wrap-distance-left:9pt;mso-wrap-distance-top:0;mso-wrap-distance-right:9pt;mso-wrap-distance-bottom:0;mso-position-horizontal:center;mso-position-horizontal-relative:page;mso-position-vertical-relative:page;mso-width-percent:941;mso-height-percent:0;mso-top-percent:700;mso-width-relative:page;mso-height-relative:page;v-text-anchor:top" o:gfxdata="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" filled="f" stroked="f" strokeweight=".5pt">
-                    <v:textbox inset="126pt,0,54pt,0">
-                      <w:txbxContent>
+            <w:pict>
+              <v:shape id="Text Box 153" o:spid="_x0000_s1029" type="#_x0000_t202" style="position:absolute;margin-left:0;margin-top:0;width:8in;height:65.25pt;z-index:251658241;visibility:visible;mso-width-percent:941;mso-top-percent:700;mso-position-horizontal:center;mso-position-horizontal-relative:page;mso-position-vertical-relative:page;mso-width-percent:941;mso-top-percent:700" o:gfxdata="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" filled="f" stroked="f" strokeweight=".5pt">
+                <v:textbox inset="126pt,0,54pt,0">
+                  <w:txbxContent>
+                    <w:p>
+                      <w:pPr>
+                        <w:pStyle w:val="NoSpacing"/>
+                        <w:jc w:val="right"/>
+                        <w:rPr>
+                          <w:color w:val="4472C4" w:themeColor="accent1"/>
+                          <w:sz w:val="28"/>
+                          <w:szCs w:val="28"/>
+                        </w:rPr>
+                      </w:pPr>
+                      <w:r>
+                        <w:rPr>
+                          <w:color w:val="4472C4" w:themeColor="accent1"/>
+                          <w:sz w:val="28"/>
+                          <w:szCs w:val="28"/>
+                        </w:rPr>
+                        <w:t>Abstract</w:t>
+                      </w:r>
+                    </w:p>
+                    <w:sdt>
+                      <w:sdtPr>
+                        <w:rPr>
+                          <w:color w:val="595959" w:themeColor="text1" w:themeTint="A6"/>
+                          <w:sz w:val="28"/>
+                          <w:szCs w:val="28"/>
+                        </w:rPr>
+                        <w:alias w:val="Abstract"/>
+                        <w:tag w:val=""/>
+                        <w:id w:val="1375273687"/>
+                        <w:dataBinding w:prefixMappings="xmlns:ns0='http://schemas.microsoft.com/office/2006/coverPageProps' " w:xpath="/ns0:CoverPageProperties[1]/ns0:Abstract[1]" w:storeItemID="{55AF091B-3C7A-41E3-B477-F2FDAA23CFDA}"/>
+                        <w:text w:multiLine="1"/>
+                      </w:sdtPr>
+                      <w:sdtContent>
                         <w:p>
                           <w:pPr>
                             <w:pStyle w:val="NoSpacing"/>
                             <w:jc w:val="right"/>
                             <w:rPr>
-                              <w:color w:val="4472C4" w:themeColor="accent1"/>
+                              <w:color w:val="595959" w:themeColor="text1" w:themeTint="A6"/>
                               <w:sz w:val="28"/>
                               <w:szCs w:val="28"/>
                             </w:rPr>
                           </w:pPr>
                           <w:r>
                             <w:rPr>
-                              <w:color w:val="4472C4" w:themeColor="accent1"/>
-                              <w:sz w:val="28"/>
-                              <w:szCs w:val="28"/>
-                            </w:rPr>
-                            <w:t>Abstract</w:t>
-                          </w:r>
-                        </w:p>
-                        <w:sdt>
-                          <w:sdtPr>
-                            <w:rPr>
                               <w:color w:val="595959" w:themeColor="text1" w:themeTint="A6"/>
                               <w:sz w:val="28"/>
                               <w:szCs w:val="28"/>
                             </w:rPr>
-                            <w:alias w:val="Abstract"/>
-                            <w:tag w:val=""/>
-                            <w:id w:val="1375273687"/>
-                            <w:dataBinding w:prefixMappings="xmlns:ns0='http://schemas.microsoft.com/office/2006/coverPageProps' " w:xpath="/ns0:CoverPageProperties[1]/ns0:Abstract[1]" w:storeItemID="{55AF091B-3C7A-41E3-B477-F2FDAA23CFDA}"/>
-                            <w:text w:multiLine="1"/>
-                          </w:sdtPr>
-                          <w:sdtEndPr/>
-                          <w:sdtContent>
-                            <w:p>
-                              <w:pPr>
-                                <w:pStyle w:val="NoSpacing"/>
-                                <w:jc w:val="right"/>
-                                <w:rPr>
-                                  <w:color w:val="595959" w:themeColor="text1" w:themeTint="A6"/>
-                                  <w:sz w:val="28"/>
-                                  <w:szCs w:val="28"/>
-                                </w:rPr>
-                              </w:pPr>
-                              <w:r>
-                                <w:rPr>
-                                  <w:color w:val="595959" w:themeColor="text1" w:themeTint="A6"/>
-                                  <w:sz w:val="28"/>
-                                  <w:szCs w:val="28"/>
-                                </w:rPr>
-                                <w:t>Top-down zombie shoot em up.</w:t>
-                              </w:r>
-                            </w:p>
-                          </w:sdtContent>
-                        </w:sdt>
-                      </w:txbxContent>
-                    </v:textbox>
-                    <w10:wrap type="square" anchorx="page" anchory="page"/>
-                  </v:shape>
-                </w:pict>
-              </mc:Fallback>
-            </mc:AlternateContent>
+                            <w:t>Top-down zombie shoot em up.</w:t>
+                          </w:r>
+                        </w:p>
+                      </w:sdtContent>
+                    </w:sdt>
+                  </w:txbxContent>
+                </v:textbox>
+                <w10:wrap type="square" anchorx="page" anchory="page"/>
+              </v:shape>
+            </w:pict>
           </w:r>
           <w:r>
             <w:rPr>
@@ -827,7 +262,7 @@
       <w:tblPr>
         <w:tblStyle w:val="TableGrid"/>
         <w:tblW w:w="0" w:type="auto"/>
-        <w:tblLook w:val="04A0" w:firstRow="1" w:lastRow="0" w:firstColumn="1" w:lastColumn="0" w:noHBand="0" w:noVBand="1"/>
+        <w:tblLook w:val="04A0"/>
       </w:tblPr>
       <w:tblGrid>
         <w:gridCol w:w="1696"/>
@@ -3786,9 +3221,6 @@
         <w:t>Development Environment</w:t>
       </w:r>
       <w:bookmarkEnd w:id="1"/>
-      <w:r>
-        <w:t xml:space="preserve"> </w:t>
-      </w:r>
     </w:p>
     <w:p/>
     <w:p>
@@ -3883,7 +3315,7 @@
         <w:tblW w:w="0" w:type="auto"/>
         <w:tblInd w:w="480" w:type="dxa"/>
         <w:tblLayout w:type="fixed"/>
-        <w:tblLook w:val="04A0" w:firstRow="1" w:lastRow="0" w:firstColumn="1" w:lastColumn="0" w:noHBand="0" w:noVBand="1"/>
+        <w:tblLook w:val="04A0"/>
       </w:tblPr>
       <w:tblGrid>
         <w:gridCol w:w="2634"/>
@@ -3975,7 +3407,7 @@
                 <w:sz w:val="18"/>
               </w:rPr>
             </w:pPr>
-            <w:hyperlink r:id="rId14" w:history="1">
+            <w:hyperlink r:id="rId13" w:history="1">
               <w:r>
                 <w:rPr>
                   <w:rStyle w:val="Hyperlink"/>
@@ -4051,7 +3483,7 @@
                 <w:sz w:val="18"/>
               </w:rPr>
             </w:pPr>
-            <w:hyperlink r:id="rId15" w:history="1">
+            <w:hyperlink r:id="rId14" w:history="1">
               <w:r>
                 <w:rPr>
                   <w:rStyle w:val="Hyperlink"/>
@@ -4135,7 +3567,7 @@
                 <w:sz w:val="18"/>
               </w:rPr>
             </w:pPr>
-            <w:hyperlink r:id="rId16" w:history="1">
+            <w:hyperlink r:id="rId15" w:history="1">
               <w:r>
                 <w:rPr>
                   <w:rStyle w:val="Hyperlink"/>
@@ -4207,7 +3639,7 @@
                 <w:sz w:val="18"/>
               </w:rPr>
             </w:pPr>
-            <w:hyperlink r:id="rId17" w:history="1">
+            <w:hyperlink r:id="rId16" w:history="1">
               <w:r>
                 <w:rPr>
                   <w:rStyle w:val="Hyperlink"/>
@@ -4279,7 +3711,7 @@
                 <w:sz w:val="18"/>
               </w:rPr>
             </w:pPr>
-            <w:hyperlink r:id="rId18" w:history="1">
+            <w:hyperlink r:id="rId17" w:history="1">
               <w:r>
                 <w:rPr>
                   <w:rStyle w:val="Hyperlink"/>
@@ -4330,7 +3762,7 @@
             </w:r>
           </w:p>
           <w:p>
-            <w:hyperlink r:id="rId19" w:history="1">
+            <w:hyperlink r:id="rId18" w:history="1">
               <w:r>
                 <w:rPr>
                   <w:rStyle w:val="Hyperlink"/>
@@ -4353,7 +3785,7 @@
                 <w:szCs w:val="18"/>
               </w:rPr>
             </w:pPr>
-            <w:hyperlink r:id="rId20" w:history="1">
+            <w:hyperlink r:id="rId19" w:history="1">
               <w:r>
                 <w:rPr>
                   <w:rStyle w:val="Hyperlink"/>
@@ -4401,23 +3833,7 @@
                 <w:sz w:val="18"/>
                 <w:szCs w:val="18"/>
               </w:rPr>
-              <w:t xml:space="preserve">Potions, Coins </w:t>
-            </w:r>
-            <w:proofErr w:type="gramStart"/>
-            <w:r>
-              <w:rPr>
-                <w:sz w:val="18"/>
-                <w:szCs w:val="18"/>
-              </w:rPr>
-              <w:t>And</w:t>
-            </w:r>
-            <w:proofErr w:type="gramEnd"/>
-            <w:r>
-              <w:rPr>
-                <w:sz w:val="18"/>
-                <w:szCs w:val="18"/>
-              </w:rPr>
-              <w:t xml:space="preserve"> Box Of Pandora Pack</w:t>
+              <w:t>Potions, Coins And Box Of Pandora Pack</w:t>
             </w:r>
           </w:p>
           <w:p>
@@ -4441,7 +3857,7 @@
                 <w:szCs w:val="18"/>
               </w:rPr>
             </w:pPr>
-            <w:hyperlink r:id="rId21" w:history="1">
+            <w:hyperlink r:id="rId20" w:history="1">
               <w:r>
                 <w:rPr>
                   <w:rStyle w:val="Hyperlink"/>
@@ -4647,9 +4063,6 @@
         <w:t>Game Overview</w:t>
       </w:r>
       <w:bookmarkEnd w:id="5"/>
-      <w:r>
-        <w:t xml:space="preserve"> </w:t>
-      </w:r>
     </w:p>
     <w:p>
       <w:r>
@@ -4731,16 +4144,7 @@
         <w:t>PC</w:t>
       </w:r>
       <w:r>
-        <w:t xml:space="preserve"> </w:t>
-      </w:r>
-      <w:r>
-        <w:t>–</w:t>
-      </w:r>
-      <w:r>
-        <w:t xml:space="preserve"> </w:t>
-      </w:r>
-      <w:r>
-        <w:t>Unity pc builds</w:t>
+        <w:t>–Unity pc builds</w:t>
       </w:r>
     </w:p>
     <w:p>
@@ -4748,9 +4152,6 @@
         <w:t>Android</w:t>
       </w:r>
       <w:r>
-        <w:t xml:space="preserve"> </w:t>
-      </w:r>
-      <w:r>
         <w:t>– Unity Android build, as well as correct SDK paths,</w:t>
       </w:r>
     </w:p>
@@ -4759,16 +4160,7 @@
         <w:t>Web</w:t>
       </w:r>
       <w:r>
-        <w:t xml:space="preserve"> </w:t>
-      </w:r>
-      <w:r>
-        <w:t>–</w:t>
-      </w:r>
-      <w:r>
-        <w:t xml:space="preserve"> </w:t>
-      </w:r>
-      <w:r>
-        <w:t>GitHub setup</w:t>
+        <w:t>–GitHub setup</w:t>
       </w:r>
       <w:r>
         <w:t>, chrome, or Firefox</w:t>
@@ -4777,9 +4169,6 @@
     <w:p>
       <w:r>
         <w:t>Xbox</w:t>
-      </w:r>
-      <w:r>
-        <w:t xml:space="preserve"> </w:t>
       </w:r>
       <w:r>
         <w:t xml:space="preserve">– correct unity builds installed for Xbox </w:t>
@@ -4800,9 +4189,6 @@
         <w:t>Technical Goals</w:t>
       </w:r>
       <w:bookmarkEnd w:id="9"/>
-      <w:r>
-        <w:t xml:space="preserve"> </w:t>
-      </w:r>
     </w:p>
     <w:p>
       <w:pPr>
@@ -4825,15 +4211,7 @@
         </w:numPr>
       </w:pPr>
       <w:r>
-        <w:t xml:space="preserve">Controls work across multiple input devices including phone, </w:t>
-      </w:r>
-      <w:proofErr w:type="gramStart"/>
-      <w:r>
-        <w:t>pc</w:t>
-      </w:r>
-      <w:proofErr w:type="gramEnd"/>
-      <w:r>
-        <w:t xml:space="preserve"> and Xbox</w:t>
+        <w:t>Controls work across multiple input devices including phone, pc and Xbox</w:t>
       </w:r>
     </w:p>
     <w:p>
@@ -4871,9 +4249,6 @@
         <w:t>Game Objects and Logic</w:t>
       </w:r>
       <w:bookmarkEnd w:id="10"/>
-      <w:r>
-        <w:t xml:space="preserve"> </w:t>
-      </w:r>
     </w:p>
     <w:p>
       <w:r>
@@ -4955,13 +4330,7 @@
     </w:p>
     <w:p>
       <w:r>
-        <w:t>W</w:t>
-      </w:r>
-      <w:r>
-        <w:t xml:space="preserve"> </w:t>
-      </w:r>
-      <w:r>
-        <w:t>- Move Player Character forward</w:t>
+        <w:t>W- Move Player Character forward</w:t>
       </w:r>
       <w:r>
         <w:t>.</w:t>
@@ -4969,19 +4338,7 @@
     </w:p>
     <w:p>
       <w:r>
-        <w:t>A</w:t>
-      </w:r>
-      <w:r>
-        <w:t xml:space="preserve"> </w:t>
-      </w:r>
-      <w:r>
-        <w:t>-</w:t>
-      </w:r>
-      <w:r>
-        <w:t xml:space="preserve"> </w:t>
-      </w:r>
-      <w:r>
-        <w:t>Move Player Character left</w:t>
+        <w:t>A-Move Player Character left</w:t>
       </w:r>
       <w:r>
         <w:t>.</w:t>
@@ -4989,19 +4346,7 @@
     </w:p>
     <w:p>
       <w:r>
-        <w:t>S</w:t>
-      </w:r>
-      <w:r>
-        <w:t xml:space="preserve"> </w:t>
-      </w:r>
-      <w:r>
-        <w:t>-</w:t>
-      </w:r>
-      <w:r>
-        <w:t xml:space="preserve"> </w:t>
-      </w:r>
-      <w:r>
-        <w:t>Move Player Character backwards</w:t>
+        <w:t>S-Move Player Character backwards</w:t>
       </w:r>
       <w:r>
         <w:t>.</w:t>
@@ -5009,19 +4354,7 @@
     </w:p>
     <w:p>
       <w:r>
-        <w:t>D</w:t>
-      </w:r>
-      <w:r>
-        <w:t xml:space="preserve"> </w:t>
-      </w:r>
-      <w:r>
-        <w:t>-</w:t>
-      </w:r>
-      <w:r>
-        <w:t xml:space="preserve"> </w:t>
-      </w:r>
-      <w:r>
-        <w:t>Move Player Character right</w:t>
+        <w:t>D-Move Player Character right</w:t>
       </w:r>
       <w:r>
         <w:t>.</w:t>
@@ -5046,13 +4379,7 @@
     </w:p>
     <w:p>
       <w:r>
-        <w:t>Left Click</w:t>
-      </w:r>
-      <w:r>
-        <w:t xml:space="preserve"> </w:t>
-      </w:r>
-      <w:r>
-        <w:t>- Shoot bullet</w:t>
+        <w:t>Left Click- Shoot bullet</w:t>
       </w:r>
       <w:r>
         <w:t>.</w:t>
@@ -5099,13 +4426,7 @@
     </w:p>
     <w:p>
       <w:r>
-        <w:t>Left analog stick</w:t>
-      </w:r>
-      <w:r>
-        <w:t xml:space="preserve"> </w:t>
-      </w:r>
-      <w:r>
-        <w:t>-</w:t>
+        <w:t>Left analog stick-</w:t>
       </w:r>
       <w:r>
         <w:t xml:space="preserve"> Move player character in direction of left analog stick.</w:t>
@@ -5113,13 +4434,7 @@
     </w:p>
     <w:p>
       <w:r>
-        <w:t>Right analog stick</w:t>
-      </w:r>
-      <w:r>
-        <w:t xml:space="preserve"> </w:t>
-      </w:r>
-      <w:r>
-        <w:t>-</w:t>
+        <w:t>Right analog stick-</w:t>
       </w:r>
       <w:r>
         <w:t xml:space="preserve"> Rotate player to face in direction of right analog stick.</w:t>
@@ -5177,13 +4492,7 @@
         <w:ind w:left="1212"/>
       </w:pPr>
       <w:r>
-        <w:t xml:space="preserve"> -</w:t>
-      </w:r>
-      <w:r>
-        <w:t xml:space="preserve"> </w:t>
-      </w:r>
-      <w:r>
-        <w:t>Shoot in direction right joystick is facing.</w:t>
+        <w:t xml:space="preserve"> -Shoot in direction right joystick is facing.</w:t>
       </w:r>
     </w:p>
     <w:p/>
@@ -5204,9 +4513,6 @@
         <w:t>Mechanics</w:t>
       </w:r>
       <w:bookmarkEnd w:id="15"/>
-      <w:r>
-        <w:t xml:space="preserve"> </w:t>
-      </w:r>
     </w:p>
     <w:p/>
     <w:p>
@@ -5480,16 +4786,6 @@
         </w:rPr>
         <w:t>Health Pack – When a big green zombie is killed, it will drop a health pack. Collecting this will fill the player’s health.</w:t>
       </w:r>
-      <w:r>
-        <w:rPr>
-          <w:rStyle w:val="normaltextrun"/>
-          <w:rFonts w:ascii="Calibri" w:eastAsiaTheme="minorEastAsia" w:hAnsi="Calibri" w:cs="Calibri"/>
-          <w:sz w:val="22"/>
-          <w:szCs w:val="22"/>
-          <w:lang w:val="en-US"/>
-        </w:rPr>
-        <w:t xml:space="preserve"> </w:t>
-      </w:r>
     </w:p>
     <w:p>
       <w:pPr>
@@ -5546,9 +4842,6 @@
         <w:t>Graphics</w:t>
       </w:r>
       <w:bookmarkEnd w:id="17"/>
-      <w:r>
-        <w:t xml:space="preserve"> </w:t>
-      </w:r>
     </w:p>
     <w:p>
       <w:r>
@@ -5610,9 +4903,6 @@
         <w:t>Artificial Intelligence</w:t>
       </w:r>
       <w:bookmarkEnd w:id="19"/>
-      <w:r>
-        <w:t xml:space="preserve"> </w:t>
-      </w:r>
     </w:p>
     <w:p>
       <w:r>
@@ -5663,9 +4953,6 @@
         <w:t>Game Flow</w:t>
       </w:r>
       <w:bookmarkEnd w:id="20"/>
-      <w:r>
-        <w:t xml:space="preserve"> </w:t>
-      </w:r>
     </w:p>
     <w:p>
       <w:pPr>
@@ -5676,17 +4963,11 @@
         </w:numPr>
         <w:ind w:left="480"/>
       </w:pPr>
-      <w:r>
-        <w:t xml:space="preserve"> </w:t>
-      </w:r>
       <w:bookmarkStart w:id="21" w:name="_Toc49774301"/>
       <w:r>
         <w:t>‘Mission’ / ‘Level’ structure</w:t>
       </w:r>
       <w:bookmarkEnd w:id="21"/>
-      <w:r>
-        <w:t xml:space="preserve"> </w:t>
-      </w:r>
     </w:p>
     <w:p>
       <w:r>
@@ -5716,22 +4997,13 @@
         <w:t>/Goal</w:t>
       </w:r>
       <w:bookmarkEnd w:id="22"/>
-      <w:r>
-        <w:t xml:space="preserve"> </w:t>
-      </w:r>
     </w:p>
     <w:p>
       <w:r>
         <w:t>The players objective in each wave is to kill all the big zombies while avoid being killed themselves. Killing all the big zombies results in the next wave beginning</w:t>
       </w:r>
       <w:r>
-        <w:t>.</w:t>
-      </w:r>
-      <w:r>
-        <w:t xml:space="preserve"> </w:t>
-      </w:r>
-      <w:r>
-        <w:t>T</w:t>
+        <w:t>.T</w:t>
       </w:r>
       <w:r>
         <w:t>he goal is to try and get to the highest wave possible.</w:t>
@@ -5840,9 +5112,6 @@
         <w:t>Interface</w:t>
       </w:r>
       <w:bookmarkEnd w:id="23"/>
-      <w:r>
-        <w:t xml:space="preserve"> </w:t>
-      </w:r>
     </w:p>
     <w:p>
       <w:pPr>
@@ -5858,9 +5127,6 @@
         <w:t>Menu</w:t>
       </w:r>
       <w:bookmarkEnd w:id="24"/>
-      <w:r>
-        <w:t xml:space="preserve"> </w:t>
-      </w:r>
     </w:p>
     <w:p>
       <w:r>
@@ -5868,7 +5134,7 @@
           <w:noProof/>
         </w:rPr>
         <w:drawing>
-          <wp:inline distT="0" distB="0" distL="0" distR="0" wp14:anchorId="4EB16B38" wp14:editId="6CE3BCAB">
+          <wp:inline distT="0" distB="0" distL="0" distR="0">
             <wp:extent cx="4295775" cy="3152775"/>
             <wp:effectExtent l="0" t="0" r="9525" b="9525"/>
             <wp:docPr id="2" name="Picture 2"/>
@@ -5885,10 +5151,10 @@
                     </pic:cNvPicPr>
                   </pic:nvPicPr>
                   <pic:blipFill>
-                    <a:blip r:embed="rId22">
+                    <a:blip r:embed="rId21">
                       <a:extLst>
                         <a:ext uri="{28A0092B-C50C-407E-A947-70E740481C1C}">
-                          <a14:useLocalDpi xmlns:a14="http://schemas.microsoft.com/office/drawing/2010/main" val="0"/>
+                          <a14:useLocalDpi xmlns:a14="http://schemas.microsoft.com/office/drawing/2010/main" xmlns:wps="http://schemas.microsoft.com/office/word/2010/wordprocessingShape" xmlns:wpi="http://schemas.microsoft.com/office/word/2010/wordprocessingInk" xmlns:wpg="http://schemas.microsoft.com/office/word/2010/wordprocessingGroup" xmlns:w16se="http://schemas.microsoft.com/office/word/2015/wordml/symex" xmlns:w16="http://schemas.microsoft.com/office/word/2018/wordml" xmlns:w16cid="http://schemas.microsoft.com/office/word/2016/wordml/cid" xmlns:w16cex="http://schemas.microsoft.com/office/word/2018/wordml/cex" xmlns:w15="http://schemas.microsoft.com/office/word/2012/wordml" xmlns:w14="http://schemas.microsoft.com/office/word/2010/wordml" xmlns:w="http://schemas.openxmlformats.org/wordprocessingml/2006/main" xmlns:w10="urn:schemas-microsoft-com:office:word" xmlns:wp14="http://schemas.microsoft.com/office/word/2010/wordprocessingDrawing" xmlns:v="urn:schemas-microsoft-com:vml" xmlns:o="urn:schemas-microsoft-com:office:office" xmlns:am3d="http://schemas.microsoft.com/office/drawing/2017/model3d" xmlns:aink="http://schemas.microsoft.com/office/drawing/2016/ink" xmlns:mc="http://schemas.openxmlformats.org/markup-compatibility/2006" xmlns:cx8="http://schemas.microsoft.com/office/drawing/2016/5/14/chartex" xmlns:cx7="http://schemas.microsoft.com/office/drawing/2016/5/13/chartex" xmlns:cx6="http://schemas.microsoft.com/office/drawing/2016/5/12/chartex" xmlns:cx5="http://schemas.microsoft.com/office/drawing/2016/5/11/chartex" xmlns:cx4="http://schemas.microsoft.com/office/drawing/2016/5/10/chartex" xmlns:cx3="http://schemas.microsoft.com/office/drawing/2016/5/9/chartex" xmlns:cx2="http://schemas.microsoft.com/office/drawing/2015/10/21/chartex" xmlns:cx1="http://schemas.microsoft.com/office/drawing/2015/9/8/chartex" xmlns:cx="http://schemas.microsoft.com/office/drawing/2014/chartex" xmlns:wpc="http://schemas.microsoft.com/office/word/2010/wordprocessingCanvas" xmlns="" val="0"/>
                         </a:ext>
                       </a:extLst>
                     </a:blip>
@@ -5969,7 +5235,7 @@
           <w:noProof/>
         </w:rPr>
         <w:drawing>
-          <wp:inline distT="0" distB="0" distL="0" distR="0" wp14:anchorId="1415BC96" wp14:editId="6597FAAD">
+          <wp:inline distT="0" distB="0" distL="0" distR="0">
             <wp:extent cx="4295775" cy="962025"/>
             <wp:effectExtent l="0" t="0" r="9525" b="9525"/>
             <wp:docPr id="4" name="Picture 4"/>
@@ -5986,10 +5252,10 @@
                     </pic:cNvPicPr>
                   </pic:nvPicPr>
                   <pic:blipFill>
-                    <a:blip r:embed="rId23">
+                    <a:blip r:embed="rId22">
                       <a:extLst>
                         <a:ext uri="{28A0092B-C50C-407E-A947-70E740481C1C}">
-                          <a14:useLocalDpi xmlns:a14="http://schemas.microsoft.com/office/drawing/2010/main" val="0"/>
+                          <a14:useLocalDpi xmlns:a14="http://schemas.microsoft.com/office/drawing/2010/main" xmlns:wps="http://schemas.microsoft.com/office/word/2010/wordprocessingShape" xmlns:wpi="http://schemas.microsoft.com/office/word/2010/wordprocessingInk" xmlns:wpg="http://schemas.microsoft.com/office/word/2010/wordprocessingGroup" xmlns:w16se="http://schemas.microsoft.com/office/word/2015/wordml/symex" xmlns:w16="http://schemas.microsoft.com/office/word/2018/wordml" xmlns:w16cid="http://schemas.microsoft.com/office/word/2016/wordml/cid" xmlns:w16cex="http://schemas.microsoft.com/office/word/2018/wordml/cex" xmlns:w15="http://schemas.microsoft.com/office/word/2012/wordml" xmlns:w14="http://schemas.microsoft.com/office/word/2010/wordml" xmlns:w="http://schemas.openxmlformats.org/wordprocessingml/2006/main" xmlns:w10="urn:schemas-microsoft-com:office:word" xmlns:wp14="http://schemas.microsoft.com/office/word/2010/wordprocessingDrawing" xmlns:v="urn:schemas-microsoft-com:vml" xmlns:o="urn:schemas-microsoft-com:office:office" xmlns:am3d="http://schemas.microsoft.com/office/drawing/2017/model3d" xmlns:aink="http://schemas.microsoft.com/office/drawing/2016/ink" xmlns:mc="http://schemas.openxmlformats.org/markup-compatibility/2006" xmlns:cx8="http://schemas.microsoft.com/office/drawing/2016/5/14/chartex" xmlns:cx7="http://schemas.microsoft.com/office/drawing/2016/5/13/chartex" xmlns:cx6="http://schemas.microsoft.com/office/drawing/2016/5/12/chartex" xmlns:cx5="http://schemas.microsoft.com/office/drawing/2016/5/11/chartex" xmlns:cx4="http://schemas.microsoft.com/office/drawing/2016/5/10/chartex" xmlns:cx3="http://schemas.microsoft.com/office/drawing/2016/5/9/chartex" xmlns:cx2="http://schemas.microsoft.com/office/drawing/2015/10/21/chartex" xmlns:cx1="http://schemas.microsoft.com/office/drawing/2015/9/8/chartex" xmlns:cx="http://schemas.microsoft.com/office/drawing/2014/chartex" xmlns:wpc="http://schemas.microsoft.com/office/word/2010/wordprocessingCanvas" xmlns="" val="0"/>
                         </a:ext>
                       </a:extLst>
                     </a:blip>
@@ -6052,7 +5318,7 @@
           <w:noProof/>
         </w:rPr>
         <w:drawing>
-          <wp:inline distT="0" distB="0" distL="0" distR="0" wp14:anchorId="4C163581" wp14:editId="38A8C467">
+          <wp:inline distT="0" distB="0" distL="0" distR="0">
             <wp:extent cx="4295775" cy="3057525"/>
             <wp:effectExtent l="0" t="0" r="9525" b="9525"/>
             <wp:docPr id="3" name="Picture 3"/>
@@ -6069,10 +5335,10 @@
                     </pic:cNvPicPr>
                   </pic:nvPicPr>
                   <pic:blipFill>
-                    <a:blip r:embed="rId24">
+                    <a:blip r:embed="rId23">
                       <a:extLst>
                         <a:ext uri="{28A0092B-C50C-407E-A947-70E740481C1C}">
-                          <a14:useLocalDpi xmlns:a14="http://schemas.microsoft.com/office/drawing/2010/main" val="0"/>
+                          <a14:useLocalDpi xmlns:a14="http://schemas.microsoft.com/office/drawing/2010/main" xmlns:wps="http://schemas.microsoft.com/office/word/2010/wordprocessingShape" xmlns:wpi="http://schemas.microsoft.com/office/word/2010/wordprocessingInk" xmlns:wpg="http://schemas.microsoft.com/office/word/2010/wordprocessingGroup" xmlns:w16se="http://schemas.microsoft.com/office/word/2015/wordml/symex" xmlns:w16="http://schemas.microsoft.com/office/word/2018/wordml" xmlns:w16cid="http://schemas.microsoft.com/office/word/2016/wordml/cid" xmlns:w16cex="http://schemas.microsoft.com/office/word/2018/wordml/cex" xmlns:w15="http://schemas.microsoft.com/office/word/2012/wordml" xmlns:w14="http://schemas.microsoft.com/office/word/2010/wordml" xmlns:w="http://schemas.openxmlformats.org/wordprocessingml/2006/main" xmlns:w10="urn:schemas-microsoft-com:office:word" xmlns:wp14="http://schemas.microsoft.com/office/word/2010/wordprocessingDrawing" xmlns:v="urn:schemas-microsoft-com:vml" xmlns:o="urn:schemas-microsoft-com:office:office" xmlns:am3d="http://schemas.microsoft.com/office/drawing/2017/model3d" xmlns:aink="http://schemas.microsoft.com/office/drawing/2016/ink" xmlns:mc="http://schemas.openxmlformats.org/markup-compatibility/2006" xmlns:cx8="http://schemas.microsoft.com/office/drawing/2016/5/14/chartex" xmlns:cx7="http://schemas.microsoft.com/office/drawing/2016/5/13/chartex" xmlns:cx6="http://schemas.microsoft.com/office/drawing/2016/5/12/chartex" xmlns:cx5="http://schemas.microsoft.com/office/drawing/2016/5/11/chartex" xmlns:cx4="http://schemas.microsoft.com/office/drawing/2016/5/10/chartex" xmlns:cx3="http://schemas.microsoft.com/office/drawing/2016/5/9/chartex" xmlns:cx2="http://schemas.microsoft.com/office/drawing/2015/10/21/chartex" xmlns:cx1="http://schemas.microsoft.com/office/drawing/2015/9/8/chartex" xmlns:cx="http://schemas.microsoft.com/office/drawing/2014/chartex" xmlns:wpc="http://schemas.microsoft.com/office/word/2010/wordprocessingCanvas" xmlns="" val="0"/>
                         </a:ext>
                       </a:extLst>
                     </a:blip>
@@ -6116,7 +5382,7 @@
           <w:noProof/>
         </w:rPr>
         <w:drawing>
-          <wp:inline distT="0" distB="0" distL="0" distR="0" wp14:anchorId="55CEF23A" wp14:editId="411FF472">
+          <wp:inline distT="0" distB="0" distL="0" distR="0">
             <wp:extent cx="4295775" cy="3057525"/>
             <wp:effectExtent l="0" t="0" r="9525" b="9525"/>
             <wp:docPr id="5" name="Picture 5"/>
@@ -6133,10 +5399,10 @@
                     </pic:cNvPicPr>
                   </pic:nvPicPr>
                   <pic:blipFill>
-                    <a:blip r:embed="rId25">
+                    <a:blip r:embed="rId24">
                       <a:extLst>
                         <a:ext uri="{28A0092B-C50C-407E-A947-70E740481C1C}">
-                          <a14:useLocalDpi xmlns:a14="http://schemas.microsoft.com/office/drawing/2010/main" val="0"/>
+                          <a14:useLocalDpi xmlns:a14="http://schemas.microsoft.com/office/drawing/2010/main" xmlns:wps="http://schemas.microsoft.com/office/word/2010/wordprocessingShape" xmlns:wpi="http://schemas.microsoft.com/office/word/2010/wordprocessingInk" xmlns:wpg="http://schemas.microsoft.com/office/word/2010/wordprocessingGroup" xmlns:w16se="http://schemas.microsoft.com/office/word/2015/wordml/symex" xmlns:w16="http://schemas.microsoft.com/office/word/2018/wordml" xmlns:w16cid="http://schemas.microsoft.com/office/word/2016/wordml/cid" xmlns:w16cex="http://schemas.microsoft.com/office/word/2018/wordml/cex" xmlns:w15="http://schemas.microsoft.com/office/word/2012/wordml" xmlns:w14="http://schemas.microsoft.com/office/word/2010/wordml" xmlns:w="http://schemas.openxmlformats.org/wordprocessingml/2006/main" xmlns:w10="urn:schemas-microsoft-com:office:word" xmlns:wp14="http://schemas.microsoft.com/office/word/2010/wordprocessingDrawing" xmlns:v="urn:schemas-microsoft-com:vml" xmlns:o="urn:schemas-microsoft-com:office:office" xmlns:am3d="http://schemas.microsoft.com/office/drawing/2017/model3d" xmlns:aink="http://schemas.microsoft.com/office/drawing/2016/ink" xmlns:mc="http://schemas.openxmlformats.org/markup-compatibility/2006" xmlns:cx8="http://schemas.microsoft.com/office/drawing/2016/5/14/chartex" xmlns:cx7="http://schemas.microsoft.com/office/drawing/2016/5/13/chartex" xmlns:cx6="http://schemas.microsoft.com/office/drawing/2016/5/12/chartex" xmlns:cx5="http://schemas.microsoft.com/office/drawing/2016/5/11/chartex" xmlns:cx4="http://schemas.microsoft.com/office/drawing/2016/5/10/chartex" xmlns:cx3="http://schemas.microsoft.com/office/drawing/2016/5/9/chartex" xmlns:cx2="http://schemas.microsoft.com/office/drawing/2015/10/21/chartex" xmlns:cx1="http://schemas.microsoft.com/office/drawing/2015/9/8/chartex" xmlns:cx="http://schemas.microsoft.com/office/drawing/2014/chartex" xmlns:wpc="http://schemas.microsoft.com/office/word/2010/wordprocessingCanvas" xmlns="" val="0"/>
                         </a:ext>
                       </a:extLst>
                     </a:blip>
@@ -6180,7 +5446,7 @@
           <w:noProof/>
         </w:rPr>
         <w:drawing>
-          <wp:inline distT="0" distB="0" distL="0" distR="0" wp14:anchorId="4ECF6E64" wp14:editId="669A63DE">
+          <wp:inline distT="0" distB="0" distL="0" distR="0">
             <wp:extent cx="4295775" cy="3057525"/>
             <wp:effectExtent l="0" t="0" r="9525" b="9525"/>
             <wp:docPr id="1" name="Picture 1"/>
@@ -6197,10 +5463,10 @@
                     </pic:cNvPicPr>
                   </pic:nvPicPr>
                   <pic:blipFill>
-                    <a:blip r:embed="rId26">
+                    <a:blip r:embed="rId25">
                       <a:extLst>
                         <a:ext uri="{28A0092B-C50C-407E-A947-70E740481C1C}">
-                          <a14:useLocalDpi xmlns:a14="http://schemas.microsoft.com/office/drawing/2010/main" val="0"/>
+                          <a14:useLocalDpi xmlns:a14="http://schemas.microsoft.com/office/drawing/2010/main" xmlns:wps="http://schemas.microsoft.com/office/word/2010/wordprocessingShape" xmlns:wpi="http://schemas.microsoft.com/office/word/2010/wordprocessingInk" xmlns:wpg="http://schemas.microsoft.com/office/word/2010/wordprocessingGroup" xmlns:w16se="http://schemas.microsoft.com/office/word/2015/wordml/symex" xmlns:w16="http://schemas.microsoft.com/office/word/2018/wordml" xmlns:w16cid="http://schemas.microsoft.com/office/word/2016/wordml/cid" xmlns:w16cex="http://schemas.microsoft.com/office/word/2018/wordml/cex" xmlns:w15="http://schemas.microsoft.com/office/word/2012/wordml" xmlns:w14="http://schemas.microsoft.com/office/word/2010/wordml" xmlns:w="http://schemas.openxmlformats.org/wordprocessingml/2006/main" xmlns:w10="urn:schemas-microsoft-com:office:word" xmlns:wp14="http://schemas.microsoft.com/office/word/2010/wordprocessingDrawing" xmlns:v="urn:schemas-microsoft-com:vml" xmlns:o="urn:schemas-microsoft-com:office:office" xmlns:am3d="http://schemas.microsoft.com/office/drawing/2017/model3d" xmlns:aink="http://schemas.microsoft.com/office/drawing/2016/ink" xmlns:mc="http://schemas.openxmlformats.org/markup-compatibility/2006" xmlns:cx8="http://schemas.microsoft.com/office/drawing/2016/5/14/chartex" xmlns:cx7="http://schemas.microsoft.com/office/drawing/2016/5/13/chartex" xmlns:cx6="http://schemas.microsoft.com/office/drawing/2016/5/12/chartex" xmlns:cx5="http://schemas.microsoft.com/office/drawing/2016/5/11/chartex" xmlns:cx4="http://schemas.microsoft.com/office/drawing/2016/5/10/chartex" xmlns:cx3="http://schemas.microsoft.com/office/drawing/2016/5/9/chartex" xmlns:cx2="http://schemas.microsoft.com/office/drawing/2015/10/21/chartex" xmlns:cx1="http://schemas.microsoft.com/office/drawing/2015/9/8/chartex" xmlns:cx="http://schemas.microsoft.com/office/drawing/2014/chartex" xmlns:wpc="http://schemas.microsoft.com/office/word/2010/wordprocessingCanvas" xmlns="" val="0"/>
                         </a:ext>
                       </a:extLst>
                     </a:blip>
@@ -6230,42 +5496,372 @@
       </w:r>
     </w:p>
     <w:p/>
+    <w:p>
+      <w:r>
+        <w:t>Pause menu UI:</w:t>
+      </w:r>
+    </w:p>
+    <w:p>
+      <w:r>
+        <w:rPr>
+          <w:noProof/>
+        </w:rPr>
+        <w:drawing>
+          <wp:inline distT="0" distB="0" distL="0" distR="0">
+            <wp:extent cx="4291171" cy="2762250"/>
+            <wp:effectExtent l="19050" t="0" r="0" b="0"/>
+            <wp:docPr id="6" name="Picture 1" descr="C:\Users\iggle\Desktop\pause.png"/>
+            <wp:cNvGraphicFramePr>
+              <a:graphicFrameLocks xmlns:a="http://schemas.openxmlformats.org/drawingml/2006/main" noChangeAspect="1"/>
+            </wp:cNvGraphicFramePr>
+            <a:graphic xmlns:a="http://schemas.openxmlformats.org/drawingml/2006/main">
+              <a:graphicData uri="http://schemas.openxmlformats.org/drawingml/2006/picture">
+                <pic:pic xmlns:pic="http://schemas.openxmlformats.org/drawingml/2006/picture">
+                  <pic:nvPicPr>
+                    <pic:cNvPr id="0" name="Picture 1" descr="C:\Users\iggle\Desktop\pause.png"/>
+                    <pic:cNvPicPr>
+                      <a:picLocks noChangeAspect="1" noChangeArrowheads="1"/>
+                    </pic:cNvPicPr>
+                  </pic:nvPicPr>
+                  <pic:blipFill>
+                    <a:blip r:embed="rId26"/>
+                    <a:srcRect/>
+                    <a:stretch>
+                      <a:fillRect/>
+                    </a:stretch>
+                  </pic:blipFill>
+                  <pic:spPr bwMode="auto">
+                    <a:xfrm>
+                      <a:off x="0" y="0"/>
+                      <a:ext cx="4291171" cy="2762250"/>
+                    </a:xfrm>
+                    <a:prstGeom prst="rect">
+                      <a:avLst/>
+                    </a:prstGeom>
+                    <a:noFill/>
+                    <a:ln w="9525">
+                      <a:noFill/>
+                      <a:miter lim="800000"/>
+                      <a:headEnd/>
+                      <a:tailEnd/>
+                    </a:ln>
+                  </pic:spPr>
+                </pic:pic>
+              </a:graphicData>
+            </a:graphic>
+          </wp:inline>
+        </w:drawing>
+      </w:r>
+    </w:p>
+    <w:p/>
+    <w:p/>
+    <w:p/>
+    <w:p/>
+    <w:p>
+      <w:pPr>
+        <w:pStyle w:val="Heading1"/>
+        <w:numPr>
+          <w:ilvl w:val="0"/>
+          <w:numId w:val="4"/>
+        </w:numPr>
+      </w:pPr>
+      <w:bookmarkStart w:id="27" w:name="_Toc49774307"/>
+      <w:r>
+        <w:lastRenderedPageBreak/>
+        <w:t>Progress report and feedback Meeting Minutes</w:t>
+      </w:r>
+      <w:bookmarkEnd w:id="27"/>
+    </w:p>
+    <w:p>
+      <w:pPr>
+        <w:pStyle w:val="Heading2"/>
+      </w:pPr>
+      <w:bookmarkStart w:id="28" w:name="_Toc49774308"/>
+      <w:r>
+        <w:t>Friday 4</w:t>
+      </w:r>
+      <w:r>
+        <w:rPr>
+          <w:vertAlign w:val="superscript"/>
+        </w:rPr>
+        <w:t>th</w:t>
+      </w:r>
+      <w:r>
+        <w:t xml:space="preserve"> September</w:t>
+      </w:r>
+      <w:bookmarkEnd w:id="28"/>
+    </w:p>
+    <w:p>
+      <w:r>
+        <w:t>Describe state of project</w:t>
+      </w:r>
+    </w:p>
+    <w:p>
+      <w:pPr>
+        <w:pStyle w:val="ListParagraph"/>
+        <w:numPr>
+          <w:ilvl w:val="0"/>
+          <w:numId w:val="12"/>
+        </w:numPr>
+      </w:pPr>
+      <w:r>
+        <w:t>Basic game implemented. Player can move around the arena and shoot zombies.</w:t>
+      </w:r>
+    </w:p>
+    <w:p>
+      <w:pPr>
+        <w:pStyle w:val="ListParagraph"/>
+        <w:numPr>
+          <w:ilvl w:val="0"/>
+          <w:numId w:val="12"/>
+        </w:numPr>
+      </w:pPr>
+      <w:r>
+        <w:t>Player can pick up shotgun weapon and health pack.</w:t>
+      </w:r>
+    </w:p>
+    <w:p>
+      <w:pPr>
+        <w:pStyle w:val="ListParagraph"/>
+        <w:numPr>
+          <w:ilvl w:val="0"/>
+          <w:numId w:val="12"/>
+        </w:numPr>
+      </w:pPr>
+      <w:r>
+        <w:t>Can play on web, android and windows.</w:t>
+      </w:r>
+    </w:p>
+    <w:p>
+      <w:r>
+        <w:t>Feedback from teacher and peers:</w:t>
+      </w:r>
+    </w:p>
+    <w:p>
+      <w:pPr>
+        <w:pStyle w:val="ListParagraph"/>
+        <w:numPr>
+          <w:ilvl w:val="0"/>
+          <w:numId w:val="10"/>
+        </w:numPr>
+      </w:pPr>
+      <w:r>
+        <w:t>Remove quit button on mobile and web</w:t>
+      </w:r>
+    </w:p>
+    <w:p>
+      <w:pPr>
+        <w:pStyle w:val="ListParagraph"/>
+        <w:numPr>
+          <w:ilvl w:val="0"/>
+          <w:numId w:val="10"/>
+        </w:numPr>
+      </w:pPr>
+      <w:r>
+        <w:t>Fix scale of objects</w:t>
+      </w:r>
+    </w:p>
+    <w:p>
+      <w:pPr>
+        <w:pStyle w:val="ListParagraph"/>
+        <w:numPr>
+          <w:ilvl w:val="0"/>
+          <w:numId w:val="10"/>
+        </w:numPr>
+      </w:pPr>
+      <w:r>
+        <w:t>Fix health bar scaling</w:t>
+      </w:r>
+    </w:p>
+    <w:p>
+      <w:pPr>
+        <w:pStyle w:val="ListParagraph"/>
+        <w:numPr>
+          <w:ilvl w:val="0"/>
+          <w:numId w:val="10"/>
+        </w:numPr>
+      </w:pPr>
+      <w:r>
+        <w:t>Fix flying zombies</w:t>
+      </w:r>
+    </w:p>
+    <w:p>
+      <w:r>
+        <w:t>Action Items:</w:t>
+      </w:r>
+    </w:p>
+    <w:p>
+      <w:pPr>
+        <w:pStyle w:val="ListParagraph"/>
+        <w:numPr>
+          <w:ilvl w:val="0"/>
+          <w:numId w:val="11"/>
+        </w:numPr>
+      </w:pPr>
+      <w:r>
+        <w:t>Objects have been scaled</w:t>
+      </w:r>
+    </w:p>
+    <w:p>
+      <w:pPr>
+        <w:pStyle w:val="ListParagraph"/>
+        <w:numPr>
+          <w:ilvl w:val="0"/>
+          <w:numId w:val="11"/>
+        </w:numPr>
+      </w:pPr>
+      <w:r>
+        <w:t>Health bar filter mode changed to Point</w:t>
+      </w:r>
+    </w:p>
+    <w:p>
+      <w:pPr>
+        <w:pStyle w:val="ListParagraph"/>
+      </w:pPr>
+    </w:p>
+    <w:p>
+      <w:pPr>
+        <w:pStyle w:val="Heading2"/>
+      </w:pPr>
+      <w:bookmarkStart w:id="29" w:name="_Toc49774309"/>
+      <w:r>
+        <w:t>Wednesday 9</w:t>
+      </w:r>
+      <w:r>
+        <w:rPr>
+          <w:vertAlign w:val="superscript"/>
+        </w:rPr>
+        <w:t>th</w:t>
+      </w:r>
+      <w:r>
+        <w:t xml:space="preserve"> September</w:t>
+      </w:r>
+      <w:bookmarkEnd w:id="29"/>
+    </w:p>
+    <w:p>
+      <w:r>
+        <w:t>Describe state of project</w:t>
+      </w:r>
+    </w:p>
+    <w:p>
+      <w:pPr>
+        <w:pStyle w:val="ListParagraph"/>
+        <w:numPr>
+          <w:ilvl w:val="0"/>
+          <w:numId w:val="12"/>
+        </w:numPr>
+      </w:pPr>
+      <w:r>
+        <w:t>Basic game implemented. Player can move around the arena and shoot zombies.</w:t>
+      </w:r>
+    </w:p>
+    <w:p>
+      <w:pPr>
+        <w:pStyle w:val="ListParagraph"/>
+        <w:numPr>
+          <w:ilvl w:val="0"/>
+          <w:numId w:val="12"/>
+        </w:numPr>
+      </w:pPr>
+      <w:r>
+        <w:t>Player can pick up shotgun weapon and health pack.</w:t>
+      </w:r>
+    </w:p>
+    <w:p>
+      <w:pPr>
+        <w:pStyle w:val="ListParagraph"/>
+        <w:numPr>
+          <w:ilvl w:val="0"/>
+          <w:numId w:val="12"/>
+        </w:numPr>
+      </w:pPr>
+      <w:r>
+        <w:t>Can play on web, android and windows.</w:t>
+      </w:r>
+    </w:p>
+    <w:p>
+      <w:pPr>
+        <w:pStyle w:val="ListParagraph"/>
+        <w:numPr>
+          <w:ilvl w:val="0"/>
+          <w:numId w:val="12"/>
+        </w:numPr>
+      </w:pPr>
+      <w:r>
+        <w:t>High scores now saving</w:t>
+      </w:r>
+    </w:p>
+    <w:p>
+      <w:r>
+        <w:t>Feedback from teacher and peers:</w:t>
+      </w:r>
+    </w:p>
+    <w:p>
+      <w:pPr>
+        <w:pStyle w:val="ListParagraph"/>
+        <w:numPr>
+          <w:ilvl w:val="0"/>
+          <w:numId w:val="10"/>
+        </w:numPr>
+      </w:pPr>
+      <w:r>
+        <w:t>Fix inverted web controls.</w:t>
+      </w:r>
+    </w:p>
+    <w:p>
+      <w:pPr>
+        <w:pStyle w:val="ListParagraph"/>
+        <w:numPr>
+          <w:ilvl w:val="0"/>
+          <w:numId w:val="10"/>
+        </w:numPr>
+      </w:pPr>
+      <w:r>
+        <w:t>Remove quit button on web</w:t>
+      </w:r>
+    </w:p>
+    <w:p>
+      <w:r>
+        <w:t>Action Items:</w:t>
+      </w:r>
+    </w:p>
+    <w:p>
+      <w:pPr>
+        <w:pStyle w:val="ListParagraph"/>
+        <w:numPr>
+          <w:ilvl w:val="0"/>
+          <w:numId w:val="11"/>
+        </w:numPr>
+      </w:pPr>
+      <w:r>
+        <w:t>Web controls fixed.</w:t>
+      </w:r>
+    </w:p>
+    <w:p>
+      <w:pPr>
+        <w:pStyle w:val="ListParagraph"/>
+        <w:numPr>
+          <w:ilvl w:val="0"/>
+          <w:numId w:val="11"/>
+        </w:numPr>
+      </w:pPr>
+      <w:r>
+        <w:t>Web button removed.</w:t>
+      </w:r>
+    </w:p>
     <w:p/>
     <w:p/>
     <w:p/>
     <w:p/>
     <w:p/>
-    <w:p/>
-    <w:p/>
-    <w:p/>
-    <w:p/>
-    <w:p/>
-    <w:p/>
-    <w:p/>
-    <w:p/>
-    <w:p/>
-    <w:p>
-      <w:pPr>
-        <w:pStyle w:val="Heading1"/>
-        <w:numPr>
-          <w:ilvl w:val="0"/>
-          <w:numId w:val="4"/>
-        </w:numPr>
-      </w:pPr>
-      <w:bookmarkStart w:id="27" w:name="_Toc49774307"/>
+    <w:p>
+      <w:pPr>
+        <w:pStyle w:val="Heading2"/>
+      </w:pPr>
+      <w:bookmarkStart w:id="30" w:name="_Toc49774310"/>
       <w:r>
         <w:lastRenderedPageBreak/>
-        <w:t>Progress report and feedback Meeting Minutes</w:t>
-      </w:r>
-      <w:bookmarkEnd w:id="27"/>
-    </w:p>
-    <w:p>
-      <w:pPr>
-        <w:pStyle w:val="Heading2"/>
-      </w:pPr>
-      <w:bookmarkStart w:id="28" w:name="_Toc49774308"/>
-      <w:r>
-        <w:t>Friday 4</w:t>
+        <w:t>Thursday 10</w:t>
       </w:r>
       <w:r>
         <w:rPr>
@@ -6276,7 +5872,7 @@
       <w:r>
         <w:t xml:space="preserve"> September</w:t>
       </w:r>
-      <w:bookmarkEnd w:id="28"/>
+      <w:bookmarkEnd w:id="30"/>
     </w:p>
     <w:p>
       <w:r>
@@ -6292,7 +5888,82 @@
         </w:numPr>
       </w:pPr>
       <w:r>
-        <w:t>Basic game implemented. Player can move around the arena and shoot zombies.</w:t>
+        <w:t>Same as on 9</w:t>
+      </w:r>
+      <w:r>
+        <w:rPr>
+          <w:vertAlign w:val="superscript"/>
+        </w:rPr>
+        <w:t>th</w:t>
+      </w:r>
+      <w:r>
+        <w:t xml:space="preserve"> of September.</w:t>
+      </w:r>
+    </w:p>
+    <w:p>
+      <w:pPr>
+        <w:pStyle w:val="ListParagraph"/>
+      </w:pPr>
+    </w:p>
+    <w:p>
+      <w:r>
+        <w:t>Feedback from teacher and peers:</w:t>
+      </w:r>
+    </w:p>
+    <w:p>
+      <w:pPr>
+        <w:pStyle w:val="ListParagraph"/>
+        <w:numPr>
+          <w:ilvl w:val="0"/>
+          <w:numId w:val="10"/>
+        </w:numPr>
+      </w:pPr>
+      <w:r>
+        <w:t>Zombie damage indication</w:t>
+      </w:r>
+      <w:r>
+        <w:t>.</w:t>
+      </w:r>
+    </w:p>
+    <w:p>
+      <w:r>
+        <w:t>Action Items:</w:t>
+      </w:r>
+    </w:p>
+    <w:p>
+      <w:pPr>
+        <w:pStyle w:val="ListParagraph"/>
+        <w:numPr>
+          <w:ilvl w:val="0"/>
+          <w:numId w:val="11"/>
+        </w:numPr>
+      </w:pPr>
+      <w:r>
+        <w:t>Zombie blood effect on bullet hit.</w:t>
+      </w:r>
+    </w:p>
+    <w:p>
+      <w:pPr>
+        <w:pStyle w:val="Heading2"/>
+      </w:pPr>
+      <w:bookmarkStart w:id="31" w:name="_Toc49774311"/>
+      <w:r>
+        <w:t>Friday 11</w:t>
+      </w:r>
+      <w:r>
+        <w:rPr>
+          <w:vertAlign w:val="superscript"/>
+        </w:rPr>
+        <w:t>th</w:t>
+      </w:r>
+      <w:r>
+        <w:t xml:space="preserve"> September</w:t>
+      </w:r>
+      <w:bookmarkEnd w:id="31"/>
+    </w:p>
+    <w:p>
+      <w:r>
+        <w:t>Describe what has been done since last time</w:t>
       </w:r>
     </w:p>
     <w:p>
@@ -6304,7 +5975,7 @@
         </w:numPr>
       </w:pPr>
       <w:r>
-        <w:t>Player can pick up shotgun weapon and health pack.</w:t>
+        <w:t>Changed text to use Text Mesh Pro.</w:t>
       </w:r>
     </w:p>
     <w:p>
@@ -6316,7 +5987,85 @@
         </w:numPr>
       </w:pPr>
       <w:r>
-        <w:t>Can play on web, android and windows.</w:t>
+        <w:t>Changed boss wave text.</w:t>
+      </w:r>
+    </w:p>
+    <w:p>
+      <w:pPr>
+        <w:pStyle w:val="ListParagraph"/>
+        <w:numPr>
+          <w:ilvl w:val="0"/>
+          <w:numId w:val="12"/>
+        </w:numPr>
+      </w:pPr>
+      <w:r>
+        <w:t>Added new skybox.</w:t>
+      </w:r>
+    </w:p>
+    <w:p>
+      <w:pPr>
+        <w:pStyle w:val="ListParagraph"/>
+        <w:numPr>
+          <w:ilvl w:val="0"/>
+          <w:numId w:val="12"/>
+        </w:numPr>
+      </w:pPr>
+      <w:r>
+        <w:t>Added crosshair.</w:t>
+      </w:r>
+    </w:p>
+    <w:p>
+      <w:pPr>
+        <w:pStyle w:val="ListParagraph"/>
+        <w:numPr>
+          <w:ilvl w:val="0"/>
+          <w:numId w:val="12"/>
+        </w:numPr>
+      </w:pPr>
+      <w:r>
+        <w:t>Increased player health.</w:t>
+      </w:r>
+    </w:p>
+    <w:p>
+      <w:pPr>
+        <w:pStyle w:val="ListParagraph"/>
+        <w:numPr>
+          <w:ilvl w:val="0"/>
+          <w:numId w:val="12"/>
+        </w:numPr>
+      </w:pPr>
+      <w:r>
+        <w:t>Added physics material to player to prevent getting stuck in</w:t>
+      </w:r>
+      <w:r>
+        <w:t xml:space="preserve"> </w:t>
+      </w:r>
+      <w:r>
+        <w:t>zombie crowd.</w:t>
+      </w:r>
+    </w:p>
+    <w:p>
+      <w:pPr>
+        <w:pStyle w:val="ListParagraph"/>
+        <w:numPr>
+          <w:ilvl w:val="0"/>
+          <w:numId w:val="12"/>
+        </w:numPr>
+      </w:pPr>
+      <w:r>
+        <w:t>Added light to health pack.</w:t>
+      </w:r>
+    </w:p>
+    <w:p>
+      <w:pPr>
+        <w:pStyle w:val="ListParagraph"/>
+        <w:numPr>
+          <w:ilvl w:val="0"/>
+          <w:numId w:val="12"/>
+        </w:numPr>
+      </w:pPr>
+      <w:r>
+        <w:t>Changed virtual joystick position and alpha.</w:t>
       </w:r>
     </w:p>
     <w:p>
@@ -6333,43 +6082,7 @@
         </w:numPr>
       </w:pPr>
       <w:r>
-        <w:t>Remove quit button on mobile and web</w:t>
-      </w:r>
-    </w:p>
-    <w:p>
-      <w:pPr>
-        <w:pStyle w:val="ListParagraph"/>
-        <w:numPr>
-          <w:ilvl w:val="0"/>
-          <w:numId w:val="10"/>
-        </w:numPr>
-      </w:pPr>
-      <w:r>
-        <w:t>Fix scale of objects</w:t>
-      </w:r>
-    </w:p>
-    <w:p>
-      <w:pPr>
-        <w:pStyle w:val="ListParagraph"/>
-        <w:numPr>
-          <w:ilvl w:val="0"/>
-          <w:numId w:val="10"/>
-        </w:numPr>
-      </w:pPr>
-      <w:r>
-        <w:t>Fix health bar scaling</w:t>
-      </w:r>
-    </w:p>
-    <w:p>
-      <w:pPr>
-        <w:pStyle w:val="ListParagraph"/>
-        <w:numPr>
-          <w:ilvl w:val="0"/>
-          <w:numId w:val="10"/>
-        </w:numPr>
-      </w:pPr>
-      <w:r>
-        <w:t>Fix flying zombies</w:t>
+        <w:t>Menu resume button looks like a heading instead of part of the menu.</w:t>
       </w:r>
     </w:p>
     <w:p>
@@ -6386,426 +6099,9 @@
         </w:numPr>
       </w:pPr>
       <w:r>
-        <w:t>Objects have been scaled</w:t>
-      </w:r>
-    </w:p>
-    <w:p>
-      <w:pPr>
-        <w:pStyle w:val="ListParagraph"/>
-        <w:numPr>
-          <w:ilvl w:val="0"/>
-          <w:numId w:val="11"/>
-        </w:numPr>
-      </w:pPr>
-      <w:r>
-        <w:t>Health bar filter mode changed to Point</w:t>
-      </w:r>
-    </w:p>
-    <w:p>
-      <w:pPr>
-        <w:pStyle w:val="ListParagraph"/>
-      </w:pPr>
-    </w:p>
-    <w:p>
-      <w:pPr>
-        <w:pStyle w:val="Heading2"/>
-      </w:pPr>
-      <w:bookmarkStart w:id="29" w:name="_Toc49774309"/>
-      <w:r>
-        <w:t>Wednesday 9</w:t>
-      </w:r>
-      <w:r>
-        <w:rPr>
-          <w:vertAlign w:val="superscript"/>
-        </w:rPr>
-        <w:t>th</w:t>
-      </w:r>
-      <w:r>
-        <w:t xml:space="preserve"> September</w:t>
-      </w:r>
-      <w:bookmarkEnd w:id="29"/>
-    </w:p>
-    <w:p>
-      <w:r>
-        <w:t>Describe state of project</w:t>
-      </w:r>
-    </w:p>
-    <w:p>
-      <w:pPr>
-        <w:pStyle w:val="ListParagraph"/>
-        <w:numPr>
-          <w:ilvl w:val="0"/>
-          <w:numId w:val="12"/>
-        </w:numPr>
-      </w:pPr>
-      <w:r>
-        <w:t>Basic game implemented. Player can move around the arena and shoot zombies.</w:t>
-      </w:r>
-    </w:p>
-    <w:p>
-      <w:pPr>
-        <w:pStyle w:val="ListParagraph"/>
-        <w:numPr>
-          <w:ilvl w:val="0"/>
-          <w:numId w:val="12"/>
-        </w:numPr>
-      </w:pPr>
-      <w:r>
-        <w:t>Player can pick up shotgun weapon and health pack.</w:t>
-      </w:r>
-    </w:p>
-    <w:p>
-      <w:pPr>
-        <w:pStyle w:val="ListParagraph"/>
-        <w:numPr>
-          <w:ilvl w:val="0"/>
-          <w:numId w:val="12"/>
-        </w:numPr>
-      </w:pPr>
-      <w:r>
-        <w:t>Can play on web, android and windows.</w:t>
-      </w:r>
-    </w:p>
-    <w:p>
-      <w:pPr>
-        <w:pStyle w:val="ListParagraph"/>
-        <w:numPr>
-          <w:ilvl w:val="0"/>
-          <w:numId w:val="12"/>
-        </w:numPr>
-      </w:pPr>
-      <w:r>
-        <w:t>High scores now saving</w:t>
-      </w:r>
-    </w:p>
-    <w:p>
-      <w:r>
-        <w:t>Feedback from teacher and peers:</w:t>
-      </w:r>
-    </w:p>
-    <w:p>
-      <w:pPr>
-        <w:pStyle w:val="ListParagraph"/>
-        <w:numPr>
-          <w:ilvl w:val="0"/>
-          <w:numId w:val="10"/>
-        </w:numPr>
-      </w:pPr>
-      <w:r>
-        <w:t>Fix inverted web controls.</w:t>
-      </w:r>
-    </w:p>
-    <w:p>
-      <w:pPr>
-        <w:pStyle w:val="ListParagraph"/>
-        <w:numPr>
-          <w:ilvl w:val="0"/>
-          <w:numId w:val="10"/>
-        </w:numPr>
-      </w:pPr>
-      <w:r>
-        <w:t>Remove quit button on web</w:t>
-      </w:r>
-    </w:p>
-    <w:p>
-      <w:r>
-        <w:t>Action Items:</w:t>
-      </w:r>
-    </w:p>
-    <w:p>
-      <w:pPr>
-        <w:pStyle w:val="ListParagraph"/>
-        <w:numPr>
-          <w:ilvl w:val="0"/>
-          <w:numId w:val="11"/>
-        </w:numPr>
-      </w:pPr>
-      <w:r>
-        <w:t>Web controls fixed.</w:t>
-      </w:r>
-    </w:p>
-    <w:p>
-      <w:pPr>
-        <w:pStyle w:val="ListParagraph"/>
-        <w:numPr>
-          <w:ilvl w:val="0"/>
-          <w:numId w:val="11"/>
-        </w:numPr>
-      </w:pPr>
-      <w:r>
-        <w:t>Web button removed.</w:t>
-      </w:r>
-    </w:p>
-    <w:p/>
-    <w:p/>
-    <w:p/>
-    <w:p/>
-    <w:p/>
-    <w:p>
-      <w:pPr>
-        <w:pStyle w:val="Heading2"/>
-      </w:pPr>
-      <w:bookmarkStart w:id="30" w:name="_Toc49774310"/>
-      <w:r>
-        <w:lastRenderedPageBreak/>
-        <w:t>Thursday 10</w:t>
-      </w:r>
-      <w:r>
-        <w:rPr>
-          <w:vertAlign w:val="superscript"/>
-        </w:rPr>
-        <w:t>th</w:t>
-      </w:r>
-      <w:r>
-        <w:t xml:space="preserve"> September</w:t>
-      </w:r>
-      <w:bookmarkEnd w:id="30"/>
-    </w:p>
-    <w:p>
-      <w:r>
-        <w:t>Describe state of project</w:t>
-      </w:r>
-    </w:p>
-    <w:p>
-      <w:pPr>
-        <w:pStyle w:val="ListParagraph"/>
-        <w:numPr>
-          <w:ilvl w:val="0"/>
-          <w:numId w:val="12"/>
-        </w:numPr>
-      </w:pPr>
-      <w:r>
-        <w:t>Thing</w:t>
-      </w:r>
-    </w:p>
-    <w:p>
-      <w:pPr>
-        <w:pStyle w:val="ListParagraph"/>
-        <w:numPr>
-          <w:ilvl w:val="0"/>
-          <w:numId w:val="12"/>
-        </w:numPr>
-      </w:pPr>
-      <w:r>
-        <w:t>Thing</w:t>
-      </w:r>
-    </w:p>
-    <w:p>
-      <w:r>
-        <w:t>Feedback from teacher and peers:</w:t>
-      </w:r>
-    </w:p>
-    <w:p>
-      <w:pPr>
-        <w:pStyle w:val="ListParagraph"/>
-        <w:numPr>
-          <w:ilvl w:val="0"/>
-          <w:numId w:val="10"/>
-        </w:numPr>
-      </w:pPr>
-      <w:r>
-        <w:t>Zombie damage indication</w:t>
-      </w:r>
-      <w:r>
-        <w:t>.</w:t>
-      </w:r>
-    </w:p>
-    <w:p>
-      <w:pPr>
-        <w:pStyle w:val="ListParagraph"/>
-        <w:numPr>
-          <w:ilvl w:val="0"/>
-          <w:numId w:val="10"/>
-        </w:numPr>
-      </w:pPr>
-      <w:r>
-        <w:t>Describe</w:t>
-      </w:r>
-    </w:p>
-    <w:p>
-      <w:pPr>
-        <w:pStyle w:val="ListParagraph"/>
-        <w:numPr>
-          <w:ilvl w:val="0"/>
-          <w:numId w:val="10"/>
-        </w:numPr>
-      </w:pPr>
-      <w:r>
-        <w:t>Describe</w:t>
-      </w:r>
-    </w:p>
-    <w:p>
-      <w:r>
-        <w:t>Action Items:</w:t>
-      </w:r>
-    </w:p>
-    <w:p>
-      <w:pPr>
-        <w:pStyle w:val="ListParagraph"/>
-        <w:numPr>
-          <w:ilvl w:val="0"/>
-          <w:numId w:val="11"/>
-        </w:numPr>
-      </w:pPr>
-      <w:r>
-        <w:t>Zombie blood effect on bullet hit.</w:t>
-      </w:r>
-    </w:p>
-    <w:p>
-      <w:pPr>
-        <w:pStyle w:val="ListParagraph"/>
-        <w:numPr>
-          <w:ilvl w:val="0"/>
-          <w:numId w:val="11"/>
-        </w:numPr>
-      </w:pPr>
-      <w:r>
-        <w:t>Describe</w:t>
-      </w:r>
-    </w:p>
-    <w:p>
-      <w:pPr>
-        <w:pStyle w:val="ListParagraph"/>
-        <w:numPr>
-          <w:ilvl w:val="0"/>
-          <w:numId w:val="11"/>
-        </w:numPr>
-      </w:pPr>
-      <w:r>
-        <w:t>Describe</w:t>
-      </w:r>
-    </w:p>
-    <w:p>
-      <w:pPr>
-        <w:pStyle w:val="Heading2"/>
-      </w:pPr>
-      <w:bookmarkStart w:id="31" w:name="_Toc49774311"/>
-      <w:r>
-        <w:t>Friday 11</w:t>
-      </w:r>
-      <w:r>
-        <w:rPr>
-          <w:vertAlign w:val="superscript"/>
-        </w:rPr>
-        <w:t>th</w:t>
-      </w:r>
-      <w:r>
-        <w:t xml:space="preserve"> September</w:t>
-      </w:r>
-      <w:bookmarkEnd w:id="31"/>
-    </w:p>
-    <w:p>
-      <w:r>
-        <w:t>Describe what has been done since last time</w:t>
-      </w:r>
-    </w:p>
-    <w:p>
-      <w:pPr>
-        <w:pStyle w:val="ListParagraph"/>
-        <w:numPr>
-          <w:ilvl w:val="0"/>
-          <w:numId w:val="12"/>
-        </w:numPr>
-      </w:pPr>
-      <w:r>
-        <w:t>Thing</w:t>
-      </w:r>
-    </w:p>
-    <w:p>
-      <w:pPr>
-        <w:pStyle w:val="ListParagraph"/>
-        <w:numPr>
-          <w:ilvl w:val="0"/>
-          <w:numId w:val="12"/>
-        </w:numPr>
-      </w:pPr>
-      <w:r>
-        <w:t>Thing</w:t>
-      </w:r>
-    </w:p>
-    <w:p>
-      <w:r>
-        <w:t>Feedback from teacher and peers:</w:t>
-      </w:r>
-    </w:p>
-    <w:p>
-      <w:pPr>
-        <w:pStyle w:val="ListParagraph"/>
-        <w:numPr>
-          <w:ilvl w:val="0"/>
-          <w:numId w:val="10"/>
-        </w:numPr>
-      </w:pPr>
-      <w:r>
-        <w:t>Describe</w:t>
-      </w:r>
-    </w:p>
-    <w:p>
-      <w:pPr>
-        <w:pStyle w:val="ListParagraph"/>
-        <w:numPr>
-          <w:ilvl w:val="0"/>
-          <w:numId w:val="10"/>
-        </w:numPr>
-      </w:pPr>
-      <w:r>
-        <w:t>Describe</w:t>
-      </w:r>
-    </w:p>
-    <w:p>
-      <w:pPr>
-        <w:pStyle w:val="ListParagraph"/>
-        <w:numPr>
-          <w:ilvl w:val="0"/>
-          <w:numId w:val="10"/>
-        </w:numPr>
-      </w:pPr>
-      <w:r>
-        <w:t>Describe</w:t>
-      </w:r>
-    </w:p>
-    <w:p>
-      <w:r>
-        <w:t>Action Items:</w:t>
-      </w:r>
-    </w:p>
-    <w:p>
-      <w:pPr>
-        <w:pStyle w:val="ListParagraph"/>
-        <w:numPr>
-          <w:ilvl w:val="0"/>
-          <w:numId w:val="11"/>
-        </w:numPr>
-      </w:pPr>
-      <w:r>
-        <w:t>Describe</w:t>
-      </w:r>
-    </w:p>
-    <w:p>
-      <w:pPr>
-        <w:pStyle w:val="ListParagraph"/>
-        <w:numPr>
-          <w:ilvl w:val="0"/>
-          <w:numId w:val="11"/>
-        </w:numPr>
-      </w:pPr>
-      <w:r>
-        <w:t>Describe</w:t>
-      </w:r>
-    </w:p>
-    <w:p>
-      <w:pPr>
-        <w:pStyle w:val="ListParagraph"/>
-        <w:numPr>
-          <w:ilvl w:val="0"/>
-          <w:numId w:val="11"/>
-        </w:numPr>
-      </w:pPr>
-      <w:r>
-        <w:t>Describe</w:t>
-      </w:r>
-    </w:p>
-    <w:p/>
+        <w:t>Reduce text size of resume button in pause menu.</w:t>
+      </w:r>
+    </w:p>
     <w:p/>
     <w:p/>
     <w:sectPr>
@@ -6827,8 +6123,8 @@
 </file>
 
 <file path=word/endnotes.xml><?xml version="1.0" encoding="utf-8"?>
-<w:endnotes xmlns:wpc="http://schemas.microsoft.com/office/word/2010/wordprocessingCanvas" xmlns:cx="http://schemas.microsoft.com/office/drawing/2014/chartex" xmlns:cx1="http://schemas.microsoft.com/office/drawing/2015/9/8/chartex" xmlns:cx2="http://schemas.microsoft.com/office/drawing/2015/10/21/chartex" xmlns:cx3="http://schemas.microsoft.com/office/drawing/2016/5/9/chartex" xmlns:cx4="http://schemas.microsoft.com/office/drawing/2016/5/10/chartex" xmlns:cx5="http://schemas.microsoft.com/office/drawing/2016/5/11/chartex" xmlns:cx6="http://schemas.microsoft.com/office/drawing/2016/5/12/chartex" xmlns:cx7="http://schemas.microsoft.com/office/drawing/2016/5/13/chartex" xmlns:cx8="http://schemas.microsoft.com/office/drawing/2016/5/14/chartex" xmlns:mc="http://schemas.openxmlformats.org/markup-compatibility/2006" xmlns:aink="http://schemas.microsoft.com/office/drawing/2016/ink" xmlns:am3d="http://schemas.microsoft.com/office/drawing/2017/model3d" xmlns:o="urn:schemas-microsoft-com:office:office" xmlns:r="http://schemas.openxmlformats.org/officeDocument/2006/relationships" xmlns:m="http://schemas.openxmlformats.org/officeDocument/2006/math" xmlns:v="urn:schemas-microsoft-com:vml" xmlns:wp14="http://schemas.microsoft.com/office/word/2010/wordprocessingDrawing" xmlns:wp="http://schemas.openxmlformats.org/drawingml/2006/wordprocessingDrawing" xmlns:w10="urn:schemas-microsoft-com:office:word" xmlns:w="http://schemas.openxmlformats.org/wordprocessingml/2006/main" xmlns:w14="http://schemas.microsoft.com/office/word/2010/wordml" xmlns:w15="http://schemas.microsoft.com/office/word/2012/wordml" xmlns:w16cex="http://schemas.microsoft.com/office/word/2018/wordml/cex" xmlns:w16cid="http://schemas.microsoft.com/office/word/2016/wordml/cid" xmlns:w16="http://schemas.microsoft.com/office/word/2018/wordml" xmlns:w16se="http://schemas.microsoft.com/office/word/2015/wordml/symex" xmlns:wpg="http://schemas.microsoft.com/office/word/2010/wordprocessingGroup" xmlns:wpi="http://schemas.microsoft.com/office/word/2010/wordprocessingInk" xmlns:wne="http://schemas.microsoft.com/office/word/2006/wordml" xmlns:wps="http://schemas.microsoft.com/office/word/2010/wordprocessingShape" mc:Ignorable="w14 w15 w16se w16cid w16 w16cex wp14">
-  <w:endnote w:type="separator" w:id="-1">
+<w:endnotes xmlns:ve="http://schemas.openxmlformats.org/markup-compatibility/2006" xmlns:o="urn:schemas-microsoft-com:office:office" xmlns:r="http://schemas.openxmlformats.org/officeDocument/2006/relationships" xmlns:m="http://schemas.openxmlformats.org/officeDocument/2006/math" xmlns:v="urn:schemas-microsoft-com:vml" xmlns:wp="http://schemas.openxmlformats.org/drawingml/2006/wordprocessingDrawing" xmlns:w10="urn:schemas-microsoft-com:office:word" xmlns:w="http://schemas.openxmlformats.org/wordprocessingml/2006/main" xmlns:wne="http://schemas.microsoft.com/office/word/2006/wordml">
+  <w:endnote w:type="separator" w:id="0">
     <w:p>
       <w:pPr>
         <w:spacing w:after="0" w:line="240" w:lineRule="auto"/>
@@ -6838,7 +6134,7 @@
       </w:r>
     </w:p>
   </w:endnote>
-  <w:endnote w:type="continuationSeparator" w:id="0">
+  <w:endnote w:type="continuationSeparator" w:id="1">
     <w:p>
       <w:pPr>
         <w:spacing w:after="0" w:line="240" w:lineRule="auto"/>
@@ -6848,7 +6144,7 @@
       </w:r>
     </w:p>
   </w:endnote>
-  <w:endnote w:type="continuationNotice" w:id="1">
+  <w:endnote w:type="continuationNotice" w:id="2">
     <w:p>
       <w:pPr>
         <w:spacing w:after="0" w:line="240" w:lineRule="auto"/>
@@ -6859,7 +6155,7 @@
 </file>
 
 <file path=word/footer1.xml><?xml version="1.0" encoding="utf-8"?>
-<w:ftr xmlns:wpc="http://schemas.microsoft.com/office/word/2010/wordprocessingCanvas" xmlns:cx="http://schemas.microsoft.com/office/drawing/2014/chartex" xmlns:cx1="http://schemas.microsoft.com/office/drawing/2015/9/8/chartex" xmlns:cx2="http://schemas.microsoft.com/office/drawing/2015/10/21/chartex" xmlns:cx3="http://schemas.microsoft.com/office/drawing/2016/5/9/chartex" xmlns:cx4="http://schemas.microsoft.com/office/drawing/2016/5/10/chartex" xmlns:cx5="http://schemas.microsoft.com/office/drawing/2016/5/11/chartex" xmlns:cx6="http://schemas.microsoft.com/office/drawing/2016/5/12/chartex" xmlns:cx7="http://schemas.microsoft.com/office/drawing/2016/5/13/chartex" xmlns:cx8="http://schemas.microsoft.com/office/drawing/2016/5/14/chartex" xmlns:mc="http://schemas.openxmlformats.org/markup-compatibility/2006" xmlns:aink="http://schemas.microsoft.com/office/drawing/2016/ink" xmlns:am3d="http://schemas.microsoft.com/office/drawing/2017/model3d" xmlns:o="urn:schemas-microsoft-com:office:office" xmlns:r="http://schemas.openxmlformats.org/officeDocument/2006/relationships" xmlns:m="http://schemas.openxmlformats.org/officeDocument/2006/math" xmlns:v="urn:schemas-microsoft-com:vml" xmlns:wp14="http://schemas.microsoft.com/office/word/2010/wordprocessingDrawing" xmlns:wp="http://schemas.openxmlformats.org/drawingml/2006/wordprocessingDrawing" xmlns:w10="urn:schemas-microsoft-com:office:word" xmlns:w="http://schemas.openxmlformats.org/wordprocessingml/2006/main" xmlns:w14="http://schemas.microsoft.com/office/word/2010/wordml" xmlns:w15="http://schemas.microsoft.com/office/word/2012/wordml" xmlns:w16cex="http://schemas.microsoft.com/office/word/2018/wordml/cex" xmlns:w16cid="http://schemas.microsoft.com/office/word/2016/wordml/cid" xmlns:w16="http://schemas.microsoft.com/office/word/2018/wordml" xmlns:w16se="http://schemas.microsoft.com/office/word/2015/wordml/symex" xmlns:wpg="http://schemas.microsoft.com/office/word/2010/wordprocessingGroup" xmlns:wpi="http://schemas.microsoft.com/office/word/2010/wordprocessingInk" xmlns:wne="http://schemas.microsoft.com/office/word/2006/wordml" xmlns:wps="http://schemas.microsoft.com/office/word/2010/wordprocessingShape" mc:Ignorable="w14 w15 w16se w16cid w16 w16cex wp14">
+<w:ftr xmlns:ve="http://schemas.openxmlformats.org/markup-compatibility/2006" xmlns:o="urn:schemas-microsoft-com:office:office" xmlns:r="http://schemas.openxmlformats.org/officeDocument/2006/relationships" xmlns:m="http://schemas.openxmlformats.org/officeDocument/2006/math" xmlns:v="urn:schemas-microsoft-com:vml" xmlns:wp="http://schemas.openxmlformats.org/drawingml/2006/wordprocessingDrawing" xmlns:w10="urn:schemas-microsoft-com:office:word" xmlns:w="http://schemas.openxmlformats.org/wordprocessingml/2006/main" xmlns:wne="http://schemas.microsoft.com/office/word/2006/wordml">
   <w:p>
     <w:pPr>
       <w:pStyle w:val="Footer"/>
@@ -6869,7 +6165,7 @@
 </file>
 
 <file path=word/footer2.xml><?xml version="1.0" encoding="utf-8"?>
-<w:ftr xmlns:wpc="http://schemas.microsoft.com/office/word/2010/wordprocessingCanvas" xmlns:cx="http://schemas.microsoft.com/office/drawing/2014/chartex" xmlns:cx1="http://schemas.microsoft.com/office/drawing/2015/9/8/chartex" xmlns:cx2="http://schemas.microsoft.com/office/drawing/2015/10/21/chartex" xmlns:cx3="http://schemas.microsoft.com/office/drawing/2016/5/9/chartex" xmlns:cx4="http://schemas.microsoft.com/office/drawing/2016/5/10/chartex" xmlns:cx5="http://schemas.microsoft.com/office/drawing/2016/5/11/chartex" xmlns:cx6="http://schemas.microsoft.com/office/drawing/2016/5/12/chartex" xmlns:cx7="http://schemas.microsoft.com/office/drawing/2016/5/13/chartex" xmlns:cx8="http://schemas.microsoft.com/office/drawing/2016/5/14/chartex" xmlns:mc="http://schemas.openxmlformats.org/markup-compatibility/2006" xmlns:aink="http://schemas.microsoft.com/office/drawing/2016/ink" xmlns:am3d="http://schemas.microsoft.com/office/drawing/2017/model3d" xmlns:o="urn:schemas-microsoft-com:office:office" xmlns:r="http://schemas.openxmlformats.org/officeDocument/2006/relationships" xmlns:m="http://schemas.openxmlformats.org/officeDocument/2006/math" xmlns:v="urn:schemas-microsoft-com:vml" xmlns:wp14="http://schemas.microsoft.com/office/word/2010/wordprocessingDrawing" xmlns:wp="http://schemas.openxmlformats.org/drawingml/2006/wordprocessingDrawing" xmlns:w10="urn:schemas-microsoft-com:office:word" xmlns:w="http://schemas.openxmlformats.org/wordprocessingml/2006/main" xmlns:w14="http://schemas.microsoft.com/office/word/2010/wordml" xmlns:w15="http://schemas.microsoft.com/office/word/2012/wordml" xmlns:w16cex="http://schemas.microsoft.com/office/word/2018/wordml/cex" xmlns:w16cid="http://schemas.microsoft.com/office/word/2016/wordml/cid" xmlns:w16="http://schemas.microsoft.com/office/word/2018/wordml" xmlns:w16se="http://schemas.microsoft.com/office/word/2015/wordml/symex" xmlns:wpg="http://schemas.microsoft.com/office/word/2010/wordprocessingGroup" xmlns:wpi="http://schemas.microsoft.com/office/word/2010/wordprocessingInk" xmlns:wne="http://schemas.microsoft.com/office/word/2006/wordml" xmlns:wps="http://schemas.microsoft.com/office/word/2010/wordprocessingShape" mc:Ignorable="w14 w15 w16se w16cid w16 w16cex wp14">
+<w:ftr xmlns:ve="http://schemas.openxmlformats.org/markup-compatibility/2006" xmlns:o="urn:schemas-microsoft-com:office:office" xmlns:r="http://schemas.openxmlformats.org/officeDocument/2006/relationships" xmlns:m="http://schemas.openxmlformats.org/officeDocument/2006/math" xmlns:v="urn:schemas-microsoft-com:vml" xmlns:wp="http://schemas.openxmlformats.org/drawingml/2006/wordprocessingDrawing" xmlns:w10="urn:schemas-microsoft-com:office:word" xmlns:w="http://schemas.openxmlformats.org/wordprocessingml/2006/main" xmlns:wne="http://schemas.microsoft.com/office/word/2006/wordml">
   <w:p>
     <w:pPr>
       <w:pStyle w:val="Footer"/>
@@ -6879,7 +6175,7 @@
 </file>
 
 <file path=word/footer3.xml><?xml version="1.0" encoding="utf-8"?>
-<w:ftr xmlns:wpc="http://schemas.microsoft.com/office/word/2010/wordprocessingCanvas" xmlns:cx="http://schemas.microsoft.com/office/drawing/2014/chartex" xmlns:cx1="http://schemas.microsoft.com/office/drawing/2015/9/8/chartex" xmlns:cx2="http://schemas.microsoft.com/office/drawing/2015/10/21/chartex" xmlns:cx3="http://schemas.microsoft.com/office/drawing/2016/5/9/chartex" xmlns:cx4="http://schemas.microsoft.com/office/drawing/2016/5/10/chartex" xmlns:cx5="http://schemas.microsoft.com/office/drawing/2016/5/11/chartex" xmlns:cx6="http://schemas.microsoft.com/office/drawing/2016/5/12/chartex" xmlns:cx7="http://schemas.microsoft.com/office/drawing/2016/5/13/chartex" xmlns:cx8="http://schemas.microsoft.com/office/drawing/2016/5/14/chartex" xmlns:mc="http://schemas.openxmlformats.org/markup-compatibility/2006" xmlns:aink="http://schemas.microsoft.com/office/drawing/2016/ink" xmlns:am3d="http://schemas.microsoft.com/office/drawing/2017/model3d" xmlns:o="urn:schemas-microsoft-com:office:office" xmlns:r="http://schemas.openxmlformats.org/officeDocument/2006/relationships" xmlns:m="http://schemas.openxmlformats.org/officeDocument/2006/math" xmlns:v="urn:schemas-microsoft-com:vml" xmlns:wp14="http://schemas.microsoft.com/office/word/2010/wordprocessingDrawing" xmlns:wp="http://schemas.openxmlformats.org/drawingml/2006/wordprocessingDrawing" xmlns:w10="urn:schemas-microsoft-com:office:word" xmlns:w="http://schemas.openxmlformats.org/wordprocessingml/2006/main" xmlns:w14="http://schemas.microsoft.com/office/word/2010/wordml" xmlns:w15="http://schemas.microsoft.com/office/word/2012/wordml" xmlns:w16cex="http://schemas.microsoft.com/office/word/2018/wordml/cex" xmlns:w16cid="http://schemas.microsoft.com/office/word/2016/wordml/cid" xmlns:w16="http://schemas.microsoft.com/office/word/2018/wordml" xmlns:w16se="http://schemas.microsoft.com/office/word/2015/wordml/symex" xmlns:wpg="http://schemas.microsoft.com/office/word/2010/wordprocessingGroup" xmlns:wpi="http://schemas.microsoft.com/office/word/2010/wordprocessingInk" xmlns:wne="http://schemas.microsoft.com/office/word/2006/wordml" xmlns:wps="http://schemas.microsoft.com/office/word/2010/wordprocessingShape" mc:Ignorable="w14 w15 w16se w16cid w16 w16cex wp14">
+<w:ftr xmlns:ve="http://schemas.openxmlformats.org/markup-compatibility/2006" xmlns:o="urn:schemas-microsoft-com:office:office" xmlns:r="http://schemas.openxmlformats.org/officeDocument/2006/relationships" xmlns:m="http://schemas.openxmlformats.org/officeDocument/2006/math" xmlns:v="urn:schemas-microsoft-com:vml" xmlns:wp="http://schemas.openxmlformats.org/drawingml/2006/wordprocessingDrawing" xmlns:w10="urn:schemas-microsoft-com:office:word" xmlns:w="http://schemas.openxmlformats.org/wordprocessingml/2006/main" xmlns:wne="http://schemas.microsoft.com/office/word/2006/wordml">
   <w:p>
     <w:pPr>
       <w:pStyle w:val="Footer"/>
@@ -6889,8 +6185,8 @@
 </file>
 
 <file path=word/footnotes.xml><?xml version="1.0" encoding="utf-8"?>
-<w:footnotes xmlns:wpc="http://schemas.microsoft.com/office/word/2010/wordprocessingCanvas" xmlns:cx="http://schemas.microsoft.com/office/drawing/2014/chartex" xmlns:cx1="http://schemas.microsoft.com/office/drawing/2015/9/8/chartex" xmlns:cx2="http://schemas.microsoft.com/office/drawing/2015/10/21/chartex" xmlns:cx3="http://schemas.microsoft.com/office/drawing/2016/5/9/chartex" xmlns:cx4="http://schemas.microsoft.com/office/drawing/2016/5/10/chartex" xmlns:cx5="http://schemas.microsoft.com/office/drawing/2016/5/11/chartex" xmlns:cx6="http://schemas.microsoft.com/office/drawing/2016/5/12/chartex" xmlns:cx7="http://schemas.microsoft.com/office/drawing/2016/5/13/chartex" xmlns:cx8="http://schemas.microsoft.com/office/drawing/2016/5/14/chartex" xmlns:mc="http://schemas.openxmlformats.org/markup-compatibility/2006" xmlns:aink="http://schemas.microsoft.com/office/drawing/2016/ink" xmlns:am3d="http://schemas.microsoft.com/office/drawing/2017/model3d" xmlns:o="urn:schemas-microsoft-com:office:office" xmlns:r="http://schemas.openxmlformats.org/officeDocument/2006/relationships" xmlns:m="http://schemas.openxmlformats.org/officeDocument/2006/math" xmlns:v="urn:schemas-microsoft-com:vml" xmlns:wp14="http://schemas.microsoft.com/office/word/2010/wordprocessingDrawing" xmlns:wp="http://schemas.openxmlformats.org/drawingml/2006/wordprocessingDrawing" xmlns:w10="urn:schemas-microsoft-com:office:word" xmlns:w="http://schemas.openxmlformats.org/wordprocessingml/2006/main" xmlns:w14="http://schemas.microsoft.com/office/word/2010/wordml" xmlns:w15="http://schemas.microsoft.com/office/word/2012/wordml" xmlns:w16cex="http://schemas.microsoft.com/office/word/2018/wordml/cex" xmlns:w16cid="http://schemas.microsoft.com/office/word/2016/wordml/cid" xmlns:w16="http://schemas.microsoft.com/office/word/2018/wordml" xmlns:w16se="http://schemas.microsoft.com/office/word/2015/wordml/symex" xmlns:wpg="http://schemas.microsoft.com/office/word/2010/wordprocessingGroup" xmlns:wpi="http://schemas.microsoft.com/office/word/2010/wordprocessingInk" xmlns:wne="http://schemas.microsoft.com/office/word/2006/wordml" xmlns:wps="http://schemas.microsoft.com/office/word/2010/wordprocessingShape" mc:Ignorable="w14 w15 w16se w16cid w16 w16cex wp14">
-  <w:footnote w:type="separator" w:id="-1">
+<w:footnotes xmlns:ve="http://schemas.openxmlformats.org/markup-compatibility/2006" xmlns:o="urn:schemas-microsoft-com:office:office" xmlns:r="http://schemas.openxmlformats.org/officeDocument/2006/relationships" xmlns:m="http://schemas.openxmlformats.org/officeDocument/2006/math" xmlns:v="urn:schemas-microsoft-com:vml" xmlns:wp="http://schemas.openxmlformats.org/drawingml/2006/wordprocessingDrawing" xmlns:w10="urn:schemas-microsoft-com:office:word" xmlns:w="http://schemas.openxmlformats.org/wordprocessingml/2006/main" xmlns:wne="http://schemas.microsoft.com/office/word/2006/wordml">
+  <w:footnote w:type="separator" w:id="0">
     <w:p>
       <w:pPr>
         <w:spacing w:after="0" w:line="240" w:lineRule="auto"/>
@@ -6900,7 +6196,7 @@
       </w:r>
     </w:p>
   </w:footnote>
-  <w:footnote w:type="continuationSeparator" w:id="0">
+  <w:footnote w:type="continuationSeparator" w:id="1">
     <w:p>
       <w:pPr>
         <w:spacing w:after="0" w:line="240" w:lineRule="auto"/>
@@ -6910,7 +6206,7 @@
       </w:r>
     </w:p>
   </w:footnote>
-  <w:footnote w:type="continuationNotice" w:id="1">
+  <w:footnote w:type="continuationNotice" w:id="2">
     <w:p>
       <w:pPr>
         <w:spacing w:after="0" w:line="240" w:lineRule="auto"/>
@@ -6921,7 +6217,7 @@
 </file>
 
 <file path=word/header1.xml><?xml version="1.0" encoding="utf-8"?>
-<w:hdr xmlns:wpc="http://schemas.microsoft.com/office/word/2010/wordprocessingCanvas" xmlns:cx="http://schemas.microsoft.com/office/drawing/2014/chartex" xmlns:cx1="http://schemas.microsoft.com/office/drawing/2015/9/8/chartex" xmlns:cx2="http://schemas.microsoft.com/office/drawing/2015/10/21/chartex" xmlns:cx3="http://schemas.microsoft.com/office/drawing/2016/5/9/chartex" xmlns:cx4="http://schemas.microsoft.com/office/drawing/2016/5/10/chartex" xmlns:cx5="http://schemas.microsoft.com/office/drawing/2016/5/11/chartex" xmlns:cx6="http://schemas.microsoft.com/office/drawing/2016/5/12/chartex" xmlns:cx7="http://schemas.microsoft.com/office/drawing/2016/5/13/chartex" xmlns:cx8="http://schemas.microsoft.com/office/drawing/2016/5/14/chartex" xmlns:mc="http://schemas.openxmlformats.org/markup-compatibility/2006" xmlns:aink="http://schemas.microsoft.com/office/drawing/2016/ink" xmlns:am3d="http://schemas.microsoft.com/office/drawing/2017/model3d" xmlns:o="urn:schemas-microsoft-com:office:office" xmlns:r="http://schemas.openxmlformats.org/officeDocument/2006/relationships" xmlns:m="http://schemas.openxmlformats.org/officeDocument/2006/math" xmlns:v="urn:schemas-microsoft-com:vml" xmlns:wp14="http://schemas.microsoft.com/office/word/2010/wordprocessingDrawing" xmlns:wp="http://schemas.openxmlformats.org/drawingml/2006/wordprocessingDrawing" xmlns:w10="urn:schemas-microsoft-com:office:word" xmlns:w="http://schemas.openxmlformats.org/wordprocessingml/2006/main" xmlns:w14="http://schemas.microsoft.com/office/word/2010/wordml" xmlns:w15="http://schemas.microsoft.com/office/word/2012/wordml" xmlns:w16cex="http://schemas.microsoft.com/office/word/2018/wordml/cex" xmlns:w16cid="http://schemas.microsoft.com/office/word/2016/wordml/cid" xmlns:w16="http://schemas.microsoft.com/office/word/2018/wordml" xmlns:w16se="http://schemas.microsoft.com/office/word/2015/wordml/symex" xmlns:wpg="http://schemas.microsoft.com/office/word/2010/wordprocessingGroup" xmlns:wpi="http://schemas.microsoft.com/office/word/2010/wordprocessingInk" xmlns:wne="http://schemas.microsoft.com/office/word/2006/wordml" xmlns:wps="http://schemas.microsoft.com/office/word/2010/wordprocessingShape" mc:Ignorable="w14 w15 w16se w16cid w16 w16cex wp14">
+<w:hdr xmlns:ve="http://schemas.openxmlformats.org/markup-compatibility/2006" xmlns:o="urn:schemas-microsoft-com:office:office" xmlns:r="http://schemas.openxmlformats.org/officeDocument/2006/relationships" xmlns:m="http://schemas.openxmlformats.org/officeDocument/2006/math" xmlns:v="urn:schemas-microsoft-com:vml" xmlns:wp="http://schemas.openxmlformats.org/drawingml/2006/wordprocessingDrawing" xmlns:w10="urn:schemas-microsoft-com:office:word" xmlns:w="http://schemas.openxmlformats.org/wordprocessingml/2006/main" xmlns:wne="http://schemas.microsoft.com/office/word/2006/wordml">
   <w:p>
     <w:pPr>
       <w:pStyle w:val="Header"/>
@@ -6931,7 +6227,7 @@
 </file>
 
 <file path=word/header2.xml><?xml version="1.0" encoding="utf-8"?>
-<w:hdr xmlns:wpc="http://schemas.microsoft.com/office/word/2010/wordprocessingCanvas" xmlns:cx="http://schemas.microsoft.com/office/drawing/2014/chartex" xmlns:cx1="http://schemas.microsoft.com/office/drawing/2015/9/8/chartex" xmlns:cx2="http://schemas.microsoft.com/office/drawing/2015/10/21/chartex" xmlns:cx3="http://schemas.microsoft.com/office/drawing/2016/5/9/chartex" xmlns:cx4="http://schemas.microsoft.com/office/drawing/2016/5/10/chartex" xmlns:cx5="http://schemas.microsoft.com/office/drawing/2016/5/11/chartex" xmlns:cx6="http://schemas.microsoft.com/office/drawing/2016/5/12/chartex" xmlns:cx7="http://schemas.microsoft.com/office/drawing/2016/5/13/chartex" xmlns:cx8="http://schemas.microsoft.com/office/drawing/2016/5/14/chartex" xmlns:mc="http://schemas.openxmlformats.org/markup-compatibility/2006" xmlns:aink="http://schemas.microsoft.com/office/drawing/2016/ink" xmlns:am3d="http://schemas.microsoft.com/office/drawing/2017/model3d" xmlns:o="urn:schemas-microsoft-com:office:office" xmlns:r="http://schemas.openxmlformats.org/officeDocument/2006/relationships" xmlns:m="http://schemas.openxmlformats.org/officeDocument/2006/math" xmlns:v="urn:schemas-microsoft-com:vml" xmlns:wp14="http://schemas.microsoft.com/office/word/2010/wordprocessingDrawing" xmlns:wp="http://schemas.openxmlformats.org/drawingml/2006/wordprocessingDrawing" xmlns:w10="urn:schemas-microsoft-com:office:word" xmlns:w="http://schemas.openxmlformats.org/wordprocessingml/2006/main" xmlns:w14="http://schemas.microsoft.com/office/word/2010/wordml" xmlns:w15="http://schemas.microsoft.com/office/word/2012/wordml" xmlns:w16cex="http://schemas.microsoft.com/office/word/2018/wordml/cex" xmlns:w16cid="http://schemas.microsoft.com/office/word/2016/wordml/cid" xmlns:w16="http://schemas.microsoft.com/office/word/2018/wordml" xmlns:w16se="http://schemas.microsoft.com/office/word/2015/wordml/symex" xmlns:wpg="http://schemas.microsoft.com/office/word/2010/wordprocessingGroup" xmlns:wpi="http://schemas.microsoft.com/office/word/2010/wordprocessingInk" xmlns:wne="http://schemas.microsoft.com/office/word/2006/wordml" xmlns:wps="http://schemas.microsoft.com/office/word/2010/wordprocessingShape" mc:Ignorable="w14 w15 w16se w16cid w16 w16cex wp14">
+<w:hdr xmlns:ve="http://schemas.openxmlformats.org/markup-compatibility/2006" xmlns:o="urn:schemas-microsoft-com:office:office" xmlns:r="http://schemas.openxmlformats.org/officeDocument/2006/relationships" xmlns:m="http://schemas.openxmlformats.org/officeDocument/2006/math" xmlns:v="urn:schemas-microsoft-com:vml" xmlns:wp="http://schemas.openxmlformats.org/drawingml/2006/wordprocessingDrawing" xmlns:w10="urn:schemas-microsoft-com:office:word" xmlns:w="http://schemas.openxmlformats.org/wordprocessingml/2006/main" xmlns:wne="http://schemas.microsoft.com/office/word/2006/wordml">
   <w:p>
     <w:pPr>
       <w:pStyle w:val="Header"/>
@@ -6941,7 +6237,7 @@
 </file>
 
 <file path=word/header3.xml><?xml version="1.0" encoding="utf-8"?>
-<w:hdr xmlns:wpc="http://schemas.microsoft.com/office/word/2010/wordprocessingCanvas" xmlns:cx="http://schemas.microsoft.com/office/drawing/2014/chartex" xmlns:cx1="http://schemas.microsoft.com/office/drawing/2015/9/8/chartex" xmlns:cx2="http://schemas.microsoft.com/office/drawing/2015/10/21/chartex" xmlns:cx3="http://schemas.microsoft.com/office/drawing/2016/5/9/chartex" xmlns:cx4="http://schemas.microsoft.com/office/drawing/2016/5/10/chartex" xmlns:cx5="http://schemas.microsoft.com/office/drawing/2016/5/11/chartex" xmlns:cx6="http://schemas.microsoft.com/office/drawing/2016/5/12/chartex" xmlns:cx7="http://schemas.microsoft.com/office/drawing/2016/5/13/chartex" xmlns:cx8="http://schemas.microsoft.com/office/drawing/2016/5/14/chartex" xmlns:mc="http://schemas.openxmlformats.org/markup-compatibility/2006" xmlns:aink="http://schemas.microsoft.com/office/drawing/2016/ink" xmlns:am3d="http://schemas.microsoft.com/office/drawing/2017/model3d" xmlns:o="urn:schemas-microsoft-com:office:office" xmlns:r="http://schemas.openxmlformats.org/officeDocument/2006/relationships" xmlns:m="http://schemas.openxmlformats.org/officeDocument/2006/math" xmlns:v="urn:schemas-microsoft-com:vml" xmlns:wp14="http://schemas.microsoft.com/office/word/2010/wordprocessingDrawing" xmlns:wp="http://schemas.openxmlformats.org/drawingml/2006/wordprocessingDrawing" xmlns:w10="urn:schemas-microsoft-com:office:word" xmlns:w="http://schemas.openxmlformats.org/wordprocessingml/2006/main" xmlns:w14="http://schemas.microsoft.com/office/word/2010/wordml" xmlns:w15="http://schemas.microsoft.com/office/word/2012/wordml" xmlns:w16cex="http://schemas.microsoft.com/office/word/2018/wordml/cex" xmlns:w16cid="http://schemas.microsoft.com/office/word/2016/wordml/cid" xmlns:w16="http://schemas.microsoft.com/office/word/2018/wordml" xmlns:w16se="http://schemas.microsoft.com/office/word/2015/wordml/symex" xmlns:wpg="http://schemas.microsoft.com/office/word/2010/wordprocessingGroup" xmlns:wpi="http://schemas.microsoft.com/office/word/2010/wordprocessingInk" xmlns:wne="http://schemas.microsoft.com/office/word/2006/wordml" xmlns:wps="http://schemas.microsoft.com/office/word/2010/wordprocessingShape" mc:Ignorable="w14 w15 w16se w16cid w16 w16cex wp14">
+<w:hdr xmlns:ve="http://schemas.openxmlformats.org/markup-compatibility/2006" xmlns:o="urn:schemas-microsoft-com:office:office" xmlns:r="http://schemas.openxmlformats.org/officeDocument/2006/relationships" xmlns:m="http://schemas.openxmlformats.org/officeDocument/2006/math" xmlns:v="urn:schemas-microsoft-com:vml" xmlns:wp="http://schemas.openxmlformats.org/drawingml/2006/wordprocessingDrawing" xmlns:w10="urn:schemas-microsoft-com:office:word" xmlns:w="http://schemas.openxmlformats.org/wordprocessingml/2006/main" xmlns:wne="http://schemas.microsoft.com/office/word/2006/wordml">
   <w:p>
     <w:pPr>
       <w:pStyle w:val="Header"/>
@@ -6951,8 +6247,8 @@
 </file>
 
 <file path=word/numbering.xml><?xml version="1.0" encoding="utf-8"?>
-<w:numbering xmlns:wpc="http://schemas.microsoft.com/office/word/2010/wordprocessingCanvas" xmlns:cx="http://schemas.microsoft.com/office/drawing/2014/chartex" xmlns:cx1="http://schemas.microsoft.com/office/drawing/2015/9/8/chartex" xmlns:cx2="http://schemas.microsoft.com/office/drawing/2015/10/21/chartex" xmlns:cx3="http://schemas.microsoft.com/office/drawing/2016/5/9/chartex" xmlns:cx4="http://schemas.microsoft.com/office/drawing/2016/5/10/chartex" xmlns:cx5="http://schemas.microsoft.com/office/drawing/2016/5/11/chartex" xmlns:cx6="http://schemas.microsoft.com/office/drawing/2016/5/12/chartex" xmlns:cx7="http://schemas.microsoft.com/office/drawing/2016/5/13/chartex" xmlns:cx8="http://schemas.microsoft.com/office/drawing/2016/5/14/chartex" xmlns:mc="http://schemas.openxmlformats.org/markup-compatibility/2006" xmlns:aink="http://schemas.microsoft.com/office/drawing/2016/ink" xmlns:am3d="http://schemas.microsoft.com/office/drawing/2017/model3d" xmlns:o="urn:schemas-microsoft-com:office:office" xmlns:r="http://schemas.openxmlformats.org/officeDocument/2006/relationships" xmlns:m="http://schemas.openxmlformats.org/officeDocument/2006/math" xmlns:v="urn:schemas-microsoft-com:vml" xmlns:wp14="http://schemas.microsoft.com/office/word/2010/wordprocessingDrawing" xmlns:wp="http://schemas.openxmlformats.org/drawingml/2006/wordprocessingDrawing" xmlns:w10="urn:schemas-microsoft-com:office:word" xmlns:w="http://schemas.openxmlformats.org/wordprocessingml/2006/main" xmlns:w14="http://schemas.microsoft.com/office/word/2010/wordml" xmlns:w15="http://schemas.microsoft.com/office/word/2012/wordml" xmlns:w16cex="http://schemas.microsoft.com/office/word/2018/wordml/cex" xmlns:w16cid="http://schemas.microsoft.com/office/word/2016/wordml/cid" xmlns:w16="http://schemas.microsoft.com/office/word/2018/wordml" xmlns:w16se="http://schemas.microsoft.com/office/word/2015/wordml/symex" xmlns:wpg="http://schemas.microsoft.com/office/word/2010/wordprocessingGroup" xmlns:wpi="http://schemas.microsoft.com/office/word/2010/wordprocessingInk" xmlns:wne="http://schemas.microsoft.com/office/word/2006/wordml" xmlns:wps="http://schemas.microsoft.com/office/word/2010/wordprocessingShape" mc:Ignorable="w14 w15 w16se w16cid w16 w16cex wp14">
-  <w:abstractNum w:abstractNumId="0" w15:restartNumberingAfterBreak="0">
+<w:numbering xmlns:ve="http://schemas.openxmlformats.org/markup-compatibility/2006" xmlns:o="urn:schemas-microsoft-com:office:office" xmlns:r="http://schemas.openxmlformats.org/officeDocument/2006/relationships" xmlns:m="http://schemas.openxmlformats.org/officeDocument/2006/math" xmlns:v="urn:schemas-microsoft-com:vml" xmlns:wp="http://schemas.openxmlformats.org/drawingml/2006/wordprocessingDrawing" xmlns:w10="urn:schemas-microsoft-com:office:word" xmlns:w="http://schemas.openxmlformats.org/wordprocessingml/2006/main" xmlns:wne="http://schemas.microsoft.com/office/word/2006/wordml">
+  <w:abstractNum w:abstractNumId="0">
     <w:nsid w:val="07102C02"/>
     <w:multiLevelType w:val="hybridMultilevel"/>
     <w:tmpl w:val="20A6CAFA"/>
@@ -7065,7 +6361,7 @@
       </w:rPr>
     </w:lvl>
   </w:abstractNum>
-  <w:abstractNum w:abstractNumId="1" w15:restartNumberingAfterBreak="0">
+  <w:abstractNum w:abstractNumId="1">
     <w:nsid w:val="098E487B"/>
     <w:multiLevelType w:val="hybridMultilevel"/>
     <w:tmpl w:val="CEEE388A"/>
@@ -7178,7 +6474,7 @@
       </w:rPr>
     </w:lvl>
   </w:abstractNum>
-  <w:abstractNum w:abstractNumId="2" w15:restartNumberingAfterBreak="0">
+  <w:abstractNum w:abstractNumId="2">
     <w:nsid w:val="1520322E"/>
     <w:multiLevelType w:val="multilevel"/>
     <w:tmpl w:val="7E4EE3B2"/>
@@ -7291,7 +6587,7 @@
       </w:pPr>
     </w:lvl>
   </w:abstractNum>
-  <w:abstractNum w:abstractNumId="3" w15:restartNumberingAfterBreak="0">
+  <w:abstractNum w:abstractNumId="3">
     <w:nsid w:val="1A4B6C0F"/>
     <w:multiLevelType w:val="hybridMultilevel"/>
     <w:tmpl w:val="B13CF2DC"/>
@@ -7404,7 +6700,7 @@
       </w:pPr>
     </w:lvl>
   </w:abstractNum>
-  <w:abstractNum w:abstractNumId="4" w15:restartNumberingAfterBreak="0">
+  <w:abstractNum w:abstractNumId="4">
     <w:nsid w:val="1D8B21C6"/>
     <w:multiLevelType w:val="multilevel"/>
     <w:tmpl w:val="9D5EA9C4"/>
@@ -7517,7 +6813,7 @@
       </w:rPr>
     </w:lvl>
   </w:abstractNum>
-  <w:abstractNum w:abstractNumId="5" w15:restartNumberingAfterBreak="0">
+  <w:abstractNum w:abstractNumId="5">
     <w:nsid w:val="34667340"/>
     <w:multiLevelType w:val="hybridMultilevel"/>
     <w:tmpl w:val="7F821D32"/>
@@ -7630,7 +6926,7 @@
       </w:rPr>
     </w:lvl>
   </w:abstractNum>
-  <w:abstractNum w:abstractNumId="6" w15:restartNumberingAfterBreak="0">
+  <w:abstractNum w:abstractNumId="6">
     <w:nsid w:val="3660326E"/>
     <w:multiLevelType w:val="multilevel"/>
     <w:tmpl w:val="BC0C8F8E"/>
@@ -7743,7 +7039,7 @@
       </w:pPr>
     </w:lvl>
   </w:abstractNum>
-  <w:abstractNum w:abstractNumId="7" w15:restartNumberingAfterBreak="0">
+  <w:abstractNum w:abstractNumId="7">
     <w:nsid w:val="42DF2060"/>
     <w:multiLevelType w:val="hybridMultilevel"/>
     <w:tmpl w:val="85849D7C"/>
@@ -7856,7 +7152,7 @@
       </w:rPr>
     </w:lvl>
   </w:abstractNum>
-  <w:abstractNum w:abstractNumId="8" w15:restartNumberingAfterBreak="0">
+  <w:abstractNum w:abstractNumId="8">
     <w:nsid w:val="4A11401B"/>
     <w:multiLevelType w:val="hybridMultilevel"/>
     <w:tmpl w:val="5314BF82"/>
@@ -7969,7 +7265,7 @@
       </w:rPr>
     </w:lvl>
   </w:abstractNum>
-  <w:abstractNum w:abstractNumId="9" w15:restartNumberingAfterBreak="0">
+  <w:abstractNum w:abstractNumId="9">
     <w:nsid w:val="5026083C"/>
     <w:multiLevelType w:val="hybridMultilevel"/>
     <w:tmpl w:val="E0000994"/>
@@ -8082,7 +7378,7 @@
       </w:rPr>
     </w:lvl>
   </w:abstractNum>
-  <w:abstractNum w:abstractNumId="10" w15:restartNumberingAfterBreak="0">
+  <w:abstractNum w:abstractNumId="10">
     <w:nsid w:val="50261ADC"/>
     <w:multiLevelType w:val="hybridMultilevel"/>
     <w:tmpl w:val="1B7809E6"/>
@@ -8195,7 +7491,7 @@
       </w:rPr>
     </w:lvl>
   </w:abstractNum>
-  <w:abstractNum w:abstractNumId="11" w15:restartNumberingAfterBreak="0">
+  <w:abstractNum w:abstractNumId="11">
     <w:nsid w:val="568B5ED6"/>
     <w:multiLevelType w:val="multilevel"/>
     <w:tmpl w:val="7374A5C0"/>
@@ -8308,7 +7604,7 @@
       </w:rPr>
     </w:lvl>
   </w:abstractNum>
-  <w:abstractNum w:abstractNumId="12" w15:restartNumberingAfterBreak="0">
+  <w:abstractNum w:abstractNumId="12">
     <w:nsid w:val="5F115C29"/>
     <w:multiLevelType w:val="hybridMultilevel"/>
     <w:tmpl w:val="BDB0A2BE"/>
@@ -8394,7 +7690,7 @@
       </w:pPr>
     </w:lvl>
   </w:abstractNum>
-  <w:abstractNum w:abstractNumId="13" w15:restartNumberingAfterBreak="0">
+  <w:abstractNum w:abstractNumId="13">
     <w:nsid w:val="70B52828"/>
     <w:multiLevelType w:val="multilevel"/>
     <w:tmpl w:val="7374A5C0"/>
@@ -8553,7 +7849,7 @@
 </file>
 
 <file path=word/styles.xml><?xml version="1.0" encoding="utf-8"?>
-<w:styles xmlns:mc="http://schemas.openxmlformats.org/markup-compatibility/2006" xmlns:r="http://schemas.openxmlformats.org/officeDocument/2006/relationships" xmlns:w="http://schemas.openxmlformats.org/wordprocessingml/2006/main" xmlns:w14="http://schemas.microsoft.com/office/word/2010/wordml" xmlns:w15="http://schemas.microsoft.com/office/word/2012/wordml" xmlns:w16cex="http://schemas.microsoft.com/office/word/2018/wordml/cex" xmlns:w16cid="http://schemas.microsoft.com/office/word/2016/wordml/cid" xmlns:w16="http://schemas.microsoft.com/office/word/2018/wordml" xmlns:w16se="http://schemas.microsoft.com/office/word/2015/wordml/symex" mc:Ignorable="w14 w15 w16se w16cid w16 w16cex">
+<w:styles xmlns:r="http://schemas.openxmlformats.org/officeDocument/2006/relationships" xmlns:w="http://schemas.openxmlformats.org/wordprocessingml/2006/main">
   <w:docDefaults>
     <w:rPrDefault>
       <w:rPr>
@@ -8569,384 +7865,152 @@
       </w:pPr>
     </w:pPrDefault>
   </w:docDefaults>
-  <w:latentStyles w:defLockedState="0" w:defUIPriority="99" w:defSemiHidden="0" w:defUnhideWhenUsed="0" w:defQFormat="0" w:count="376">
-    <w:lsdException w:name="Normal" w:uiPriority="0" w:qFormat="1"/>
-    <w:lsdException w:name="heading 1" w:uiPriority="9" w:qFormat="1"/>
-    <w:lsdException w:name="heading 2" w:semiHidden="1" w:uiPriority="9" w:unhideWhenUsed="1" w:qFormat="1"/>
-    <w:lsdException w:name="heading 3" w:semiHidden="1" w:uiPriority="9" w:unhideWhenUsed="1" w:qFormat="1"/>
-    <w:lsdException w:name="heading 4" w:semiHidden="1" w:uiPriority="9" w:unhideWhenUsed="1" w:qFormat="1"/>
-    <w:lsdException w:name="heading 5" w:semiHidden="1" w:uiPriority="9" w:unhideWhenUsed="1" w:qFormat="1"/>
-    <w:lsdException w:name="heading 6" w:semiHidden="1" w:uiPriority="9" w:unhideWhenUsed="1" w:qFormat="1"/>
-    <w:lsdException w:name="heading 7" w:semiHidden="1" w:uiPriority="9" w:unhideWhenUsed="1" w:qFormat="1"/>
-    <w:lsdException w:name="heading 8" w:semiHidden="1" w:uiPriority="9" w:unhideWhenUsed="1" w:qFormat="1"/>
-    <w:lsdException w:name="heading 9" w:semiHidden="1" w:uiPriority="9" w:unhideWhenUsed="1" w:qFormat="1"/>
-    <w:lsdException w:name="index 1" w:semiHidden="1" w:unhideWhenUsed="1"/>
-    <w:lsdException w:name="index 2" w:semiHidden="1" w:unhideWhenUsed="1"/>
-    <w:lsdException w:name="index 3" w:semiHidden="1" w:unhideWhenUsed="1"/>
-    <w:lsdException w:name="index 4" w:semiHidden="1" w:unhideWhenUsed="1"/>
-    <w:lsdException w:name="index 5" w:semiHidden="1" w:unhideWhenUsed="1"/>
-    <w:lsdException w:name="index 6" w:semiHidden="1" w:unhideWhenUsed="1"/>
-    <w:lsdException w:name="index 7" w:semiHidden="1" w:unhideWhenUsed="1"/>
-    <w:lsdException w:name="index 8" w:semiHidden="1" w:unhideWhenUsed="1"/>
-    <w:lsdException w:name="index 9" w:semiHidden="1" w:unhideWhenUsed="1"/>
-    <w:lsdException w:name="toc 1" w:semiHidden="1" w:uiPriority="39" w:unhideWhenUsed="1"/>
-    <w:lsdException w:name="toc 2" w:semiHidden="1" w:uiPriority="39" w:unhideWhenUsed="1"/>
-    <w:lsdException w:name="toc 3" w:semiHidden="1" w:uiPriority="39" w:unhideWhenUsed="1"/>
-    <w:lsdException w:name="toc 4" w:semiHidden="1" w:uiPriority="39" w:unhideWhenUsed="1"/>
-    <w:lsdException w:name="toc 5" w:semiHidden="1" w:uiPriority="39" w:unhideWhenUsed="1"/>
-    <w:lsdException w:name="toc 6" w:semiHidden="1" w:uiPriority="39" w:unhideWhenUsed="1"/>
-    <w:lsdException w:name="toc 7" w:semiHidden="1" w:uiPriority="39" w:unhideWhenUsed="1"/>
-    <w:lsdException w:name="toc 8" w:semiHidden="1" w:uiPriority="39" w:unhideWhenUsed="1"/>
-    <w:lsdException w:name="toc 9" w:semiHidden="1" w:uiPriority="39" w:unhideWhenUsed="1"/>
-    <w:lsdException w:name="Normal Indent" w:semiHidden="1" w:unhideWhenUsed="1"/>
-    <w:lsdException w:name="footnote text" w:semiHidden="1" w:unhideWhenUsed="1"/>
-    <w:lsdException w:name="annotation text" w:semiHidden="1" w:unhideWhenUsed="1"/>
-    <w:lsdException w:name="header" w:semiHidden="1" w:unhideWhenUsed="1"/>
-    <w:lsdException w:name="footer" w:semiHidden="1" w:unhideWhenUsed="1"/>
-    <w:lsdException w:name="index heading" w:semiHidden="1" w:unhideWhenUsed="1"/>
-    <w:lsdException w:name="caption" w:semiHidden="1" w:uiPriority="35" w:unhideWhenUsed="1" w:qFormat="1"/>
-    <w:lsdException w:name="table of figures" w:semiHidden="1" w:unhideWhenUsed="1"/>
-    <w:lsdException w:name="envelope address" w:semiHidden="1" w:unhideWhenUsed="1"/>
-    <w:lsdException w:name="envelope return" w:semiHidden="1" w:unhideWhenUsed="1"/>
-    <w:lsdException w:name="footnote reference" w:semiHidden="1" w:unhideWhenUsed="1"/>
-    <w:lsdException w:name="annotation reference" w:semiHidden="1" w:unhideWhenUsed="1"/>
-    <w:lsdException w:name="line number" w:semiHidden="1" w:unhideWhenUsed="1"/>
-    <w:lsdException w:name="page number" w:semiHidden="1" w:unhideWhenUsed="1"/>
-    <w:lsdException w:name="endnote reference" w:semiHidden="1" w:unhideWhenUsed="1"/>
-    <w:lsdException w:name="endnote text" w:semiHidden="1" w:unhideWhenUsed="1"/>
-    <w:lsdException w:name="table of authorities" w:semiHidden="1" w:unhideWhenUsed="1"/>
-    <w:lsdException w:name="macro" w:semiHidden="1" w:unhideWhenUsed="1"/>
-    <w:lsdException w:name="toa heading" w:semiHidden="1" w:unhideWhenUsed="1"/>
-    <w:lsdException w:name="List" w:semiHidden="1" w:unhideWhenUsed="1"/>
-    <w:lsdException w:name="List Bullet" w:semiHidden="1" w:unhideWhenUsed="1"/>
-    <w:lsdException w:name="List Number" w:semiHidden="1" w:unhideWhenUsed="1"/>
-    <w:lsdException w:name="List 2" w:semiHidden="1" w:unhideWhenUsed="1"/>
-    <w:lsdException w:name="List 3" w:semiHidden="1" w:unhideWhenUsed="1"/>
-    <w:lsdException w:name="List 4" w:semiHidden="1" w:unhideWhenUsed="1"/>
-    <w:lsdException w:name="List 5" w:semiHidden="1" w:unhideWhenUsed="1"/>
-    <w:lsdException w:name="List Bullet 2" w:semiHidden="1" w:unhideWhenUsed="1"/>
-    <w:lsdException w:name="List Bullet 3" w:semiHidden="1" w:unhideWhenUsed="1"/>
-    <w:lsdException w:name="List Bullet 4" w:semiHidden="1" w:unhideWhenUsed="1"/>
-    <w:lsdException w:name="List Bullet 5" w:semiHidden="1" w:unhideWhenUsed="1"/>
-    <w:lsdException w:name="List Number 2" w:semiHidden="1" w:unhideWhenUsed="1"/>
-    <w:lsdException w:name="List Number 3" w:semiHidden="1" w:unhideWhenUsed="1"/>
-    <w:lsdException w:name="List Number 4" w:semiHidden="1" w:unhideWhenUsed="1"/>
-    <w:lsdException w:name="List Number 5" w:semiHidden="1" w:unhideWhenUsed="1"/>
-    <w:lsdException w:name="Title" w:uiPriority="10" w:qFormat="1"/>
-    <w:lsdException w:name="Closing" w:semiHidden="1" w:unhideWhenUsed="1"/>
-    <w:lsdException w:name="Signature" w:semiHidden="1" w:unhideWhenUsed="1"/>
-    <w:lsdException w:name="Default Paragraph Font" w:semiHidden="1" w:uiPriority="1" w:unhideWhenUsed="1"/>
-    <w:lsdException w:name="Body Text" w:semiHidden="1" w:unhideWhenUsed="1"/>
-    <w:lsdException w:name="Body Text Indent" w:semiHidden="1" w:unhideWhenUsed="1"/>
-    <w:lsdException w:name="List Continue" w:semiHidden="1" w:unhideWhenUsed="1"/>
-    <w:lsdException w:name="List Continue 2" w:semiHidden="1" w:unhideWhenUsed="1"/>
-    <w:lsdException w:name="List Continue 3" w:semiHidden="1" w:unhideWhenUsed="1"/>
-    <w:lsdException w:name="List Continue 4" w:semiHidden="1" w:unhideWhenUsed="1"/>
-    <w:lsdException w:name="List Continue 5" w:semiHidden="1" w:unhideWhenUsed="1"/>
-    <w:lsdException w:name="Message Header" w:semiHidden="1" w:unhideWhenUsed="1"/>
-    <w:lsdException w:name="Subtitle" w:uiPriority="11" w:qFormat="1"/>
-    <w:lsdException w:name="Salutation" w:semiHidden="1" w:unhideWhenUsed="1"/>
-    <w:lsdException w:name="Date" w:semiHidden="1" w:unhideWhenUsed="1"/>
-    <w:lsdException w:name="Body Text First Indent" w:semiHidden="1" w:unhideWhenUsed="1"/>
-    <w:lsdException w:name="Body Text First Indent 2" w:semiHidden="1" w:unhideWhenUsed="1"/>
-    <w:lsdException w:name="Note Heading" w:semiHidden="1" w:unhideWhenUsed="1"/>
-    <w:lsdException w:name="Body Text 2" w:semiHidden="1" w:unhideWhenUsed="1"/>
-    <w:lsdException w:name="Body Text 3" w:semiHidden="1" w:unhideWhenUsed="1"/>
-    <w:lsdException w:name="Body Text Indent 2" w:semiHidden="1" w:unhideWhenUsed="1"/>
-    <w:lsdException w:name="Body Text Indent 3" w:semiHidden="1" w:unhideWhenUsed="1"/>
-    <w:lsdException w:name="Block Text" w:semiHidden="1" w:unhideWhenUsed="1"/>
-    <w:lsdException w:name="Hyperlink" w:semiHidden="1" w:unhideWhenUsed="1"/>
-    <w:lsdException w:name="FollowedHyperlink" w:semiHidden="1" w:unhideWhenUsed="1"/>
-    <w:lsdException w:name="Strong" w:uiPriority="22" w:qFormat="1"/>
-    <w:lsdException w:name="Emphasis" w:uiPriority="20" w:qFormat="1"/>
-    <w:lsdException w:name="Document Map" w:semiHidden="1" w:unhideWhenUsed="1"/>
-    <w:lsdException w:name="Plain Text" w:semiHidden="1" w:unhideWhenUsed="1"/>
-    <w:lsdException w:name="E-mail Signature" w:semiHidden="1" w:unhideWhenUsed="1"/>
-    <w:lsdException w:name="HTML Top of Form" w:semiHidden="1" w:unhideWhenUsed="1"/>
-    <w:lsdException w:name="HTML Bottom of Form" w:semiHidden="1" w:unhideWhenUsed="1"/>
-    <w:lsdException w:name="Normal (Web)" w:semiHidden="1" w:unhideWhenUsed="1"/>
-    <w:lsdException w:name="HTML Acronym" w:semiHidden="1" w:unhideWhenUsed="1"/>
-    <w:lsdException w:name="HTML Address" w:semiHidden="1" w:unhideWhenUsed="1"/>
-    <w:lsdException w:name="HTML Cite" w:semiHidden="1" w:unhideWhenUsed="1"/>
-    <w:lsdException w:name="HTML Code" w:semiHidden="1" w:unhideWhenUsed="1"/>
-    <w:lsdException w:name="HTML Definition" w:semiHidden="1" w:unhideWhenUsed="1"/>
-    <w:lsdException w:name="HTML Keyboard" w:semiHidden="1" w:unhideWhenUsed="1"/>
-    <w:lsdException w:name="HTML Preformatted" w:semiHidden="1" w:unhideWhenUsed="1"/>
-    <w:lsdException w:name="HTML Sample" w:semiHidden="1" w:unhideWhenUsed="1"/>
-    <w:lsdException w:name="HTML Typewriter" w:semiHidden="1" w:unhideWhenUsed="1"/>
-    <w:lsdException w:name="HTML Variable" w:semiHidden="1" w:unhideWhenUsed="1"/>
-    <w:lsdException w:name="annotation subject" w:semiHidden="1" w:unhideWhenUsed="1"/>
-    <w:lsdException w:name="No List" w:semiHidden="1" w:unhideWhenUsed="1"/>
-    <w:lsdException w:name="Outline List 1" w:semiHidden="1" w:unhideWhenUsed="1"/>
-    <w:lsdException w:name="Outline List 2" w:semiHidden="1" w:unhideWhenUsed="1"/>
-    <w:lsdException w:name="Outline List 3" w:semiHidden="1" w:unhideWhenUsed="1"/>
-    <w:lsdException w:name="Table Simple 1" w:semiHidden="1" w:unhideWhenUsed="1"/>
-    <w:lsdException w:name="Table Simple 2" w:semiHidden="1" w:unhideWhenUsed="1"/>
-    <w:lsdException w:name="Table Simple 3" w:semiHidden="1" w:unhideWhenUsed="1"/>
-    <w:lsdException w:name="Table Classic 1" w:semiHidden="1" w:unhideWhenUsed="1"/>
-    <w:lsdException w:name="Table Classic 2" w:semiHidden="1" w:unhideWhenUsed="1"/>
-    <w:lsdException w:name="Table Classic 3" w:semiHidden="1" w:unhideWhenUsed="1"/>
-    <w:lsdException w:name="Table Classic 4" w:semiHidden="1" w:unhideWhenUsed="1"/>
-    <w:lsdException w:name="Table Colorful 1" w:semiHidden="1" w:unhideWhenUsed="1"/>
-    <w:lsdException w:name="Table Colorful 2" w:semiHidden="1" w:unhideWhenUsed="1"/>
-    <w:lsdException w:name="Table Colorful 3" w:semiHidden="1" w:unhideWhenUsed="1"/>
-    <w:lsdException w:name="Table Columns 1" w:semiHidden="1" w:unhideWhenUsed="1"/>
-    <w:lsdException w:name="Table Columns 2" w:semiHidden="1" w:unhideWhenUsed="1"/>
-    <w:lsdException w:name="Table Columns 3" w:semiHidden="1" w:unhideWhenUsed="1"/>
-    <w:lsdException w:name="Table Columns 4" w:semiHidden="1" w:unhideWhenUsed="1"/>
-    <w:lsdException w:name="Table Columns 5" w:semiHidden="1" w:unhideWhenUsed="1"/>
-    <w:lsdException w:name="Table Grid 1" w:semiHidden="1" w:unhideWhenUsed="1"/>
-    <w:lsdException w:name="Table Grid 2" w:semiHidden="1" w:unhideWhenUsed="1"/>
-    <w:lsdException w:name="Table Grid 3" w:semiHidden="1" w:unhideWhenUsed="1"/>
-    <w:lsdException w:name="Table Grid 4" w:semiHidden="1" w:unhideWhenUsed="1"/>
-    <w:lsdException w:name="Table Grid 5" w:semiHidden="1" w:unhideWhenUsed="1"/>
-    <w:lsdException w:name="Table Grid 6" w:semiHidden="1" w:unhideWhenUsed="1"/>
-    <w:lsdException w:name="Table Grid 7" w:semiHidden="1" w:unhideWhenUsed="1"/>
-    <w:lsdException w:name="Table Grid 8" w:semiHidden="1" w:unhideWhenUsed="1"/>
-    <w:lsdException w:name="Table List 1" w:semiHidden="1" w:unhideWhenUsed="1"/>
-    <w:lsdException w:name="Table List 2" w:semiHidden="1" w:unhideWhenUsed="1"/>
-    <w:lsdException w:name="Table List 3" w:semiHidden="1" w:unhideWhenUsed="1"/>
-    <w:lsdException w:name="Table List 4" w:semiHidden="1" w:unhideWhenUsed="1"/>
-    <w:lsdException w:name="Table List 5" w:semiHidden="1" w:unhideWhenUsed="1"/>
-    <w:lsdException w:name="Table List 6" w:semiHidden="1" w:unhideWhenUsed="1"/>
-    <w:lsdException w:name="Table List 7" w:semiHidden="1" w:unhideWhenUsed="1"/>
-    <w:lsdException w:name="Table List 8" w:semiHidden="1" w:unhideWhenUsed="1"/>
-    <w:lsdException w:name="Table 3D effects 1" w:semiHidden="1" w:unhideWhenUsed="1"/>
-    <w:lsdException w:name="Table 3D effects 2" w:semiHidden="1" w:unhideWhenUsed="1"/>
-    <w:lsdException w:name="Table 3D effects 3" w:semiHidden="1" w:unhideWhenUsed="1"/>
-    <w:lsdException w:name="Table Contemporary" w:semiHidden="1" w:unhideWhenUsed="1"/>
-    <w:lsdException w:name="Table Elegant" w:semiHidden="1" w:unhideWhenUsed="1"/>
-    <w:lsdException w:name="Table Professional" w:semiHidden="1" w:unhideWhenUsed="1"/>
-    <w:lsdException w:name="Table Subtle 1" w:semiHidden="1" w:unhideWhenUsed="1"/>
-    <w:lsdException w:name="Table Subtle 2" w:semiHidden="1" w:unhideWhenUsed="1"/>
-    <w:lsdException w:name="Table Web 1" w:semiHidden="1" w:unhideWhenUsed="1"/>
-    <w:lsdException w:name="Table Web 2" w:semiHidden="1" w:unhideWhenUsed="1"/>
-    <w:lsdException w:name="Balloon Text" w:semiHidden="1" w:unhideWhenUsed="1"/>
-    <w:lsdException w:name="Table Grid" w:uiPriority="39"/>
-    <w:lsdException w:name="Placeholder Text" w:semiHidden="1"/>
-    <w:lsdException w:name="No Spacing" w:uiPriority="1" w:qFormat="1"/>
-    <w:lsdException w:name="Light Shading" w:uiPriority="60"/>
-    <w:lsdException w:name="Light List" w:uiPriority="61"/>
-    <w:lsdException w:name="Light Grid" w:uiPriority="62"/>
-    <w:lsdException w:name="Medium Shading 1" w:uiPriority="63"/>
-    <w:lsdException w:name="Medium Shading 2" w:uiPriority="64"/>
-    <w:lsdException w:name="Medium List 1" w:uiPriority="65"/>
-    <w:lsdException w:name="Medium List 2" w:uiPriority="66"/>
-    <w:lsdException w:name="Medium Grid 1" w:uiPriority="67"/>
-    <w:lsdException w:name="Medium Grid 2" w:uiPriority="68"/>
-    <w:lsdException w:name="Medium Grid 3" w:uiPriority="69"/>
-    <w:lsdException w:name="Dark List" w:uiPriority="70"/>
-    <w:lsdException w:name="Colorful Shading" w:uiPriority="71"/>
-    <w:lsdException w:name="Colorful List" w:uiPriority="72"/>
-    <w:lsdException w:name="Colorful Grid" w:uiPriority="73"/>
-    <w:lsdException w:name="Light Shading Accent 1" w:uiPriority="60"/>
-    <w:lsdException w:name="Light List Accent 1" w:uiPriority="61"/>
-    <w:lsdException w:name="Light Grid Accent 1" w:uiPriority="62"/>
-    <w:lsdException w:name="Medium Shading 1 Accent 1" w:uiPriority="63"/>
-    <w:lsdException w:name="Medium Shading 2 Accent 1" w:uiPriority="64"/>
-    <w:lsdException w:name="Medium List 1 Accent 1" w:uiPriority="65"/>
-    <w:lsdException w:name="Revision" w:semiHidden="1"/>
-    <w:lsdException w:name="List Paragraph" w:uiPriority="34" w:qFormat="1"/>
-    <w:lsdException w:name="Quote" w:uiPriority="29" w:qFormat="1"/>
-    <w:lsdException w:name="Intense Quote" w:uiPriority="30" w:qFormat="1"/>
-    <w:lsdException w:name="Medium List 2 Accent 1" w:uiPriority="66"/>
-    <w:lsdException w:name="Medium Grid 1 Accent 1" w:uiPriority="67"/>
-    <w:lsdException w:name="Medium Grid 2 Accent 1" w:uiPriority="68"/>
-    <w:lsdException w:name="Medium Grid 3 Accent 1" w:uiPriority="69"/>
-    <w:lsdException w:name="Dark List Accent 1" w:uiPriority="70"/>
-    <w:lsdException w:name="Colorful Shading Accent 1" w:uiPriority="71"/>
-    <w:lsdException w:name="Colorful List Accent 1" w:uiPriority="72"/>
-    <w:lsdException w:name="Colorful Grid Accent 1" w:uiPriority="73"/>
-    <w:lsdException w:name="Light Shading Accent 2" w:uiPriority="60"/>
-    <w:lsdException w:name="Light List Accent 2" w:uiPriority="61"/>
-    <w:lsdException w:name="Light Grid Accent 2" w:uiPriority="62"/>
-    <w:lsdException w:name="Medium Shading 1 Accent 2" w:uiPriority="63"/>
-    <w:lsdException w:name="Medium Shading 2 Accent 2" w:uiPriority="64"/>
-    <w:lsdException w:name="Medium List 1 Accent 2" w:uiPriority="65"/>
-    <w:lsdException w:name="Medium List 2 Accent 2" w:uiPriority="66"/>
-    <w:lsdException w:name="Medium Grid 1 Accent 2" w:uiPriority="67"/>
-    <w:lsdException w:name="Medium Grid 2 Accent 2" w:uiPriority="68"/>
-    <w:lsdException w:name="Medium Grid 3 Accent 2" w:uiPriority="69"/>
-    <w:lsdException w:name="Dark List Accent 2" w:uiPriority="70"/>
-    <w:lsdException w:name="Colorful Shading Accent 2" w:uiPriority="71"/>
-    <w:lsdException w:name="Colorful List Accent 2" w:uiPriority="72"/>
-    <w:lsdException w:name="Colorful Grid Accent 2" w:uiPriority="73"/>
-    <w:lsdException w:name="Light Shading Accent 3" w:uiPriority="60"/>
-    <w:lsdException w:name="Light List Accent 3" w:uiPriority="61"/>
-    <w:lsdException w:name="Light Grid Accent 3" w:uiPriority="62"/>
-    <w:lsdException w:name="Medium Shading 1 Accent 3" w:uiPriority="63"/>
-    <w:lsdException w:name="Medium Shading 2 Accent 3" w:uiPriority="64"/>
-    <w:lsdException w:name="Medium List 1 Accent 3" w:uiPriority="65"/>
-    <w:lsdException w:name="Medium List 2 Accent 3" w:uiPriority="66"/>
-    <w:lsdException w:name="Medium Grid 1 Accent 3" w:uiPriority="67"/>
-    <w:lsdException w:name="Medium Grid 2 Accent 3" w:uiPriority="68"/>
-    <w:lsdException w:name="Medium Grid 3 Accent 3" w:uiPriority="69"/>
-    <w:lsdException w:name="Dark List Accent 3" w:uiPriority="70"/>
-    <w:lsdException w:name="Colorful Shading Accent 3" w:uiPriority="71"/>
-    <w:lsdException w:name="Colorful List Accent 3" w:uiPriority="72"/>
-    <w:lsdException w:name="Colorful Grid Accent 3" w:uiPriority="73"/>
-    <w:lsdException w:name="Light Shading Accent 4" w:uiPriority="60"/>
-    <w:lsdException w:name="Light List Accent 4" w:uiPriority="61"/>
-    <w:lsdException w:name="Light Grid Accent 4" w:uiPriority="62"/>
-    <w:lsdException w:name="Medium Shading 1 Accent 4" w:uiPriority="63"/>
-    <w:lsdException w:name="Medium Shading 2 Accent 4" w:uiPriority="64"/>
-    <w:lsdException w:name="Medium List 1 Accent 4" w:uiPriority="65"/>
-    <w:lsdException w:name="Medium List 2 Accent 4" w:uiPriority="66"/>
-    <w:lsdException w:name="Medium Grid 1 Accent 4" w:uiPriority="67"/>
-    <w:lsdException w:name="Medium Grid 2 Accent 4" w:uiPriority="68"/>
-    <w:lsdException w:name="Medium Grid 3 Accent 4" w:uiPriority="69"/>
-    <w:lsdException w:name="Dark List Accent 4" w:uiPriority="70"/>
-    <w:lsdException w:name="Colorful Shading Accent 4" w:uiPriority="71"/>
-    <w:lsdException w:name="Colorful List Accent 4" w:uiPriority="72"/>
-    <w:lsdException w:name="Colorful Grid Accent 4" w:uiPriority="73"/>
-    <w:lsdException w:name="Light Shading Accent 5" w:uiPriority="60"/>
-    <w:lsdException w:name="Light List Accent 5" w:uiPriority="61"/>
-    <w:lsdException w:name="Light Grid Accent 5" w:uiPriority="62"/>
-    <w:lsdException w:name="Medium Shading 1 Accent 5" w:uiPriority="63"/>
-    <w:lsdException w:name="Medium Shading 2 Accent 5" w:uiPriority="64"/>
-    <w:lsdException w:name="Medium List 1 Accent 5" w:uiPriority="65"/>
-    <w:lsdException w:name="Medium List 2 Accent 5" w:uiPriority="66"/>
-    <w:lsdException w:name="Medium Grid 1 Accent 5" w:uiPriority="67"/>
-    <w:lsdException w:name="Medium Grid 2 Accent 5" w:uiPriority="68"/>
-    <w:lsdException w:name="Medium Grid 3 Accent 5" w:uiPriority="69"/>
-    <w:lsdException w:name="Dark List Accent 5" w:uiPriority="70"/>
-    <w:lsdException w:name="Colorful Shading Accent 5" w:uiPriority="71"/>
-    <w:lsdException w:name="Colorful List Accent 5" w:uiPriority="72"/>
-    <w:lsdException w:name="Colorful Grid Accent 5" w:uiPriority="73"/>
-    <w:lsdException w:name="Light Shading Accent 6" w:uiPriority="60"/>
-    <w:lsdException w:name="Light List Accent 6" w:uiPriority="61"/>
-    <w:lsdException w:name="Light Grid Accent 6" w:uiPriority="62"/>
-    <w:lsdException w:name="Medium Shading 1 Accent 6" w:uiPriority="63"/>
-    <w:lsdException w:name="Medium Shading 2 Accent 6" w:uiPriority="64"/>
-    <w:lsdException w:name="Medium List 1 Accent 6" w:uiPriority="65"/>
-    <w:lsdException w:name="Medium List 2 Accent 6" w:uiPriority="66"/>
-    <w:lsdException w:name="Medium Grid 1 Accent 6" w:uiPriority="67"/>
-    <w:lsdException w:name="Medium Grid 2 Accent 6" w:uiPriority="68"/>
-    <w:lsdException w:name="Medium Grid 3 Accent 6" w:uiPriority="69"/>
-    <w:lsdException w:name="Dark List Accent 6" w:uiPriority="70"/>
-    <w:lsdException w:name="Colorful Shading Accent 6" w:uiPriority="71"/>
-    <w:lsdException w:name="Colorful List Accent 6" w:uiPriority="72"/>
-    <w:lsdException w:name="Colorful Grid Accent 6" w:uiPriority="73"/>
-    <w:lsdException w:name="Subtle Emphasis" w:uiPriority="19" w:qFormat="1"/>
-    <w:lsdException w:name="Intense Emphasis" w:uiPriority="21" w:qFormat="1"/>
-    <w:lsdException w:name="Subtle Reference" w:uiPriority="31" w:qFormat="1"/>
-    <w:lsdException w:name="Intense Reference" w:uiPriority="32" w:qFormat="1"/>
-    <w:lsdException w:name="Book Title" w:uiPriority="33" w:qFormat="1"/>
-    <w:lsdException w:name="Bibliography" w:semiHidden="1" w:uiPriority="37" w:unhideWhenUsed="1"/>
-    <w:lsdException w:name="TOC Heading" w:semiHidden="1" w:uiPriority="39" w:unhideWhenUsed="1" w:qFormat="1"/>
-    <w:lsdException w:name="Plain Table 1" w:uiPriority="41"/>
-    <w:lsdException w:name="Plain Table 2" w:uiPriority="42"/>
-    <w:lsdException w:name="Plain Table 3" w:uiPriority="43"/>
-    <w:lsdException w:name="Plain Table 4" w:uiPriority="44"/>
-    <w:lsdException w:name="Plain Table 5" w:uiPriority="45"/>
-    <w:lsdException w:name="Grid Table Light" w:uiPriority="40"/>
-    <w:lsdException w:name="Grid Table 1 Light" w:uiPriority="46"/>
-    <w:lsdException w:name="Grid Table 2" w:uiPriority="47"/>
-    <w:lsdException w:name="Grid Table 3" w:uiPriority="48"/>
-    <w:lsdException w:name="Grid Table 4" w:uiPriority="49"/>
-    <w:lsdException w:name="Grid Table 5 Dark" w:uiPriority="50"/>
-    <w:lsdException w:name="Grid Table 6 Colorful" w:uiPriority="51"/>
-    <w:lsdException w:name="Grid Table 7 Colorful" w:uiPriority="52"/>
-    <w:lsdException w:name="Grid Table 1 Light Accent 1" w:uiPriority="46"/>
-    <w:lsdException w:name="Grid Table 2 Accent 1" w:uiPriority="47"/>
-    <w:lsdException w:name="Grid Table 3 Accent 1" w:uiPriority="48"/>
-    <w:lsdException w:name="Grid Table 4 Accent 1" w:uiPriority="49"/>
-    <w:lsdException w:name="Grid Table 5 Dark Accent 1" w:uiPriority="50"/>
-    <w:lsdException w:name="Grid Table 6 Colorful Accent 1" w:uiPriority="51"/>
-    <w:lsdException w:name="Grid Table 7 Colorful Accent 1" w:uiPriority="52"/>
-    <w:lsdException w:name="Grid Table 1 Light Accent 2" w:uiPriority="46"/>
-    <w:lsdException w:name="Grid Table 2 Accent 2" w:uiPriority="47"/>
-    <w:lsdException w:name="Grid Table 3 Accent 2" w:uiPriority="48"/>
-    <w:lsdException w:name="Grid Table 4 Accent 2" w:uiPriority="49"/>
-    <w:lsdException w:name="Grid Table 5 Dark Accent 2" w:uiPriority="50"/>
-    <w:lsdException w:name="Grid Table 6 Colorful Accent 2" w:uiPriority="51"/>
-    <w:lsdException w:name="Grid Table 7 Colorful Accent 2" w:uiPriority="52"/>
-    <w:lsdException w:name="Grid Table 1 Light Accent 3" w:uiPriority="46"/>
-    <w:lsdException w:name="Grid Table 2 Accent 3" w:uiPriority="47"/>
-    <w:lsdException w:name="Grid Table 3 Accent 3" w:uiPriority="48"/>
-    <w:lsdException w:name="Grid Table 4 Accent 3" w:uiPriority="49"/>
-    <w:lsdException w:name="Grid Table 5 Dark Accent 3" w:uiPriority="50"/>
-    <w:lsdException w:name="Grid Table 6 Colorful Accent 3" w:uiPriority="51"/>
-    <w:lsdException w:name="Grid Table 7 Colorful Accent 3" w:uiPriority="52"/>
-    <w:lsdException w:name="Grid Table 1 Light Accent 4" w:uiPriority="46"/>
-    <w:lsdException w:name="Grid Table 2 Accent 4" w:uiPriority="47"/>
-    <w:lsdException w:name="Grid Table 3 Accent 4" w:uiPriority="48"/>
-    <w:lsdException w:name="Grid Table 4 Accent 4" w:uiPriority="49"/>
-    <w:lsdException w:name="Grid Table 5 Dark Accent 4" w:uiPriority="50"/>
-    <w:lsdException w:name="Grid Table 6 Colorful Accent 4" w:uiPriority="51"/>
-    <w:lsdException w:name="Grid Table 7 Colorful Accent 4" w:uiPriority="52"/>
-    <w:lsdException w:name="Grid Table 1 Light Accent 5" w:uiPriority="46"/>
-    <w:lsdException w:name="Grid Table 2 Accent 5" w:uiPriority="47"/>
-    <w:lsdException w:name="Grid Table 3 Accent 5" w:uiPriority="48"/>
-    <w:lsdException w:name="Grid Table 4 Accent 5" w:uiPriority="49"/>
-    <w:lsdException w:name="Grid Table 5 Dark Accent 5" w:uiPriority="50"/>
-    <w:lsdException w:name="Grid Table 6 Colorful Accent 5" w:uiPriority="51"/>
-    <w:lsdException w:name="Grid Table 7 Colorful Accent 5" w:uiPriority="52"/>
-    <w:lsdException w:name="Grid Table 1 Light Accent 6" w:uiPriority="46"/>
-    <w:lsdException w:name="Grid Table 2 Accent 6" w:uiPriority="47"/>
-    <w:lsdException w:name="Grid Table 3 Accent 6" w:uiPriority="48"/>
-    <w:lsdException w:name="Grid Table 4 Accent 6" w:uiPriority="49"/>
-    <w:lsdException w:name="Grid Table 5 Dark Accent 6" w:uiPriority="50"/>
-    <w:lsdException w:name="Grid Table 6 Colorful Accent 6" w:uiPriority="51"/>
-    <w:lsdException w:name="Grid Table 7 Colorful Accent 6" w:uiPriority="52"/>
-    <w:lsdException w:name="List Table 1 Light" w:uiPriority="46"/>
-    <w:lsdException w:name="List Table 2" w:uiPriority="47"/>
-    <w:lsdException w:name="List Table 3" w:uiPriority="48"/>
-    <w:lsdException w:name="List Table 4" w:uiPriority="49"/>
-    <w:lsdException w:name="List Table 5 Dark" w:uiPriority="50"/>
-    <w:lsdException w:name="List Table 6 Colorful" w:uiPriority="51"/>
-    <w:lsdException w:name="List Table 7 Colorful" w:uiPriority="52"/>
-    <w:lsdException w:name="List Table 1 Light Accent 1" w:uiPriority="46"/>
-    <w:lsdException w:name="List Table 2 Accent 1" w:uiPriority="47"/>
-    <w:lsdException w:name="List Table 3 Accent 1" w:uiPriority="48"/>
-    <w:lsdException w:name="List Table 4 Accent 1" w:uiPriority="49"/>
-    <w:lsdException w:name="List Table 5 Dark Accent 1" w:uiPriority="50"/>
-    <w:lsdException w:name="List Table 6 Colorful Accent 1" w:uiPriority="51"/>
-    <w:lsdException w:name="List Table 7 Colorful Accent 1" w:uiPriority="52"/>
-    <w:lsdException w:name="List Table 1 Light Accent 2" w:uiPriority="46"/>
-    <w:lsdException w:name="List Table 2 Accent 2" w:uiPriority="47"/>
-    <w:lsdException w:name="List Table 3 Accent 2" w:uiPriority="48"/>
-    <w:lsdException w:name="List Table 4 Accent 2" w:uiPriority="49"/>
-    <w:lsdException w:name="List Table 5 Dark Accent 2" w:uiPriority="50"/>
-    <w:lsdException w:name="List Table 6 Colorful Accent 2" w:uiPriority="51"/>
-    <w:lsdException w:name="List Table 7 Colorful Accent 2" w:uiPriority="52"/>
-    <w:lsdException w:name="List Table 1 Light Accent 3" w:uiPriority="46"/>
-    <w:lsdException w:name="List Table 2 Accent 3" w:uiPriority="47"/>
-    <w:lsdException w:name="List Table 3 Accent 3" w:uiPriority="48"/>
-    <w:lsdException w:name="List Table 4 Accent 3" w:uiPriority="49"/>
-    <w:lsdException w:name="List Table 5 Dark Accent 3" w:uiPriority="50"/>
-    <w:lsdException w:name="List Table 6 Colorful Accent 3" w:uiPriority="51"/>
-    <w:lsdException w:name="List Table 7 Colorful Accent 3" w:uiPriority="52"/>
-    <w:lsdException w:name="List Table 1 Light Accent 4" w:uiPriority="46"/>
-    <w:lsdException w:name="List Table 2 Accent 4" w:uiPriority="47"/>
-    <w:lsdException w:name="List Table 3 Accent 4" w:uiPriority="48"/>
-    <w:lsdException w:name="List Table 4 Accent 4" w:uiPriority="49"/>
-    <w:lsdException w:name="List Table 5 Dark Accent 4" w:uiPriority="50"/>
-    <w:lsdException w:name="List Table 6 Colorful Accent 4" w:uiPriority="51"/>
-    <w:lsdException w:name="List Table 7 Colorful Accent 4" w:uiPriority="52"/>
-    <w:lsdException w:name="List Table 1 Light Accent 5" w:uiPriority="46"/>
-    <w:lsdException w:name="List Table 2 Accent 5" w:uiPriority="47"/>
-    <w:lsdException w:name="List Table 3 Accent 5" w:uiPriority="48"/>
-    <w:lsdException w:name="List Table 4 Accent 5" w:uiPriority="49"/>
-    <w:lsdException w:name="List Table 5 Dark Accent 5" w:uiPriority="50"/>
-    <w:lsdException w:name="List Table 6 Colorful Accent 5" w:uiPriority="51"/>
-    <w:lsdException w:name="List Table 7 Colorful Accent 5" w:uiPriority="52"/>
-    <w:lsdException w:name="List Table 1 Light Accent 6" w:uiPriority="46"/>
-    <w:lsdException w:name="List Table 2 Accent 6" w:uiPriority="47"/>
-    <w:lsdException w:name="List Table 3 Accent 6" w:uiPriority="48"/>
-    <w:lsdException w:name="List Table 4 Accent 6" w:uiPriority="49"/>
-    <w:lsdException w:name="List Table 5 Dark Accent 6" w:uiPriority="50"/>
-    <w:lsdException w:name="List Table 6 Colorful Accent 6" w:uiPriority="51"/>
-    <w:lsdException w:name="List Table 7 Colorful Accent 6" w:uiPriority="52"/>
-    <w:lsdException w:name="Mention" w:semiHidden="1" w:unhideWhenUsed="1"/>
-    <w:lsdException w:name="Smart Hyperlink" w:semiHidden="1" w:unhideWhenUsed="1"/>
-    <w:lsdException w:name="Hashtag" w:semiHidden="1" w:unhideWhenUsed="1"/>
-    <w:lsdException w:name="Unresolved Mention" w:semiHidden="1" w:unhideWhenUsed="1"/>
-    <w:lsdException w:name="Smart Link" w:semiHidden="1" w:unhideWhenUsed="1"/>
+  <w:latentStyles w:defLockedState="0" w:defUIPriority="99" w:defSemiHidden="1" w:defUnhideWhenUsed="1" w:defQFormat="0" w:count="267">
+    <w:lsdException w:name="Normal" w:semiHidden="0" w:uiPriority="0" w:unhideWhenUsed="0" w:qFormat="1"/>
+    <w:lsdException w:name="heading 1" w:semiHidden="0" w:uiPriority="9" w:unhideWhenUsed="0" w:qFormat="1"/>
+    <w:lsdException w:name="heading 2" w:uiPriority="9" w:qFormat="1"/>
+    <w:lsdException w:name="heading 3" w:uiPriority="9" w:qFormat="1"/>
+    <w:lsdException w:name="heading 4" w:uiPriority="9" w:qFormat="1"/>
+    <w:lsdException w:name="heading 5" w:uiPriority="9" w:qFormat="1"/>
+    <w:lsdException w:name="heading 6" w:uiPriority="9" w:qFormat="1"/>
+    <w:lsdException w:name="heading 7" w:uiPriority="9" w:qFormat="1"/>
+    <w:lsdException w:name="heading 8" w:uiPriority="9" w:qFormat="1"/>
+    <w:lsdException w:name="heading 9" w:uiPriority="9" w:qFormat="1"/>
+    <w:lsdException w:name="toc 1" w:uiPriority="39"/>
+    <w:lsdException w:name="toc 2" w:uiPriority="39"/>
+    <w:lsdException w:name="toc 3" w:uiPriority="39"/>
+    <w:lsdException w:name="toc 4" w:uiPriority="39"/>
+    <w:lsdException w:name="toc 5" w:uiPriority="39"/>
+    <w:lsdException w:name="toc 6" w:uiPriority="39"/>
+    <w:lsdException w:name="toc 7" w:uiPriority="39"/>
+    <w:lsdException w:name="toc 8" w:uiPriority="39"/>
+    <w:lsdException w:name="toc 9" w:uiPriority="39"/>
+    <w:lsdException w:name="caption" w:uiPriority="35" w:qFormat="1"/>
+    <w:lsdException w:name="Title" w:semiHidden="0" w:uiPriority="10" w:unhideWhenUsed="0" w:qFormat="1"/>
+    <w:lsdException w:name="Default Paragraph Font" w:uiPriority="1"/>
+    <w:lsdException w:name="Subtitle" w:semiHidden="0" w:uiPriority="11" w:unhideWhenUsed="0" w:qFormat="1"/>
+    <w:lsdException w:name="Strong" w:semiHidden="0" w:uiPriority="22" w:unhideWhenUsed="0" w:qFormat="1"/>
+    <w:lsdException w:name="Emphasis" w:semiHidden="0" w:uiPriority="20" w:unhideWhenUsed="0" w:qFormat="1"/>
+    <w:lsdException w:name="Normal Table" w:semiHidden="0" w:unhideWhenUsed="0"/>
+    <w:lsdException w:name="Table Web 3" w:semiHidden="0" w:unhideWhenUsed="0"/>
+    <w:lsdException w:name="Table Grid" w:semiHidden="0" w:uiPriority="39" w:unhideWhenUsed="0"/>
+    <w:lsdException w:name="Table Theme" w:semiHidden="0" w:unhideWhenUsed="0"/>
+    <w:lsdException w:name="Placeholder Text" w:unhideWhenUsed="0"/>
+    <w:lsdException w:name="No Spacing" w:semiHidden="0" w:uiPriority="1" w:unhideWhenUsed="0" w:qFormat="1"/>
+    <w:lsdException w:name="Light Shading" w:semiHidden="0" w:uiPriority="60" w:unhideWhenUsed="0"/>
+    <w:lsdException w:name="Light List" w:semiHidden="0" w:uiPriority="61" w:unhideWhenUsed="0"/>
+    <w:lsdException w:name="Light Grid" w:semiHidden="0" w:uiPriority="62" w:unhideWhenUsed="0"/>
+    <w:lsdException w:name="Medium Shading 1" w:semiHidden="0" w:uiPriority="63" w:unhideWhenUsed="0"/>
+    <w:lsdException w:name="Medium Shading 2" w:semiHidden="0" w:uiPriority="64" w:unhideWhenUsed="0"/>
+    <w:lsdException w:name="Medium List 1" w:semiHidden="0" w:uiPriority="65" w:unhideWhenUsed="0"/>
+    <w:lsdException w:name="Medium List 2" w:semiHidden="0" w:uiPriority="66" w:unhideWhenUsed="0"/>
+    <w:lsdException w:name="Medium Grid 1" w:semiHidden="0" w:uiPriority="67" w:unhideWhenUsed="0"/>
+    <w:lsdException w:name="Medium Grid 2" w:semiHidden="0" w:uiPriority="68" w:unhideWhenUsed="0"/>
+    <w:lsdException w:name="Medium Grid 3" w:semiHidden="0" w:uiPriority="69" w:unhideWhenUsed="0"/>
+    <w:lsdException w:name="Dark List" w:semiHidden="0" w:uiPriority="70" w:unhideWhenUsed="0"/>
+    <w:lsdException w:name="Colorful Shading" w:semiHidden="0" w:uiPriority="71" w:unhideWhenUsed="0"/>
+    <w:lsdException w:name="Colorful List" w:semiHidden="0" w:uiPriority="72" w:unhideWhenUsed="0"/>
+    <w:lsdException w:name="Colorful Grid" w:semiHidden="0" w:uiPriority="73" w:unhideWhenUsed="0"/>
+    <w:lsdException w:name="Light Shading Accent 1" w:semiHidden="0" w:uiPriority="60" w:unhideWhenUsed="0"/>
+    <w:lsdException w:name="Light List Accent 1" w:semiHidden="0" w:uiPriority="61" w:unhideWhenUsed="0"/>
+    <w:lsdException w:name="Light Grid Accent 1" w:semiHidden="0" w:uiPriority="62" w:unhideWhenUsed="0"/>
+    <w:lsdException w:name="Medium Shading 1 Accent 1" w:semiHidden="0" w:uiPriority="63" w:unhideWhenUsed="0"/>
+    <w:lsdException w:name="Medium Shading 2 Accent 1" w:semiHidden="0" w:uiPriority="64" w:unhideWhenUsed="0"/>
+    <w:lsdException w:name="Medium List 1 Accent 1" w:semiHidden="0" w:uiPriority="65" w:unhideWhenUsed="0"/>
+    <w:lsdException w:name="Revision" w:unhideWhenUsed="0"/>
+    <w:lsdException w:name="List Paragraph" w:semiHidden="0" w:uiPriority="34" w:unhideWhenUsed="0" w:qFormat="1"/>
+    <w:lsdException w:name="Quote" w:semiHidden="0" w:uiPriority="29" w:unhideWhenUsed="0" w:qFormat="1"/>
+    <w:lsdException w:name="Intense Quote" w:semiHidden="0" w:uiPriority="30" w:unhideWhenUsed="0" w:qFormat="1"/>
+    <w:lsdException w:name="Medium List 2 Accent 1" w:semiHidden="0" w:uiPriority="66" w:unhideWhenUsed="0"/>
+    <w:lsdException w:name="Medium Grid 1 Accent 1" w:semiHidden="0" w:uiPriority="67" w:unhideWhenUsed="0"/>
+    <w:lsdException w:name="Medium Grid 2 Accent 1" w:semiHidden="0" w:uiPriority="68" w:unhideWhenUsed="0"/>
+    <w:lsdException w:name="Medium Grid 3 Accent 1" w:semiHidden="0" w:uiPriority="69" w:unhideWhenUsed="0"/>
+    <w:lsdException w:name="Dark List Accent 1" w:semiHidden="0" w:uiPriority="70" w:unhideWhenUsed="0"/>
+    <w:lsdException w:name="Colorful Shading Accent 1" w:semiHidden="0" w:uiPriority="71" w:unhideWhenUsed="0"/>
+    <w:lsdException w:name="Colorful List Accent 1" w:semiHidden="0" w:uiPriority="72" w:unhideWhenUsed="0"/>
+    <w:lsdException w:name="Colorful Grid Accent 1" w:semiHidden="0" w:uiPriority="73" w:unhideWhenUsed="0"/>
+    <w:lsdException w:name="Light Shading Accent 2" w:semiHidden="0" w:uiPriority="60" w:unhideWhenUsed="0"/>
+    <w:lsdException w:name="Light List Accent 2" w:semiHidden="0" w:uiPriority="61" w:unhideWhenUsed="0"/>
+    <w:lsdException w:name="Light Grid Accent 2" w:semiHidden="0" w:uiPriority="62" w:unhideWhenUsed="0"/>
+    <w:lsdException w:name="Medium Shading 1 Accent 2" w:semiHidden="0" w:uiPriority="63" w:unhideWhenUsed="0"/>
+    <w:lsdException w:name="Medium Shading 2 Accent 2" w:semiHidden="0" w:uiPriority="64" w:unhideWhenUsed="0"/>
+    <w:lsdException w:name="Medium List 1 Accent 2" w:semiHidden="0" w:uiPriority="65" w:unhideWhenUsed="0"/>
+    <w:lsdException w:name="Medium List 2 Accent 2" w:semiHidden="0" w:uiPriority="66" w:unhideWhenUsed="0"/>
+    <w:lsdException w:name="Medium Grid 1 Accent 2" w:semiHidden="0" w:uiPriority="67" w:unhideWhenUsed="0"/>
+    <w:lsdException w:name="Medium Grid 2 Accent 2" w:semiHidden="0" w:uiPriority="68" w:unhideWhenUsed="0"/>
+    <w:lsdException w:name="Medium Grid 3 Accent 2" w:semiHidden="0" w:uiPriority="69" w:unhideWhenUsed="0"/>
+    <w:lsdException w:name="Dark List Accent 2" w:semiHidden="0" w:uiPriority="70" w:unhideWhenUsed="0"/>
+    <w:lsdException w:name="Colorful Shading Accent 2" w:semiHidden="0" w:uiPriority="71" w:unhideWhenUsed="0"/>
+    <w:lsdException w:name="Colorful List Accent 2" w:semiHidden="0" w:uiPriority="72" w:unhideWhenUsed="0"/>
+    <w:lsdException w:name="Colorful Grid Accent 2" w:semiHidden="0" w:uiPriority="73" w:unhideWhenUsed="0"/>
+    <w:lsdException w:name="Light Shading Accent 3" w:semiHidden="0" w:uiPriority="60" w:unhideWhenUsed="0"/>
+    <w:lsdException w:name="Light List Accent 3" w:semiHidden="0" w:uiPriority="61" w:unhideWhenUsed="0"/>
+    <w:lsdException w:name="Light Grid Accent 3" w:semiHidden="0" w:uiPriority="62" w:unhideWhenUsed="0"/>
+    <w:lsdException w:name="Medium Shading 1 Accent 3" w:semiHidden="0" w:uiPriority="63" w:unhideWhenUsed="0"/>
+    <w:lsdException w:name="Medium Shading 2 Accent 3" w:semiHidden="0" w:uiPriority="64" w:unhideWhenUsed="0"/>
+    <w:lsdException w:name="Medium List 1 Accent 3" w:semiHidden="0" w:uiPriority="65" w:unhideWhenUsed="0"/>
+    <w:lsdException w:name="Medium List 2 Accent 3" w:semiHidden="0" w:uiPriority="66" w:unhideWhenUsed="0"/>
+    <w:lsdException w:name="Medium Grid 1 Accent 3" w:semiHidden="0" w:uiPriority="67" w:unhideWhenUsed="0"/>
+    <w:lsdException w:name="Medium Grid 2 Accent 3" w:semiHidden="0" w:uiPriority="68" w:unhideWhenUsed="0"/>
+    <w:lsdException w:name="Medium Grid 3 Accent 3" w:semiHidden="0" w:uiPriority="69" w:unhideWhenUsed="0"/>
+    <w:lsdException w:name="Dark List Accent 3" w:semiHidden="0" w:uiPriority="70" w:unhideWhenUsed="0"/>
+    <w:lsdException w:name="Colorful Shading Accent 3" w:semiHidden="0" w:uiPriority="71" w:unhideWhenUsed="0"/>
+    <w:lsdException w:name="Colorful List Accent 3" w:semiHidden="0" w:uiPriority="72" w:unhideWhenUsed="0"/>
+    <w:lsdException w:name="Colorful Grid Accent 3" w:semiHidden="0" w:uiPriority="73" w:unhideWhenUsed="0"/>
+    <w:lsdException w:name="Light Shading Accent 4" w:semiHidden="0" w:uiPriority="60" w:unhideWhenUsed="0"/>
+    <w:lsdException w:name="Light List Accent 4" w:semiHidden="0" w:uiPriority="61" w:unhideWhenUsed="0"/>
+    <w:lsdException w:name="Light Grid Accent 4" w:semiHidden="0" w:uiPriority="62" w:unhideWhenUsed="0"/>
+    <w:lsdException w:name="Medium Shading 1 Accent 4" w:semiHidden="0" w:uiPriority="63" w:unhideWhenUsed="0"/>
+    <w:lsdException w:name="Medium Shading 2 Accent 4" w:semiHidden="0" w:uiPriority="64" w:unhideWhenUsed="0"/>
+    <w:lsdException w:name="Medium List 1 Accent 4" w:semiHidden="0" w:uiPriority="65" w:unhideWhenUsed="0"/>
+    <w:lsdException w:name="Medium List 2 Accent 4" w:semiHidden="0" w:uiPriority="66" w:unhideWhenUsed="0"/>
+    <w:lsdException w:name="Medium Grid 1 Accent 4" w:semiHidden="0" w:uiPriority="67" w:unhideWhenUsed="0"/>
+    <w:lsdException w:name="Medium Grid 2 Accent 4" w:semiHidden="0" w:uiPriority="68" w:unhideWhenUsed="0"/>
+    <w:lsdException w:name="Medium Grid 3 Accent 4" w:semiHidden="0" w:uiPriority="69" w:unhideWhenUsed="0"/>
+    <w:lsdException w:name="Dark List Accent 4" w:semiHidden="0" w:uiPriority="70" w:unhideWhenUsed="0"/>
+    <w:lsdException w:name="Colorful Shading Accent 4" w:semiHidden="0" w:uiPriority="71" w:unhideWhenUsed="0"/>
+    <w:lsdException w:name="Colorful List Accent 4" w:semiHidden="0" w:uiPriority="72" w:unhideWhenUsed="0"/>
+    <w:lsdException w:name="Colorful Grid Accent 4" w:semiHidden="0" w:uiPriority="73" w:unhideWhenUsed="0"/>
+    <w:lsdException w:name="Light Shading Accent 5" w:semiHidden="0" w:uiPriority="60" w:unhideWhenUsed="0"/>
+    <w:lsdException w:name="Light List Accent 5" w:semiHidden="0" w:uiPriority="61" w:unhideWhenUsed="0"/>
+    <w:lsdException w:name="Light Grid Accent 5" w:semiHidden="0" w:uiPriority="62" w:unhideWhenUsed="0"/>
+    <w:lsdException w:name="Medium Shading 1 Accent 5" w:semiHidden="0" w:uiPriority="63" w:unhideWhenUsed="0"/>
+    <w:lsdException w:name="Medium Shading 2 Accent 5" w:semiHidden="0" w:uiPriority="64" w:unhideWhenUsed="0"/>
+    <w:lsdException w:name="Medium List 1 Accent 5" w:semiHidden="0" w:uiPriority="65" w:unhideWhenUsed="0"/>
+    <w:lsdException w:name="Medium List 2 Accent 5" w:semiHidden="0" w:uiPriority="66" w:unhideWhenUsed="0"/>
+    <w:lsdException w:name="Medium Grid 1 Accent 5" w:semiHidden="0" w:uiPriority="67" w:unhideWhenUsed="0"/>
+    <w:lsdException w:name="Medium Grid 2 Accent 5" w:semiHidden="0" w:uiPriority="68" w:unhideWhenUsed="0"/>
+    <w:lsdException w:name="Medium Grid 3 Accent 5" w:semiHidden="0" w:uiPriority="69" w:unhideWhenUsed="0"/>
+    <w:lsdException w:name="Dark List Accent 5" w:semiHidden="0" w:uiPriority="70" w:unhideWhenUsed="0"/>
+    <w:lsdException w:name="Colorful Shading Accent 5" w:semiHidden="0" w:uiPriority="71" w:unhideWhenUsed="0"/>
+    <w:lsdException w:name="Colorful List Accent 5" w:semiHidden="0" w:uiPriority="72" w:unhideWhenUsed="0"/>
+    <w:lsdException w:name="Colorful Grid Accent 5" w:semiHidden="0" w:uiPriority="73" w:unhideWhenUsed="0"/>
+    <w:lsdException w:name="Light Shading Accent 6" w:semiHidden="0" w:uiPriority="60" w:unhideWhenUsed="0"/>
+    <w:lsdException w:name="Light List Accent 6" w:semiHidden="0" w:uiPriority="61" w:unhideWhenUsed="0"/>
+    <w:lsdException w:name="Light Grid Accent 6" w:semiHidden="0" w:uiPriority="62" w:unhideWhenUsed="0"/>
+    <w:lsdException w:name="Medium Shading 1 Accent 6" w:semiHidden="0" w:uiPriority="63" w:unhideWhenUsed="0"/>
+    <w:lsdException w:name="Medium Shading 2 Accent 6" w:semiHidden="0" w:uiPriority="64" w:unhideWhenUsed="0"/>
+    <w:lsdException w:name="Medium List 1 Accent 6" w:semiHidden="0" w:uiPriority="65" w:unhideWhenUsed="0"/>
+    <w:lsdException w:name="Medium List 2 Accent 6" w:semiHidden="0" w:uiPriority="66" w:unhideWhenUsed="0"/>
+    <w:lsdException w:name="Medium Grid 1 Accent 6" w:semiHidden="0" w:uiPriority="67" w:unhideWhenUsed="0"/>
+    <w:lsdException w:name="Medium Grid 2 Accent 6" w:semiHidden="0" w:uiPriority="68" w:unhideWhenUsed="0"/>
+    <w:lsdException w:name="Medium Grid 3 Accent 6" w:semiHidden="0" w:uiPriority="69" w:unhideWhenUsed="0"/>
+    <w:lsdException w:name="Dark List Accent 6" w:semiHidden="0" w:uiPriority="70" w:unhideWhenUsed="0"/>
+    <w:lsdException w:name="Colorful Shading Accent 6" w:semiHidden="0" w:uiPriority="71" w:unhideWhenUsed="0"/>
+    <w:lsdException w:name="Colorful List Accent 6" w:semiHidden="0" w:uiPriority="72" w:unhideWhenUsed="0"/>
+    <w:lsdException w:name="Colorful Grid Accent 6" w:semiHidden="0" w:uiPriority="73" w:unhideWhenUsed="0"/>
+    <w:lsdException w:name="Subtle Emphasis" w:semiHidden="0" w:uiPriority="19" w:unhideWhenUsed="0" w:qFormat="1"/>
+    <w:lsdException w:name="Intense Emphasis" w:semiHidden="0" w:uiPriority="21" w:unhideWhenUsed="0" w:qFormat="1"/>
+    <w:lsdException w:name="Subtle Reference" w:semiHidden="0" w:uiPriority="31" w:unhideWhenUsed="0" w:qFormat="1"/>
+    <w:lsdException w:name="Intense Reference" w:semiHidden="0" w:uiPriority="32" w:unhideWhenUsed="0" w:qFormat="1"/>
+    <w:lsdException w:name="Book Title" w:semiHidden="0" w:uiPriority="33" w:unhideWhenUsed="0" w:qFormat="1"/>
+    <w:lsdException w:name="Bibliography" w:uiPriority="37"/>
+    <w:lsdException w:name="TOC Heading" w:uiPriority="39" w:qFormat="1"/>
   </w:latentStyles>
   <w:style w:type="paragraph" w:default="1" w:styleId="Normal">
     <w:name w:val="Normal"/>
     <w:qFormat/>
+    <w:rsid w:val="00225DCC"/>
   </w:style>
   <w:style w:type="paragraph" w:styleId="Heading1">
     <w:name w:val="heading 1"/>
@@ -9024,6 +8088,7 @@
     <w:uiPriority w:val="99"/>
     <w:semiHidden/>
     <w:unhideWhenUsed/>
+    <w:qFormat/>
     <w:tblPr>
       <w:tblInd w:w="0" w:type="dxa"/>
       <w:tblCellMar>
@@ -9156,6 +8221,7 @@
       <w:spacing w:after="0" w:line="240" w:lineRule="auto"/>
     </w:pPr>
     <w:tblPr>
+      <w:tblInd w:w="0" w:type="dxa"/>
       <w:tblBorders>
         <w:top w:val="single" w:sz="4" w:space="0" w:color="auto"/>
         <w:left w:val="single" w:sz="4" w:space="0" w:color="auto"/>
@@ -9164,6 +8230,12 @@
         <w:insideH w:val="single" w:sz="4" w:space="0" w:color="auto"/>
         <w:insideV w:val="single" w:sz="4" w:space="0" w:color="auto"/>
       </w:tblBorders>
+      <w:tblCellMar>
+        <w:top w:w="0" w:type="dxa"/>
+        <w:left w:w="108" w:type="dxa"/>
+        <w:bottom w:w="0" w:type="dxa"/>
+        <w:right w:w="108" w:type="dxa"/>
+      </w:tblCellMar>
     </w:tblPr>
   </w:style>
   <w:style w:type="paragraph" w:styleId="TOCHeading">
@@ -9258,7 +8330,7 @@
     <w:uiPriority w:val="99"/>
     <w:rsid w:val="00460AD3"/>
   </w:style>
-  <w:style w:type="character" w:styleId="UnresolvedMention">
+  <w:style w:type="character" w:customStyle="1" w:styleId="UnresolvedMention">
     <w:name w:val="Unresolved Mention"/>
     <w:basedOn w:val="DefaultParagraphFont"/>
     <w:uiPriority w:val="99"/>
@@ -9304,6 +8376,36 @@
     <w:rPr>
       <w:color w:val="954F72" w:themeColor="followedHyperlink"/>
       <w:u w:val="single"/>
+    </w:rPr>
+  </w:style>
+  <w:style w:type="paragraph" w:styleId="BalloonText">
+    <w:name w:val="Balloon Text"/>
+    <w:basedOn w:val="Normal"/>
+    <w:link w:val="BalloonTextChar"/>
+    <w:uiPriority w:val="99"/>
+    <w:semiHidden/>
+    <w:unhideWhenUsed/>
+    <w:rsid w:val="00957695"/>
+    <w:pPr>
+      <w:spacing w:after="0" w:line="240" w:lineRule="auto"/>
+    </w:pPr>
+    <w:rPr>
+      <w:rFonts w:ascii="Tahoma" w:hAnsi="Tahoma" w:cs="Tahoma"/>
+      <w:sz w:val="16"/>
+      <w:szCs w:val="16"/>
+    </w:rPr>
+  </w:style>
+  <w:style w:type="character" w:customStyle="1" w:styleId="BalloonTextChar">
+    <w:name w:val="Balloon Text Char"/>
+    <w:basedOn w:val="DefaultParagraphFont"/>
+    <w:link w:val="BalloonText"/>
+    <w:uiPriority w:val="99"/>
+    <w:semiHidden/>
+    <w:rsid w:val="00957695"/>
+    <w:rPr>
+      <w:rFonts w:ascii="Tahoma" w:hAnsi="Tahoma" w:cs="Tahoma"/>
+      <w:sz w:val="16"/>
+      <w:szCs w:val="16"/>
     </w:rPr>
   </w:style>
 </w:styles>
@@ -9352,7 +8454,7 @@
     </a:clrScheme>
     <a:fontScheme name="Office">
       <a:majorFont>
-        <a:latin typeface="Calibri Light" panose="020F0302020204030204"/>
+        <a:latin typeface="Calibri Light"/>
         <a:ea typeface=""/>
         <a:cs typeface=""/>
         <a:font script="Jpan" typeface="游ゴシック Light"/>
@@ -9404,7 +8506,7 @@
         <a:font script="Tfng" typeface="Ebrima"/>
       </a:majorFont>
       <a:minorFont>
-        <a:latin typeface="Calibri" panose="020F0502020204030204"/>
+        <a:latin typeface="Calibri"/>
         <a:ea typeface=""/>
         <a:cs typeface=""/>
         <a:font script="Jpan" typeface="游明朝"/>
@@ -9598,7 +8700,7 @@
   <a:extraClrSchemeLst/>
   <a:extLst>
     <a:ext uri="{05A4C25C-085E-4340-85A3-A5531E510DB2}">
-      <thm15:themeFamily xmlns:thm15="http://schemas.microsoft.com/office/thememl/2012/main" name="Office Theme" id="{62F939B6-93AF-4DB8-9C6B-D6C7DFDC589F}" vid="{4A3C46E8-61CC-4603-A589-7422A47A8E4A}"/>
+      <thm15:themeFamily xmlns:thm15="http://schemas.microsoft.com/office/thememl/2012/main" xmlns="" name="Office Theme" id="{62F939B6-93AF-4DB8-9C6B-D6C7DFDC589F}" vid="{4A3C46E8-61CC-4603-A589-7422A47A8E4A}"/>
     </a:ext>
   </a:extLst>
 </a:theme>
@@ -9616,6 +8718,15 @@
 </file>
 
 <file path=customXml/item2.xml><?xml version="1.0" encoding="utf-8"?>
+<?mso-contentType ?>
+<FormTemplates xmlns="http://schemas.microsoft.com/sharepoint/v3/contenttype/forms">
+  <Display>DocumentLibraryForm</Display>
+  <Edit>DocumentLibraryForm</Edit>
+  <New>DocumentLibraryForm</New>
+</FormTemplates>
+</file>
+
+<file path=customXml/item3.xml><?xml version="1.0" encoding="utf-8"?>
 <ct:contentTypeSchema xmlns:ct="http://schemas.microsoft.com/office/2006/metadata/contentType" xmlns:ma="http://schemas.microsoft.com/office/2006/metadata/properties/metaAttributes" ct:_="" ma:_="" ma:contentTypeName="Document" ma:contentTypeID="0x01010074F10D0031F0BF458937D03CD959F800" ma:contentTypeVersion="7" ma:contentTypeDescription="Create a new document." ma:contentTypeScope="" ma:versionID="cd5dc5177ce39f5eefd2d36a9017b873">
   <xsd:schema xmlns:xsd="http://www.w3.org/2001/XMLSchema" xmlns:xs="http://www.w3.org/2001/XMLSchema" xmlns:p="http://schemas.microsoft.com/office/2006/metadata/properties" xmlns:ns2="d3e75b01-560b-433b-b252-2f7f4dd541a7" targetNamespace="http://schemas.microsoft.com/office/2006/metadata/properties" ma:root="true" ma:fieldsID="78457aa718daa4f1f188928f54b95684" ns2:_="">
     <xsd:import namespace="d3e75b01-560b-433b-b252-2f7f4dd541a7"/>
@@ -9779,23 +8890,14 @@
 </ct:contentTypeSchema>
 </file>
 
-<file path=customXml/item3.xml><?xml version="1.0" encoding="utf-8"?>
-<?mso-contentType ?>
-<FormTemplates xmlns="http://schemas.microsoft.com/sharepoint/v3/contenttype/forms">
-  <Display>DocumentLibraryForm</Display>
-  <Edit>DocumentLibraryForm</Edit>
-  <New>DocumentLibraryForm</New>
-</FormTemplates>
-</file>
-
 <file path=customXml/item4.xml><?xml version="1.0" encoding="utf-8"?>
-<b:Sources xmlns:b="http://schemas.openxmlformats.org/officeDocument/2006/bibliography" xmlns="http://schemas.openxmlformats.org/officeDocument/2006/bibliography" SelectedStyle="\APASixthEditionOfficeOnline.xsl" StyleName="APA" Version="6"/>
+<p:properties xmlns:p="http://schemas.microsoft.com/office/2006/metadata/properties" xmlns:xsi="http://www.w3.org/2001/XMLSchema-instance" xmlns:pc="http://schemas.microsoft.com/office/infopath/2007/PartnerControls">
+  <documentManagement/>
+</p:properties>
 </file>
 
 <file path=customXml/item5.xml><?xml version="1.0" encoding="utf-8"?>
-<p:properties xmlns:p="http://schemas.microsoft.com/office/2006/metadata/properties" xmlns:xsi="http://www.w3.org/2001/XMLSchema-instance" xmlns:pc="http://schemas.microsoft.com/office/infopath/2007/PartnerControls">
-  <documentManagement/>
-</p:properties>
+<b:Sources xmlns:b="http://schemas.openxmlformats.org/officeDocument/2006/bibliography" xmlns="http://schemas.openxmlformats.org/officeDocument/2006/bibliography" SelectedStyle="\APASixthEditionOfficeOnline.xsl" StyleName="APA" Version="6"/>
 </file>
 
 <file path=customXml/itemProps1.xml><?xml version="1.0" encoding="utf-8"?>
@@ -9807,6 +8909,14 @@
 </file>
 
 <file path=customXml/itemProps2.xml><?xml version="1.0" encoding="utf-8"?>
+<ds:datastoreItem xmlns:ds="http://schemas.openxmlformats.org/officeDocument/2006/customXml" ds:itemID="{26BADB16-F778-4390-B3BD-D305E5FB0029}">
+  <ds:schemaRefs>
+    <ds:schemaRef ds:uri="http://schemas.microsoft.com/sharepoint/v3/contenttype/forms"/>
+  </ds:schemaRefs>
+</ds:datastoreItem>
+</file>
+
+<file path=customXml/itemProps3.xml><?xml version="1.0" encoding="utf-8"?>
 <ds:datastoreItem xmlns:ds="http://schemas.openxmlformats.org/officeDocument/2006/customXml" ds:itemID="{84FE7808-B688-48F8-AF1F-BC6ABC3FAE52}">
   <ds:schemaRefs>
     <ds:schemaRef ds:uri="http://schemas.microsoft.com/office/2006/metadata/contentType"/>
@@ -9824,27 +8934,19 @@
 </ds:datastoreItem>
 </file>
 
-<file path=customXml/itemProps3.xml><?xml version="1.0" encoding="utf-8"?>
-<ds:datastoreItem xmlns:ds="http://schemas.openxmlformats.org/officeDocument/2006/customXml" ds:itemID="{26BADB16-F778-4390-B3BD-D305E5FB0029}">
-  <ds:schemaRefs>
-    <ds:schemaRef ds:uri="http://schemas.microsoft.com/sharepoint/v3/contenttype/forms"/>
-  </ds:schemaRefs>
-</ds:datastoreItem>
-</file>
-
 <file path=customXml/itemProps4.xml><?xml version="1.0" encoding="utf-8"?>
-<ds:datastoreItem xmlns:ds="http://schemas.openxmlformats.org/officeDocument/2006/customXml" ds:itemID="{CA06F114-0299-4249-A9A9-D6100C982D21}">
-  <ds:schemaRefs>
-    <ds:schemaRef ds:uri="http://schemas.openxmlformats.org/officeDocument/2006/bibliography"/>
-  </ds:schemaRefs>
-</ds:datastoreItem>
-</file>
-
-<file path=customXml/itemProps5.xml><?xml version="1.0" encoding="utf-8"?>
 <ds:datastoreItem xmlns:ds="http://schemas.openxmlformats.org/officeDocument/2006/customXml" ds:itemID="{071FDEA6-ED5E-46A7-95B6-1C51358923E8}">
   <ds:schemaRefs>
     <ds:schemaRef ds:uri="http://schemas.microsoft.com/office/2006/metadata/properties"/>
     <ds:schemaRef ds:uri="http://schemas.microsoft.com/office/infopath/2007/PartnerControls"/>
   </ds:schemaRefs>
 </ds:datastoreItem>
+</file>
+
+<file path=customXml/itemProps5.xml><?xml version="1.0" encoding="utf-8"?>
+<ds:datastoreItem xmlns:ds="http://schemas.openxmlformats.org/officeDocument/2006/customXml" ds:itemID="{CA06F114-0299-4249-A9A9-D6100C982D21}">
+  <ds:schemaRefs>
+    <ds:schemaRef ds:uri="http://schemas.openxmlformats.org/officeDocument/2006/bibliography"/>
+  </ds:schemaRefs>
+</ds:datastoreItem>
 </file>
</xml_diff>

<commit_message>
added changes to documentation
</commit_message>
<xml_diff>
--- a/CrossPlatformDevelopment - Design Document.docx
+++ b/CrossPlatformDevelopment - Design Document.docx
@@ -1,6 +1,6 @@
 
 <file path=word/document.xml><?xml version="1.0" encoding="utf-8"?>
-<w:document xmlns:ve="http://schemas.openxmlformats.org/markup-compatibility/2006" xmlns:o="urn:schemas-microsoft-com:office:office" xmlns:r="http://schemas.openxmlformats.org/officeDocument/2006/relationships" xmlns:m="http://schemas.openxmlformats.org/officeDocument/2006/math" xmlns:v="urn:schemas-microsoft-com:vml" xmlns:wp="http://schemas.openxmlformats.org/drawingml/2006/wordprocessingDrawing" xmlns:w10="urn:schemas-microsoft-com:office:word" xmlns:w="http://schemas.openxmlformats.org/wordprocessingml/2006/main" xmlns:wne="http://schemas.microsoft.com/office/word/2006/wordml">
+<w:document xmlns:wpc="http://schemas.microsoft.com/office/word/2010/wordprocessingCanvas" xmlns:cx="http://schemas.microsoft.com/office/drawing/2014/chartex" xmlns:cx1="http://schemas.microsoft.com/office/drawing/2015/9/8/chartex" xmlns:cx2="http://schemas.microsoft.com/office/drawing/2015/10/21/chartex" xmlns:cx3="http://schemas.microsoft.com/office/drawing/2016/5/9/chartex" xmlns:cx4="http://schemas.microsoft.com/office/drawing/2016/5/10/chartex" xmlns:cx5="http://schemas.microsoft.com/office/drawing/2016/5/11/chartex" xmlns:cx6="http://schemas.microsoft.com/office/drawing/2016/5/12/chartex" xmlns:cx7="http://schemas.microsoft.com/office/drawing/2016/5/13/chartex" xmlns:cx8="http://schemas.microsoft.com/office/drawing/2016/5/14/chartex" xmlns:mc="http://schemas.openxmlformats.org/markup-compatibility/2006" xmlns:aink="http://schemas.microsoft.com/office/drawing/2016/ink" xmlns:am3d="http://schemas.microsoft.com/office/drawing/2017/model3d" xmlns:o="urn:schemas-microsoft-com:office:office" xmlns:r="http://schemas.openxmlformats.org/officeDocument/2006/relationships" xmlns:m="http://schemas.openxmlformats.org/officeDocument/2006/math" xmlns:v="urn:schemas-microsoft-com:vml" xmlns:wp14="http://schemas.microsoft.com/office/word/2010/wordprocessingDrawing" xmlns:wp="http://schemas.openxmlformats.org/drawingml/2006/wordprocessingDrawing" xmlns:w10="urn:schemas-microsoft-com:office:word" xmlns:w="http://schemas.openxmlformats.org/wordprocessingml/2006/main" xmlns:w14="http://schemas.microsoft.com/office/word/2010/wordml" xmlns:w15="http://schemas.microsoft.com/office/word/2012/wordml" xmlns:w16cex="http://schemas.microsoft.com/office/word/2018/wordml/cex" xmlns:w16cid="http://schemas.microsoft.com/office/word/2016/wordml/cid" xmlns:w16="http://schemas.microsoft.com/office/word/2018/wordml" xmlns:w16se="http://schemas.microsoft.com/office/word/2015/wordml/symex" xmlns:wpg="http://schemas.microsoft.com/office/word/2010/wordprocessingGroup" xmlns:wpi="http://schemas.microsoft.com/office/word/2010/wordprocessingInk" xmlns:wne="http://schemas.microsoft.com/office/word/2006/wordml" xmlns:wps="http://schemas.microsoft.com/office/word/2010/wordprocessingShape" mc:Ignorable="w14 w15 w16se w16cid w16 w16cex wp14">
   <w:body>
     <w:sdt>
       <w:sdtPr>
@@ -24,7 +24,7 @@
             <w:rPr>
               <w:noProof/>
             </w:rPr>
-            <w:pict>
+            <w:pict w14:anchorId="0386F064">
               <v:group id="Group 149" o:spid="_x0000_s1026" style="position:absolute;margin-left:0;margin-top:0;width:8in;height:95.7pt;z-index:251662336;mso-width-percent:941;mso-height-percent:121;mso-top-percent:23;mso-position-horizontal:center;mso-position-horizontal-relative:page;mso-position-vertical-relative:page;mso-width-percent:941;mso-height-percent:121;mso-top-percent:23" coordsize="73152,12161" o:gfxdata="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">
                 <v:shape id="Rectangle 51" o:spid="_x0000_s1027" style="position:absolute;width:73152;height:11303;visibility:visible;mso-wrap-style:square;v-text-anchor:middle" coordsize="7312660,1129665" o:gfxdata="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" path="m,l7312660,r,1129665l3619500,733425,,1091565,,xe" fillcolor="#4472c4 [3204]" stroked="f" strokeweight="1pt">
                   <v:stroke joinstyle="miter"/>
@@ -41,7 +41,7 @@
             <w:rPr>
               <w:noProof/>
             </w:rPr>
-            <w:pict>
+            <w:pict w14:anchorId="6AC0EBDD">
               <v:shapetype id="_x0000_t202" coordsize="21600,21600" o:spt="202" path="m,l,21600r21600,l21600,xe">
                 <v:stroke joinstyle="miter"/>
                 <v:path gradientshapeok="t" o:connecttype="rect"/>
@@ -73,6 +73,7 @@
                           <w:dataBinding w:prefixMappings="xmlns:ns0='http://purl.org/dc/elements/1.1/' xmlns:ns1='http://schemas.openxmlformats.org/package/2006/metadata/core-properties' " w:xpath="/ns1:coreProperties[1]/ns0:title[1]" w:storeItemID="{6C3C8BC8-F283-45AE-878A-BAB7291924A1}"/>
                           <w:text w:multiLine="1"/>
                         </w:sdtPr>
+                        <w:sdtEndPr/>
                         <w:sdtContent>
                           <w:r>
                             <w:rPr>
@@ -117,6 +118,7 @@
                         <w:dataBinding w:prefixMappings="xmlns:ns0='http://purl.org/dc/elements/1.1/' xmlns:ns1='http://schemas.openxmlformats.org/package/2006/metadata/core-properties' " w:xpath="/ns1:coreProperties[1]/ns0:subject[1]" w:storeItemID="{6C3C8BC8-F283-45AE-878A-BAB7291924A1}"/>
                         <w:text/>
                       </w:sdtPr>
+                      <w:sdtEndPr/>
                       <w:sdtContent>
                         <w:p>
                           <w:pPr>
@@ -160,7 +162,7 @@
             <w:rPr>
               <w:noProof/>
             </w:rPr>
-            <w:pict>
+            <w:pict w14:anchorId="06257EB1">
               <v:shape id="Text Box 153" o:spid="_x0000_s1029" type="#_x0000_t202" style="position:absolute;margin-left:0;margin-top:0;width:8in;height:65.25pt;z-index:251658241;visibility:visible;mso-width-percent:941;mso-top-percent:700;mso-position-horizontal:center;mso-position-horizontal-relative:page;mso-position-vertical-relative:page;mso-width-percent:941;mso-top-percent:700" o:gfxdata="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" filled="f" stroked="f" strokeweight=".5pt">
                 <v:textbox inset="126pt,0,54pt,0">
                   <w:txbxContent>
@@ -196,6 +198,7 @@
                         <w:dataBinding w:prefixMappings="xmlns:ns0='http://schemas.microsoft.com/office/2006/coverPageProps' " w:xpath="/ns0:CoverPageProperties[1]/ns0:Abstract[1]" w:storeItemID="{55AF091B-3C7A-41E3-B477-F2FDAA23CFDA}"/>
                         <w:text w:multiLine="1"/>
                       </w:sdtPr>
+                      <w:sdtEndPr/>
                       <w:sdtContent>
                         <w:p>
                           <w:pPr>
@@ -262,7 +265,7 @@
       <w:tblPr>
         <w:tblStyle w:val="TableGrid"/>
         <w:tblW w:w="0" w:type="auto"/>
-        <w:tblLook w:val="04A0"/>
+        <w:tblLook w:val="04A0" w:firstRow="1" w:lastRow="0" w:firstColumn="1" w:lastColumn="0" w:noHBand="0" w:noVBand="1"/>
       </w:tblPr>
       <w:tblGrid>
         <w:gridCol w:w="1696"/>
@@ -362,25 +365,41 @@
           <w:tcPr>
             <w:tcW w:w="1696" w:type="dxa"/>
           </w:tcPr>
-          <w:p/>
+          <w:p>
+            <w:r>
+              <w:t>0.0.1</w:t>
+            </w:r>
+          </w:p>
         </w:tc>
         <w:tc>
           <w:tcPr>
             <w:tcW w:w="1560" w:type="dxa"/>
           </w:tcPr>
-          <w:p/>
+          <w:p>
+            <w:r>
+              <w:t>Igor, Justin</w:t>
+            </w:r>
+          </w:p>
         </w:tc>
         <w:tc>
           <w:tcPr>
             <w:tcW w:w="1701" w:type="dxa"/>
           </w:tcPr>
-          <w:p/>
+          <w:p>
+            <w:r>
+              <w:t>04/09/2020</w:t>
+            </w:r>
+          </w:p>
         </w:tc>
         <w:tc>
           <w:tcPr>
             <w:tcW w:w="4393" w:type="dxa"/>
           </w:tcPr>
-          <w:p/>
+          <w:p>
+            <w:r>
+              <w:t>Implemented initial documentation design choices for game. Ideal controls and struggles and processes we may face dealing with cross platform development</w:t>
+            </w:r>
+          </w:p>
         </w:tc>
       </w:tr>
       <w:tr>
@@ -388,25 +407,51 @@
           <w:tcPr>
             <w:tcW w:w="1696" w:type="dxa"/>
           </w:tcPr>
-          <w:p/>
+          <w:p>
+            <w:r>
+              <w:t>0.0.2</w:t>
+            </w:r>
+          </w:p>
         </w:tc>
         <w:tc>
           <w:tcPr>
             <w:tcW w:w="1560" w:type="dxa"/>
           </w:tcPr>
-          <w:p/>
+          <w:p>
+            <w:r>
+              <w:t>Igor, Justin</w:t>
+            </w:r>
+          </w:p>
         </w:tc>
         <w:tc>
           <w:tcPr>
             <w:tcW w:w="1701" w:type="dxa"/>
           </w:tcPr>
-          <w:p/>
+          <w:p>
+            <w:r>
+              <w:t>09/09/2020</w:t>
+            </w:r>
+          </w:p>
         </w:tc>
         <w:tc>
           <w:tcPr>
             <w:tcW w:w="4393" w:type="dxa"/>
           </w:tcPr>
-          <w:p/>
+          <w:p>
+            <w:r>
+              <w:t>Updated doc to represent new arena in game</w:t>
+            </w:r>
+          </w:p>
+          <w:p>
+            <w:r>
+              <w:t>Updated doc to include wireframes of menus screens we wished to implement.</w:t>
+            </w:r>
+          </w:p>
+          <w:p>
+            <w:r>
+              <w:t>Updated feedback from meetings</w:t>
+            </w:r>
+          </w:p>
         </w:tc>
       </w:tr>
       <w:tr>
@@ -414,25 +459,41 @@
           <w:tcPr>
             <w:tcW w:w="1696" w:type="dxa"/>
           </w:tcPr>
-          <w:p/>
+          <w:p>
+            <w:r>
+              <w:t>0.0.3</w:t>
+            </w:r>
+          </w:p>
         </w:tc>
         <w:tc>
           <w:tcPr>
             <w:tcW w:w="1560" w:type="dxa"/>
           </w:tcPr>
-          <w:p/>
+          <w:p>
+            <w:r>
+              <w:t>Igor, Justin</w:t>
+            </w:r>
+          </w:p>
         </w:tc>
         <w:tc>
           <w:tcPr>
             <w:tcW w:w="1701" w:type="dxa"/>
           </w:tcPr>
-          <w:p/>
+          <w:p>
+            <w:r>
+              <w:t>10/09/2020</w:t>
+            </w:r>
+          </w:p>
         </w:tc>
         <w:tc>
           <w:tcPr>
             <w:tcW w:w="4393" w:type="dxa"/>
           </w:tcPr>
-          <w:p/>
+          <w:p>
+            <w:r>
+              <w:t>Updated feedback from meetings</w:t>
+            </w:r>
+          </w:p>
         </w:tc>
       </w:tr>
       <w:tr>
@@ -440,77 +501,52 @@
           <w:tcPr>
             <w:tcW w:w="1696" w:type="dxa"/>
           </w:tcPr>
-          <w:p/>
+          <w:p>
+            <w:r>
+              <w:t>1.0.0</w:t>
+            </w:r>
+          </w:p>
         </w:tc>
         <w:tc>
           <w:tcPr>
             <w:tcW w:w="1560" w:type="dxa"/>
           </w:tcPr>
-          <w:p/>
+          <w:p>
+            <w:r>
+              <w:t>Igor,</w:t>
+            </w:r>
+            <w:r>
+              <w:t xml:space="preserve"> </w:t>
+            </w:r>
+            <w:r>
+              <w:t>Justin</w:t>
+            </w:r>
+          </w:p>
         </w:tc>
         <w:tc>
           <w:tcPr>
             <w:tcW w:w="1701" w:type="dxa"/>
           </w:tcPr>
-          <w:p/>
+          <w:p>
+            <w:r>
+              <w:t>17/09/2020</w:t>
+            </w:r>
+          </w:p>
         </w:tc>
         <w:tc>
           <w:tcPr>
             <w:tcW w:w="4393" w:type="dxa"/>
           </w:tcPr>
-          <w:p/>
-        </w:tc>
-      </w:tr>
-      <w:tr>
-        <w:tc>
-          <w:tcPr>
-            <w:tcW w:w="1696" w:type="dxa"/>
-          </w:tcPr>
-          <w:p/>
-        </w:tc>
-        <w:tc>
-          <w:tcPr>
-            <w:tcW w:w="1560" w:type="dxa"/>
-          </w:tcPr>
-          <w:p/>
-        </w:tc>
-        <w:tc>
-          <w:tcPr>
-            <w:tcW w:w="1701" w:type="dxa"/>
-          </w:tcPr>
-          <w:p/>
-        </w:tc>
-        <w:tc>
-          <w:tcPr>
-            <w:tcW w:w="4393" w:type="dxa"/>
-          </w:tcPr>
-          <w:p/>
-        </w:tc>
-      </w:tr>
-      <w:tr>
-        <w:tc>
-          <w:tcPr>
-            <w:tcW w:w="1696" w:type="dxa"/>
-          </w:tcPr>
-          <w:p/>
-        </w:tc>
-        <w:tc>
-          <w:tcPr>
-            <w:tcW w:w="1560" w:type="dxa"/>
-          </w:tcPr>
-          <w:p/>
-        </w:tc>
-        <w:tc>
-          <w:tcPr>
-            <w:tcW w:w="1701" w:type="dxa"/>
-          </w:tcPr>
-          <w:p/>
-        </w:tc>
-        <w:tc>
-          <w:tcPr>
-            <w:tcW w:w="4393" w:type="dxa"/>
-          </w:tcPr>
-          <w:p/>
+          <w:p>
+            <w:r>
+              <w:t>Added pause menu wireframe</w:t>
+            </w:r>
+          </w:p>
+          <w:p>
+            <w:r>
+              <w:t>Updated feedback from meetings</w:t>
+            </w:r>
+          </w:p>
         </w:tc>
       </w:tr>
     </w:tbl>
@@ -3315,7 +3351,7 @@
         <w:tblW w:w="0" w:type="auto"/>
         <w:tblInd w:w="480" w:type="dxa"/>
         <w:tblLayout w:type="fixed"/>
-        <w:tblLook w:val="04A0"/>
+        <w:tblLook w:val="04A0" w:firstRow="1" w:lastRow="0" w:firstColumn="1" w:lastColumn="0" w:noHBand="0" w:noVBand="1"/>
       </w:tblPr>
       <w:tblGrid>
         <w:gridCol w:w="2634"/>
@@ -3833,7 +3869,23 @@
                 <w:sz w:val="18"/>
                 <w:szCs w:val="18"/>
               </w:rPr>
-              <w:t>Potions, Coins And Box Of Pandora Pack</w:t>
+              <w:t xml:space="preserve">Potions, Coins </w:t>
+            </w:r>
+            <w:proofErr w:type="gramStart"/>
+            <w:r>
+              <w:rPr>
+                <w:sz w:val="18"/>
+                <w:szCs w:val="18"/>
+              </w:rPr>
+              <w:t>And</w:t>
+            </w:r>
+            <w:proofErr w:type="gramEnd"/>
+            <w:r>
+              <w:rPr>
+                <w:sz w:val="18"/>
+                <w:szCs w:val="18"/>
+              </w:rPr>
+              <w:t xml:space="preserve"> Box Of Pandora Pack</w:t>
             </w:r>
           </w:p>
           <w:p>
@@ -4211,7 +4263,15 @@
         </w:numPr>
       </w:pPr>
       <w:r>
-        <w:t>Controls work across multiple input devices including phone, pc and Xbox</w:t>
+        <w:t xml:space="preserve">Controls work across multiple input devices including phone, </w:t>
+      </w:r>
+      <w:proofErr w:type="gramStart"/>
+      <w:r>
+        <w:t>pc</w:t>
+      </w:r>
+      <w:proofErr w:type="gramEnd"/>
+      <w:r>
+        <w:t xml:space="preserve"> and Xbox</w:t>
       </w:r>
     </w:p>
     <w:p>
@@ -5000,13 +5060,23 @@
     </w:p>
     <w:p>
       <w:r>
-        <w:t>The players objective in each wave is to kill all the big zombies while avoid being killed themselves. Killing all the big zombies results in the next wave beginning</w:t>
+        <w:t xml:space="preserve">The players objective in each wave is to kill all the big zombies while avoid being killed themselves. Killing all the big zombies results in the next wave </w:t>
+      </w:r>
+      <w:proofErr w:type="spellStart"/>
+      <w:proofErr w:type="gramStart"/>
+      <w:r>
+        <w:t>beginning</w:t>
       </w:r>
       <w:r>
         <w:t>.T</w:t>
       </w:r>
       <w:r>
-        <w:t>he goal is to try and get to the highest wave possible.</w:t>
+        <w:t>he</w:t>
+      </w:r>
+      <w:proofErr w:type="spellEnd"/>
+      <w:proofErr w:type="gramEnd"/>
+      <w:r>
+        <w:t xml:space="preserve"> goal is to try and get to the highest wave possible.</w:t>
       </w:r>
     </w:p>
     <w:p>
@@ -5134,7 +5204,7 @@
           <w:noProof/>
         </w:rPr>
         <w:drawing>
-          <wp:inline distT="0" distB="0" distL="0" distR="0">
+          <wp:inline distT="0" distB="0" distL="0" distR="0" wp14:anchorId="6779F403" wp14:editId="4C92FB45">
             <wp:extent cx="4295775" cy="3152775"/>
             <wp:effectExtent l="0" t="0" r="9525" b="9525"/>
             <wp:docPr id="2" name="Picture 2"/>
@@ -5154,7 +5224,7 @@
                     <a:blip r:embed="rId21">
                       <a:extLst>
                         <a:ext uri="{28A0092B-C50C-407E-A947-70E740481C1C}">
-                          <a14:useLocalDpi xmlns:a14="http://schemas.microsoft.com/office/drawing/2010/main" xmlns:wps="http://schemas.microsoft.com/office/word/2010/wordprocessingShape" xmlns:wpi="http://schemas.microsoft.com/office/word/2010/wordprocessingInk" xmlns:wpg="http://schemas.microsoft.com/office/word/2010/wordprocessingGroup" xmlns:w16se="http://schemas.microsoft.com/office/word/2015/wordml/symex" xmlns:w16="http://schemas.microsoft.com/office/word/2018/wordml" xmlns:w16cid="http://schemas.microsoft.com/office/word/2016/wordml/cid" xmlns:w16cex="http://schemas.microsoft.com/office/word/2018/wordml/cex" xmlns:w15="http://schemas.microsoft.com/office/word/2012/wordml" xmlns:w14="http://schemas.microsoft.com/office/word/2010/wordml" xmlns:w="http://schemas.openxmlformats.org/wordprocessingml/2006/main" xmlns:w10="urn:schemas-microsoft-com:office:word" xmlns:wp14="http://schemas.microsoft.com/office/word/2010/wordprocessingDrawing" xmlns:v="urn:schemas-microsoft-com:vml" xmlns:o="urn:schemas-microsoft-com:office:office" xmlns:am3d="http://schemas.microsoft.com/office/drawing/2017/model3d" xmlns:aink="http://schemas.microsoft.com/office/drawing/2016/ink" xmlns:mc="http://schemas.openxmlformats.org/markup-compatibility/2006" xmlns:cx8="http://schemas.microsoft.com/office/drawing/2016/5/14/chartex" xmlns:cx7="http://schemas.microsoft.com/office/drawing/2016/5/13/chartex" xmlns:cx6="http://schemas.microsoft.com/office/drawing/2016/5/12/chartex" xmlns:cx5="http://schemas.microsoft.com/office/drawing/2016/5/11/chartex" xmlns:cx4="http://schemas.microsoft.com/office/drawing/2016/5/10/chartex" xmlns:cx3="http://schemas.microsoft.com/office/drawing/2016/5/9/chartex" xmlns:cx2="http://schemas.microsoft.com/office/drawing/2015/10/21/chartex" xmlns:cx1="http://schemas.microsoft.com/office/drawing/2015/9/8/chartex" xmlns:cx="http://schemas.microsoft.com/office/drawing/2014/chartex" xmlns:wpc="http://schemas.microsoft.com/office/word/2010/wordprocessingCanvas" xmlns="" val="0"/>
+                          <a14:useLocalDpi xmlns:a14="http://schemas.microsoft.com/office/drawing/2010/main" val="0"/>
                         </a:ext>
                       </a:extLst>
                     </a:blip>
@@ -5226,7 +5296,15 @@
         <w:t>The current high score is shown in game under the current score</w:t>
       </w:r>
       <w:r>
-        <w:t>. its also displayed again in the Game over screen.</w:t>
+        <w:t xml:space="preserve">. </w:t>
+      </w:r>
+      <w:proofErr w:type="spellStart"/>
+      <w:r>
+        <w:t>its</w:t>
+      </w:r>
+      <w:proofErr w:type="spellEnd"/>
+      <w:r>
+        <w:t xml:space="preserve"> also displayed again in the Game over screen.</w:t>
       </w:r>
     </w:p>
     <w:p>
@@ -5235,7 +5313,7 @@
           <w:noProof/>
         </w:rPr>
         <w:drawing>
-          <wp:inline distT="0" distB="0" distL="0" distR="0">
+          <wp:inline distT="0" distB="0" distL="0" distR="0" wp14:anchorId="3DBE5A49" wp14:editId="4A9A82A7">
             <wp:extent cx="4295775" cy="962025"/>
             <wp:effectExtent l="0" t="0" r="9525" b="9525"/>
             <wp:docPr id="4" name="Picture 4"/>
@@ -5255,7 +5333,7 @@
                     <a:blip r:embed="rId22">
                       <a:extLst>
                         <a:ext uri="{28A0092B-C50C-407E-A947-70E740481C1C}">
-                          <a14:useLocalDpi xmlns:a14="http://schemas.microsoft.com/office/drawing/2010/main" xmlns:wps="http://schemas.microsoft.com/office/word/2010/wordprocessingShape" xmlns:wpi="http://schemas.microsoft.com/office/word/2010/wordprocessingInk" xmlns:wpg="http://schemas.microsoft.com/office/word/2010/wordprocessingGroup" xmlns:w16se="http://schemas.microsoft.com/office/word/2015/wordml/symex" xmlns:w16="http://schemas.microsoft.com/office/word/2018/wordml" xmlns:w16cid="http://schemas.microsoft.com/office/word/2016/wordml/cid" xmlns:w16cex="http://schemas.microsoft.com/office/word/2018/wordml/cex" xmlns:w15="http://schemas.microsoft.com/office/word/2012/wordml" xmlns:w14="http://schemas.microsoft.com/office/word/2010/wordml" xmlns:w="http://schemas.openxmlformats.org/wordprocessingml/2006/main" xmlns:w10="urn:schemas-microsoft-com:office:word" xmlns:wp14="http://schemas.microsoft.com/office/word/2010/wordprocessingDrawing" xmlns:v="urn:schemas-microsoft-com:vml" xmlns:o="urn:schemas-microsoft-com:office:office" xmlns:am3d="http://schemas.microsoft.com/office/drawing/2017/model3d" xmlns:aink="http://schemas.microsoft.com/office/drawing/2016/ink" xmlns:mc="http://schemas.openxmlformats.org/markup-compatibility/2006" xmlns:cx8="http://schemas.microsoft.com/office/drawing/2016/5/14/chartex" xmlns:cx7="http://schemas.microsoft.com/office/drawing/2016/5/13/chartex" xmlns:cx6="http://schemas.microsoft.com/office/drawing/2016/5/12/chartex" xmlns:cx5="http://schemas.microsoft.com/office/drawing/2016/5/11/chartex" xmlns:cx4="http://schemas.microsoft.com/office/drawing/2016/5/10/chartex" xmlns:cx3="http://schemas.microsoft.com/office/drawing/2016/5/9/chartex" xmlns:cx2="http://schemas.microsoft.com/office/drawing/2015/10/21/chartex" xmlns:cx1="http://schemas.microsoft.com/office/drawing/2015/9/8/chartex" xmlns:cx="http://schemas.microsoft.com/office/drawing/2014/chartex" xmlns:wpc="http://schemas.microsoft.com/office/word/2010/wordprocessingCanvas" xmlns="" val="0"/>
+                          <a14:useLocalDpi xmlns:a14="http://schemas.microsoft.com/office/drawing/2010/main" val="0"/>
                         </a:ext>
                       </a:extLst>
                     </a:blip>
@@ -5318,7 +5396,7 @@
           <w:noProof/>
         </w:rPr>
         <w:drawing>
-          <wp:inline distT="0" distB="0" distL="0" distR="0">
+          <wp:inline distT="0" distB="0" distL="0" distR="0" wp14:anchorId="24931C3B" wp14:editId="3AAEDBED">
             <wp:extent cx="4295775" cy="3057525"/>
             <wp:effectExtent l="0" t="0" r="9525" b="9525"/>
             <wp:docPr id="3" name="Picture 3"/>
@@ -5338,7 +5416,7 @@
                     <a:blip r:embed="rId23">
                       <a:extLst>
                         <a:ext uri="{28A0092B-C50C-407E-A947-70E740481C1C}">
-                          <a14:useLocalDpi xmlns:a14="http://schemas.microsoft.com/office/drawing/2010/main" xmlns:wps="http://schemas.microsoft.com/office/word/2010/wordprocessingShape" xmlns:wpi="http://schemas.microsoft.com/office/word/2010/wordprocessingInk" xmlns:wpg="http://schemas.microsoft.com/office/word/2010/wordprocessingGroup" xmlns:w16se="http://schemas.microsoft.com/office/word/2015/wordml/symex" xmlns:w16="http://schemas.microsoft.com/office/word/2018/wordml" xmlns:w16cid="http://schemas.microsoft.com/office/word/2016/wordml/cid" xmlns:w16cex="http://schemas.microsoft.com/office/word/2018/wordml/cex" xmlns:w15="http://schemas.microsoft.com/office/word/2012/wordml" xmlns:w14="http://schemas.microsoft.com/office/word/2010/wordml" xmlns:w="http://schemas.openxmlformats.org/wordprocessingml/2006/main" xmlns:w10="urn:schemas-microsoft-com:office:word" xmlns:wp14="http://schemas.microsoft.com/office/word/2010/wordprocessingDrawing" xmlns:v="urn:schemas-microsoft-com:vml" xmlns:o="urn:schemas-microsoft-com:office:office" xmlns:am3d="http://schemas.microsoft.com/office/drawing/2017/model3d" xmlns:aink="http://schemas.microsoft.com/office/drawing/2016/ink" xmlns:mc="http://schemas.openxmlformats.org/markup-compatibility/2006" xmlns:cx8="http://schemas.microsoft.com/office/drawing/2016/5/14/chartex" xmlns:cx7="http://schemas.microsoft.com/office/drawing/2016/5/13/chartex" xmlns:cx6="http://schemas.microsoft.com/office/drawing/2016/5/12/chartex" xmlns:cx5="http://schemas.microsoft.com/office/drawing/2016/5/11/chartex" xmlns:cx4="http://schemas.microsoft.com/office/drawing/2016/5/10/chartex" xmlns:cx3="http://schemas.microsoft.com/office/drawing/2016/5/9/chartex" xmlns:cx2="http://schemas.microsoft.com/office/drawing/2015/10/21/chartex" xmlns:cx1="http://schemas.microsoft.com/office/drawing/2015/9/8/chartex" xmlns:cx="http://schemas.microsoft.com/office/drawing/2014/chartex" xmlns:wpc="http://schemas.microsoft.com/office/word/2010/wordprocessingCanvas" xmlns="" val="0"/>
+                          <a14:useLocalDpi xmlns:a14="http://schemas.microsoft.com/office/drawing/2010/main" val="0"/>
                         </a:ext>
                       </a:extLst>
                     </a:blip>
@@ -5382,7 +5460,7 @@
           <w:noProof/>
         </w:rPr>
         <w:drawing>
-          <wp:inline distT="0" distB="0" distL="0" distR="0">
+          <wp:inline distT="0" distB="0" distL="0" distR="0" wp14:anchorId="6137DA6D" wp14:editId="36C384CE">
             <wp:extent cx="4295775" cy="3057525"/>
             <wp:effectExtent l="0" t="0" r="9525" b="9525"/>
             <wp:docPr id="5" name="Picture 5"/>
@@ -5402,7 +5480,7 @@
                     <a:blip r:embed="rId24">
                       <a:extLst>
                         <a:ext uri="{28A0092B-C50C-407E-A947-70E740481C1C}">
-                          <a14:useLocalDpi xmlns:a14="http://schemas.microsoft.com/office/drawing/2010/main" xmlns:wps="http://schemas.microsoft.com/office/word/2010/wordprocessingShape" xmlns:wpi="http://schemas.microsoft.com/office/word/2010/wordprocessingInk" xmlns:wpg="http://schemas.microsoft.com/office/word/2010/wordprocessingGroup" xmlns:w16se="http://schemas.microsoft.com/office/word/2015/wordml/symex" xmlns:w16="http://schemas.microsoft.com/office/word/2018/wordml" xmlns:w16cid="http://schemas.microsoft.com/office/word/2016/wordml/cid" xmlns:w16cex="http://schemas.microsoft.com/office/word/2018/wordml/cex" xmlns:w15="http://schemas.microsoft.com/office/word/2012/wordml" xmlns:w14="http://schemas.microsoft.com/office/word/2010/wordml" xmlns:w="http://schemas.openxmlformats.org/wordprocessingml/2006/main" xmlns:w10="urn:schemas-microsoft-com:office:word" xmlns:wp14="http://schemas.microsoft.com/office/word/2010/wordprocessingDrawing" xmlns:v="urn:schemas-microsoft-com:vml" xmlns:o="urn:schemas-microsoft-com:office:office" xmlns:am3d="http://schemas.microsoft.com/office/drawing/2017/model3d" xmlns:aink="http://schemas.microsoft.com/office/drawing/2016/ink" xmlns:mc="http://schemas.openxmlformats.org/markup-compatibility/2006" xmlns:cx8="http://schemas.microsoft.com/office/drawing/2016/5/14/chartex" xmlns:cx7="http://schemas.microsoft.com/office/drawing/2016/5/13/chartex" xmlns:cx6="http://schemas.microsoft.com/office/drawing/2016/5/12/chartex" xmlns:cx5="http://schemas.microsoft.com/office/drawing/2016/5/11/chartex" xmlns:cx4="http://schemas.microsoft.com/office/drawing/2016/5/10/chartex" xmlns:cx3="http://schemas.microsoft.com/office/drawing/2016/5/9/chartex" xmlns:cx2="http://schemas.microsoft.com/office/drawing/2015/10/21/chartex" xmlns:cx1="http://schemas.microsoft.com/office/drawing/2015/9/8/chartex" xmlns:cx="http://schemas.microsoft.com/office/drawing/2014/chartex" xmlns:wpc="http://schemas.microsoft.com/office/word/2010/wordprocessingCanvas" xmlns="" val="0"/>
+                          <a14:useLocalDpi xmlns:a14="http://schemas.microsoft.com/office/drawing/2010/main" val="0"/>
                         </a:ext>
                       </a:extLst>
                     </a:blip>
@@ -5446,7 +5524,7 @@
           <w:noProof/>
         </w:rPr>
         <w:drawing>
-          <wp:inline distT="0" distB="0" distL="0" distR="0">
+          <wp:inline distT="0" distB="0" distL="0" distR="0" wp14:anchorId="05CA9A52" wp14:editId="488EFA34">
             <wp:extent cx="4295775" cy="3057525"/>
             <wp:effectExtent l="0" t="0" r="9525" b="9525"/>
             <wp:docPr id="1" name="Picture 1"/>
@@ -5466,7 +5544,7 @@
                     <a:blip r:embed="rId25">
                       <a:extLst>
                         <a:ext uri="{28A0092B-C50C-407E-A947-70E740481C1C}">
-                          <a14:useLocalDpi xmlns:a14="http://schemas.microsoft.com/office/drawing/2010/main" xmlns:wps="http://schemas.microsoft.com/office/word/2010/wordprocessingShape" xmlns:wpi="http://schemas.microsoft.com/office/word/2010/wordprocessingInk" xmlns:wpg="http://schemas.microsoft.com/office/word/2010/wordprocessingGroup" xmlns:w16se="http://schemas.microsoft.com/office/word/2015/wordml/symex" xmlns:w16="http://schemas.microsoft.com/office/word/2018/wordml" xmlns:w16cid="http://schemas.microsoft.com/office/word/2016/wordml/cid" xmlns:w16cex="http://schemas.microsoft.com/office/word/2018/wordml/cex" xmlns:w15="http://schemas.microsoft.com/office/word/2012/wordml" xmlns:w14="http://schemas.microsoft.com/office/word/2010/wordml" xmlns:w="http://schemas.openxmlformats.org/wordprocessingml/2006/main" xmlns:w10="urn:schemas-microsoft-com:office:word" xmlns:wp14="http://schemas.microsoft.com/office/word/2010/wordprocessingDrawing" xmlns:v="urn:schemas-microsoft-com:vml" xmlns:o="urn:schemas-microsoft-com:office:office" xmlns:am3d="http://schemas.microsoft.com/office/drawing/2017/model3d" xmlns:aink="http://schemas.microsoft.com/office/drawing/2016/ink" xmlns:mc="http://schemas.openxmlformats.org/markup-compatibility/2006" xmlns:cx8="http://schemas.microsoft.com/office/drawing/2016/5/14/chartex" xmlns:cx7="http://schemas.microsoft.com/office/drawing/2016/5/13/chartex" xmlns:cx6="http://schemas.microsoft.com/office/drawing/2016/5/12/chartex" xmlns:cx5="http://schemas.microsoft.com/office/drawing/2016/5/11/chartex" xmlns:cx4="http://schemas.microsoft.com/office/drawing/2016/5/10/chartex" xmlns:cx3="http://schemas.microsoft.com/office/drawing/2016/5/9/chartex" xmlns:cx2="http://schemas.microsoft.com/office/drawing/2015/10/21/chartex" xmlns:cx1="http://schemas.microsoft.com/office/drawing/2015/9/8/chartex" xmlns:cx="http://schemas.microsoft.com/office/drawing/2014/chartex" xmlns:wpc="http://schemas.microsoft.com/office/word/2010/wordprocessingCanvas" xmlns="" val="0"/>
+                          <a14:useLocalDpi xmlns:a14="http://schemas.microsoft.com/office/drawing/2010/main" val="0"/>
                         </a:ext>
                       </a:extLst>
                     </a:blip>
@@ -5507,7 +5585,7 @@
           <w:noProof/>
         </w:rPr>
         <w:drawing>
-          <wp:inline distT="0" distB="0" distL="0" distR="0">
+          <wp:inline distT="0" distB="0" distL="0" distR="0" wp14:anchorId="3021827F" wp14:editId="1098014E">
             <wp:extent cx="4291171" cy="2762250"/>
             <wp:effectExtent l="19050" t="0" r="0" b="0"/>
             <wp:docPr id="6" name="Picture 1" descr="C:\Users\iggle\Desktop\pause.png"/>
@@ -5629,7 +5707,13 @@
         </w:numPr>
       </w:pPr>
       <w:r>
-        <w:t>Can play on web, android and windows.</w:t>
+        <w:t xml:space="preserve">Can play on web, </w:t>
+      </w:r>
+      <w:r>
+        <w:t>android,</w:t>
+      </w:r>
+      <w:r>
+        <w:t xml:space="preserve"> and windows.</w:t>
       </w:r>
     </w:p>
     <w:p>
@@ -5776,7 +5860,13 @@
         </w:numPr>
       </w:pPr>
       <w:r>
-        <w:t>Can play on web, android and windows.</w:t>
+        <w:t xml:space="preserve">Can play on web, </w:t>
+      </w:r>
+      <w:r>
+        <w:t>android,</w:t>
+      </w:r>
+      <w:r>
+        <w:t xml:space="preserve"> and windows.</w:t>
       </w:r>
     </w:p>
     <w:p>
@@ -6123,8 +6213,8 @@
 </file>
 
 <file path=word/endnotes.xml><?xml version="1.0" encoding="utf-8"?>
-<w:endnotes xmlns:ve="http://schemas.openxmlformats.org/markup-compatibility/2006" xmlns:o="urn:schemas-microsoft-com:office:office" xmlns:r="http://schemas.openxmlformats.org/officeDocument/2006/relationships" xmlns:m="http://schemas.openxmlformats.org/officeDocument/2006/math" xmlns:v="urn:schemas-microsoft-com:vml" xmlns:wp="http://schemas.openxmlformats.org/drawingml/2006/wordprocessingDrawing" xmlns:w10="urn:schemas-microsoft-com:office:word" xmlns:w="http://schemas.openxmlformats.org/wordprocessingml/2006/main" xmlns:wne="http://schemas.microsoft.com/office/word/2006/wordml">
-  <w:endnote w:type="separator" w:id="0">
+<w:endnotes xmlns:wpc="http://schemas.microsoft.com/office/word/2010/wordprocessingCanvas" xmlns:cx="http://schemas.microsoft.com/office/drawing/2014/chartex" xmlns:cx1="http://schemas.microsoft.com/office/drawing/2015/9/8/chartex" xmlns:cx2="http://schemas.microsoft.com/office/drawing/2015/10/21/chartex" xmlns:cx3="http://schemas.microsoft.com/office/drawing/2016/5/9/chartex" xmlns:cx4="http://schemas.microsoft.com/office/drawing/2016/5/10/chartex" xmlns:cx5="http://schemas.microsoft.com/office/drawing/2016/5/11/chartex" xmlns:cx6="http://schemas.microsoft.com/office/drawing/2016/5/12/chartex" xmlns:cx7="http://schemas.microsoft.com/office/drawing/2016/5/13/chartex" xmlns:cx8="http://schemas.microsoft.com/office/drawing/2016/5/14/chartex" xmlns:mc="http://schemas.openxmlformats.org/markup-compatibility/2006" xmlns:aink="http://schemas.microsoft.com/office/drawing/2016/ink" xmlns:am3d="http://schemas.microsoft.com/office/drawing/2017/model3d" xmlns:o="urn:schemas-microsoft-com:office:office" xmlns:r="http://schemas.openxmlformats.org/officeDocument/2006/relationships" xmlns:m="http://schemas.openxmlformats.org/officeDocument/2006/math" xmlns:v="urn:schemas-microsoft-com:vml" xmlns:wp14="http://schemas.microsoft.com/office/word/2010/wordprocessingDrawing" xmlns:wp="http://schemas.openxmlformats.org/drawingml/2006/wordprocessingDrawing" xmlns:w10="urn:schemas-microsoft-com:office:word" xmlns:w="http://schemas.openxmlformats.org/wordprocessingml/2006/main" xmlns:w14="http://schemas.microsoft.com/office/word/2010/wordml" xmlns:w15="http://schemas.microsoft.com/office/word/2012/wordml" xmlns:w16cex="http://schemas.microsoft.com/office/word/2018/wordml/cex" xmlns:w16cid="http://schemas.microsoft.com/office/word/2016/wordml/cid" xmlns:w16="http://schemas.microsoft.com/office/word/2018/wordml" xmlns:w16se="http://schemas.microsoft.com/office/word/2015/wordml/symex" xmlns:wpg="http://schemas.microsoft.com/office/word/2010/wordprocessingGroup" xmlns:wpi="http://schemas.microsoft.com/office/word/2010/wordprocessingInk" xmlns:wne="http://schemas.microsoft.com/office/word/2006/wordml" xmlns:wps="http://schemas.microsoft.com/office/word/2010/wordprocessingShape" mc:Ignorable="w14 w15 w16se w16cid w16 w16cex wp14">
+  <w:endnote w:type="separator" w:id="-1">
     <w:p>
       <w:pPr>
         <w:spacing w:after="0" w:line="240" w:lineRule="auto"/>
@@ -6134,7 +6224,7 @@
       </w:r>
     </w:p>
   </w:endnote>
-  <w:endnote w:type="continuationSeparator" w:id="1">
+  <w:endnote w:type="continuationSeparator" w:id="0">
     <w:p>
       <w:pPr>
         <w:spacing w:after="0" w:line="240" w:lineRule="auto"/>
@@ -6144,7 +6234,7 @@
       </w:r>
     </w:p>
   </w:endnote>
-  <w:endnote w:type="continuationNotice" w:id="2">
+  <w:endnote w:type="continuationNotice" w:id="1">
     <w:p>
       <w:pPr>
         <w:spacing w:after="0" w:line="240" w:lineRule="auto"/>
@@ -6155,7 +6245,7 @@
 </file>
 
 <file path=word/footer1.xml><?xml version="1.0" encoding="utf-8"?>
-<w:ftr xmlns:ve="http://schemas.openxmlformats.org/markup-compatibility/2006" xmlns:o="urn:schemas-microsoft-com:office:office" xmlns:r="http://schemas.openxmlformats.org/officeDocument/2006/relationships" xmlns:m="http://schemas.openxmlformats.org/officeDocument/2006/math" xmlns:v="urn:schemas-microsoft-com:vml" xmlns:wp="http://schemas.openxmlformats.org/drawingml/2006/wordprocessingDrawing" xmlns:w10="urn:schemas-microsoft-com:office:word" xmlns:w="http://schemas.openxmlformats.org/wordprocessingml/2006/main" xmlns:wne="http://schemas.microsoft.com/office/word/2006/wordml">
+<w:ftr xmlns:wpc="http://schemas.microsoft.com/office/word/2010/wordprocessingCanvas" xmlns:cx="http://schemas.microsoft.com/office/drawing/2014/chartex" xmlns:cx1="http://schemas.microsoft.com/office/drawing/2015/9/8/chartex" xmlns:cx2="http://schemas.microsoft.com/office/drawing/2015/10/21/chartex" xmlns:cx3="http://schemas.microsoft.com/office/drawing/2016/5/9/chartex" xmlns:cx4="http://schemas.microsoft.com/office/drawing/2016/5/10/chartex" xmlns:cx5="http://schemas.microsoft.com/office/drawing/2016/5/11/chartex" xmlns:cx6="http://schemas.microsoft.com/office/drawing/2016/5/12/chartex" xmlns:cx7="http://schemas.microsoft.com/office/drawing/2016/5/13/chartex" xmlns:cx8="http://schemas.microsoft.com/office/drawing/2016/5/14/chartex" xmlns:mc="http://schemas.openxmlformats.org/markup-compatibility/2006" xmlns:aink="http://schemas.microsoft.com/office/drawing/2016/ink" xmlns:am3d="http://schemas.microsoft.com/office/drawing/2017/model3d" xmlns:o="urn:schemas-microsoft-com:office:office" xmlns:r="http://schemas.openxmlformats.org/officeDocument/2006/relationships" xmlns:m="http://schemas.openxmlformats.org/officeDocument/2006/math" xmlns:v="urn:schemas-microsoft-com:vml" xmlns:wp14="http://schemas.microsoft.com/office/word/2010/wordprocessingDrawing" xmlns:wp="http://schemas.openxmlformats.org/drawingml/2006/wordprocessingDrawing" xmlns:w10="urn:schemas-microsoft-com:office:word" xmlns:w="http://schemas.openxmlformats.org/wordprocessingml/2006/main" xmlns:w14="http://schemas.microsoft.com/office/word/2010/wordml" xmlns:w15="http://schemas.microsoft.com/office/word/2012/wordml" xmlns:w16cex="http://schemas.microsoft.com/office/word/2018/wordml/cex" xmlns:w16cid="http://schemas.microsoft.com/office/word/2016/wordml/cid" xmlns:w16="http://schemas.microsoft.com/office/word/2018/wordml" xmlns:w16se="http://schemas.microsoft.com/office/word/2015/wordml/symex" xmlns:wpg="http://schemas.microsoft.com/office/word/2010/wordprocessingGroup" xmlns:wpi="http://schemas.microsoft.com/office/word/2010/wordprocessingInk" xmlns:wne="http://schemas.microsoft.com/office/word/2006/wordml" xmlns:wps="http://schemas.microsoft.com/office/word/2010/wordprocessingShape" mc:Ignorable="w14 w15 w16se w16cid w16 w16cex wp14">
   <w:p>
     <w:pPr>
       <w:pStyle w:val="Footer"/>
@@ -6165,7 +6255,7 @@
 </file>
 
 <file path=word/footer2.xml><?xml version="1.0" encoding="utf-8"?>
-<w:ftr xmlns:ve="http://schemas.openxmlformats.org/markup-compatibility/2006" xmlns:o="urn:schemas-microsoft-com:office:office" xmlns:r="http://schemas.openxmlformats.org/officeDocument/2006/relationships" xmlns:m="http://schemas.openxmlformats.org/officeDocument/2006/math" xmlns:v="urn:schemas-microsoft-com:vml" xmlns:wp="http://schemas.openxmlformats.org/drawingml/2006/wordprocessingDrawing" xmlns:w10="urn:schemas-microsoft-com:office:word" xmlns:w="http://schemas.openxmlformats.org/wordprocessingml/2006/main" xmlns:wne="http://schemas.microsoft.com/office/word/2006/wordml">
+<w:ftr xmlns:wpc="http://schemas.microsoft.com/office/word/2010/wordprocessingCanvas" xmlns:cx="http://schemas.microsoft.com/office/drawing/2014/chartex" xmlns:cx1="http://schemas.microsoft.com/office/drawing/2015/9/8/chartex" xmlns:cx2="http://schemas.microsoft.com/office/drawing/2015/10/21/chartex" xmlns:cx3="http://schemas.microsoft.com/office/drawing/2016/5/9/chartex" xmlns:cx4="http://schemas.microsoft.com/office/drawing/2016/5/10/chartex" xmlns:cx5="http://schemas.microsoft.com/office/drawing/2016/5/11/chartex" xmlns:cx6="http://schemas.microsoft.com/office/drawing/2016/5/12/chartex" xmlns:cx7="http://schemas.microsoft.com/office/drawing/2016/5/13/chartex" xmlns:cx8="http://schemas.microsoft.com/office/drawing/2016/5/14/chartex" xmlns:mc="http://schemas.openxmlformats.org/markup-compatibility/2006" xmlns:aink="http://schemas.microsoft.com/office/drawing/2016/ink" xmlns:am3d="http://schemas.microsoft.com/office/drawing/2017/model3d" xmlns:o="urn:schemas-microsoft-com:office:office" xmlns:r="http://schemas.openxmlformats.org/officeDocument/2006/relationships" xmlns:m="http://schemas.openxmlformats.org/officeDocument/2006/math" xmlns:v="urn:schemas-microsoft-com:vml" xmlns:wp14="http://schemas.microsoft.com/office/word/2010/wordprocessingDrawing" xmlns:wp="http://schemas.openxmlformats.org/drawingml/2006/wordprocessingDrawing" xmlns:w10="urn:schemas-microsoft-com:office:word" xmlns:w="http://schemas.openxmlformats.org/wordprocessingml/2006/main" xmlns:w14="http://schemas.microsoft.com/office/word/2010/wordml" xmlns:w15="http://schemas.microsoft.com/office/word/2012/wordml" xmlns:w16cex="http://schemas.microsoft.com/office/word/2018/wordml/cex" xmlns:w16cid="http://schemas.microsoft.com/office/word/2016/wordml/cid" xmlns:w16="http://schemas.microsoft.com/office/word/2018/wordml" xmlns:w16se="http://schemas.microsoft.com/office/word/2015/wordml/symex" xmlns:wpg="http://schemas.microsoft.com/office/word/2010/wordprocessingGroup" xmlns:wpi="http://schemas.microsoft.com/office/word/2010/wordprocessingInk" xmlns:wne="http://schemas.microsoft.com/office/word/2006/wordml" xmlns:wps="http://schemas.microsoft.com/office/word/2010/wordprocessingShape" mc:Ignorable="w14 w15 w16se w16cid w16 w16cex wp14">
   <w:p>
     <w:pPr>
       <w:pStyle w:val="Footer"/>
@@ -6175,7 +6265,7 @@
 </file>
 
 <file path=word/footer3.xml><?xml version="1.0" encoding="utf-8"?>
-<w:ftr xmlns:ve="http://schemas.openxmlformats.org/markup-compatibility/2006" xmlns:o="urn:schemas-microsoft-com:office:office" xmlns:r="http://schemas.openxmlformats.org/officeDocument/2006/relationships" xmlns:m="http://schemas.openxmlformats.org/officeDocument/2006/math" xmlns:v="urn:schemas-microsoft-com:vml" xmlns:wp="http://schemas.openxmlformats.org/drawingml/2006/wordprocessingDrawing" xmlns:w10="urn:schemas-microsoft-com:office:word" xmlns:w="http://schemas.openxmlformats.org/wordprocessingml/2006/main" xmlns:wne="http://schemas.microsoft.com/office/word/2006/wordml">
+<w:ftr xmlns:wpc="http://schemas.microsoft.com/office/word/2010/wordprocessingCanvas" xmlns:cx="http://schemas.microsoft.com/office/drawing/2014/chartex" xmlns:cx1="http://schemas.microsoft.com/office/drawing/2015/9/8/chartex" xmlns:cx2="http://schemas.microsoft.com/office/drawing/2015/10/21/chartex" xmlns:cx3="http://schemas.microsoft.com/office/drawing/2016/5/9/chartex" xmlns:cx4="http://schemas.microsoft.com/office/drawing/2016/5/10/chartex" xmlns:cx5="http://schemas.microsoft.com/office/drawing/2016/5/11/chartex" xmlns:cx6="http://schemas.microsoft.com/office/drawing/2016/5/12/chartex" xmlns:cx7="http://schemas.microsoft.com/office/drawing/2016/5/13/chartex" xmlns:cx8="http://schemas.microsoft.com/office/drawing/2016/5/14/chartex" xmlns:mc="http://schemas.openxmlformats.org/markup-compatibility/2006" xmlns:aink="http://schemas.microsoft.com/office/drawing/2016/ink" xmlns:am3d="http://schemas.microsoft.com/office/drawing/2017/model3d" xmlns:o="urn:schemas-microsoft-com:office:office" xmlns:r="http://schemas.openxmlformats.org/officeDocument/2006/relationships" xmlns:m="http://schemas.openxmlformats.org/officeDocument/2006/math" xmlns:v="urn:schemas-microsoft-com:vml" xmlns:wp14="http://schemas.microsoft.com/office/word/2010/wordprocessingDrawing" xmlns:wp="http://schemas.openxmlformats.org/drawingml/2006/wordprocessingDrawing" xmlns:w10="urn:schemas-microsoft-com:office:word" xmlns:w="http://schemas.openxmlformats.org/wordprocessingml/2006/main" xmlns:w14="http://schemas.microsoft.com/office/word/2010/wordml" xmlns:w15="http://schemas.microsoft.com/office/word/2012/wordml" xmlns:w16cex="http://schemas.microsoft.com/office/word/2018/wordml/cex" xmlns:w16cid="http://schemas.microsoft.com/office/word/2016/wordml/cid" xmlns:w16="http://schemas.microsoft.com/office/word/2018/wordml" xmlns:w16se="http://schemas.microsoft.com/office/word/2015/wordml/symex" xmlns:wpg="http://schemas.microsoft.com/office/word/2010/wordprocessingGroup" xmlns:wpi="http://schemas.microsoft.com/office/word/2010/wordprocessingInk" xmlns:wne="http://schemas.microsoft.com/office/word/2006/wordml" xmlns:wps="http://schemas.microsoft.com/office/word/2010/wordprocessingShape" mc:Ignorable="w14 w15 w16se w16cid w16 w16cex wp14">
   <w:p>
     <w:pPr>
       <w:pStyle w:val="Footer"/>
@@ -6185,8 +6275,8 @@
 </file>
 
 <file path=word/footnotes.xml><?xml version="1.0" encoding="utf-8"?>
-<w:footnotes xmlns:ve="http://schemas.openxmlformats.org/markup-compatibility/2006" xmlns:o="urn:schemas-microsoft-com:office:office" xmlns:r="http://schemas.openxmlformats.org/officeDocument/2006/relationships" xmlns:m="http://schemas.openxmlformats.org/officeDocument/2006/math" xmlns:v="urn:schemas-microsoft-com:vml" xmlns:wp="http://schemas.openxmlformats.org/drawingml/2006/wordprocessingDrawing" xmlns:w10="urn:schemas-microsoft-com:office:word" xmlns:w="http://schemas.openxmlformats.org/wordprocessingml/2006/main" xmlns:wne="http://schemas.microsoft.com/office/word/2006/wordml">
-  <w:footnote w:type="separator" w:id="0">
+<w:footnotes xmlns:wpc="http://schemas.microsoft.com/office/word/2010/wordprocessingCanvas" xmlns:cx="http://schemas.microsoft.com/office/drawing/2014/chartex" xmlns:cx1="http://schemas.microsoft.com/office/drawing/2015/9/8/chartex" xmlns:cx2="http://schemas.microsoft.com/office/drawing/2015/10/21/chartex" xmlns:cx3="http://schemas.microsoft.com/office/drawing/2016/5/9/chartex" xmlns:cx4="http://schemas.microsoft.com/office/drawing/2016/5/10/chartex" xmlns:cx5="http://schemas.microsoft.com/office/drawing/2016/5/11/chartex" xmlns:cx6="http://schemas.microsoft.com/office/drawing/2016/5/12/chartex" xmlns:cx7="http://schemas.microsoft.com/office/drawing/2016/5/13/chartex" xmlns:cx8="http://schemas.microsoft.com/office/drawing/2016/5/14/chartex" xmlns:mc="http://schemas.openxmlformats.org/markup-compatibility/2006" xmlns:aink="http://schemas.microsoft.com/office/drawing/2016/ink" xmlns:am3d="http://schemas.microsoft.com/office/drawing/2017/model3d" xmlns:o="urn:schemas-microsoft-com:office:office" xmlns:r="http://schemas.openxmlformats.org/officeDocument/2006/relationships" xmlns:m="http://schemas.openxmlformats.org/officeDocument/2006/math" xmlns:v="urn:schemas-microsoft-com:vml" xmlns:wp14="http://schemas.microsoft.com/office/word/2010/wordprocessingDrawing" xmlns:wp="http://schemas.openxmlformats.org/drawingml/2006/wordprocessingDrawing" xmlns:w10="urn:schemas-microsoft-com:office:word" xmlns:w="http://schemas.openxmlformats.org/wordprocessingml/2006/main" xmlns:w14="http://schemas.microsoft.com/office/word/2010/wordml" xmlns:w15="http://schemas.microsoft.com/office/word/2012/wordml" xmlns:w16cex="http://schemas.microsoft.com/office/word/2018/wordml/cex" xmlns:w16cid="http://schemas.microsoft.com/office/word/2016/wordml/cid" xmlns:w16="http://schemas.microsoft.com/office/word/2018/wordml" xmlns:w16se="http://schemas.microsoft.com/office/word/2015/wordml/symex" xmlns:wpg="http://schemas.microsoft.com/office/word/2010/wordprocessingGroup" xmlns:wpi="http://schemas.microsoft.com/office/word/2010/wordprocessingInk" xmlns:wne="http://schemas.microsoft.com/office/word/2006/wordml" xmlns:wps="http://schemas.microsoft.com/office/word/2010/wordprocessingShape" mc:Ignorable="w14 w15 w16se w16cid w16 w16cex wp14">
+  <w:footnote w:type="separator" w:id="-1">
     <w:p>
       <w:pPr>
         <w:spacing w:after="0" w:line="240" w:lineRule="auto"/>
@@ -6196,7 +6286,7 @@
       </w:r>
     </w:p>
   </w:footnote>
-  <w:footnote w:type="continuationSeparator" w:id="1">
+  <w:footnote w:type="continuationSeparator" w:id="0">
     <w:p>
       <w:pPr>
         <w:spacing w:after="0" w:line="240" w:lineRule="auto"/>
@@ -6206,7 +6296,7 @@
       </w:r>
     </w:p>
   </w:footnote>
-  <w:footnote w:type="continuationNotice" w:id="2">
+  <w:footnote w:type="continuationNotice" w:id="1">
     <w:p>
       <w:pPr>
         <w:spacing w:after="0" w:line="240" w:lineRule="auto"/>
@@ -6217,7 +6307,7 @@
 </file>
 
 <file path=word/header1.xml><?xml version="1.0" encoding="utf-8"?>
-<w:hdr xmlns:ve="http://schemas.openxmlformats.org/markup-compatibility/2006" xmlns:o="urn:schemas-microsoft-com:office:office" xmlns:r="http://schemas.openxmlformats.org/officeDocument/2006/relationships" xmlns:m="http://schemas.openxmlformats.org/officeDocument/2006/math" xmlns:v="urn:schemas-microsoft-com:vml" xmlns:wp="http://schemas.openxmlformats.org/drawingml/2006/wordprocessingDrawing" xmlns:w10="urn:schemas-microsoft-com:office:word" xmlns:w="http://schemas.openxmlformats.org/wordprocessingml/2006/main" xmlns:wne="http://schemas.microsoft.com/office/word/2006/wordml">
+<w:hdr xmlns:wpc="http://schemas.microsoft.com/office/word/2010/wordprocessingCanvas" xmlns:cx="http://schemas.microsoft.com/office/drawing/2014/chartex" xmlns:cx1="http://schemas.microsoft.com/office/drawing/2015/9/8/chartex" xmlns:cx2="http://schemas.microsoft.com/office/drawing/2015/10/21/chartex" xmlns:cx3="http://schemas.microsoft.com/office/drawing/2016/5/9/chartex" xmlns:cx4="http://schemas.microsoft.com/office/drawing/2016/5/10/chartex" xmlns:cx5="http://schemas.microsoft.com/office/drawing/2016/5/11/chartex" xmlns:cx6="http://schemas.microsoft.com/office/drawing/2016/5/12/chartex" xmlns:cx7="http://schemas.microsoft.com/office/drawing/2016/5/13/chartex" xmlns:cx8="http://schemas.microsoft.com/office/drawing/2016/5/14/chartex" xmlns:mc="http://schemas.openxmlformats.org/markup-compatibility/2006" xmlns:aink="http://schemas.microsoft.com/office/drawing/2016/ink" xmlns:am3d="http://schemas.microsoft.com/office/drawing/2017/model3d" xmlns:o="urn:schemas-microsoft-com:office:office" xmlns:r="http://schemas.openxmlformats.org/officeDocument/2006/relationships" xmlns:m="http://schemas.openxmlformats.org/officeDocument/2006/math" xmlns:v="urn:schemas-microsoft-com:vml" xmlns:wp14="http://schemas.microsoft.com/office/word/2010/wordprocessingDrawing" xmlns:wp="http://schemas.openxmlformats.org/drawingml/2006/wordprocessingDrawing" xmlns:w10="urn:schemas-microsoft-com:office:word" xmlns:w="http://schemas.openxmlformats.org/wordprocessingml/2006/main" xmlns:w14="http://schemas.microsoft.com/office/word/2010/wordml" xmlns:w15="http://schemas.microsoft.com/office/word/2012/wordml" xmlns:w16cex="http://schemas.microsoft.com/office/word/2018/wordml/cex" xmlns:w16cid="http://schemas.microsoft.com/office/word/2016/wordml/cid" xmlns:w16="http://schemas.microsoft.com/office/word/2018/wordml" xmlns:w16se="http://schemas.microsoft.com/office/word/2015/wordml/symex" xmlns:wpg="http://schemas.microsoft.com/office/word/2010/wordprocessingGroup" xmlns:wpi="http://schemas.microsoft.com/office/word/2010/wordprocessingInk" xmlns:wne="http://schemas.microsoft.com/office/word/2006/wordml" xmlns:wps="http://schemas.microsoft.com/office/word/2010/wordprocessingShape" mc:Ignorable="w14 w15 w16se w16cid w16 w16cex wp14">
   <w:p>
     <w:pPr>
       <w:pStyle w:val="Header"/>
@@ -6227,7 +6317,7 @@
 </file>
 
 <file path=word/header2.xml><?xml version="1.0" encoding="utf-8"?>
-<w:hdr xmlns:ve="http://schemas.openxmlformats.org/markup-compatibility/2006" xmlns:o="urn:schemas-microsoft-com:office:office" xmlns:r="http://schemas.openxmlformats.org/officeDocument/2006/relationships" xmlns:m="http://schemas.openxmlformats.org/officeDocument/2006/math" xmlns:v="urn:schemas-microsoft-com:vml" xmlns:wp="http://schemas.openxmlformats.org/drawingml/2006/wordprocessingDrawing" xmlns:w10="urn:schemas-microsoft-com:office:word" xmlns:w="http://schemas.openxmlformats.org/wordprocessingml/2006/main" xmlns:wne="http://schemas.microsoft.com/office/word/2006/wordml">
+<w:hdr xmlns:wpc="http://schemas.microsoft.com/office/word/2010/wordprocessingCanvas" xmlns:cx="http://schemas.microsoft.com/office/drawing/2014/chartex" xmlns:cx1="http://schemas.microsoft.com/office/drawing/2015/9/8/chartex" xmlns:cx2="http://schemas.microsoft.com/office/drawing/2015/10/21/chartex" xmlns:cx3="http://schemas.microsoft.com/office/drawing/2016/5/9/chartex" xmlns:cx4="http://schemas.microsoft.com/office/drawing/2016/5/10/chartex" xmlns:cx5="http://schemas.microsoft.com/office/drawing/2016/5/11/chartex" xmlns:cx6="http://schemas.microsoft.com/office/drawing/2016/5/12/chartex" xmlns:cx7="http://schemas.microsoft.com/office/drawing/2016/5/13/chartex" xmlns:cx8="http://schemas.microsoft.com/office/drawing/2016/5/14/chartex" xmlns:mc="http://schemas.openxmlformats.org/markup-compatibility/2006" xmlns:aink="http://schemas.microsoft.com/office/drawing/2016/ink" xmlns:am3d="http://schemas.microsoft.com/office/drawing/2017/model3d" xmlns:o="urn:schemas-microsoft-com:office:office" xmlns:r="http://schemas.openxmlformats.org/officeDocument/2006/relationships" xmlns:m="http://schemas.openxmlformats.org/officeDocument/2006/math" xmlns:v="urn:schemas-microsoft-com:vml" xmlns:wp14="http://schemas.microsoft.com/office/word/2010/wordprocessingDrawing" xmlns:wp="http://schemas.openxmlformats.org/drawingml/2006/wordprocessingDrawing" xmlns:w10="urn:schemas-microsoft-com:office:word" xmlns:w="http://schemas.openxmlformats.org/wordprocessingml/2006/main" xmlns:w14="http://schemas.microsoft.com/office/word/2010/wordml" xmlns:w15="http://schemas.microsoft.com/office/word/2012/wordml" xmlns:w16cex="http://schemas.microsoft.com/office/word/2018/wordml/cex" xmlns:w16cid="http://schemas.microsoft.com/office/word/2016/wordml/cid" xmlns:w16="http://schemas.microsoft.com/office/word/2018/wordml" xmlns:w16se="http://schemas.microsoft.com/office/word/2015/wordml/symex" xmlns:wpg="http://schemas.microsoft.com/office/word/2010/wordprocessingGroup" xmlns:wpi="http://schemas.microsoft.com/office/word/2010/wordprocessingInk" xmlns:wne="http://schemas.microsoft.com/office/word/2006/wordml" xmlns:wps="http://schemas.microsoft.com/office/word/2010/wordprocessingShape" mc:Ignorable="w14 w15 w16se w16cid w16 w16cex wp14">
   <w:p>
     <w:pPr>
       <w:pStyle w:val="Header"/>
@@ -6237,7 +6327,7 @@
 </file>
 
 <file path=word/header3.xml><?xml version="1.0" encoding="utf-8"?>
-<w:hdr xmlns:ve="http://schemas.openxmlformats.org/markup-compatibility/2006" xmlns:o="urn:schemas-microsoft-com:office:office" xmlns:r="http://schemas.openxmlformats.org/officeDocument/2006/relationships" xmlns:m="http://schemas.openxmlformats.org/officeDocument/2006/math" xmlns:v="urn:schemas-microsoft-com:vml" xmlns:wp="http://schemas.openxmlformats.org/drawingml/2006/wordprocessingDrawing" xmlns:w10="urn:schemas-microsoft-com:office:word" xmlns:w="http://schemas.openxmlformats.org/wordprocessingml/2006/main" xmlns:wne="http://schemas.microsoft.com/office/word/2006/wordml">
+<w:hdr xmlns:wpc="http://schemas.microsoft.com/office/word/2010/wordprocessingCanvas" xmlns:cx="http://schemas.microsoft.com/office/drawing/2014/chartex" xmlns:cx1="http://schemas.microsoft.com/office/drawing/2015/9/8/chartex" xmlns:cx2="http://schemas.microsoft.com/office/drawing/2015/10/21/chartex" xmlns:cx3="http://schemas.microsoft.com/office/drawing/2016/5/9/chartex" xmlns:cx4="http://schemas.microsoft.com/office/drawing/2016/5/10/chartex" xmlns:cx5="http://schemas.microsoft.com/office/drawing/2016/5/11/chartex" xmlns:cx6="http://schemas.microsoft.com/office/drawing/2016/5/12/chartex" xmlns:cx7="http://schemas.microsoft.com/office/drawing/2016/5/13/chartex" xmlns:cx8="http://schemas.microsoft.com/office/drawing/2016/5/14/chartex" xmlns:mc="http://schemas.openxmlformats.org/markup-compatibility/2006" xmlns:aink="http://schemas.microsoft.com/office/drawing/2016/ink" xmlns:am3d="http://schemas.microsoft.com/office/drawing/2017/model3d" xmlns:o="urn:schemas-microsoft-com:office:office" xmlns:r="http://schemas.openxmlformats.org/officeDocument/2006/relationships" xmlns:m="http://schemas.openxmlformats.org/officeDocument/2006/math" xmlns:v="urn:schemas-microsoft-com:vml" xmlns:wp14="http://schemas.microsoft.com/office/word/2010/wordprocessingDrawing" xmlns:wp="http://schemas.openxmlformats.org/drawingml/2006/wordprocessingDrawing" xmlns:w10="urn:schemas-microsoft-com:office:word" xmlns:w="http://schemas.openxmlformats.org/wordprocessingml/2006/main" xmlns:w14="http://schemas.microsoft.com/office/word/2010/wordml" xmlns:w15="http://schemas.microsoft.com/office/word/2012/wordml" xmlns:w16cex="http://schemas.microsoft.com/office/word/2018/wordml/cex" xmlns:w16cid="http://schemas.microsoft.com/office/word/2016/wordml/cid" xmlns:w16="http://schemas.microsoft.com/office/word/2018/wordml" xmlns:w16se="http://schemas.microsoft.com/office/word/2015/wordml/symex" xmlns:wpg="http://schemas.microsoft.com/office/word/2010/wordprocessingGroup" xmlns:wpi="http://schemas.microsoft.com/office/word/2010/wordprocessingInk" xmlns:wne="http://schemas.microsoft.com/office/word/2006/wordml" xmlns:wps="http://schemas.microsoft.com/office/word/2010/wordprocessingShape" mc:Ignorable="w14 w15 w16se w16cid w16 w16cex wp14">
   <w:p>
     <w:pPr>
       <w:pStyle w:val="Header"/>
@@ -6247,8 +6337,8 @@
 </file>
 
 <file path=word/numbering.xml><?xml version="1.0" encoding="utf-8"?>
-<w:numbering xmlns:ve="http://schemas.openxmlformats.org/markup-compatibility/2006" xmlns:o="urn:schemas-microsoft-com:office:office" xmlns:r="http://schemas.openxmlformats.org/officeDocument/2006/relationships" xmlns:m="http://schemas.openxmlformats.org/officeDocument/2006/math" xmlns:v="urn:schemas-microsoft-com:vml" xmlns:wp="http://schemas.openxmlformats.org/drawingml/2006/wordprocessingDrawing" xmlns:w10="urn:schemas-microsoft-com:office:word" xmlns:w="http://schemas.openxmlformats.org/wordprocessingml/2006/main" xmlns:wne="http://schemas.microsoft.com/office/word/2006/wordml">
-  <w:abstractNum w:abstractNumId="0">
+<w:numbering xmlns:wpc="http://schemas.microsoft.com/office/word/2010/wordprocessingCanvas" xmlns:cx="http://schemas.microsoft.com/office/drawing/2014/chartex" xmlns:cx1="http://schemas.microsoft.com/office/drawing/2015/9/8/chartex" xmlns:cx2="http://schemas.microsoft.com/office/drawing/2015/10/21/chartex" xmlns:cx3="http://schemas.microsoft.com/office/drawing/2016/5/9/chartex" xmlns:cx4="http://schemas.microsoft.com/office/drawing/2016/5/10/chartex" xmlns:cx5="http://schemas.microsoft.com/office/drawing/2016/5/11/chartex" xmlns:cx6="http://schemas.microsoft.com/office/drawing/2016/5/12/chartex" xmlns:cx7="http://schemas.microsoft.com/office/drawing/2016/5/13/chartex" xmlns:cx8="http://schemas.microsoft.com/office/drawing/2016/5/14/chartex" xmlns:mc="http://schemas.openxmlformats.org/markup-compatibility/2006" xmlns:aink="http://schemas.microsoft.com/office/drawing/2016/ink" xmlns:am3d="http://schemas.microsoft.com/office/drawing/2017/model3d" xmlns:o="urn:schemas-microsoft-com:office:office" xmlns:r="http://schemas.openxmlformats.org/officeDocument/2006/relationships" xmlns:m="http://schemas.openxmlformats.org/officeDocument/2006/math" xmlns:v="urn:schemas-microsoft-com:vml" xmlns:wp14="http://schemas.microsoft.com/office/word/2010/wordprocessingDrawing" xmlns:wp="http://schemas.openxmlformats.org/drawingml/2006/wordprocessingDrawing" xmlns:w10="urn:schemas-microsoft-com:office:word" xmlns:w="http://schemas.openxmlformats.org/wordprocessingml/2006/main" xmlns:w14="http://schemas.microsoft.com/office/word/2010/wordml" xmlns:w15="http://schemas.microsoft.com/office/word/2012/wordml" xmlns:w16cex="http://schemas.microsoft.com/office/word/2018/wordml/cex" xmlns:w16cid="http://schemas.microsoft.com/office/word/2016/wordml/cid" xmlns:w16="http://schemas.microsoft.com/office/word/2018/wordml" xmlns:w16se="http://schemas.microsoft.com/office/word/2015/wordml/symex" xmlns:wpg="http://schemas.microsoft.com/office/word/2010/wordprocessingGroup" xmlns:wpi="http://schemas.microsoft.com/office/word/2010/wordprocessingInk" xmlns:wne="http://schemas.microsoft.com/office/word/2006/wordml" xmlns:wps="http://schemas.microsoft.com/office/word/2010/wordprocessingShape" mc:Ignorable="w14 w15 w16se w16cid w16 w16cex wp14">
+  <w:abstractNum w:abstractNumId="0" w15:restartNumberingAfterBreak="0">
     <w:nsid w:val="07102C02"/>
     <w:multiLevelType w:val="hybridMultilevel"/>
     <w:tmpl w:val="20A6CAFA"/>
@@ -6361,7 +6451,7 @@
       </w:rPr>
     </w:lvl>
   </w:abstractNum>
-  <w:abstractNum w:abstractNumId="1">
+  <w:abstractNum w:abstractNumId="1" w15:restartNumberingAfterBreak="0">
     <w:nsid w:val="098E487B"/>
     <w:multiLevelType w:val="hybridMultilevel"/>
     <w:tmpl w:val="CEEE388A"/>
@@ -6474,7 +6564,7 @@
       </w:rPr>
     </w:lvl>
   </w:abstractNum>
-  <w:abstractNum w:abstractNumId="2">
+  <w:abstractNum w:abstractNumId="2" w15:restartNumberingAfterBreak="0">
     <w:nsid w:val="1520322E"/>
     <w:multiLevelType w:val="multilevel"/>
     <w:tmpl w:val="7E4EE3B2"/>
@@ -6587,7 +6677,7 @@
       </w:pPr>
     </w:lvl>
   </w:abstractNum>
-  <w:abstractNum w:abstractNumId="3">
+  <w:abstractNum w:abstractNumId="3" w15:restartNumberingAfterBreak="0">
     <w:nsid w:val="1A4B6C0F"/>
     <w:multiLevelType w:val="hybridMultilevel"/>
     <w:tmpl w:val="B13CF2DC"/>
@@ -6700,7 +6790,7 @@
       </w:pPr>
     </w:lvl>
   </w:abstractNum>
-  <w:abstractNum w:abstractNumId="4">
+  <w:abstractNum w:abstractNumId="4" w15:restartNumberingAfterBreak="0">
     <w:nsid w:val="1D8B21C6"/>
     <w:multiLevelType w:val="multilevel"/>
     <w:tmpl w:val="9D5EA9C4"/>
@@ -6813,7 +6903,7 @@
       </w:rPr>
     </w:lvl>
   </w:abstractNum>
-  <w:abstractNum w:abstractNumId="5">
+  <w:abstractNum w:abstractNumId="5" w15:restartNumberingAfterBreak="0">
     <w:nsid w:val="34667340"/>
     <w:multiLevelType w:val="hybridMultilevel"/>
     <w:tmpl w:val="7F821D32"/>
@@ -6926,7 +7016,7 @@
       </w:rPr>
     </w:lvl>
   </w:abstractNum>
-  <w:abstractNum w:abstractNumId="6">
+  <w:abstractNum w:abstractNumId="6" w15:restartNumberingAfterBreak="0">
     <w:nsid w:val="3660326E"/>
     <w:multiLevelType w:val="multilevel"/>
     <w:tmpl w:val="BC0C8F8E"/>
@@ -7039,7 +7129,7 @@
       </w:pPr>
     </w:lvl>
   </w:abstractNum>
-  <w:abstractNum w:abstractNumId="7">
+  <w:abstractNum w:abstractNumId="7" w15:restartNumberingAfterBreak="0">
     <w:nsid w:val="42DF2060"/>
     <w:multiLevelType w:val="hybridMultilevel"/>
     <w:tmpl w:val="85849D7C"/>
@@ -7152,7 +7242,7 @@
       </w:rPr>
     </w:lvl>
   </w:abstractNum>
-  <w:abstractNum w:abstractNumId="8">
+  <w:abstractNum w:abstractNumId="8" w15:restartNumberingAfterBreak="0">
     <w:nsid w:val="4A11401B"/>
     <w:multiLevelType w:val="hybridMultilevel"/>
     <w:tmpl w:val="5314BF82"/>
@@ -7265,7 +7355,7 @@
       </w:rPr>
     </w:lvl>
   </w:abstractNum>
-  <w:abstractNum w:abstractNumId="9">
+  <w:abstractNum w:abstractNumId="9" w15:restartNumberingAfterBreak="0">
     <w:nsid w:val="5026083C"/>
     <w:multiLevelType w:val="hybridMultilevel"/>
     <w:tmpl w:val="E0000994"/>
@@ -7378,7 +7468,7 @@
       </w:rPr>
     </w:lvl>
   </w:abstractNum>
-  <w:abstractNum w:abstractNumId="10">
+  <w:abstractNum w:abstractNumId="10" w15:restartNumberingAfterBreak="0">
     <w:nsid w:val="50261ADC"/>
     <w:multiLevelType w:val="hybridMultilevel"/>
     <w:tmpl w:val="1B7809E6"/>
@@ -7491,7 +7581,7 @@
       </w:rPr>
     </w:lvl>
   </w:abstractNum>
-  <w:abstractNum w:abstractNumId="11">
+  <w:abstractNum w:abstractNumId="11" w15:restartNumberingAfterBreak="0">
     <w:nsid w:val="568B5ED6"/>
     <w:multiLevelType w:val="multilevel"/>
     <w:tmpl w:val="7374A5C0"/>
@@ -7604,7 +7694,7 @@
       </w:rPr>
     </w:lvl>
   </w:abstractNum>
-  <w:abstractNum w:abstractNumId="12">
+  <w:abstractNum w:abstractNumId="12" w15:restartNumberingAfterBreak="0">
     <w:nsid w:val="5F115C29"/>
     <w:multiLevelType w:val="hybridMultilevel"/>
     <w:tmpl w:val="BDB0A2BE"/>
@@ -7690,7 +7780,7 @@
       </w:pPr>
     </w:lvl>
   </w:abstractNum>
-  <w:abstractNum w:abstractNumId="13">
+  <w:abstractNum w:abstractNumId="13" w15:restartNumberingAfterBreak="0">
     <w:nsid w:val="70B52828"/>
     <w:multiLevelType w:val="multilevel"/>
     <w:tmpl w:val="7374A5C0"/>
@@ -7849,7 +7939,7 @@
 </file>
 
 <file path=word/styles.xml><?xml version="1.0" encoding="utf-8"?>
-<w:styles xmlns:r="http://schemas.openxmlformats.org/officeDocument/2006/relationships" xmlns:w="http://schemas.openxmlformats.org/wordprocessingml/2006/main">
+<w:styles xmlns:mc="http://schemas.openxmlformats.org/markup-compatibility/2006" xmlns:r="http://schemas.openxmlformats.org/officeDocument/2006/relationships" xmlns:w="http://schemas.openxmlformats.org/wordprocessingml/2006/main" xmlns:w14="http://schemas.microsoft.com/office/word/2010/wordml" xmlns:w15="http://schemas.microsoft.com/office/word/2012/wordml" xmlns:w16cex="http://schemas.microsoft.com/office/word/2018/wordml/cex" xmlns:w16cid="http://schemas.microsoft.com/office/word/2016/wordml/cid" xmlns:w16="http://schemas.microsoft.com/office/word/2018/wordml" xmlns:w16se="http://schemas.microsoft.com/office/word/2015/wordml/symex" mc:Ignorable="w14 w15 w16se w16cid w16 w16cex">
   <w:docDefaults>
     <w:rPrDefault>
       <w:rPr>
@@ -7865,147 +7955,383 @@
       </w:pPr>
     </w:pPrDefault>
   </w:docDefaults>
-  <w:latentStyles w:defLockedState="0" w:defUIPriority="99" w:defSemiHidden="1" w:defUnhideWhenUsed="1" w:defQFormat="0" w:count="267">
-    <w:lsdException w:name="Normal" w:semiHidden="0" w:uiPriority="0" w:unhideWhenUsed="0" w:qFormat="1"/>
-    <w:lsdException w:name="heading 1" w:semiHidden="0" w:uiPriority="9" w:unhideWhenUsed="0" w:qFormat="1"/>
-    <w:lsdException w:name="heading 2" w:uiPriority="9" w:qFormat="1"/>
-    <w:lsdException w:name="heading 3" w:uiPriority="9" w:qFormat="1"/>
-    <w:lsdException w:name="heading 4" w:uiPriority="9" w:qFormat="1"/>
-    <w:lsdException w:name="heading 5" w:uiPriority="9" w:qFormat="1"/>
-    <w:lsdException w:name="heading 6" w:uiPriority="9" w:qFormat="1"/>
-    <w:lsdException w:name="heading 7" w:uiPriority="9" w:qFormat="1"/>
-    <w:lsdException w:name="heading 8" w:uiPriority="9" w:qFormat="1"/>
-    <w:lsdException w:name="heading 9" w:uiPriority="9" w:qFormat="1"/>
-    <w:lsdException w:name="toc 1" w:uiPriority="39"/>
-    <w:lsdException w:name="toc 2" w:uiPriority="39"/>
-    <w:lsdException w:name="toc 3" w:uiPriority="39"/>
-    <w:lsdException w:name="toc 4" w:uiPriority="39"/>
-    <w:lsdException w:name="toc 5" w:uiPriority="39"/>
-    <w:lsdException w:name="toc 6" w:uiPriority="39"/>
-    <w:lsdException w:name="toc 7" w:uiPriority="39"/>
-    <w:lsdException w:name="toc 8" w:uiPriority="39"/>
-    <w:lsdException w:name="toc 9" w:uiPriority="39"/>
-    <w:lsdException w:name="caption" w:uiPriority="35" w:qFormat="1"/>
-    <w:lsdException w:name="Title" w:semiHidden="0" w:uiPriority="10" w:unhideWhenUsed="0" w:qFormat="1"/>
-    <w:lsdException w:name="Default Paragraph Font" w:uiPriority="1"/>
-    <w:lsdException w:name="Subtitle" w:semiHidden="0" w:uiPriority="11" w:unhideWhenUsed="0" w:qFormat="1"/>
-    <w:lsdException w:name="Strong" w:semiHidden="0" w:uiPriority="22" w:unhideWhenUsed="0" w:qFormat="1"/>
-    <w:lsdException w:name="Emphasis" w:semiHidden="0" w:uiPriority="20" w:unhideWhenUsed="0" w:qFormat="1"/>
-    <w:lsdException w:name="Normal Table" w:semiHidden="0" w:unhideWhenUsed="0"/>
-    <w:lsdException w:name="Table Web 3" w:semiHidden="0" w:unhideWhenUsed="0"/>
-    <w:lsdException w:name="Table Grid" w:semiHidden="0" w:uiPriority="39" w:unhideWhenUsed="0"/>
-    <w:lsdException w:name="Table Theme" w:semiHidden="0" w:unhideWhenUsed="0"/>
-    <w:lsdException w:name="Placeholder Text" w:unhideWhenUsed="0"/>
-    <w:lsdException w:name="No Spacing" w:semiHidden="0" w:uiPriority="1" w:unhideWhenUsed="0" w:qFormat="1"/>
-    <w:lsdException w:name="Light Shading" w:semiHidden="0" w:uiPriority="60" w:unhideWhenUsed="0"/>
-    <w:lsdException w:name="Light List" w:semiHidden="0" w:uiPriority="61" w:unhideWhenUsed="0"/>
-    <w:lsdException w:name="Light Grid" w:semiHidden="0" w:uiPriority="62" w:unhideWhenUsed="0"/>
-    <w:lsdException w:name="Medium Shading 1" w:semiHidden="0" w:uiPriority="63" w:unhideWhenUsed="0"/>
-    <w:lsdException w:name="Medium Shading 2" w:semiHidden="0" w:uiPriority="64" w:unhideWhenUsed="0"/>
-    <w:lsdException w:name="Medium List 1" w:semiHidden="0" w:uiPriority="65" w:unhideWhenUsed="0"/>
-    <w:lsdException w:name="Medium List 2" w:semiHidden="0" w:uiPriority="66" w:unhideWhenUsed="0"/>
-    <w:lsdException w:name="Medium Grid 1" w:semiHidden="0" w:uiPriority="67" w:unhideWhenUsed="0"/>
-    <w:lsdException w:name="Medium Grid 2" w:semiHidden="0" w:uiPriority="68" w:unhideWhenUsed="0"/>
-    <w:lsdException w:name="Medium Grid 3" w:semiHidden="0" w:uiPriority="69" w:unhideWhenUsed="0"/>
-    <w:lsdException w:name="Dark List" w:semiHidden="0" w:uiPriority="70" w:unhideWhenUsed="0"/>
-    <w:lsdException w:name="Colorful Shading" w:semiHidden="0" w:uiPriority="71" w:unhideWhenUsed="0"/>
-    <w:lsdException w:name="Colorful List" w:semiHidden="0" w:uiPriority="72" w:unhideWhenUsed="0"/>
-    <w:lsdException w:name="Colorful Grid" w:semiHidden="0" w:uiPriority="73" w:unhideWhenUsed="0"/>
-    <w:lsdException w:name="Light Shading Accent 1" w:semiHidden="0" w:uiPriority="60" w:unhideWhenUsed="0"/>
-    <w:lsdException w:name="Light List Accent 1" w:semiHidden="0" w:uiPriority="61" w:unhideWhenUsed="0"/>
-    <w:lsdException w:name="Light Grid Accent 1" w:semiHidden="0" w:uiPriority="62" w:unhideWhenUsed="0"/>
-    <w:lsdException w:name="Medium Shading 1 Accent 1" w:semiHidden="0" w:uiPriority="63" w:unhideWhenUsed="0"/>
-    <w:lsdException w:name="Medium Shading 2 Accent 1" w:semiHidden="0" w:uiPriority="64" w:unhideWhenUsed="0"/>
-    <w:lsdException w:name="Medium List 1 Accent 1" w:semiHidden="0" w:uiPriority="65" w:unhideWhenUsed="0"/>
-    <w:lsdException w:name="Revision" w:unhideWhenUsed="0"/>
-    <w:lsdException w:name="List Paragraph" w:semiHidden="0" w:uiPriority="34" w:unhideWhenUsed="0" w:qFormat="1"/>
-    <w:lsdException w:name="Quote" w:semiHidden="0" w:uiPriority="29" w:unhideWhenUsed="0" w:qFormat="1"/>
-    <w:lsdException w:name="Intense Quote" w:semiHidden="0" w:uiPriority="30" w:unhideWhenUsed="0" w:qFormat="1"/>
-    <w:lsdException w:name="Medium List 2 Accent 1" w:semiHidden="0" w:uiPriority="66" w:unhideWhenUsed="0"/>
-    <w:lsdException w:name="Medium Grid 1 Accent 1" w:semiHidden="0" w:uiPriority="67" w:unhideWhenUsed="0"/>
-    <w:lsdException w:name="Medium Grid 2 Accent 1" w:semiHidden="0" w:uiPriority="68" w:unhideWhenUsed="0"/>
-    <w:lsdException w:name="Medium Grid 3 Accent 1" w:semiHidden="0" w:uiPriority="69" w:unhideWhenUsed="0"/>
-    <w:lsdException w:name="Dark List Accent 1" w:semiHidden="0" w:uiPriority="70" w:unhideWhenUsed="0"/>
-    <w:lsdException w:name="Colorful Shading Accent 1" w:semiHidden="0" w:uiPriority="71" w:unhideWhenUsed="0"/>
-    <w:lsdException w:name="Colorful List Accent 1" w:semiHidden="0" w:uiPriority="72" w:unhideWhenUsed="0"/>
-    <w:lsdException w:name="Colorful Grid Accent 1" w:semiHidden="0" w:uiPriority="73" w:unhideWhenUsed="0"/>
-    <w:lsdException w:name="Light Shading Accent 2" w:semiHidden="0" w:uiPriority="60" w:unhideWhenUsed="0"/>
-    <w:lsdException w:name="Light List Accent 2" w:semiHidden="0" w:uiPriority="61" w:unhideWhenUsed="0"/>
-    <w:lsdException w:name="Light Grid Accent 2" w:semiHidden="0" w:uiPriority="62" w:unhideWhenUsed="0"/>
-    <w:lsdException w:name="Medium Shading 1 Accent 2" w:semiHidden="0" w:uiPriority="63" w:unhideWhenUsed="0"/>
-    <w:lsdException w:name="Medium Shading 2 Accent 2" w:semiHidden="0" w:uiPriority="64" w:unhideWhenUsed="0"/>
-    <w:lsdException w:name="Medium List 1 Accent 2" w:semiHidden="0" w:uiPriority="65" w:unhideWhenUsed="0"/>
-    <w:lsdException w:name="Medium List 2 Accent 2" w:semiHidden="0" w:uiPriority="66" w:unhideWhenUsed="0"/>
-    <w:lsdException w:name="Medium Grid 1 Accent 2" w:semiHidden="0" w:uiPriority="67" w:unhideWhenUsed="0"/>
-    <w:lsdException w:name="Medium Grid 2 Accent 2" w:semiHidden="0" w:uiPriority="68" w:unhideWhenUsed="0"/>
-    <w:lsdException w:name="Medium Grid 3 Accent 2" w:semiHidden="0" w:uiPriority="69" w:unhideWhenUsed="0"/>
-    <w:lsdException w:name="Dark List Accent 2" w:semiHidden="0" w:uiPriority="70" w:unhideWhenUsed="0"/>
-    <w:lsdException w:name="Colorful Shading Accent 2" w:semiHidden="0" w:uiPriority="71" w:unhideWhenUsed="0"/>
-    <w:lsdException w:name="Colorful List Accent 2" w:semiHidden="0" w:uiPriority="72" w:unhideWhenUsed="0"/>
-    <w:lsdException w:name="Colorful Grid Accent 2" w:semiHidden="0" w:uiPriority="73" w:unhideWhenUsed="0"/>
-    <w:lsdException w:name="Light Shading Accent 3" w:semiHidden="0" w:uiPriority="60" w:unhideWhenUsed="0"/>
-    <w:lsdException w:name="Light List Accent 3" w:semiHidden="0" w:uiPriority="61" w:unhideWhenUsed="0"/>
-    <w:lsdException w:name="Light Grid Accent 3" w:semiHidden="0" w:uiPriority="62" w:unhideWhenUsed="0"/>
-    <w:lsdException w:name="Medium Shading 1 Accent 3" w:semiHidden="0" w:uiPriority="63" w:unhideWhenUsed="0"/>
-    <w:lsdException w:name="Medium Shading 2 Accent 3" w:semiHidden="0" w:uiPriority="64" w:unhideWhenUsed="0"/>
-    <w:lsdException w:name="Medium List 1 Accent 3" w:semiHidden="0" w:uiPriority="65" w:unhideWhenUsed="0"/>
-    <w:lsdException w:name="Medium List 2 Accent 3" w:semiHidden="0" w:uiPriority="66" w:unhideWhenUsed="0"/>
-    <w:lsdException w:name="Medium Grid 1 Accent 3" w:semiHidden="0" w:uiPriority="67" w:unhideWhenUsed="0"/>
-    <w:lsdException w:name="Medium Grid 2 Accent 3" w:semiHidden="0" w:uiPriority="68" w:unhideWhenUsed="0"/>
-    <w:lsdException w:name="Medium Grid 3 Accent 3" w:semiHidden="0" w:uiPriority="69" w:unhideWhenUsed="0"/>
-    <w:lsdException w:name="Dark List Accent 3" w:semiHidden="0" w:uiPriority="70" w:unhideWhenUsed="0"/>
-    <w:lsdException w:name="Colorful Shading Accent 3" w:semiHidden="0" w:uiPriority="71" w:unhideWhenUsed="0"/>
-    <w:lsdException w:name="Colorful List Accent 3" w:semiHidden="0" w:uiPriority="72" w:unhideWhenUsed="0"/>
-    <w:lsdException w:name="Colorful Grid Accent 3" w:semiHidden="0" w:uiPriority="73" w:unhideWhenUsed="0"/>
-    <w:lsdException w:name="Light Shading Accent 4" w:semiHidden="0" w:uiPriority="60" w:unhideWhenUsed="0"/>
-    <w:lsdException w:name="Light List Accent 4" w:semiHidden="0" w:uiPriority="61" w:unhideWhenUsed="0"/>
-    <w:lsdException w:name="Light Grid Accent 4" w:semiHidden="0" w:uiPriority="62" w:unhideWhenUsed="0"/>
-    <w:lsdException w:name="Medium Shading 1 Accent 4" w:semiHidden="0" w:uiPriority="63" w:unhideWhenUsed="0"/>
-    <w:lsdException w:name="Medium Shading 2 Accent 4" w:semiHidden="0" w:uiPriority="64" w:unhideWhenUsed="0"/>
-    <w:lsdException w:name="Medium List 1 Accent 4" w:semiHidden="0" w:uiPriority="65" w:unhideWhenUsed="0"/>
-    <w:lsdException w:name="Medium List 2 Accent 4" w:semiHidden="0" w:uiPriority="66" w:unhideWhenUsed="0"/>
-    <w:lsdException w:name="Medium Grid 1 Accent 4" w:semiHidden="0" w:uiPriority="67" w:unhideWhenUsed="0"/>
-    <w:lsdException w:name="Medium Grid 2 Accent 4" w:semiHidden="0" w:uiPriority="68" w:unhideWhenUsed="0"/>
-    <w:lsdException w:name="Medium Grid 3 Accent 4" w:semiHidden="0" w:uiPriority="69" w:unhideWhenUsed="0"/>
-    <w:lsdException w:name="Dark List Accent 4" w:semiHidden="0" w:uiPriority="70" w:unhideWhenUsed="0"/>
-    <w:lsdException w:name="Colorful Shading Accent 4" w:semiHidden="0" w:uiPriority="71" w:unhideWhenUsed="0"/>
-    <w:lsdException w:name="Colorful List Accent 4" w:semiHidden="0" w:uiPriority="72" w:unhideWhenUsed="0"/>
-    <w:lsdException w:name="Colorful Grid Accent 4" w:semiHidden="0" w:uiPriority="73" w:unhideWhenUsed="0"/>
-    <w:lsdException w:name="Light Shading Accent 5" w:semiHidden="0" w:uiPriority="60" w:unhideWhenUsed="0"/>
-    <w:lsdException w:name="Light List Accent 5" w:semiHidden="0" w:uiPriority="61" w:unhideWhenUsed="0"/>
-    <w:lsdException w:name="Light Grid Accent 5" w:semiHidden="0" w:uiPriority="62" w:unhideWhenUsed="0"/>
-    <w:lsdException w:name="Medium Shading 1 Accent 5" w:semiHidden="0" w:uiPriority="63" w:unhideWhenUsed="0"/>
-    <w:lsdException w:name="Medium Shading 2 Accent 5" w:semiHidden="0" w:uiPriority="64" w:unhideWhenUsed="0"/>
-    <w:lsdException w:name="Medium List 1 Accent 5" w:semiHidden="0" w:uiPriority="65" w:unhideWhenUsed="0"/>
-    <w:lsdException w:name="Medium List 2 Accent 5" w:semiHidden="0" w:uiPriority="66" w:unhideWhenUsed="0"/>
-    <w:lsdException w:name="Medium Grid 1 Accent 5" w:semiHidden="0" w:uiPriority="67" w:unhideWhenUsed="0"/>
-    <w:lsdException w:name="Medium Grid 2 Accent 5" w:semiHidden="0" w:uiPriority="68" w:unhideWhenUsed="0"/>
-    <w:lsdException w:name="Medium Grid 3 Accent 5" w:semiHidden="0" w:uiPriority="69" w:unhideWhenUsed="0"/>
-    <w:lsdException w:name="Dark List Accent 5" w:semiHidden="0" w:uiPriority="70" w:unhideWhenUsed="0"/>
-    <w:lsdException w:name="Colorful Shading Accent 5" w:semiHidden="0" w:uiPriority="71" w:unhideWhenUsed="0"/>
-    <w:lsdException w:name="Colorful List Accent 5" w:semiHidden="0" w:uiPriority="72" w:unhideWhenUsed="0"/>
-    <w:lsdException w:name="Colorful Grid Accent 5" w:semiHidden="0" w:uiPriority="73" w:unhideWhenUsed="0"/>
-    <w:lsdException w:name="Light Shading Accent 6" w:semiHidden="0" w:uiPriority="60" w:unhideWhenUsed="0"/>
-    <w:lsdException w:name="Light List Accent 6" w:semiHidden="0" w:uiPriority="61" w:unhideWhenUsed="0"/>
-    <w:lsdException w:name="Light Grid Accent 6" w:semiHidden="0" w:uiPriority="62" w:unhideWhenUsed="0"/>
-    <w:lsdException w:name="Medium Shading 1 Accent 6" w:semiHidden="0" w:uiPriority="63" w:unhideWhenUsed="0"/>
-    <w:lsdException w:name="Medium Shading 2 Accent 6" w:semiHidden="0" w:uiPriority="64" w:unhideWhenUsed="0"/>
-    <w:lsdException w:name="Medium List 1 Accent 6" w:semiHidden="0" w:uiPriority="65" w:unhideWhenUsed="0"/>
-    <w:lsdException w:name="Medium List 2 Accent 6" w:semiHidden="0" w:uiPriority="66" w:unhideWhenUsed="0"/>
-    <w:lsdException w:name="Medium Grid 1 Accent 6" w:semiHidden="0" w:uiPriority="67" w:unhideWhenUsed="0"/>
-    <w:lsdException w:name="Medium Grid 2 Accent 6" w:semiHidden="0" w:uiPriority="68" w:unhideWhenUsed="0"/>
-    <w:lsdException w:name="Medium Grid 3 Accent 6" w:semiHidden="0" w:uiPriority="69" w:unhideWhenUsed="0"/>
-    <w:lsdException w:name="Dark List Accent 6" w:semiHidden="0" w:uiPriority="70" w:unhideWhenUsed="0"/>
-    <w:lsdException w:name="Colorful Shading Accent 6" w:semiHidden="0" w:uiPriority="71" w:unhideWhenUsed="0"/>
-    <w:lsdException w:name="Colorful List Accent 6" w:semiHidden="0" w:uiPriority="72" w:unhideWhenUsed="0"/>
-    <w:lsdException w:name="Colorful Grid Accent 6" w:semiHidden="0" w:uiPriority="73" w:unhideWhenUsed="0"/>
-    <w:lsdException w:name="Subtle Emphasis" w:semiHidden="0" w:uiPriority="19" w:unhideWhenUsed="0" w:qFormat="1"/>
-    <w:lsdException w:name="Intense Emphasis" w:semiHidden="0" w:uiPriority="21" w:unhideWhenUsed="0" w:qFormat="1"/>
-    <w:lsdException w:name="Subtle Reference" w:semiHidden="0" w:uiPriority="31" w:unhideWhenUsed="0" w:qFormat="1"/>
-    <w:lsdException w:name="Intense Reference" w:semiHidden="0" w:uiPriority="32" w:unhideWhenUsed="0" w:qFormat="1"/>
-    <w:lsdException w:name="Book Title" w:semiHidden="0" w:uiPriority="33" w:unhideWhenUsed="0" w:qFormat="1"/>
-    <w:lsdException w:name="Bibliography" w:uiPriority="37"/>
-    <w:lsdException w:name="TOC Heading" w:uiPriority="39" w:qFormat="1"/>
+  <w:latentStyles w:defLockedState="0" w:defUIPriority="99" w:defSemiHidden="0" w:defUnhideWhenUsed="0" w:defQFormat="0" w:count="376">
+    <w:lsdException w:name="Normal" w:uiPriority="0" w:qFormat="1"/>
+    <w:lsdException w:name="heading 1" w:uiPriority="9" w:qFormat="1"/>
+    <w:lsdException w:name="heading 2" w:semiHidden="1" w:uiPriority="9" w:unhideWhenUsed="1" w:qFormat="1"/>
+    <w:lsdException w:name="heading 3" w:semiHidden="1" w:uiPriority="9" w:unhideWhenUsed="1" w:qFormat="1"/>
+    <w:lsdException w:name="heading 4" w:semiHidden="1" w:uiPriority="9" w:unhideWhenUsed="1" w:qFormat="1"/>
+    <w:lsdException w:name="heading 5" w:semiHidden="1" w:uiPriority="9" w:unhideWhenUsed="1" w:qFormat="1"/>
+    <w:lsdException w:name="heading 6" w:semiHidden="1" w:uiPriority="9" w:unhideWhenUsed="1" w:qFormat="1"/>
+    <w:lsdException w:name="heading 7" w:semiHidden="1" w:uiPriority="9" w:unhideWhenUsed="1" w:qFormat="1"/>
+    <w:lsdException w:name="heading 8" w:semiHidden="1" w:uiPriority="9" w:unhideWhenUsed="1" w:qFormat="1"/>
+    <w:lsdException w:name="heading 9" w:semiHidden="1" w:uiPriority="9" w:unhideWhenUsed="1" w:qFormat="1"/>
+    <w:lsdException w:name="index 1" w:semiHidden="1" w:unhideWhenUsed="1"/>
+    <w:lsdException w:name="index 2" w:semiHidden="1" w:unhideWhenUsed="1"/>
+    <w:lsdException w:name="index 3" w:semiHidden="1" w:unhideWhenUsed="1"/>
+    <w:lsdException w:name="index 4" w:semiHidden="1" w:unhideWhenUsed="1"/>
+    <w:lsdException w:name="index 5" w:semiHidden="1" w:unhideWhenUsed="1"/>
+    <w:lsdException w:name="index 6" w:semiHidden="1" w:unhideWhenUsed="1"/>
+    <w:lsdException w:name="index 7" w:semiHidden="1" w:unhideWhenUsed="1"/>
+    <w:lsdException w:name="index 8" w:semiHidden="1" w:unhideWhenUsed="1"/>
+    <w:lsdException w:name="index 9" w:semiHidden="1" w:unhideWhenUsed="1"/>
+    <w:lsdException w:name="toc 1" w:semiHidden="1" w:uiPriority="39" w:unhideWhenUsed="1"/>
+    <w:lsdException w:name="toc 2" w:semiHidden="1" w:uiPriority="39" w:unhideWhenUsed="1"/>
+    <w:lsdException w:name="toc 3" w:semiHidden="1" w:uiPriority="39" w:unhideWhenUsed="1"/>
+    <w:lsdException w:name="toc 4" w:semiHidden="1" w:uiPriority="39" w:unhideWhenUsed="1"/>
+    <w:lsdException w:name="toc 5" w:semiHidden="1" w:uiPriority="39" w:unhideWhenUsed="1"/>
+    <w:lsdException w:name="toc 6" w:semiHidden="1" w:uiPriority="39" w:unhideWhenUsed="1"/>
+    <w:lsdException w:name="toc 7" w:semiHidden="1" w:uiPriority="39" w:unhideWhenUsed="1"/>
+    <w:lsdException w:name="toc 8" w:semiHidden="1" w:uiPriority="39" w:unhideWhenUsed="1"/>
+    <w:lsdException w:name="toc 9" w:semiHidden="1" w:uiPriority="39" w:unhideWhenUsed="1"/>
+    <w:lsdException w:name="Normal Indent" w:semiHidden="1" w:unhideWhenUsed="1"/>
+    <w:lsdException w:name="footnote text" w:semiHidden="1" w:unhideWhenUsed="1"/>
+    <w:lsdException w:name="annotation text" w:semiHidden="1" w:unhideWhenUsed="1"/>
+    <w:lsdException w:name="header" w:semiHidden="1" w:unhideWhenUsed="1"/>
+    <w:lsdException w:name="footer" w:semiHidden="1" w:unhideWhenUsed="1"/>
+    <w:lsdException w:name="index heading" w:semiHidden="1" w:unhideWhenUsed="1"/>
+    <w:lsdException w:name="caption" w:semiHidden="1" w:uiPriority="35" w:unhideWhenUsed="1" w:qFormat="1"/>
+    <w:lsdException w:name="table of figures" w:semiHidden="1" w:unhideWhenUsed="1"/>
+    <w:lsdException w:name="envelope address" w:semiHidden="1" w:unhideWhenUsed="1"/>
+    <w:lsdException w:name="envelope return" w:semiHidden="1" w:unhideWhenUsed="1"/>
+    <w:lsdException w:name="footnote reference" w:semiHidden="1" w:unhideWhenUsed="1"/>
+    <w:lsdException w:name="annotation reference" w:semiHidden="1" w:unhideWhenUsed="1"/>
+    <w:lsdException w:name="line number" w:semiHidden="1" w:unhideWhenUsed="1"/>
+    <w:lsdException w:name="page number" w:semiHidden="1" w:unhideWhenUsed="1"/>
+    <w:lsdException w:name="endnote reference" w:semiHidden="1" w:unhideWhenUsed="1"/>
+    <w:lsdException w:name="endnote text" w:semiHidden="1" w:unhideWhenUsed="1"/>
+    <w:lsdException w:name="table of authorities" w:semiHidden="1" w:unhideWhenUsed="1"/>
+    <w:lsdException w:name="macro" w:semiHidden="1" w:unhideWhenUsed="1"/>
+    <w:lsdException w:name="toa heading" w:semiHidden="1" w:unhideWhenUsed="1"/>
+    <w:lsdException w:name="List" w:semiHidden="1" w:unhideWhenUsed="1"/>
+    <w:lsdException w:name="List Bullet" w:semiHidden="1" w:unhideWhenUsed="1"/>
+    <w:lsdException w:name="List Number" w:semiHidden="1" w:unhideWhenUsed="1"/>
+    <w:lsdException w:name="List 2" w:semiHidden="1" w:unhideWhenUsed="1"/>
+    <w:lsdException w:name="List 3" w:semiHidden="1" w:unhideWhenUsed="1"/>
+    <w:lsdException w:name="List 4" w:semiHidden="1" w:unhideWhenUsed="1"/>
+    <w:lsdException w:name="List 5" w:semiHidden="1" w:unhideWhenUsed="1"/>
+    <w:lsdException w:name="List Bullet 2" w:semiHidden="1" w:unhideWhenUsed="1"/>
+    <w:lsdException w:name="List Bullet 3" w:semiHidden="1" w:unhideWhenUsed="1"/>
+    <w:lsdException w:name="List Bullet 4" w:semiHidden="1" w:unhideWhenUsed="1"/>
+    <w:lsdException w:name="List Bullet 5" w:semiHidden="1" w:unhideWhenUsed="1"/>
+    <w:lsdException w:name="List Number 2" w:semiHidden="1" w:unhideWhenUsed="1"/>
+    <w:lsdException w:name="List Number 3" w:semiHidden="1" w:unhideWhenUsed="1"/>
+    <w:lsdException w:name="List Number 4" w:semiHidden="1" w:unhideWhenUsed="1"/>
+    <w:lsdException w:name="List Number 5" w:semiHidden="1" w:unhideWhenUsed="1"/>
+    <w:lsdException w:name="Title" w:uiPriority="10" w:qFormat="1"/>
+    <w:lsdException w:name="Closing" w:semiHidden="1" w:unhideWhenUsed="1"/>
+    <w:lsdException w:name="Signature" w:semiHidden="1" w:unhideWhenUsed="1"/>
+    <w:lsdException w:name="Default Paragraph Font" w:semiHidden="1" w:uiPriority="1" w:unhideWhenUsed="1"/>
+    <w:lsdException w:name="Body Text" w:semiHidden="1" w:unhideWhenUsed="1"/>
+    <w:lsdException w:name="Body Text Indent" w:semiHidden="1" w:unhideWhenUsed="1"/>
+    <w:lsdException w:name="List Continue" w:semiHidden="1" w:unhideWhenUsed="1"/>
+    <w:lsdException w:name="List Continue 2" w:semiHidden="1" w:unhideWhenUsed="1"/>
+    <w:lsdException w:name="List Continue 3" w:semiHidden="1" w:unhideWhenUsed="1"/>
+    <w:lsdException w:name="List Continue 4" w:semiHidden="1" w:unhideWhenUsed="1"/>
+    <w:lsdException w:name="List Continue 5" w:semiHidden="1" w:unhideWhenUsed="1"/>
+    <w:lsdException w:name="Message Header" w:semiHidden="1" w:unhideWhenUsed="1"/>
+    <w:lsdException w:name="Subtitle" w:uiPriority="11" w:qFormat="1"/>
+    <w:lsdException w:name="Salutation" w:semiHidden="1" w:unhideWhenUsed="1"/>
+    <w:lsdException w:name="Date" w:semiHidden="1" w:unhideWhenUsed="1"/>
+    <w:lsdException w:name="Body Text First Indent" w:semiHidden="1" w:unhideWhenUsed="1"/>
+    <w:lsdException w:name="Body Text First Indent 2" w:semiHidden="1" w:unhideWhenUsed="1"/>
+    <w:lsdException w:name="Note Heading" w:semiHidden="1" w:unhideWhenUsed="1"/>
+    <w:lsdException w:name="Body Text 2" w:semiHidden="1" w:unhideWhenUsed="1"/>
+    <w:lsdException w:name="Body Text 3" w:semiHidden="1" w:unhideWhenUsed="1"/>
+    <w:lsdException w:name="Body Text Indent 2" w:semiHidden="1" w:unhideWhenUsed="1"/>
+    <w:lsdException w:name="Body Text Indent 3" w:semiHidden="1" w:unhideWhenUsed="1"/>
+    <w:lsdException w:name="Block Text" w:semiHidden="1" w:unhideWhenUsed="1"/>
+    <w:lsdException w:name="Hyperlink" w:semiHidden="1" w:unhideWhenUsed="1"/>
+    <w:lsdException w:name="FollowedHyperlink" w:semiHidden="1" w:unhideWhenUsed="1"/>
+    <w:lsdException w:name="Strong" w:uiPriority="22" w:qFormat="1"/>
+    <w:lsdException w:name="Emphasis" w:uiPriority="20" w:qFormat="1"/>
+    <w:lsdException w:name="Document Map" w:semiHidden="1" w:unhideWhenUsed="1"/>
+    <w:lsdException w:name="Plain Text" w:semiHidden="1" w:unhideWhenUsed="1"/>
+    <w:lsdException w:name="E-mail Signature" w:semiHidden="1" w:unhideWhenUsed="1"/>
+    <w:lsdException w:name="HTML Top of Form" w:semiHidden="1" w:unhideWhenUsed="1"/>
+    <w:lsdException w:name="HTML Bottom of Form" w:semiHidden="1" w:unhideWhenUsed="1"/>
+    <w:lsdException w:name="Normal (Web)" w:semiHidden="1" w:unhideWhenUsed="1"/>
+    <w:lsdException w:name="HTML Acronym" w:semiHidden="1" w:unhideWhenUsed="1"/>
+    <w:lsdException w:name="HTML Address" w:semiHidden="1" w:unhideWhenUsed="1"/>
+    <w:lsdException w:name="HTML Cite" w:semiHidden="1" w:unhideWhenUsed="1"/>
+    <w:lsdException w:name="HTML Code" w:semiHidden="1" w:unhideWhenUsed="1"/>
+    <w:lsdException w:name="HTML Definition" w:semiHidden="1" w:unhideWhenUsed="1"/>
+    <w:lsdException w:name="HTML Keyboard" w:semiHidden="1" w:unhideWhenUsed="1"/>
+    <w:lsdException w:name="HTML Preformatted" w:semiHidden="1" w:unhideWhenUsed="1"/>
+    <w:lsdException w:name="HTML Sample" w:semiHidden="1" w:unhideWhenUsed="1"/>
+    <w:lsdException w:name="HTML Typewriter" w:semiHidden="1" w:unhideWhenUsed="1"/>
+    <w:lsdException w:name="HTML Variable" w:semiHidden="1" w:unhideWhenUsed="1"/>
+    <w:lsdException w:name="Normal Table" w:semiHidden="1" w:unhideWhenUsed="1"/>
+    <w:lsdException w:name="annotation subject" w:semiHidden="1" w:unhideWhenUsed="1"/>
+    <w:lsdException w:name="No List" w:semiHidden="1" w:unhideWhenUsed="1"/>
+    <w:lsdException w:name="Outline List 1" w:semiHidden="1" w:unhideWhenUsed="1"/>
+    <w:lsdException w:name="Outline List 2" w:semiHidden="1" w:unhideWhenUsed="1"/>
+    <w:lsdException w:name="Outline List 3" w:semiHidden="1" w:unhideWhenUsed="1"/>
+    <w:lsdException w:name="Table Simple 1" w:semiHidden="1" w:unhideWhenUsed="1"/>
+    <w:lsdException w:name="Table Simple 2" w:semiHidden="1" w:unhideWhenUsed="1"/>
+    <w:lsdException w:name="Table Simple 3" w:semiHidden="1" w:unhideWhenUsed="1"/>
+    <w:lsdException w:name="Table Classic 1" w:semiHidden="1" w:unhideWhenUsed="1"/>
+    <w:lsdException w:name="Table Classic 2" w:semiHidden="1" w:unhideWhenUsed="1"/>
+    <w:lsdException w:name="Table Classic 3" w:semiHidden="1" w:unhideWhenUsed="1"/>
+    <w:lsdException w:name="Table Classic 4" w:semiHidden="1" w:unhideWhenUsed="1"/>
+    <w:lsdException w:name="Table Colorful 1" w:semiHidden="1" w:unhideWhenUsed="1"/>
+    <w:lsdException w:name="Table Colorful 2" w:semiHidden="1" w:unhideWhenUsed="1"/>
+    <w:lsdException w:name="Table Colorful 3" w:semiHidden="1" w:unhideWhenUsed="1"/>
+    <w:lsdException w:name="Table Columns 1" w:semiHidden="1" w:unhideWhenUsed="1"/>
+    <w:lsdException w:name="Table Columns 2" w:semiHidden="1" w:unhideWhenUsed="1"/>
+    <w:lsdException w:name="Table Columns 3" w:semiHidden="1" w:unhideWhenUsed="1"/>
+    <w:lsdException w:name="Table Columns 4" w:semiHidden="1" w:unhideWhenUsed="1"/>
+    <w:lsdException w:name="Table Columns 5" w:semiHidden="1" w:unhideWhenUsed="1"/>
+    <w:lsdException w:name="Table Grid 1" w:semiHidden="1" w:unhideWhenUsed="1"/>
+    <w:lsdException w:name="Table Grid 2" w:semiHidden="1" w:unhideWhenUsed="1"/>
+    <w:lsdException w:name="Table Grid 3" w:semiHidden="1" w:unhideWhenUsed="1"/>
+    <w:lsdException w:name="Table Grid 4" w:semiHidden="1" w:unhideWhenUsed="1"/>
+    <w:lsdException w:name="Table Grid 5" w:semiHidden="1" w:unhideWhenUsed="1"/>
+    <w:lsdException w:name="Table Grid 6" w:semiHidden="1" w:unhideWhenUsed="1"/>
+    <w:lsdException w:name="Table Grid 7" w:semiHidden="1" w:unhideWhenUsed="1"/>
+    <w:lsdException w:name="Table Grid 8" w:semiHidden="1" w:unhideWhenUsed="1"/>
+    <w:lsdException w:name="Table List 1" w:semiHidden="1" w:unhideWhenUsed="1"/>
+    <w:lsdException w:name="Table List 2" w:semiHidden="1" w:unhideWhenUsed="1"/>
+    <w:lsdException w:name="Table List 3" w:semiHidden="1" w:unhideWhenUsed="1"/>
+    <w:lsdException w:name="Table List 4" w:semiHidden="1" w:unhideWhenUsed="1"/>
+    <w:lsdException w:name="Table List 5" w:semiHidden="1" w:unhideWhenUsed="1"/>
+    <w:lsdException w:name="Table List 6" w:semiHidden="1" w:unhideWhenUsed="1"/>
+    <w:lsdException w:name="Table List 7" w:semiHidden="1" w:unhideWhenUsed="1"/>
+    <w:lsdException w:name="Table List 8" w:semiHidden="1" w:unhideWhenUsed="1"/>
+    <w:lsdException w:name="Table 3D effects 1" w:semiHidden="1" w:unhideWhenUsed="1"/>
+    <w:lsdException w:name="Table 3D effects 2" w:semiHidden="1" w:unhideWhenUsed="1"/>
+    <w:lsdException w:name="Table 3D effects 3" w:semiHidden="1" w:unhideWhenUsed="1"/>
+    <w:lsdException w:name="Table Contemporary" w:semiHidden="1" w:unhideWhenUsed="1"/>
+    <w:lsdException w:name="Table Elegant" w:semiHidden="1" w:unhideWhenUsed="1"/>
+    <w:lsdException w:name="Table Professional" w:semiHidden="1" w:unhideWhenUsed="1"/>
+    <w:lsdException w:name="Table Subtle 1" w:semiHidden="1" w:unhideWhenUsed="1"/>
+    <w:lsdException w:name="Table Subtle 2" w:semiHidden="1" w:unhideWhenUsed="1"/>
+    <w:lsdException w:name="Table Web 1" w:semiHidden="1" w:unhideWhenUsed="1"/>
+    <w:lsdException w:name="Table Web 2" w:semiHidden="1" w:unhideWhenUsed="1"/>
+    <w:lsdException w:name="Table Web 3" w:semiHidden="1" w:unhideWhenUsed="1"/>
+    <w:lsdException w:name="Balloon Text" w:semiHidden="1" w:unhideWhenUsed="1"/>
+    <w:lsdException w:name="Table Grid" w:semiHidden="1" w:uiPriority="39" w:unhideWhenUsed="1"/>
+    <w:lsdException w:name="Table Theme" w:semiHidden="1" w:unhideWhenUsed="1"/>
+    <w:lsdException w:name="Placeholder Text" w:semiHidden="1"/>
+    <w:lsdException w:name="No Spacing" w:uiPriority="1" w:qFormat="1"/>
+    <w:lsdException w:name="Light Shading" w:uiPriority="60"/>
+    <w:lsdException w:name="Light List" w:uiPriority="61"/>
+    <w:lsdException w:name="Light Grid" w:uiPriority="62"/>
+    <w:lsdException w:name="Medium Shading 1" w:uiPriority="63"/>
+    <w:lsdException w:name="Medium Shading 2" w:uiPriority="64"/>
+    <w:lsdException w:name="Medium List 1" w:uiPriority="65"/>
+    <w:lsdException w:name="Medium List 2" w:uiPriority="66"/>
+    <w:lsdException w:name="Medium Grid 1" w:uiPriority="67"/>
+    <w:lsdException w:name="Medium Grid 2" w:uiPriority="68"/>
+    <w:lsdException w:name="Medium Grid 3" w:uiPriority="69"/>
+    <w:lsdException w:name="Dark List" w:uiPriority="70"/>
+    <w:lsdException w:name="Colorful Shading" w:uiPriority="71"/>
+    <w:lsdException w:name="Colorful List" w:uiPriority="72"/>
+    <w:lsdException w:name="Colorful Grid" w:uiPriority="73"/>
+    <w:lsdException w:name="Light Shading Accent 1" w:uiPriority="60"/>
+    <w:lsdException w:name="Light List Accent 1" w:uiPriority="61"/>
+    <w:lsdException w:name="Light Grid Accent 1" w:uiPriority="62"/>
+    <w:lsdException w:name="Medium Shading 1 Accent 1" w:uiPriority="63"/>
+    <w:lsdException w:name="Medium Shading 2 Accent 1" w:uiPriority="64"/>
+    <w:lsdException w:name="Medium List 1 Accent 1" w:uiPriority="65"/>
+    <w:lsdException w:name="Revision" w:semiHidden="1"/>
+    <w:lsdException w:name="List Paragraph" w:uiPriority="34" w:qFormat="1"/>
+    <w:lsdException w:name="Quote" w:uiPriority="29" w:qFormat="1"/>
+    <w:lsdException w:name="Intense Quote" w:uiPriority="30" w:qFormat="1"/>
+    <w:lsdException w:name="Medium List 2 Accent 1" w:uiPriority="66"/>
+    <w:lsdException w:name="Medium Grid 1 Accent 1" w:uiPriority="67"/>
+    <w:lsdException w:name="Medium Grid 2 Accent 1" w:uiPriority="68"/>
+    <w:lsdException w:name="Medium Grid 3 Accent 1" w:uiPriority="69"/>
+    <w:lsdException w:name="Dark List Accent 1" w:uiPriority="70"/>
+    <w:lsdException w:name="Colorful Shading Accent 1" w:uiPriority="71"/>
+    <w:lsdException w:name="Colorful List Accent 1" w:uiPriority="72"/>
+    <w:lsdException w:name="Colorful Grid Accent 1" w:uiPriority="73"/>
+    <w:lsdException w:name="Light Shading Accent 2" w:uiPriority="60"/>
+    <w:lsdException w:name="Light List Accent 2" w:uiPriority="61"/>
+    <w:lsdException w:name="Light Grid Accent 2" w:uiPriority="62"/>
+    <w:lsdException w:name="Medium Shading 1 Accent 2" w:uiPriority="63"/>
+    <w:lsdException w:name="Medium Shading 2 Accent 2" w:uiPriority="64"/>
+    <w:lsdException w:name="Medium List 1 Accent 2" w:uiPriority="65"/>
+    <w:lsdException w:name="Medium List 2 Accent 2" w:uiPriority="66"/>
+    <w:lsdException w:name="Medium Grid 1 Accent 2" w:uiPriority="67"/>
+    <w:lsdException w:name="Medium Grid 2 Accent 2" w:uiPriority="68"/>
+    <w:lsdException w:name="Medium Grid 3 Accent 2" w:uiPriority="69"/>
+    <w:lsdException w:name="Dark List Accent 2" w:uiPriority="70"/>
+    <w:lsdException w:name="Colorful Shading Accent 2" w:uiPriority="71"/>
+    <w:lsdException w:name="Colorful List Accent 2" w:uiPriority="72"/>
+    <w:lsdException w:name="Colorful Grid Accent 2" w:uiPriority="73"/>
+    <w:lsdException w:name="Light Shading Accent 3" w:uiPriority="60"/>
+    <w:lsdException w:name="Light List Accent 3" w:uiPriority="61"/>
+    <w:lsdException w:name="Light Grid Accent 3" w:uiPriority="62"/>
+    <w:lsdException w:name="Medium Shading 1 Accent 3" w:uiPriority="63"/>
+    <w:lsdException w:name="Medium Shading 2 Accent 3" w:uiPriority="64"/>
+    <w:lsdException w:name="Medium List 1 Accent 3" w:uiPriority="65"/>
+    <w:lsdException w:name="Medium List 2 Accent 3" w:uiPriority="66"/>
+    <w:lsdException w:name="Medium Grid 1 Accent 3" w:uiPriority="67"/>
+    <w:lsdException w:name="Medium Grid 2 Accent 3" w:uiPriority="68"/>
+    <w:lsdException w:name="Medium Grid 3 Accent 3" w:uiPriority="69"/>
+    <w:lsdException w:name="Dark List Accent 3" w:uiPriority="70"/>
+    <w:lsdException w:name="Colorful Shading Accent 3" w:uiPriority="71"/>
+    <w:lsdException w:name="Colorful List Accent 3" w:uiPriority="72"/>
+    <w:lsdException w:name="Colorful Grid Accent 3" w:uiPriority="73"/>
+    <w:lsdException w:name="Light Shading Accent 4" w:uiPriority="60"/>
+    <w:lsdException w:name="Light List Accent 4" w:uiPriority="61"/>
+    <w:lsdException w:name="Light Grid Accent 4" w:uiPriority="62"/>
+    <w:lsdException w:name="Medium Shading 1 Accent 4" w:uiPriority="63"/>
+    <w:lsdException w:name="Medium Shading 2 Accent 4" w:uiPriority="64"/>
+    <w:lsdException w:name="Medium List 1 Accent 4" w:uiPriority="65"/>
+    <w:lsdException w:name="Medium List 2 Accent 4" w:uiPriority="66"/>
+    <w:lsdException w:name="Medium Grid 1 Accent 4" w:uiPriority="67"/>
+    <w:lsdException w:name="Medium Grid 2 Accent 4" w:uiPriority="68"/>
+    <w:lsdException w:name="Medium Grid 3 Accent 4" w:uiPriority="69"/>
+    <w:lsdException w:name="Dark List Accent 4" w:uiPriority="70"/>
+    <w:lsdException w:name="Colorful Shading Accent 4" w:uiPriority="71"/>
+    <w:lsdException w:name="Colorful List Accent 4" w:uiPriority="72"/>
+    <w:lsdException w:name="Colorful Grid Accent 4" w:uiPriority="73"/>
+    <w:lsdException w:name="Light Shading Accent 5" w:uiPriority="60"/>
+    <w:lsdException w:name="Light List Accent 5" w:uiPriority="61"/>
+    <w:lsdException w:name="Light Grid Accent 5" w:uiPriority="62"/>
+    <w:lsdException w:name="Medium Shading 1 Accent 5" w:uiPriority="63"/>
+    <w:lsdException w:name="Medium Shading 2 Accent 5" w:uiPriority="64"/>
+    <w:lsdException w:name="Medium List 1 Accent 5" w:uiPriority="65"/>
+    <w:lsdException w:name="Medium List 2 Accent 5" w:uiPriority="66"/>
+    <w:lsdException w:name="Medium Grid 1 Accent 5" w:uiPriority="67"/>
+    <w:lsdException w:name="Medium Grid 2 Accent 5" w:uiPriority="68"/>
+    <w:lsdException w:name="Medium Grid 3 Accent 5" w:uiPriority="69"/>
+    <w:lsdException w:name="Dark List Accent 5" w:uiPriority="70"/>
+    <w:lsdException w:name="Colorful Shading Accent 5" w:uiPriority="71"/>
+    <w:lsdException w:name="Colorful List Accent 5" w:uiPriority="72"/>
+    <w:lsdException w:name="Colorful Grid Accent 5" w:uiPriority="73"/>
+    <w:lsdException w:name="Light Shading Accent 6" w:uiPriority="60"/>
+    <w:lsdException w:name="Light List Accent 6" w:uiPriority="61"/>
+    <w:lsdException w:name="Light Grid Accent 6" w:uiPriority="62"/>
+    <w:lsdException w:name="Medium Shading 1 Accent 6" w:uiPriority="63"/>
+    <w:lsdException w:name="Medium Shading 2 Accent 6" w:uiPriority="64"/>
+    <w:lsdException w:name="Medium List 1 Accent 6" w:uiPriority="65"/>
+    <w:lsdException w:name="Medium List 2 Accent 6" w:uiPriority="66"/>
+    <w:lsdException w:name="Medium Grid 1 Accent 6" w:uiPriority="67"/>
+    <w:lsdException w:name="Medium Grid 2 Accent 6" w:uiPriority="68"/>
+    <w:lsdException w:name="Medium Grid 3 Accent 6" w:uiPriority="69"/>
+    <w:lsdException w:name="Dark List Accent 6" w:uiPriority="70"/>
+    <w:lsdException w:name="Colorful Shading Accent 6" w:uiPriority="71"/>
+    <w:lsdException w:name="Colorful List Accent 6" w:uiPriority="72"/>
+    <w:lsdException w:name="Colorful Grid Accent 6" w:uiPriority="73"/>
+    <w:lsdException w:name="Subtle Emphasis" w:uiPriority="19" w:qFormat="1"/>
+    <w:lsdException w:name="Intense Emphasis" w:uiPriority="21" w:qFormat="1"/>
+    <w:lsdException w:name="Subtle Reference" w:uiPriority="31" w:qFormat="1"/>
+    <w:lsdException w:name="Intense Reference" w:uiPriority="32" w:qFormat="1"/>
+    <w:lsdException w:name="Book Title" w:uiPriority="33" w:qFormat="1"/>
+    <w:lsdException w:name="Bibliography" w:semiHidden="1" w:uiPriority="37" w:unhideWhenUsed="1"/>
+    <w:lsdException w:name="TOC Heading" w:semiHidden="1" w:uiPriority="39" w:unhideWhenUsed="1" w:qFormat="1"/>
+    <w:lsdException w:name="Plain Table 1" w:uiPriority="41"/>
+    <w:lsdException w:name="Plain Table 2" w:uiPriority="42"/>
+    <w:lsdException w:name="Plain Table 3" w:uiPriority="43"/>
+    <w:lsdException w:name="Plain Table 4" w:uiPriority="44"/>
+    <w:lsdException w:name="Plain Table 5" w:uiPriority="45"/>
+    <w:lsdException w:name="Grid Table Light" w:uiPriority="40"/>
+    <w:lsdException w:name="Grid Table 1 Light" w:uiPriority="46"/>
+    <w:lsdException w:name="Grid Table 2" w:uiPriority="47"/>
+    <w:lsdException w:name="Grid Table 3" w:uiPriority="48"/>
+    <w:lsdException w:name="Grid Table 4" w:uiPriority="49"/>
+    <w:lsdException w:name="Grid Table 5 Dark" w:uiPriority="50"/>
+    <w:lsdException w:name="Grid Table 6 Colorful" w:uiPriority="51"/>
+    <w:lsdException w:name="Grid Table 7 Colorful" w:uiPriority="52"/>
+    <w:lsdException w:name="Grid Table 1 Light Accent 1" w:uiPriority="46"/>
+    <w:lsdException w:name="Grid Table 2 Accent 1" w:uiPriority="47"/>
+    <w:lsdException w:name="Grid Table 3 Accent 1" w:uiPriority="48"/>
+    <w:lsdException w:name="Grid Table 4 Accent 1" w:uiPriority="49"/>
+    <w:lsdException w:name="Grid Table 5 Dark Accent 1" w:uiPriority="50"/>
+    <w:lsdException w:name="Grid Table 6 Colorful Accent 1" w:uiPriority="51"/>
+    <w:lsdException w:name="Grid Table 7 Colorful Accent 1" w:uiPriority="52"/>
+    <w:lsdException w:name="Grid Table 1 Light Accent 2" w:uiPriority="46"/>
+    <w:lsdException w:name="Grid Table 2 Accent 2" w:uiPriority="47"/>
+    <w:lsdException w:name="Grid Table 3 Accent 2" w:uiPriority="48"/>
+    <w:lsdException w:name="Grid Table 4 Accent 2" w:uiPriority="49"/>
+    <w:lsdException w:name="Grid Table 5 Dark Accent 2" w:uiPriority="50"/>
+    <w:lsdException w:name="Grid Table 6 Colorful Accent 2" w:uiPriority="51"/>
+    <w:lsdException w:name="Grid Table 7 Colorful Accent 2" w:uiPriority="52"/>
+    <w:lsdException w:name="Grid Table 1 Light Accent 3" w:uiPriority="46"/>
+    <w:lsdException w:name="Grid Table 2 Accent 3" w:uiPriority="47"/>
+    <w:lsdException w:name="Grid Table 3 Accent 3" w:uiPriority="48"/>
+    <w:lsdException w:name="Grid Table 4 Accent 3" w:uiPriority="49"/>
+    <w:lsdException w:name="Grid Table 5 Dark Accent 3" w:uiPriority="50"/>
+    <w:lsdException w:name="Grid Table 6 Colorful Accent 3" w:uiPriority="51"/>
+    <w:lsdException w:name="Grid Table 7 Colorful Accent 3" w:uiPriority="52"/>
+    <w:lsdException w:name="Grid Table 1 Light Accent 4" w:uiPriority="46"/>
+    <w:lsdException w:name="Grid Table 2 Accent 4" w:uiPriority="47"/>
+    <w:lsdException w:name="Grid Table 3 Accent 4" w:uiPriority="48"/>
+    <w:lsdException w:name="Grid Table 4 Accent 4" w:uiPriority="49"/>
+    <w:lsdException w:name="Grid Table 5 Dark Accent 4" w:uiPriority="50"/>
+    <w:lsdException w:name="Grid Table 6 Colorful Accent 4" w:uiPriority="51"/>
+    <w:lsdException w:name="Grid Table 7 Colorful Accent 4" w:uiPriority="52"/>
+    <w:lsdException w:name="Grid Table 1 Light Accent 5" w:uiPriority="46"/>
+    <w:lsdException w:name="Grid Table 2 Accent 5" w:uiPriority="47"/>
+    <w:lsdException w:name="Grid Table 3 Accent 5" w:uiPriority="48"/>
+    <w:lsdException w:name="Grid Table 4 Accent 5" w:uiPriority="49"/>
+    <w:lsdException w:name="Grid Table 5 Dark Accent 5" w:uiPriority="50"/>
+    <w:lsdException w:name="Grid Table 6 Colorful Accent 5" w:uiPriority="51"/>
+    <w:lsdException w:name="Grid Table 7 Colorful Accent 5" w:uiPriority="52"/>
+    <w:lsdException w:name="Grid Table 1 Light Accent 6" w:uiPriority="46"/>
+    <w:lsdException w:name="Grid Table 2 Accent 6" w:uiPriority="47"/>
+    <w:lsdException w:name="Grid Table 3 Accent 6" w:uiPriority="48"/>
+    <w:lsdException w:name="Grid Table 4 Accent 6" w:uiPriority="49"/>
+    <w:lsdException w:name="Grid Table 5 Dark Accent 6" w:uiPriority="50"/>
+    <w:lsdException w:name="Grid Table 6 Colorful Accent 6" w:uiPriority="51"/>
+    <w:lsdException w:name="Grid Table 7 Colorful Accent 6" w:uiPriority="52"/>
+    <w:lsdException w:name="List Table 1 Light" w:uiPriority="46"/>
+    <w:lsdException w:name="List Table 2" w:uiPriority="47"/>
+    <w:lsdException w:name="List Table 3" w:uiPriority="48"/>
+    <w:lsdException w:name="List Table 4" w:uiPriority="49"/>
+    <w:lsdException w:name="List Table 5 Dark" w:uiPriority="50"/>
+    <w:lsdException w:name="List Table 6 Colorful" w:uiPriority="51"/>
+    <w:lsdException w:name="List Table 7 Colorful" w:uiPriority="52"/>
+    <w:lsdException w:name="List Table 1 Light Accent 1" w:uiPriority="46"/>
+    <w:lsdException w:name="List Table 2 Accent 1" w:uiPriority="47"/>
+    <w:lsdException w:name="List Table 3 Accent 1" w:uiPriority="48"/>
+    <w:lsdException w:name="List Table 4 Accent 1" w:uiPriority="49"/>
+    <w:lsdException w:name="List Table 5 Dark Accent 1" w:uiPriority="50"/>
+    <w:lsdException w:name="List Table 6 Colorful Accent 1" w:uiPriority="51"/>
+    <w:lsdException w:name="List Table 7 Colorful Accent 1" w:uiPriority="52"/>
+    <w:lsdException w:name="List Table 1 Light Accent 2" w:uiPriority="46"/>
+    <w:lsdException w:name="List Table 2 Accent 2" w:uiPriority="47"/>
+    <w:lsdException w:name="List Table 3 Accent 2" w:uiPriority="48"/>
+    <w:lsdException w:name="List Table 4 Accent 2" w:uiPriority="49"/>
+    <w:lsdException w:name="List Table 5 Dark Accent 2" w:uiPriority="50"/>
+    <w:lsdException w:name="List Table 6 Colorful Accent 2" w:uiPriority="51"/>
+    <w:lsdException w:name="List Table 7 Colorful Accent 2" w:uiPriority="52"/>
+    <w:lsdException w:name="List Table 1 Light Accent 3" w:uiPriority="46"/>
+    <w:lsdException w:name="List Table 2 Accent 3" w:uiPriority="47"/>
+    <w:lsdException w:name="List Table 3 Accent 3" w:uiPriority="48"/>
+    <w:lsdException w:name="List Table 4 Accent 3" w:uiPriority="49"/>
+    <w:lsdException w:name="List Table 5 Dark Accent 3" w:uiPriority="50"/>
+    <w:lsdException w:name="List Table 6 Colorful Accent 3" w:uiPriority="51"/>
+    <w:lsdException w:name="List Table 7 Colorful Accent 3" w:uiPriority="52"/>
+    <w:lsdException w:name="List Table 1 Light Accent 4" w:uiPriority="46"/>
+    <w:lsdException w:name="List Table 2 Accent 4" w:uiPriority="47"/>
+    <w:lsdException w:name="List Table 3 Accent 4" w:uiPriority="48"/>
+    <w:lsdException w:name="List Table 4 Accent 4" w:uiPriority="49"/>
+    <w:lsdException w:name="List Table 5 Dark Accent 4" w:uiPriority="50"/>
+    <w:lsdException w:name="List Table 6 Colorful Accent 4" w:uiPriority="51"/>
+    <w:lsdException w:name="List Table 7 Colorful Accent 4" w:uiPriority="52"/>
+    <w:lsdException w:name="List Table 1 Light Accent 5" w:uiPriority="46"/>
+    <w:lsdException w:name="List Table 2 Accent 5" w:uiPriority="47"/>
+    <w:lsdException w:name="List Table 3 Accent 5" w:uiPriority="48"/>
+    <w:lsdException w:name="List Table 4 Accent 5" w:uiPriority="49"/>
+    <w:lsdException w:name="List Table 5 Dark Accent 5" w:uiPriority="50"/>
+    <w:lsdException w:name="List Table 6 Colorful Accent 5" w:uiPriority="51"/>
+    <w:lsdException w:name="List Table 7 Colorful Accent 5" w:uiPriority="52"/>
+    <w:lsdException w:name="List Table 1 Light Accent 6" w:uiPriority="46"/>
+    <w:lsdException w:name="List Table 2 Accent 6" w:uiPriority="47"/>
+    <w:lsdException w:name="List Table 3 Accent 6" w:uiPriority="48"/>
+    <w:lsdException w:name="List Table 4 Accent 6" w:uiPriority="49"/>
+    <w:lsdException w:name="List Table 5 Dark Accent 6" w:uiPriority="50"/>
+    <w:lsdException w:name="List Table 6 Colorful Accent 6" w:uiPriority="51"/>
+    <w:lsdException w:name="List Table 7 Colorful Accent 6" w:uiPriority="52"/>
+    <w:lsdException w:name="Mention" w:semiHidden="1" w:unhideWhenUsed="1"/>
+    <w:lsdException w:name="Smart Hyperlink" w:semiHidden="1" w:unhideWhenUsed="1"/>
+    <w:lsdException w:name="Hashtag" w:semiHidden="1" w:unhideWhenUsed="1"/>
+    <w:lsdException w:name="Unresolved Mention" w:semiHidden="1" w:unhideWhenUsed="1"/>
+    <w:lsdException w:name="Smart Link" w:semiHidden="1" w:unhideWhenUsed="1"/>
   </w:latentStyles>
   <w:style w:type="paragraph" w:default="1" w:styleId="Normal">
     <w:name w:val="Normal"/>
@@ -8088,7 +8414,6 @@
     <w:uiPriority w:val="99"/>
     <w:semiHidden/>
     <w:unhideWhenUsed/>
-    <w:qFormat/>
     <w:tblPr>
       <w:tblInd w:w="0" w:type="dxa"/>
       <w:tblCellMar>
@@ -8221,7 +8546,6 @@
       <w:spacing w:after="0" w:line="240" w:lineRule="auto"/>
     </w:pPr>
     <w:tblPr>
-      <w:tblInd w:w="0" w:type="dxa"/>
       <w:tblBorders>
         <w:top w:val="single" w:sz="4" w:space="0" w:color="auto"/>
         <w:left w:val="single" w:sz="4" w:space="0" w:color="auto"/>
@@ -8230,12 +8554,6 @@
         <w:insideH w:val="single" w:sz="4" w:space="0" w:color="auto"/>
         <w:insideV w:val="single" w:sz="4" w:space="0" w:color="auto"/>
       </w:tblBorders>
-      <w:tblCellMar>
-        <w:top w:w="0" w:type="dxa"/>
-        <w:left w:w="108" w:type="dxa"/>
-        <w:bottom w:w="0" w:type="dxa"/>
-        <w:right w:w="108" w:type="dxa"/>
-      </w:tblCellMar>
     </w:tblPr>
   </w:style>
   <w:style w:type="paragraph" w:styleId="TOCHeading">
@@ -8330,8 +8648,8 @@
     <w:uiPriority w:val="99"/>
     <w:rsid w:val="00460AD3"/>
   </w:style>
-  <w:style w:type="character" w:customStyle="1" w:styleId="UnresolvedMention">
-    <w:name w:val="Unresolved Mention"/>
+  <w:style w:type="character" w:customStyle="1" w:styleId="UnresolvedMention1">
+    <w:name w:val="Unresolved Mention1"/>
     <w:basedOn w:val="DefaultParagraphFont"/>
     <w:uiPriority w:val="99"/>
     <w:semiHidden/>
@@ -8700,7 +9018,7 @@
   <a:extraClrSchemeLst/>
   <a:extLst>
     <a:ext uri="{05A4C25C-085E-4340-85A3-A5531E510DB2}">
-      <thm15:themeFamily xmlns:thm15="http://schemas.microsoft.com/office/thememl/2012/main" xmlns="" name="Office Theme" id="{62F939B6-93AF-4DB8-9C6B-D6C7DFDC589F}" vid="{4A3C46E8-61CC-4603-A589-7422A47A8E4A}"/>
+      <thm15:themeFamily xmlns:thm15="http://schemas.microsoft.com/office/thememl/2012/main" name="Office Theme" id="{62F939B6-93AF-4DB8-9C6B-D6C7DFDC589F}" vid="{4A3C46E8-61CC-4603-A589-7422A47A8E4A}"/>
     </a:ext>
   </a:extLst>
 </a:theme>
@@ -8718,15 +9036,6 @@
 </file>
 
 <file path=customXml/item2.xml><?xml version="1.0" encoding="utf-8"?>
-<?mso-contentType ?>
-<FormTemplates xmlns="http://schemas.microsoft.com/sharepoint/v3/contenttype/forms">
-  <Display>DocumentLibraryForm</Display>
-  <Edit>DocumentLibraryForm</Edit>
-  <New>DocumentLibraryForm</New>
-</FormTemplates>
-</file>
-
-<file path=customXml/item3.xml><?xml version="1.0" encoding="utf-8"?>
 <ct:contentTypeSchema xmlns:ct="http://schemas.microsoft.com/office/2006/metadata/contentType" xmlns:ma="http://schemas.microsoft.com/office/2006/metadata/properties/metaAttributes" ct:_="" ma:_="" ma:contentTypeName="Document" ma:contentTypeID="0x01010074F10D0031F0BF458937D03CD959F800" ma:contentTypeVersion="7" ma:contentTypeDescription="Create a new document." ma:contentTypeScope="" ma:versionID="cd5dc5177ce39f5eefd2d36a9017b873">
   <xsd:schema xmlns:xsd="http://www.w3.org/2001/XMLSchema" xmlns:xs="http://www.w3.org/2001/XMLSchema" xmlns:p="http://schemas.microsoft.com/office/2006/metadata/properties" xmlns:ns2="d3e75b01-560b-433b-b252-2f7f4dd541a7" targetNamespace="http://schemas.microsoft.com/office/2006/metadata/properties" ma:root="true" ma:fieldsID="78457aa718daa4f1f188928f54b95684" ns2:_="">
     <xsd:import namespace="d3e75b01-560b-433b-b252-2f7f4dd541a7"/>
@@ -8890,14 +9199,23 @@
 </ct:contentTypeSchema>
 </file>
 
+<file path=customXml/item3.xml><?xml version="1.0" encoding="utf-8"?>
+<?mso-contentType ?>
+<FormTemplates xmlns="http://schemas.microsoft.com/sharepoint/v3/contenttype/forms">
+  <Display>DocumentLibraryForm</Display>
+  <Edit>DocumentLibraryForm</Edit>
+  <New>DocumentLibraryForm</New>
+</FormTemplates>
+</file>
+
 <file path=customXml/item4.xml><?xml version="1.0" encoding="utf-8"?>
+<b:Sources xmlns:b="http://schemas.openxmlformats.org/officeDocument/2006/bibliography" xmlns="http://schemas.openxmlformats.org/officeDocument/2006/bibliography" SelectedStyle="\APASixthEditionOfficeOnline.xsl" StyleName="APA" Version="6"/>
+</file>
+
+<file path=customXml/item5.xml><?xml version="1.0" encoding="utf-8"?>
 <p:properties xmlns:p="http://schemas.microsoft.com/office/2006/metadata/properties" xmlns:xsi="http://www.w3.org/2001/XMLSchema-instance" xmlns:pc="http://schemas.microsoft.com/office/infopath/2007/PartnerControls">
   <documentManagement/>
 </p:properties>
-</file>
-
-<file path=customXml/item5.xml><?xml version="1.0" encoding="utf-8"?>
-<b:Sources xmlns:b="http://schemas.openxmlformats.org/officeDocument/2006/bibliography" xmlns="http://schemas.openxmlformats.org/officeDocument/2006/bibliography" SelectedStyle="\APASixthEditionOfficeOnline.xsl" StyleName="APA" Version="6"/>
 </file>
 
 <file path=customXml/itemProps1.xml><?xml version="1.0" encoding="utf-8"?>
@@ -8909,14 +9227,6 @@
 </file>
 
 <file path=customXml/itemProps2.xml><?xml version="1.0" encoding="utf-8"?>
-<ds:datastoreItem xmlns:ds="http://schemas.openxmlformats.org/officeDocument/2006/customXml" ds:itemID="{26BADB16-F778-4390-B3BD-D305E5FB0029}">
-  <ds:schemaRefs>
-    <ds:schemaRef ds:uri="http://schemas.microsoft.com/sharepoint/v3/contenttype/forms"/>
-  </ds:schemaRefs>
-</ds:datastoreItem>
-</file>
-
-<file path=customXml/itemProps3.xml><?xml version="1.0" encoding="utf-8"?>
 <ds:datastoreItem xmlns:ds="http://schemas.openxmlformats.org/officeDocument/2006/customXml" ds:itemID="{84FE7808-B688-48F8-AF1F-BC6ABC3FAE52}">
   <ds:schemaRefs>
     <ds:schemaRef ds:uri="http://schemas.microsoft.com/office/2006/metadata/contentType"/>
@@ -8934,19 +9244,27 @@
 </ds:datastoreItem>
 </file>
 
+<file path=customXml/itemProps3.xml><?xml version="1.0" encoding="utf-8"?>
+<ds:datastoreItem xmlns:ds="http://schemas.openxmlformats.org/officeDocument/2006/customXml" ds:itemID="{26BADB16-F778-4390-B3BD-D305E5FB0029}">
+  <ds:schemaRefs>
+    <ds:schemaRef ds:uri="http://schemas.microsoft.com/sharepoint/v3/contenttype/forms"/>
+  </ds:schemaRefs>
+</ds:datastoreItem>
+</file>
+
 <file path=customXml/itemProps4.xml><?xml version="1.0" encoding="utf-8"?>
+<ds:datastoreItem xmlns:ds="http://schemas.openxmlformats.org/officeDocument/2006/customXml" ds:itemID="{CA06F114-0299-4249-A9A9-D6100C982D21}">
+  <ds:schemaRefs>
+    <ds:schemaRef ds:uri="http://schemas.openxmlformats.org/officeDocument/2006/bibliography"/>
+  </ds:schemaRefs>
+</ds:datastoreItem>
+</file>
+
+<file path=customXml/itemProps5.xml><?xml version="1.0" encoding="utf-8"?>
 <ds:datastoreItem xmlns:ds="http://schemas.openxmlformats.org/officeDocument/2006/customXml" ds:itemID="{071FDEA6-ED5E-46A7-95B6-1C51358923E8}">
   <ds:schemaRefs>
     <ds:schemaRef ds:uri="http://schemas.microsoft.com/office/2006/metadata/properties"/>
     <ds:schemaRef ds:uri="http://schemas.microsoft.com/office/infopath/2007/PartnerControls"/>
   </ds:schemaRefs>
 </ds:datastoreItem>
-</file>
-
-<file path=customXml/itemProps5.xml><?xml version="1.0" encoding="utf-8"?>
-<ds:datastoreItem xmlns:ds="http://schemas.openxmlformats.org/officeDocument/2006/customXml" ds:itemID="{CA06F114-0299-4249-A9A9-D6100C982D21}">
-  <ds:schemaRefs>
-    <ds:schemaRef ds:uri="http://schemas.openxmlformats.org/officeDocument/2006/bibliography"/>
-  </ds:schemaRefs>
-</ds:datastoreItem>
 </file>
</xml_diff>

<commit_message>
Added some info to readme.
</commit_message>
<xml_diff>
--- a/CrossPlatformDevelopment - Design Document.docx
+++ b/CrossPlatformDevelopment - Design Document.docx
@@ -1,6 +1,6 @@
 
 <file path=word/document.xml><?xml version="1.0" encoding="utf-8"?>
-<w:document xmlns:wpc="http://schemas.microsoft.com/office/word/2010/wordprocessingCanvas" xmlns:cx="http://schemas.microsoft.com/office/drawing/2014/chartex" xmlns:cx1="http://schemas.microsoft.com/office/drawing/2015/9/8/chartex" xmlns:cx2="http://schemas.microsoft.com/office/drawing/2015/10/21/chartex" xmlns:cx3="http://schemas.microsoft.com/office/drawing/2016/5/9/chartex" xmlns:cx4="http://schemas.microsoft.com/office/drawing/2016/5/10/chartex" xmlns:cx5="http://schemas.microsoft.com/office/drawing/2016/5/11/chartex" xmlns:cx6="http://schemas.microsoft.com/office/drawing/2016/5/12/chartex" xmlns:cx7="http://schemas.microsoft.com/office/drawing/2016/5/13/chartex" xmlns:cx8="http://schemas.microsoft.com/office/drawing/2016/5/14/chartex" xmlns:mc="http://schemas.openxmlformats.org/markup-compatibility/2006" xmlns:aink="http://schemas.microsoft.com/office/drawing/2016/ink" xmlns:am3d="http://schemas.microsoft.com/office/drawing/2017/model3d" xmlns:o="urn:schemas-microsoft-com:office:office" xmlns:r="http://schemas.openxmlformats.org/officeDocument/2006/relationships" xmlns:m="http://schemas.openxmlformats.org/officeDocument/2006/math" xmlns:v="urn:schemas-microsoft-com:vml" xmlns:wp14="http://schemas.microsoft.com/office/word/2010/wordprocessingDrawing" xmlns:wp="http://schemas.openxmlformats.org/drawingml/2006/wordprocessingDrawing" xmlns:w10="urn:schemas-microsoft-com:office:word" xmlns:w="http://schemas.openxmlformats.org/wordprocessingml/2006/main" xmlns:w14="http://schemas.microsoft.com/office/word/2010/wordml" xmlns:w15="http://schemas.microsoft.com/office/word/2012/wordml" xmlns:w16cex="http://schemas.microsoft.com/office/word/2018/wordml/cex" xmlns:w16cid="http://schemas.microsoft.com/office/word/2016/wordml/cid" xmlns:w16="http://schemas.microsoft.com/office/word/2018/wordml" xmlns:w16se="http://schemas.microsoft.com/office/word/2015/wordml/symex" xmlns:wpg="http://schemas.microsoft.com/office/word/2010/wordprocessingGroup" xmlns:wpi="http://schemas.microsoft.com/office/word/2010/wordprocessingInk" xmlns:wne="http://schemas.microsoft.com/office/word/2006/wordml" xmlns:wps="http://schemas.microsoft.com/office/word/2010/wordprocessingShape" mc:Ignorable="w14 w15 w16se w16cid w16 w16cex wp14">
+<w:document xmlns:ve="http://schemas.openxmlformats.org/markup-compatibility/2006" xmlns:o="urn:schemas-microsoft-com:office:office" xmlns:r="http://schemas.openxmlformats.org/officeDocument/2006/relationships" xmlns:m="http://schemas.openxmlformats.org/officeDocument/2006/math" xmlns:v="urn:schemas-microsoft-com:vml" xmlns:wp="http://schemas.openxmlformats.org/drawingml/2006/wordprocessingDrawing" xmlns:w10="urn:schemas-microsoft-com:office:word" xmlns:w="http://schemas.openxmlformats.org/wordprocessingml/2006/main" xmlns:wne="http://schemas.microsoft.com/office/word/2006/wordml">
   <w:body>
     <w:sdt>
       <w:sdtPr>
@@ -24,7 +24,7 @@
             <w:rPr>
               <w:noProof/>
             </w:rPr>
-            <w:pict w14:anchorId="0386F064">
+            <w:pict>
               <v:group id="Group 149" o:spid="_x0000_s1026" style="position:absolute;margin-left:0;margin-top:0;width:8in;height:95.7pt;z-index:251662336;mso-width-percent:941;mso-height-percent:121;mso-top-percent:23;mso-position-horizontal:center;mso-position-horizontal-relative:page;mso-position-vertical-relative:page;mso-width-percent:941;mso-height-percent:121;mso-top-percent:23" coordsize="73152,12161" o:gfxdata="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">
                 <v:shape id="Rectangle 51" o:spid="_x0000_s1027" style="position:absolute;width:73152;height:11303;visibility:visible;mso-wrap-style:square;v-text-anchor:middle" coordsize="7312660,1129665" o:gfxdata="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" path="m,l7312660,r,1129665l3619500,733425,,1091565,,xe" fillcolor="#4472c4 [3204]" stroked="f" strokeweight="1pt">
                   <v:stroke joinstyle="miter"/>
@@ -41,7 +41,7 @@
             <w:rPr>
               <w:noProof/>
             </w:rPr>
-            <w:pict w14:anchorId="6AC0EBDD">
+            <w:pict>
               <v:shapetype id="_x0000_t202" coordsize="21600,21600" o:spt="202" path="m,l,21600r21600,l21600,xe">
                 <v:stroke joinstyle="miter"/>
                 <v:path gradientshapeok="t" o:connecttype="rect"/>
@@ -73,7 +73,6 @@
                           <w:dataBinding w:prefixMappings="xmlns:ns0='http://purl.org/dc/elements/1.1/' xmlns:ns1='http://schemas.openxmlformats.org/package/2006/metadata/core-properties' " w:xpath="/ns1:coreProperties[1]/ns0:title[1]" w:storeItemID="{6C3C8BC8-F283-45AE-878A-BAB7291924A1}"/>
                           <w:text w:multiLine="1"/>
                         </w:sdtPr>
-                        <w:sdtEndPr/>
                         <w:sdtContent>
                           <w:r>
                             <w:rPr>
@@ -118,7 +117,6 @@
                         <w:dataBinding w:prefixMappings="xmlns:ns0='http://purl.org/dc/elements/1.1/' xmlns:ns1='http://schemas.openxmlformats.org/package/2006/metadata/core-properties' " w:xpath="/ns1:coreProperties[1]/ns0:subject[1]" w:storeItemID="{6C3C8BC8-F283-45AE-878A-BAB7291924A1}"/>
                         <w:text/>
                       </w:sdtPr>
-                      <w:sdtEndPr/>
                       <w:sdtContent>
                         <w:p>
                           <w:pPr>
@@ -162,7 +160,7 @@
             <w:rPr>
               <w:noProof/>
             </w:rPr>
-            <w:pict w14:anchorId="06257EB1">
+            <w:pict>
               <v:shape id="Text Box 153" o:spid="_x0000_s1029" type="#_x0000_t202" style="position:absolute;margin-left:0;margin-top:0;width:8in;height:65.25pt;z-index:251658241;visibility:visible;mso-width-percent:941;mso-top-percent:700;mso-position-horizontal:center;mso-position-horizontal-relative:page;mso-position-vertical-relative:page;mso-width-percent:941;mso-top-percent:700" o:gfxdata="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" filled="f" stroked="f" strokeweight=".5pt">
                 <v:textbox inset="126pt,0,54pt,0">
                   <w:txbxContent>
@@ -198,7 +196,6 @@
                         <w:dataBinding w:prefixMappings="xmlns:ns0='http://schemas.microsoft.com/office/2006/coverPageProps' " w:xpath="/ns0:CoverPageProperties[1]/ns0:Abstract[1]" w:storeItemID="{55AF091B-3C7A-41E3-B477-F2FDAA23CFDA}"/>
                         <w:text w:multiLine="1"/>
                       </w:sdtPr>
-                      <w:sdtEndPr/>
                       <w:sdtContent>
                         <w:p>
                           <w:pPr>
@@ -265,7 +262,7 @@
       <w:tblPr>
         <w:tblStyle w:val="TableGrid"/>
         <w:tblW w:w="0" w:type="auto"/>
-        <w:tblLook w:val="04A0" w:firstRow="1" w:lastRow="0" w:firstColumn="1" w:lastColumn="0" w:noHBand="0" w:noVBand="1"/>
+        <w:tblLook w:val="04A0"/>
       </w:tblPr>
       <w:tblGrid>
         <w:gridCol w:w="1696"/>
@@ -513,13 +510,7 @@
           </w:tcPr>
           <w:p>
             <w:r>
-              <w:t>Igor,</w:t>
-            </w:r>
-            <w:r>
-              <w:t xml:space="preserve"> </w:t>
-            </w:r>
-            <w:r>
-              <w:t>Justin</w:t>
+              <w:t>Igor,Justin</w:t>
             </w:r>
           </w:p>
         </w:tc>
@@ -3351,7 +3342,7 @@
         <w:tblW w:w="0" w:type="auto"/>
         <w:tblInd w:w="480" w:type="dxa"/>
         <w:tblLayout w:type="fixed"/>
-        <w:tblLook w:val="04A0" w:firstRow="1" w:lastRow="0" w:firstColumn="1" w:lastColumn="0" w:noHBand="0" w:noVBand="1"/>
+        <w:tblLook w:val="04A0"/>
       </w:tblPr>
       <w:tblGrid>
         <w:gridCol w:w="2634"/>
@@ -3869,23 +3860,7 @@
                 <w:sz w:val="18"/>
                 <w:szCs w:val="18"/>
               </w:rPr>
-              <w:t xml:space="preserve">Potions, Coins </w:t>
-            </w:r>
-            <w:proofErr w:type="gramStart"/>
-            <w:r>
-              <w:rPr>
-                <w:sz w:val="18"/>
-                <w:szCs w:val="18"/>
-              </w:rPr>
-              <w:t>And</w:t>
-            </w:r>
-            <w:proofErr w:type="gramEnd"/>
-            <w:r>
-              <w:rPr>
-                <w:sz w:val="18"/>
-                <w:szCs w:val="18"/>
-              </w:rPr>
-              <w:t xml:space="preserve"> Box Of Pandora Pack</w:t>
+              <w:t>Potions, Coins And Box Of Pandora Pack</w:t>
             </w:r>
           </w:p>
           <w:p>
@@ -4263,15 +4238,7 @@
         </w:numPr>
       </w:pPr>
       <w:r>
-        <w:t xml:space="preserve">Controls work across multiple input devices including phone, </w:t>
-      </w:r>
-      <w:proofErr w:type="gramStart"/>
-      <w:r>
-        <w:t>pc</w:t>
-      </w:r>
-      <w:proofErr w:type="gramEnd"/>
-      <w:r>
-        <w:t xml:space="preserve"> and Xbox</w:t>
+        <w:t>Controls work across multiple input devices including phone, pc and Xbox</w:t>
       </w:r>
     </w:p>
     <w:p>
@@ -4289,10 +4256,6 @@
     <w:p>
       <w:pPr>
         <w:pStyle w:val="ListParagraph"/>
-        <w:numPr>
-          <w:ilvl w:val="0"/>
-          <w:numId w:val="8"/>
-        </w:numPr>
       </w:pPr>
     </w:p>
     <w:p>
@@ -4390,7 +4353,13 @@
     </w:p>
     <w:p>
       <w:r>
-        <w:t>W- Move Player Character forward</w:t>
+        <w:t>W</w:t>
+      </w:r>
+      <w:r>
+        <w:t xml:space="preserve"> </w:t>
+      </w:r>
+      <w:r>
+        <w:t>- Move Player Character forward</w:t>
       </w:r>
       <w:r>
         <w:t>.</w:t>
@@ -4398,7 +4367,19 @@
     </w:p>
     <w:p>
       <w:r>
-        <w:t>A-Move Player Character left</w:t>
+        <w:t>A</w:t>
+      </w:r>
+      <w:r>
+        <w:t xml:space="preserve"> </w:t>
+      </w:r>
+      <w:r>
+        <w:t>-</w:t>
+      </w:r>
+      <w:r>
+        <w:t xml:space="preserve"> </w:t>
+      </w:r>
+      <w:r>
+        <w:t>Move Player Character left</w:t>
       </w:r>
       <w:r>
         <w:t>.</w:t>
@@ -4406,7 +4387,19 @@
     </w:p>
     <w:p>
       <w:r>
-        <w:t>S-Move Player Character backwards</w:t>
+        <w:t>S</w:t>
+      </w:r>
+      <w:r>
+        <w:t xml:space="preserve"> </w:t>
+      </w:r>
+      <w:r>
+        <w:t>-</w:t>
+      </w:r>
+      <w:r>
+        <w:t xml:space="preserve"> </w:t>
+      </w:r>
+      <w:r>
+        <w:t>Move Player Character backwards</w:t>
       </w:r>
       <w:r>
         <w:t>.</w:t>
@@ -4414,7 +4407,19 @@
     </w:p>
     <w:p>
       <w:r>
-        <w:t>D-Move Player Character right</w:t>
+        <w:t>D</w:t>
+      </w:r>
+      <w:r>
+        <w:t xml:space="preserve"> </w:t>
+      </w:r>
+      <w:r>
+        <w:t>-</w:t>
+      </w:r>
+      <w:r>
+        <w:t xml:space="preserve"> </w:t>
+      </w:r>
+      <w:r>
+        <w:t>Move Player Character right</w:t>
       </w:r>
       <w:r>
         <w:t>.</w:t>
@@ -4439,7 +4444,13 @@
     </w:p>
     <w:p>
       <w:r>
-        <w:t>Left Click- Shoot bullet</w:t>
+        <w:t>Left Click</w:t>
+      </w:r>
+      <w:r>
+        <w:t xml:space="preserve"> </w:t>
+      </w:r>
+      <w:r>
+        <w:t>- Shoot bullet</w:t>
       </w:r>
       <w:r>
         <w:t>.</w:t>
@@ -4447,7 +4458,19 @@
     </w:p>
     <w:p>
       <w:r>
-        <w:t>Mouse movement-Rotate player to face towards mouse position</w:t>
+        <w:t>Mouse movement</w:t>
+      </w:r>
+      <w:r>
+        <w:t xml:space="preserve"> </w:t>
+      </w:r>
+      <w:r>
+        <w:t>-</w:t>
+      </w:r>
+      <w:r>
+        <w:t xml:space="preserve"> </w:t>
+      </w:r>
+      <w:r>
+        <w:t>Rotate player to face towards mouse position</w:t>
       </w:r>
       <w:r>
         <w:t>.</w:t>
@@ -4486,7 +4509,13 @@
     </w:p>
     <w:p>
       <w:r>
-        <w:t>Left analog stick-</w:t>
+        <w:t>Left analog stick</w:t>
+      </w:r>
+      <w:r>
+        <w:t xml:space="preserve"> </w:t>
+      </w:r>
+      <w:r>
+        <w:t>-</w:t>
       </w:r>
       <w:r>
         <w:t xml:space="preserve"> Move player character in direction of left analog stick.</w:t>
@@ -4494,7 +4523,13 @@
     </w:p>
     <w:p>
       <w:r>
-        <w:t>Right analog stick-</w:t>
+        <w:t>Right analog stick</w:t>
+      </w:r>
+      <w:r>
+        <w:t xml:space="preserve"> </w:t>
+      </w:r>
+      <w:r>
+        <w:t>-</w:t>
       </w:r>
       <w:r>
         <w:t xml:space="preserve"> Rotate player to face in direction of right analog stick.</w:t>
@@ -4506,7 +4541,19 @@
       </w:r>
       <w:r>
         <w:tab/>
-        <w:t xml:space="preserve">   -Shoot in direction right analog stick is facing.</w:t>
+        <w:t xml:space="preserve">   </w:t>
+      </w:r>
+      <w:r>
+        <w:t xml:space="preserve"> </w:t>
+      </w:r>
+      <w:r>
+        <w:t>-</w:t>
+      </w:r>
+      <w:r>
+        <w:t xml:space="preserve"> </w:t>
+      </w:r>
+      <w:r>
+        <w:t>Shoot in direction right analog stick is facing.</w:t>
       </w:r>
     </w:p>
     <w:p/>
@@ -4552,7 +4599,13 @@
         <w:ind w:left="1212"/>
       </w:pPr>
       <w:r>
-        <w:t xml:space="preserve"> -Shoot in direction right joystick is facing.</w:t>
+        <w:t xml:space="preserve"> -</w:t>
+      </w:r>
+      <w:r>
+        <w:t xml:space="preserve"> </w:t>
+      </w:r>
+      <w:r>
+        <w:t>Shoot in direction right joystick is facing.</w:t>
       </w:r>
     </w:p>
     <w:p/>
@@ -5060,23 +5113,19 @@
     </w:p>
     <w:p>
       <w:r>
-        <w:t xml:space="preserve">The players objective in each wave is to kill all the big zombies while avoid being killed themselves. Killing all the big zombies results in the next wave </w:t>
-      </w:r>
-      <w:proofErr w:type="spellStart"/>
-      <w:proofErr w:type="gramStart"/>
-      <w:r>
-        <w:t>beginning</w:t>
-      </w:r>
-      <w:r>
-        <w:t>.T</w:t>
-      </w:r>
-      <w:r>
-        <w:t>he</w:t>
-      </w:r>
-      <w:proofErr w:type="spellEnd"/>
-      <w:proofErr w:type="gramEnd"/>
-      <w:r>
-        <w:t xml:space="preserve"> goal is to try and get to the highest wave possible.</w:t>
+        <w:t>The players objective in each wave is to kill all the big zombies while avoid being killed themselves. Killing all the big zombies results in the next wave beginning</w:t>
+      </w:r>
+      <w:r>
+        <w:t>.</w:t>
+      </w:r>
+      <w:r>
+        <w:t xml:space="preserve"> </w:t>
+      </w:r>
+      <w:r>
+        <w:t>T</w:t>
+      </w:r>
+      <w:r>
+        <w:t>he goal is to try and get to the highest wave possible.</w:t>
       </w:r>
     </w:p>
     <w:p>
@@ -5204,7 +5253,7 @@
           <w:noProof/>
         </w:rPr>
         <w:drawing>
-          <wp:inline distT="0" distB="0" distL="0" distR="0" wp14:anchorId="6779F403" wp14:editId="4C92FB45">
+          <wp:inline distT="0" distB="0" distL="0" distR="0">
             <wp:extent cx="4295775" cy="3152775"/>
             <wp:effectExtent l="0" t="0" r="9525" b="9525"/>
             <wp:docPr id="2" name="Picture 2"/>
@@ -5224,7 +5273,7 @@
                     <a:blip r:embed="rId21">
                       <a:extLst>
                         <a:ext uri="{28A0092B-C50C-407E-A947-70E740481C1C}">
-                          <a14:useLocalDpi xmlns:a14="http://schemas.microsoft.com/office/drawing/2010/main" val="0"/>
+                          <a14:useLocalDpi xmlns:a14="http://schemas.microsoft.com/office/drawing/2010/main" xmlns:wps="http://schemas.microsoft.com/office/word/2010/wordprocessingShape" xmlns:wpi="http://schemas.microsoft.com/office/word/2010/wordprocessingInk" xmlns:wpg="http://schemas.microsoft.com/office/word/2010/wordprocessingGroup" xmlns:w16se="http://schemas.microsoft.com/office/word/2015/wordml/symex" xmlns:w16="http://schemas.microsoft.com/office/word/2018/wordml" xmlns:w16cid="http://schemas.microsoft.com/office/word/2016/wordml/cid" xmlns:w16cex="http://schemas.microsoft.com/office/word/2018/wordml/cex" xmlns:w15="http://schemas.microsoft.com/office/word/2012/wordml" xmlns:w14="http://schemas.microsoft.com/office/word/2010/wordml" xmlns:w="http://schemas.openxmlformats.org/wordprocessingml/2006/main" xmlns:w10="urn:schemas-microsoft-com:office:word" xmlns:wp14="http://schemas.microsoft.com/office/word/2010/wordprocessingDrawing" xmlns:v="urn:schemas-microsoft-com:vml" xmlns:o="urn:schemas-microsoft-com:office:office" xmlns:am3d="http://schemas.microsoft.com/office/drawing/2017/model3d" xmlns:aink="http://schemas.microsoft.com/office/drawing/2016/ink" xmlns:mc="http://schemas.openxmlformats.org/markup-compatibility/2006" xmlns:cx8="http://schemas.microsoft.com/office/drawing/2016/5/14/chartex" xmlns:cx7="http://schemas.microsoft.com/office/drawing/2016/5/13/chartex" xmlns:cx6="http://schemas.microsoft.com/office/drawing/2016/5/12/chartex" xmlns:cx5="http://schemas.microsoft.com/office/drawing/2016/5/11/chartex" xmlns:cx4="http://schemas.microsoft.com/office/drawing/2016/5/10/chartex" xmlns:cx3="http://schemas.microsoft.com/office/drawing/2016/5/9/chartex" xmlns:cx2="http://schemas.microsoft.com/office/drawing/2015/10/21/chartex" xmlns:cx1="http://schemas.microsoft.com/office/drawing/2015/9/8/chartex" xmlns:cx="http://schemas.microsoft.com/office/drawing/2014/chartex" xmlns:wpc="http://schemas.microsoft.com/office/word/2010/wordprocessingCanvas" xmlns="" val="0"/>
                         </a:ext>
                       </a:extLst>
                     </a:blip>
@@ -5296,15 +5345,7 @@
         <w:t>The current high score is shown in game under the current score</w:t>
       </w:r>
       <w:r>
-        <w:t xml:space="preserve">. </w:t>
-      </w:r>
-      <w:proofErr w:type="spellStart"/>
-      <w:r>
-        <w:t>its</w:t>
-      </w:r>
-      <w:proofErr w:type="spellEnd"/>
-      <w:r>
-        <w:t xml:space="preserve"> also displayed again in the Game over screen.</w:t>
+        <w:t>. its also displayed again in the Game over screen.</w:t>
       </w:r>
     </w:p>
     <w:p>
@@ -5313,7 +5354,7 @@
           <w:noProof/>
         </w:rPr>
         <w:drawing>
-          <wp:inline distT="0" distB="0" distL="0" distR="0" wp14:anchorId="3DBE5A49" wp14:editId="4A9A82A7">
+          <wp:inline distT="0" distB="0" distL="0" distR="0">
             <wp:extent cx="4295775" cy="962025"/>
             <wp:effectExtent l="0" t="0" r="9525" b="9525"/>
             <wp:docPr id="4" name="Picture 4"/>
@@ -5333,7 +5374,7 @@
                     <a:blip r:embed="rId22">
                       <a:extLst>
                         <a:ext uri="{28A0092B-C50C-407E-A947-70E740481C1C}">
-                          <a14:useLocalDpi xmlns:a14="http://schemas.microsoft.com/office/drawing/2010/main" val="0"/>
+                          <a14:useLocalDpi xmlns:a14="http://schemas.microsoft.com/office/drawing/2010/main" xmlns:wps="http://schemas.microsoft.com/office/word/2010/wordprocessingShape" xmlns:wpi="http://schemas.microsoft.com/office/word/2010/wordprocessingInk" xmlns:wpg="http://schemas.microsoft.com/office/word/2010/wordprocessingGroup" xmlns:w16se="http://schemas.microsoft.com/office/word/2015/wordml/symex" xmlns:w16="http://schemas.microsoft.com/office/word/2018/wordml" xmlns:w16cid="http://schemas.microsoft.com/office/word/2016/wordml/cid" xmlns:w16cex="http://schemas.microsoft.com/office/word/2018/wordml/cex" xmlns:w15="http://schemas.microsoft.com/office/word/2012/wordml" xmlns:w14="http://schemas.microsoft.com/office/word/2010/wordml" xmlns:w="http://schemas.openxmlformats.org/wordprocessingml/2006/main" xmlns:w10="urn:schemas-microsoft-com:office:word" xmlns:wp14="http://schemas.microsoft.com/office/word/2010/wordprocessingDrawing" xmlns:v="urn:schemas-microsoft-com:vml" xmlns:o="urn:schemas-microsoft-com:office:office" xmlns:am3d="http://schemas.microsoft.com/office/drawing/2017/model3d" xmlns:aink="http://schemas.microsoft.com/office/drawing/2016/ink" xmlns:mc="http://schemas.openxmlformats.org/markup-compatibility/2006" xmlns:cx8="http://schemas.microsoft.com/office/drawing/2016/5/14/chartex" xmlns:cx7="http://schemas.microsoft.com/office/drawing/2016/5/13/chartex" xmlns:cx6="http://schemas.microsoft.com/office/drawing/2016/5/12/chartex" xmlns:cx5="http://schemas.microsoft.com/office/drawing/2016/5/11/chartex" xmlns:cx4="http://schemas.microsoft.com/office/drawing/2016/5/10/chartex" xmlns:cx3="http://schemas.microsoft.com/office/drawing/2016/5/9/chartex" xmlns:cx2="http://schemas.microsoft.com/office/drawing/2015/10/21/chartex" xmlns:cx1="http://schemas.microsoft.com/office/drawing/2015/9/8/chartex" xmlns:cx="http://schemas.microsoft.com/office/drawing/2014/chartex" xmlns:wpc="http://schemas.microsoft.com/office/word/2010/wordprocessingCanvas" xmlns="" val="0"/>
                         </a:ext>
                       </a:extLst>
                     </a:blip>
@@ -5396,7 +5437,7 @@
           <w:noProof/>
         </w:rPr>
         <w:drawing>
-          <wp:inline distT="0" distB="0" distL="0" distR="0" wp14:anchorId="24931C3B" wp14:editId="3AAEDBED">
+          <wp:inline distT="0" distB="0" distL="0" distR="0">
             <wp:extent cx="4295775" cy="3057525"/>
             <wp:effectExtent l="0" t="0" r="9525" b="9525"/>
             <wp:docPr id="3" name="Picture 3"/>
@@ -5416,7 +5457,7 @@
                     <a:blip r:embed="rId23">
                       <a:extLst>
                         <a:ext uri="{28A0092B-C50C-407E-A947-70E740481C1C}">
-                          <a14:useLocalDpi xmlns:a14="http://schemas.microsoft.com/office/drawing/2010/main" val="0"/>
+                          <a14:useLocalDpi xmlns:a14="http://schemas.microsoft.com/office/drawing/2010/main" xmlns:wps="http://schemas.microsoft.com/office/word/2010/wordprocessingShape" xmlns:wpi="http://schemas.microsoft.com/office/word/2010/wordprocessingInk" xmlns:wpg="http://schemas.microsoft.com/office/word/2010/wordprocessingGroup" xmlns:w16se="http://schemas.microsoft.com/office/word/2015/wordml/symex" xmlns:w16="http://schemas.microsoft.com/office/word/2018/wordml" xmlns:w16cid="http://schemas.microsoft.com/office/word/2016/wordml/cid" xmlns:w16cex="http://schemas.microsoft.com/office/word/2018/wordml/cex" xmlns:w15="http://schemas.microsoft.com/office/word/2012/wordml" xmlns:w14="http://schemas.microsoft.com/office/word/2010/wordml" xmlns:w="http://schemas.openxmlformats.org/wordprocessingml/2006/main" xmlns:w10="urn:schemas-microsoft-com:office:word" xmlns:wp14="http://schemas.microsoft.com/office/word/2010/wordprocessingDrawing" xmlns:v="urn:schemas-microsoft-com:vml" xmlns:o="urn:schemas-microsoft-com:office:office" xmlns:am3d="http://schemas.microsoft.com/office/drawing/2017/model3d" xmlns:aink="http://schemas.microsoft.com/office/drawing/2016/ink" xmlns:mc="http://schemas.openxmlformats.org/markup-compatibility/2006" xmlns:cx8="http://schemas.microsoft.com/office/drawing/2016/5/14/chartex" xmlns:cx7="http://schemas.microsoft.com/office/drawing/2016/5/13/chartex" xmlns:cx6="http://schemas.microsoft.com/office/drawing/2016/5/12/chartex" xmlns:cx5="http://schemas.microsoft.com/office/drawing/2016/5/11/chartex" xmlns:cx4="http://schemas.microsoft.com/office/drawing/2016/5/10/chartex" xmlns:cx3="http://schemas.microsoft.com/office/drawing/2016/5/9/chartex" xmlns:cx2="http://schemas.microsoft.com/office/drawing/2015/10/21/chartex" xmlns:cx1="http://schemas.microsoft.com/office/drawing/2015/9/8/chartex" xmlns:cx="http://schemas.microsoft.com/office/drawing/2014/chartex" xmlns:wpc="http://schemas.microsoft.com/office/word/2010/wordprocessingCanvas" xmlns="" val="0"/>
                         </a:ext>
                       </a:extLst>
                     </a:blip>
@@ -5460,7 +5501,7 @@
           <w:noProof/>
         </w:rPr>
         <w:drawing>
-          <wp:inline distT="0" distB="0" distL="0" distR="0" wp14:anchorId="6137DA6D" wp14:editId="36C384CE">
+          <wp:inline distT="0" distB="0" distL="0" distR="0">
             <wp:extent cx="4295775" cy="3057525"/>
             <wp:effectExtent l="0" t="0" r="9525" b="9525"/>
             <wp:docPr id="5" name="Picture 5"/>
@@ -5480,7 +5521,7 @@
                     <a:blip r:embed="rId24">
                       <a:extLst>
                         <a:ext uri="{28A0092B-C50C-407E-A947-70E740481C1C}">
-                          <a14:useLocalDpi xmlns:a14="http://schemas.microsoft.com/office/drawing/2010/main" val="0"/>
+                          <a14:useLocalDpi xmlns:a14="http://schemas.microsoft.com/office/drawing/2010/main" xmlns:wps="http://schemas.microsoft.com/office/word/2010/wordprocessingShape" xmlns:wpi="http://schemas.microsoft.com/office/word/2010/wordprocessingInk" xmlns:wpg="http://schemas.microsoft.com/office/word/2010/wordprocessingGroup" xmlns:w16se="http://schemas.microsoft.com/office/word/2015/wordml/symex" xmlns:w16="http://schemas.microsoft.com/office/word/2018/wordml" xmlns:w16cid="http://schemas.microsoft.com/office/word/2016/wordml/cid" xmlns:w16cex="http://schemas.microsoft.com/office/word/2018/wordml/cex" xmlns:w15="http://schemas.microsoft.com/office/word/2012/wordml" xmlns:w14="http://schemas.microsoft.com/office/word/2010/wordml" xmlns:w="http://schemas.openxmlformats.org/wordprocessingml/2006/main" xmlns:w10="urn:schemas-microsoft-com:office:word" xmlns:wp14="http://schemas.microsoft.com/office/word/2010/wordprocessingDrawing" xmlns:v="urn:schemas-microsoft-com:vml" xmlns:o="urn:schemas-microsoft-com:office:office" xmlns:am3d="http://schemas.microsoft.com/office/drawing/2017/model3d" xmlns:aink="http://schemas.microsoft.com/office/drawing/2016/ink" xmlns:mc="http://schemas.openxmlformats.org/markup-compatibility/2006" xmlns:cx8="http://schemas.microsoft.com/office/drawing/2016/5/14/chartex" xmlns:cx7="http://schemas.microsoft.com/office/drawing/2016/5/13/chartex" xmlns:cx6="http://schemas.microsoft.com/office/drawing/2016/5/12/chartex" xmlns:cx5="http://schemas.microsoft.com/office/drawing/2016/5/11/chartex" xmlns:cx4="http://schemas.microsoft.com/office/drawing/2016/5/10/chartex" xmlns:cx3="http://schemas.microsoft.com/office/drawing/2016/5/9/chartex" xmlns:cx2="http://schemas.microsoft.com/office/drawing/2015/10/21/chartex" xmlns:cx1="http://schemas.microsoft.com/office/drawing/2015/9/8/chartex" xmlns:cx="http://schemas.microsoft.com/office/drawing/2014/chartex" xmlns:wpc="http://schemas.microsoft.com/office/word/2010/wordprocessingCanvas" xmlns="" val="0"/>
                         </a:ext>
                       </a:extLst>
                     </a:blip>
@@ -5524,7 +5565,7 @@
           <w:noProof/>
         </w:rPr>
         <w:drawing>
-          <wp:inline distT="0" distB="0" distL="0" distR="0" wp14:anchorId="05CA9A52" wp14:editId="488EFA34">
+          <wp:inline distT="0" distB="0" distL="0" distR="0">
             <wp:extent cx="4295775" cy="3057525"/>
             <wp:effectExtent l="0" t="0" r="9525" b="9525"/>
             <wp:docPr id="1" name="Picture 1"/>
@@ -5544,7 +5585,7 @@
                     <a:blip r:embed="rId25">
                       <a:extLst>
                         <a:ext uri="{28A0092B-C50C-407E-A947-70E740481C1C}">
-                          <a14:useLocalDpi xmlns:a14="http://schemas.microsoft.com/office/drawing/2010/main" val="0"/>
+                          <a14:useLocalDpi xmlns:a14="http://schemas.microsoft.com/office/drawing/2010/main" xmlns:wps="http://schemas.microsoft.com/office/word/2010/wordprocessingShape" xmlns:wpi="http://schemas.microsoft.com/office/word/2010/wordprocessingInk" xmlns:wpg="http://schemas.microsoft.com/office/word/2010/wordprocessingGroup" xmlns:w16se="http://schemas.microsoft.com/office/word/2015/wordml/symex" xmlns:w16="http://schemas.microsoft.com/office/word/2018/wordml" xmlns:w16cid="http://schemas.microsoft.com/office/word/2016/wordml/cid" xmlns:w16cex="http://schemas.microsoft.com/office/word/2018/wordml/cex" xmlns:w15="http://schemas.microsoft.com/office/word/2012/wordml" xmlns:w14="http://schemas.microsoft.com/office/word/2010/wordml" xmlns:w="http://schemas.openxmlformats.org/wordprocessingml/2006/main" xmlns:w10="urn:schemas-microsoft-com:office:word" xmlns:wp14="http://schemas.microsoft.com/office/word/2010/wordprocessingDrawing" xmlns:v="urn:schemas-microsoft-com:vml" xmlns:o="urn:schemas-microsoft-com:office:office" xmlns:am3d="http://schemas.microsoft.com/office/drawing/2017/model3d" xmlns:aink="http://schemas.microsoft.com/office/drawing/2016/ink" xmlns:mc="http://schemas.openxmlformats.org/markup-compatibility/2006" xmlns:cx8="http://schemas.microsoft.com/office/drawing/2016/5/14/chartex" xmlns:cx7="http://schemas.microsoft.com/office/drawing/2016/5/13/chartex" xmlns:cx6="http://schemas.microsoft.com/office/drawing/2016/5/12/chartex" xmlns:cx5="http://schemas.microsoft.com/office/drawing/2016/5/11/chartex" xmlns:cx4="http://schemas.microsoft.com/office/drawing/2016/5/10/chartex" xmlns:cx3="http://schemas.microsoft.com/office/drawing/2016/5/9/chartex" xmlns:cx2="http://schemas.microsoft.com/office/drawing/2015/10/21/chartex" xmlns:cx1="http://schemas.microsoft.com/office/drawing/2015/9/8/chartex" xmlns:cx="http://schemas.microsoft.com/office/drawing/2014/chartex" xmlns:wpc="http://schemas.microsoft.com/office/word/2010/wordprocessingCanvas" xmlns="" val="0"/>
                         </a:ext>
                       </a:extLst>
                     </a:blip>
@@ -5585,7 +5626,7 @@
           <w:noProof/>
         </w:rPr>
         <w:drawing>
-          <wp:inline distT="0" distB="0" distL="0" distR="0" wp14:anchorId="3021827F" wp14:editId="1098014E">
+          <wp:inline distT="0" distB="0" distL="0" distR="0">
             <wp:extent cx="4291171" cy="2762250"/>
             <wp:effectExtent l="19050" t="0" r="0" b="0"/>
             <wp:docPr id="6" name="Picture 1" descr="C:\Users\iggle\Desktop\pause.png"/>
@@ -6125,13 +6166,7 @@
         </w:numPr>
       </w:pPr>
       <w:r>
-        <w:t>Added physics material to player to prevent getting stuck in</w:t>
-      </w:r>
-      <w:r>
-        <w:t xml:space="preserve"> </w:t>
-      </w:r>
-      <w:r>
-        <w:t>zombie crowd.</w:t>
+        <w:t>Added physics material to player to prevent getting stuck inzombie crowd.</w:t>
       </w:r>
     </w:p>
     <w:p>
@@ -6213,8 +6248,8 @@
 </file>
 
 <file path=word/endnotes.xml><?xml version="1.0" encoding="utf-8"?>
-<w:endnotes xmlns:wpc="http://schemas.microsoft.com/office/word/2010/wordprocessingCanvas" xmlns:cx="http://schemas.microsoft.com/office/drawing/2014/chartex" xmlns:cx1="http://schemas.microsoft.com/office/drawing/2015/9/8/chartex" xmlns:cx2="http://schemas.microsoft.com/office/drawing/2015/10/21/chartex" xmlns:cx3="http://schemas.microsoft.com/office/drawing/2016/5/9/chartex" xmlns:cx4="http://schemas.microsoft.com/office/drawing/2016/5/10/chartex" xmlns:cx5="http://schemas.microsoft.com/office/drawing/2016/5/11/chartex" xmlns:cx6="http://schemas.microsoft.com/office/drawing/2016/5/12/chartex" xmlns:cx7="http://schemas.microsoft.com/office/drawing/2016/5/13/chartex" xmlns:cx8="http://schemas.microsoft.com/office/drawing/2016/5/14/chartex" xmlns:mc="http://schemas.openxmlformats.org/markup-compatibility/2006" xmlns:aink="http://schemas.microsoft.com/office/drawing/2016/ink" xmlns:am3d="http://schemas.microsoft.com/office/drawing/2017/model3d" xmlns:o="urn:schemas-microsoft-com:office:office" xmlns:r="http://schemas.openxmlformats.org/officeDocument/2006/relationships" xmlns:m="http://schemas.openxmlformats.org/officeDocument/2006/math" xmlns:v="urn:schemas-microsoft-com:vml" xmlns:wp14="http://schemas.microsoft.com/office/word/2010/wordprocessingDrawing" xmlns:wp="http://schemas.openxmlformats.org/drawingml/2006/wordprocessingDrawing" xmlns:w10="urn:schemas-microsoft-com:office:word" xmlns:w="http://schemas.openxmlformats.org/wordprocessingml/2006/main" xmlns:w14="http://schemas.microsoft.com/office/word/2010/wordml" xmlns:w15="http://schemas.microsoft.com/office/word/2012/wordml" xmlns:w16cex="http://schemas.microsoft.com/office/word/2018/wordml/cex" xmlns:w16cid="http://schemas.microsoft.com/office/word/2016/wordml/cid" xmlns:w16="http://schemas.microsoft.com/office/word/2018/wordml" xmlns:w16se="http://schemas.microsoft.com/office/word/2015/wordml/symex" xmlns:wpg="http://schemas.microsoft.com/office/word/2010/wordprocessingGroup" xmlns:wpi="http://schemas.microsoft.com/office/word/2010/wordprocessingInk" xmlns:wne="http://schemas.microsoft.com/office/word/2006/wordml" xmlns:wps="http://schemas.microsoft.com/office/word/2010/wordprocessingShape" mc:Ignorable="w14 w15 w16se w16cid w16 w16cex wp14">
-  <w:endnote w:type="separator" w:id="-1">
+<w:endnotes xmlns:ve="http://schemas.openxmlformats.org/markup-compatibility/2006" xmlns:o="urn:schemas-microsoft-com:office:office" xmlns:r="http://schemas.openxmlformats.org/officeDocument/2006/relationships" xmlns:m="http://schemas.openxmlformats.org/officeDocument/2006/math" xmlns:v="urn:schemas-microsoft-com:vml" xmlns:wp="http://schemas.openxmlformats.org/drawingml/2006/wordprocessingDrawing" xmlns:w10="urn:schemas-microsoft-com:office:word" xmlns:w="http://schemas.openxmlformats.org/wordprocessingml/2006/main" xmlns:wne="http://schemas.microsoft.com/office/word/2006/wordml">
+  <w:endnote w:type="separator" w:id="0">
     <w:p>
       <w:pPr>
         <w:spacing w:after="0" w:line="240" w:lineRule="auto"/>
@@ -6224,7 +6259,7 @@
       </w:r>
     </w:p>
   </w:endnote>
-  <w:endnote w:type="continuationSeparator" w:id="0">
+  <w:endnote w:type="continuationSeparator" w:id="1">
     <w:p>
       <w:pPr>
         <w:spacing w:after="0" w:line="240" w:lineRule="auto"/>
@@ -6234,7 +6269,7 @@
       </w:r>
     </w:p>
   </w:endnote>
-  <w:endnote w:type="continuationNotice" w:id="1">
+  <w:endnote w:type="continuationNotice" w:id="2">
     <w:p>
       <w:pPr>
         <w:spacing w:after="0" w:line="240" w:lineRule="auto"/>
@@ -6245,7 +6280,7 @@
 </file>
 
 <file path=word/footer1.xml><?xml version="1.0" encoding="utf-8"?>
-<w:ftr xmlns:wpc="http://schemas.microsoft.com/office/word/2010/wordprocessingCanvas" xmlns:cx="http://schemas.microsoft.com/office/drawing/2014/chartex" xmlns:cx1="http://schemas.microsoft.com/office/drawing/2015/9/8/chartex" xmlns:cx2="http://schemas.microsoft.com/office/drawing/2015/10/21/chartex" xmlns:cx3="http://schemas.microsoft.com/office/drawing/2016/5/9/chartex" xmlns:cx4="http://schemas.microsoft.com/office/drawing/2016/5/10/chartex" xmlns:cx5="http://schemas.microsoft.com/office/drawing/2016/5/11/chartex" xmlns:cx6="http://schemas.microsoft.com/office/drawing/2016/5/12/chartex" xmlns:cx7="http://schemas.microsoft.com/office/drawing/2016/5/13/chartex" xmlns:cx8="http://schemas.microsoft.com/office/drawing/2016/5/14/chartex" xmlns:mc="http://schemas.openxmlformats.org/markup-compatibility/2006" xmlns:aink="http://schemas.microsoft.com/office/drawing/2016/ink" xmlns:am3d="http://schemas.microsoft.com/office/drawing/2017/model3d" xmlns:o="urn:schemas-microsoft-com:office:office" xmlns:r="http://schemas.openxmlformats.org/officeDocument/2006/relationships" xmlns:m="http://schemas.openxmlformats.org/officeDocument/2006/math" xmlns:v="urn:schemas-microsoft-com:vml" xmlns:wp14="http://schemas.microsoft.com/office/word/2010/wordprocessingDrawing" xmlns:wp="http://schemas.openxmlformats.org/drawingml/2006/wordprocessingDrawing" xmlns:w10="urn:schemas-microsoft-com:office:word" xmlns:w="http://schemas.openxmlformats.org/wordprocessingml/2006/main" xmlns:w14="http://schemas.microsoft.com/office/word/2010/wordml" xmlns:w15="http://schemas.microsoft.com/office/word/2012/wordml" xmlns:w16cex="http://schemas.microsoft.com/office/word/2018/wordml/cex" xmlns:w16cid="http://schemas.microsoft.com/office/word/2016/wordml/cid" xmlns:w16="http://schemas.microsoft.com/office/word/2018/wordml" xmlns:w16se="http://schemas.microsoft.com/office/word/2015/wordml/symex" xmlns:wpg="http://schemas.microsoft.com/office/word/2010/wordprocessingGroup" xmlns:wpi="http://schemas.microsoft.com/office/word/2010/wordprocessingInk" xmlns:wne="http://schemas.microsoft.com/office/word/2006/wordml" xmlns:wps="http://schemas.microsoft.com/office/word/2010/wordprocessingShape" mc:Ignorable="w14 w15 w16se w16cid w16 w16cex wp14">
+<w:ftr xmlns:ve="http://schemas.openxmlformats.org/markup-compatibility/2006" xmlns:o="urn:schemas-microsoft-com:office:office" xmlns:r="http://schemas.openxmlformats.org/officeDocument/2006/relationships" xmlns:m="http://schemas.openxmlformats.org/officeDocument/2006/math" xmlns:v="urn:schemas-microsoft-com:vml" xmlns:wp="http://schemas.openxmlformats.org/drawingml/2006/wordprocessingDrawing" xmlns:w10="urn:schemas-microsoft-com:office:word" xmlns:w="http://schemas.openxmlformats.org/wordprocessingml/2006/main" xmlns:wne="http://schemas.microsoft.com/office/word/2006/wordml">
   <w:p>
     <w:pPr>
       <w:pStyle w:val="Footer"/>
@@ -6255,7 +6290,7 @@
 </file>
 
 <file path=word/footer2.xml><?xml version="1.0" encoding="utf-8"?>
-<w:ftr xmlns:wpc="http://schemas.microsoft.com/office/word/2010/wordprocessingCanvas" xmlns:cx="http://schemas.microsoft.com/office/drawing/2014/chartex" xmlns:cx1="http://schemas.microsoft.com/office/drawing/2015/9/8/chartex" xmlns:cx2="http://schemas.microsoft.com/office/drawing/2015/10/21/chartex" xmlns:cx3="http://schemas.microsoft.com/office/drawing/2016/5/9/chartex" xmlns:cx4="http://schemas.microsoft.com/office/drawing/2016/5/10/chartex" xmlns:cx5="http://schemas.microsoft.com/office/drawing/2016/5/11/chartex" xmlns:cx6="http://schemas.microsoft.com/office/drawing/2016/5/12/chartex" xmlns:cx7="http://schemas.microsoft.com/office/drawing/2016/5/13/chartex" xmlns:cx8="http://schemas.microsoft.com/office/drawing/2016/5/14/chartex" xmlns:mc="http://schemas.openxmlformats.org/markup-compatibility/2006" xmlns:aink="http://schemas.microsoft.com/office/drawing/2016/ink" xmlns:am3d="http://schemas.microsoft.com/office/drawing/2017/model3d" xmlns:o="urn:schemas-microsoft-com:office:office" xmlns:r="http://schemas.openxmlformats.org/officeDocument/2006/relationships" xmlns:m="http://schemas.openxmlformats.org/officeDocument/2006/math" xmlns:v="urn:schemas-microsoft-com:vml" xmlns:wp14="http://schemas.microsoft.com/office/word/2010/wordprocessingDrawing" xmlns:wp="http://schemas.openxmlformats.org/drawingml/2006/wordprocessingDrawing" xmlns:w10="urn:schemas-microsoft-com:office:word" xmlns:w="http://schemas.openxmlformats.org/wordprocessingml/2006/main" xmlns:w14="http://schemas.microsoft.com/office/word/2010/wordml" xmlns:w15="http://schemas.microsoft.com/office/word/2012/wordml" xmlns:w16cex="http://schemas.microsoft.com/office/word/2018/wordml/cex" xmlns:w16cid="http://schemas.microsoft.com/office/word/2016/wordml/cid" xmlns:w16="http://schemas.microsoft.com/office/word/2018/wordml" xmlns:w16se="http://schemas.microsoft.com/office/word/2015/wordml/symex" xmlns:wpg="http://schemas.microsoft.com/office/word/2010/wordprocessingGroup" xmlns:wpi="http://schemas.microsoft.com/office/word/2010/wordprocessingInk" xmlns:wne="http://schemas.microsoft.com/office/word/2006/wordml" xmlns:wps="http://schemas.microsoft.com/office/word/2010/wordprocessingShape" mc:Ignorable="w14 w15 w16se w16cid w16 w16cex wp14">
+<w:ftr xmlns:ve="http://schemas.openxmlformats.org/markup-compatibility/2006" xmlns:o="urn:schemas-microsoft-com:office:office" xmlns:r="http://schemas.openxmlformats.org/officeDocument/2006/relationships" xmlns:m="http://schemas.openxmlformats.org/officeDocument/2006/math" xmlns:v="urn:schemas-microsoft-com:vml" xmlns:wp="http://schemas.openxmlformats.org/drawingml/2006/wordprocessingDrawing" xmlns:w10="urn:schemas-microsoft-com:office:word" xmlns:w="http://schemas.openxmlformats.org/wordprocessingml/2006/main" xmlns:wne="http://schemas.microsoft.com/office/word/2006/wordml">
   <w:p>
     <w:pPr>
       <w:pStyle w:val="Footer"/>
@@ -6265,7 +6300,7 @@
 </file>
 
 <file path=word/footer3.xml><?xml version="1.0" encoding="utf-8"?>
-<w:ftr xmlns:wpc="http://schemas.microsoft.com/office/word/2010/wordprocessingCanvas" xmlns:cx="http://schemas.microsoft.com/office/drawing/2014/chartex" xmlns:cx1="http://schemas.microsoft.com/office/drawing/2015/9/8/chartex" xmlns:cx2="http://schemas.microsoft.com/office/drawing/2015/10/21/chartex" xmlns:cx3="http://schemas.microsoft.com/office/drawing/2016/5/9/chartex" xmlns:cx4="http://schemas.microsoft.com/office/drawing/2016/5/10/chartex" xmlns:cx5="http://schemas.microsoft.com/office/drawing/2016/5/11/chartex" xmlns:cx6="http://schemas.microsoft.com/office/drawing/2016/5/12/chartex" xmlns:cx7="http://schemas.microsoft.com/office/drawing/2016/5/13/chartex" xmlns:cx8="http://schemas.microsoft.com/office/drawing/2016/5/14/chartex" xmlns:mc="http://schemas.openxmlformats.org/markup-compatibility/2006" xmlns:aink="http://schemas.microsoft.com/office/drawing/2016/ink" xmlns:am3d="http://schemas.microsoft.com/office/drawing/2017/model3d" xmlns:o="urn:schemas-microsoft-com:office:office" xmlns:r="http://schemas.openxmlformats.org/officeDocument/2006/relationships" xmlns:m="http://schemas.openxmlformats.org/officeDocument/2006/math" xmlns:v="urn:schemas-microsoft-com:vml" xmlns:wp14="http://schemas.microsoft.com/office/word/2010/wordprocessingDrawing" xmlns:wp="http://schemas.openxmlformats.org/drawingml/2006/wordprocessingDrawing" xmlns:w10="urn:schemas-microsoft-com:office:word" xmlns:w="http://schemas.openxmlformats.org/wordprocessingml/2006/main" xmlns:w14="http://schemas.microsoft.com/office/word/2010/wordml" xmlns:w15="http://schemas.microsoft.com/office/word/2012/wordml" xmlns:w16cex="http://schemas.microsoft.com/office/word/2018/wordml/cex" xmlns:w16cid="http://schemas.microsoft.com/office/word/2016/wordml/cid" xmlns:w16="http://schemas.microsoft.com/office/word/2018/wordml" xmlns:w16se="http://schemas.microsoft.com/office/word/2015/wordml/symex" xmlns:wpg="http://schemas.microsoft.com/office/word/2010/wordprocessingGroup" xmlns:wpi="http://schemas.microsoft.com/office/word/2010/wordprocessingInk" xmlns:wne="http://schemas.microsoft.com/office/word/2006/wordml" xmlns:wps="http://schemas.microsoft.com/office/word/2010/wordprocessingShape" mc:Ignorable="w14 w15 w16se w16cid w16 w16cex wp14">
+<w:ftr xmlns:ve="http://schemas.openxmlformats.org/markup-compatibility/2006" xmlns:o="urn:schemas-microsoft-com:office:office" xmlns:r="http://schemas.openxmlformats.org/officeDocument/2006/relationships" xmlns:m="http://schemas.openxmlformats.org/officeDocument/2006/math" xmlns:v="urn:schemas-microsoft-com:vml" xmlns:wp="http://schemas.openxmlformats.org/drawingml/2006/wordprocessingDrawing" xmlns:w10="urn:schemas-microsoft-com:office:word" xmlns:w="http://schemas.openxmlformats.org/wordprocessingml/2006/main" xmlns:wne="http://schemas.microsoft.com/office/word/2006/wordml">
   <w:p>
     <w:pPr>
       <w:pStyle w:val="Footer"/>
@@ -6275,8 +6310,8 @@
 </file>
 
 <file path=word/footnotes.xml><?xml version="1.0" encoding="utf-8"?>
-<w:footnotes xmlns:wpc="http://schemas.microsoft.com/office/word/2010/wordprocessingCanvas" xmlns:cx="http://schemas.microsoft.com/office/drawing/2014/chartex" xmlns:cx1="http://schemas.microsoft.com/office/drawing/2015/9/8/chartex" xmlns:cx2="http://schemas.microsoft.com/office/drawing/2015/10/21/chartex" xmlns:cx3="http://schemas.microsoft.com/office/drawing/2016/5/9/chartex" xmlns:cx4="http://schemas.microsoft.com/office/drawing/2016/5/10/chartex" xmlns:cx5="http://schemas.microsoft.com/office/drawing/2016/5/11/chartex" xmlns:cx6="http://schemas.microsoft.com/office/drawing/2016/5/12/chartex" xmlns:cx7="http://schemas.microsoft.com/office/drawing/2016/5/13/chartex" xmlns:cx8="http://schemas.microsoft.com/office/drawing/2016/5/14/chartex" xmlns:mc="http://schemas.openxmlformats.org/markup-compatibility/2006" xmlns:aink="http://schemas.microsoft.com/office/drawing/2016/ink" xmlns:am3d="http://schemas.microsoft.com/office/drawing/2017/model3d" xmlns:o="urn:schemas-microsoft-com:office:office" xmlns:r="http://schemas.openxmlformats.org/officeDocument/2006/relationships" xmlns:m="http://schemas.openxmlformats.org/officeDocument/2006/math" xmlns:v="urn:schemas-microsoft-com:vml" xmlns:wp14="http://schemas.microsoft.com/office/word/2010/wordprocessingDrawing" xmlns:wp="http://schemas.openxmlformats.org/drawingml/2006/wordprocessingDrawing" xmlns:w10="urn:schemas-microsoft-com:office:word" xmlns:w="http://schemas.openxmlformats.org/wordprocessingml/2006/main" xmlns:w14="http://schemas.microsoft.com/office/word/2010/wordml" xmlns:w15="http://schemas.microsoft.com/office/word/2012/wordml" xmlns:w16cex="http://schemas.microsoft.com/office/word/2018/wordml/cex" xmlns:w16cid="http://schemas.microsoft.com/office/word/2016/wordml/cid" xmlns:w16="http://schemas.microsoft.com/office/word/2018/wordml" xmlns:w16se="http://schemas.microsoft.com/office/word/2015/wordml/symex" xmlns:wpg="http://schemas.microsoft.com/office/word/2010/wordprocessingGroup" xmlns:wpi="http://schemas.microsoft.com/office/word/2010/wordprocessingInk" xmlns:wne="http://schemas.microsoft.com/office/word/2006/wordml" xmlns:wps="http://schemas.microsoft.com/office/word/2010/wordprocessingShape" mc:Ignorable="w14 w15 w16se w16cid w16 w16cex wp14">
-  <w:footnote w:type="separator" w:id="-1">
+<w:footnotes xmlns:ve="http://schemas.openxmlformats.org/markup-compatibility/2006" xmlns:o="urn:schemas-microsoft-com:office:office" xmlns:r="http://schemas.openxmlformats.org/officeDocument/2006/relationships" xmlns:m="http://schemas.openxmlformats.org/officeDocument/2006/math" xmlns:v="urn:schemas-microsoft-com:vml" xmlns:wp="http://schemas.openxmlformats.org/drawingml/2006/wordprocessingDrawing" xmlns:w10="urn:schemas-microsoft-com:office:word" xmlns:w="http://schemas.openxmlformats.org/wordprocessingml/2006/main" xmlns:wne="http://schemas.microsoft.com/office/word/2006/wordml">
+  <w:footnote w:type="separator" w:id="0">
     <w:p>
       <w:pPr>
         <w:spacing w:after="0" w:line="240" w:lineRule="auto"/>
@@ -6286,7 +6321,7 @@
       </w:r>
     </w:p>
   </w:footnote>
-  <w:footnote w:type="continuationSeparator" w:id="0">
+  <w:footnote w:type="continuationSeparator" w:id="1">
     <w:p>
       <w:pPr>
         <w:spacing w:after="0" w:line="240" w:lineRule="auto"/>
@@ -6296,7 +6331,7 @@
       </w:r>
     </w:p>
   </w:footnote>
-  <w:footnote w:type="continuationNotice" w:id="1">
+  <w:footnote w:type="continuationNotice" w:id="2">
     <w:p>
       <w:pPr>
         <w:spacing w:after="0" w:line="240" w:lineRule="auto"/>
@@ -6307,7 +6342,7 @@
 </file>
 
 <file path=word/header1.xml><?xml version="1.0" encoding="utf-8"?>
-<w:hdr xmlns:wpc="http://schemas.microsoft.com/office/word/2010/wordprocessingCanvas" xmlns:cx="http://schemas.microsoft.com/office/drawing/2014/chartex" xmlns:cx1="http://schemas.microsoft.com/office/drawing/2015/9/8/chartex" xmlns:cx2="http://schemas.microsoft.com/office/drawing/2015/10/21/chartex" xmlns:cx3="http://schemas.microsoft.com/office/drawing/2016/5/9/chartex" xmlns:cx4="http://schemas.microsoft.com/office/drawing/2016/5/10/chartex" xmlns:cx5="http://schemas.microsoft.com/office/drawing/2016/5/11/chartex" xmlns:cx6="http://schemas.microsoft.com/office/drawing/2016/5/12/chartex" xmlns:cx7="http://schemas.microsoft.com/office/drawing/2016/5/13/chartex" xmlns:cx8="http://schemas.microsoft.com/office/drawing/2016/5/14/chartex" xmlns:mc="http://schemas.openxmlformats.org/markup-compatibility/2006" xmlns:aink="http://schemas.microsoft.com/office/drawing/2016/ink" xmlns:am3d="http://schemas.microsoft.com/office/drawing/2017/model3d" xmlns:o="urn:schemas-microsoft-com:office:office" xmlns:r="http://schemas.openxmlformats.org/officeDocument/2006/relationships" xmlns:m="http://schemas.openxmlformats.org/officeDocument/2006/math" xmlns:v="urn:schemas-microsoft-com:vml" xmlns:wp14="http://schemas.microsoft.com/office/word/2010/wordprocessingDrawing" xmlns:wp="http://schemas.openxmlformats.org/drawingml/2006/wordprocessingDrawing" xmlns:w10="urn:schemas-microsoft-com:office:word" xmlns:w="http://schemas.openxmlformats.org/wordprocessingml/2006/main" xmlns:w14="http://schemas.microsoft.com/office/word/2010/wordml" xmlns:w15="http://schemas.microsoft.com/office/word/2012/wordml" xmlns:w16cex="http://schemas.microsoft.com/office/word/2018/wordml/cex" xmlns:w16cid="http://schemas.microsoft.com/office/word/2016/wordml/cid" xmlns:w16="http://schemas.microsoft.com/office/word/2018/wordml" xmlns:w16se="http://schemas.microsoft.com/office/word/2015/wordml/symex" xmlns:wpg="http://schemas.microsoft.com/office/word/2010/wordprocessingGroup" xmlns:wpi="http://schemas.microsoft.com/office/word/2010/wordprocessingInk" xmlns:wne="http://schemas.microsoft.com/office/word/2006/wordml" xmlns:wps="http://schemas.microsoft.com/office/word/2010/wordprocessingShape" mc:Ignorable="w14 w15 w16se w16cid w16 w16cex wp14">
+<w:hdr xmlns:ve="http://schemas.openxmlformats.org/markup-compatibility/2006" xmlns:o="urn:schemas-microsoft-com:office:office" xmlns:r="http://schemas.openxmlformats.org/officeDocument/2006/relationships" xmlns:m="http://schemas.openxmlformats.org/officeDocument/2006/math" xmlns:v="urn:schemas-microsoft-com:vml" xmlns:wp="http://schemas.openxmlformats.org/drawingml/2006/wordprocessingDrawing" xmlns:w10="urn:schemas-microsoft-com:office:word" xmlns:w="http://schemas.openxmlformats.org/wordprocessingml/2006/main" xmlns:wne="http://schemas.microsoft.com/office/word/2006/wordml">
   <w:p>
     <w:pPr>
       <w:pStyle w:val="Header"/>
@@ -6317,7 +6352,7 @@
 </file>
 
 <file path=word/header2.xml><?xml version="1.0" encoding="utf-8"?>
-<w:hdr xmlns:wpc="http://schemas.microsoft.com/office/word/2010/wordprocessingCanvas" xmlns:cx="http://schemas.microsoft.com/office/drawing/2014/chartex" xmlns:cx1="http://schemas.microsoft.com/office/drawing/2015/9/8/chartex" xmlns:cx2="http://schemas.microsoft.com/office/drawing/2015/10/21/chartex" xmlns:cx3="http://schemas.microsoft.com/office/drawing/2016/5/9/chartex" xmlns:cx4="http://schemas.microsoft.com/office/drawing/2016/5/10/chartex" xmlns:cx5="http://schemas.microsoft.com/office/drawing/2016/5/11/chartex" xmlns:cx6="http://schemas.microsoft.com/office/drawing/2016/5/12/chartex" xmlns:cx7="http://schemas.microsoft.com/office/drawing/2016/5/13/chartex" xmlns:cx8="http://schemas.microsoft.com/office/drawing/2016/5/14/chartex" xmlns:mc="http://schemas.openxmlformats.org/markup-compatibility/2006" xmlns:aink="http://schemas.microsoft.com/office/drawing/2016/ink" xmlns:am3d="http://schemas.microsoft.com/office/drawing/2017/model3d" xmlns:o="urn:schemas-microsoft-com:office:office" xmlns:r="http://schemas.openxmlformats.org/officeDocument/2006/relationships" xmlns:m="http://schemas.openxmlformats.org/officeDocument/2006/math" xmlns:v="urn:schemas-microsoft-com:vml" xmlns:wp14="http://schemas.microsoft.com/office/word/2010/wordprocessingDrawing" xmlns:wp="http://schemas.openxmlformats.org/drawingml/2006/wordprocessingDrawing" xmlns:w10="urn:schemas-microsoft-com:office:word" xmlns:w="http://schemas.openxmlformats.org/wordprocessingml/2006/main" xmlns:w14="http://schemas.microsoft.com/office/word/2010/wordml" xmlns:w15="http://schemas.microsoft.com/office/word/2012/wordml" xmlns:w16cex="http://schemas.microsoft.com/office/word/2018/wordml/cex" xmlns:w16cid="http://schemas.microsoft.com/office/word/2016/wordml/cid" xmlns:w16="http://schemas.microsoft.com/office/word/2018/wordml" xmlns:w16se="http://schemas.microsoft.com/office/word/2015/wordml/symex" xmlns:wpg="http://schemas.microsoft.com/office/word/2010/wordprocessingGroup" xmlns:wpi="http://schemas.microsoft.com/office/word/2010/wordprocessingInk" xmlns:wne="http://schemas.microsoft.com/office/word/2006/wordml" xmlns:wps="http://schemas.microsoft.com/office/word/2010/wordprocessingShape" mc:Ignorable="w14 w15 w16se w16cid w16 w16cex wp14">
+<w:hdr xmlns:ve="http://schemas.openxmlformats.org/markup-compatibility/2006" xmlns:o="urn:schemas-microsoft-com:office:office" xmlns:r="http://schemas.openxmlformats.org/officeDocument/2006/relationships" xmlns:m="http://schemas.openxmlformats.org/officeDocument/2006/math" xmlns:v="urn:schemas-microsoft-com:vml" xmlns:wp="http://schemas.openxmlformats.org/drawingml/2006/wordprocessingDrawing" xmlns:w10="urn:schemas-microsoft-com:office:word" xmlns:w="http://schemas.openxmlformats.org/wordprocessingml/2006/main" xmlns:wne="http://schemas.microsoft.com/office/word/2006/wordml">
   <w:p>
     <w:pPr>
       <w:pStyle w:val="Header"/>
@@ -6327,7 +6362,7 @@
 </file>
 
 <file path=word/header3.xml><?xml version="1.0" encoding="utf-8"?>
-<w:hdr xmlns:wpc="http://schemas.microsoft.com/office/word/2010/wordprocessingCanvas" xmlns:cx="http://schemas.microsoft.com/office/drawing/2014/chartex" xmlns:cx1="http://schemas.microsoft.com/office/drawing/2015/9/8/chartex" xmlns:cx2="http://schemas.microsoft.com/office/drawing/2015/10/21/chartex" xmlns:cx3="http://schemas.microsoft.com/office/drawing/2016/5/9/chartex" xmlns:cx4="http://schemas.microsoft.com/office/drawing/2016/5/10/chartex" xmlns:cx5="http://schemas.microsoft.com/office/drawing/2016/5/11/chartex" xmlns:cx6="http://schemas.microsoft.com/office/drawing/2016/5/12/chartex" xmlns:cx7="http://schemas.microsoft.com/office/drawing/2016/5/13/chartex" xmlns:cx8="http://schemas.microsoft.com/office/drawing/2016/5/14/chartex" xmlns:mc="http://schemas.openxmlformats.org/markup-compatibility/2006" xmlns:aink="http://schemas.microsoft.com/office/drawing/2016/ink" xmlns:am3d="http://schemas.microsoft.com/office/drawing/2017/model3d" xmlns:o="urn:schemas-microsoft-com:office:office" xmlns:r="http://schemas.openxmlformats.org/officeDocument/2006/relationships" xmlns:m="http://schemas.openxmlformats.org/officeDocument/2006/math" xmlns:v="urn:schemas-microsoft-com:vml" xmlns:wp14="http://schemas.microsoft.com/office/word/2010/wordprocessingDrawing" xmlns:wp="http://schemas.openxmlformats.org/drawingml/2006/wordprocessingDrawing" xmlns:w10="urn:schemas-microsoft-com:office:word" xmlns:w="http://schemas.openxmlformats.org/wordprocessingml/2006/main" xmlns:w14="http://schemas.microsoft.com/office/word/2010/wordml" xmlns:w15="http://schemas.microsoft.com/office/word/2012/wordml" xmlns:w16cex="http://schemas.microsoft.com/office/word/2018/wordml/cex" xmlns:w16cid="http://schemas.microsoft.com/office/word/2016/wordml/cid" xmlns:w16="http://schemas.microsoft.com/office/word/2018/wordml" xmlns:w16se="http://schemas.microsoft.com/office/word/2015/wordml/symex" xmlns:wpg="http://schemas.microsoft.com/office/word/2010/wordprocessingGroup" xmlns:wpi="http://schemas.microsoft.com/office/word/2010/wordprocessingInk" xmlns:wne="http://schemas.microsoft.com/office/word/2006/wordml" xmlns:wps="http://schemas.microsoft.com/office/word/2010/wordprocessingShape" mc:Ignorable="w14 w15 w16se w16cid w16 w16cex wp14">
+<w:hdr xmlns:ve="http://schemas.openxmlformats.org/markup-compatibility/2006" xmlns:o="urn:schemas-microsoft-com:office:office" xmlns:r="http://schemas.openxmlformats.org/officeDocument/2006/relationships" xmlns:m="http://schemas.openxmlformats.org/officeDocument/2006/math" xmlns:v="urn:schemas-microsoft-com:vml" xmlns:wp="http://schemas.openxmlformats.org/drawingml/2006/wordprocessingDrawing" xmlns:w10="urn:schemas-microsoft-com:office:word" xmlns:w="http://schemas.openxmlformats.org/wordprocessingml/2006/main" xmlns:wne="http://schemas.microsoft.com/office/word/2006/wordml">
   <w:p>
     <w:pPr>
       <w:pStyle w:val="Header"/>
@@ -6337,8 +6372,8 @@
 </file>
 
 <file path=word/numbering.xml><?xml version="1.0" encoding="utf-8"?>
-<w:numbering xmlns:wpc="http://schemas.microsoft.com/office/word/2010/wordprocessingCanvas" xmlns:cx="http://schemas.microsoft.com/office/drawing/2014/chartex" xmlns:cx1="http://schemas.microsoft.com/office/drawing/2015/9/8/chartex" xmlns:cx2="http://schemas.microsoft.com/office/drawing/2015/10/21/chartex" xmlns:cx3="http://schemas.microsoft.com/office/drawing/2016/5/9/chartex" xmlns:cx4="http://schemas.microsoft.com/office/drawing/2016/5/10/chartex" xmlns:cx5="http://schemas.microsoft.com/office/drawing/2016/5/11/chartex" xmlns:cx6="http://schemas.microsoft.com/office/drawing/2016/5/12/chartex" xmlns:cx7="http://schemas.microsoft.com/office/drawing/2016/5/13/chartex" xmlns:cx8="http://schemas.microsoft.com/office/drawing/2016/5/14/chartex" xmlns:mc="http://schemas.openxmlformats.org/markup-compatibility/2006" xmlns:aink="http://schemas.microsoft.com/office/drawing/2016/ink" xmlns:am3d="http://schemas.microsoft.com/office/drawing/2017/model3d" xmlns:o="urn:schemas-microsoft-com:office:office" xmlns:r="http://schemas.openxmlformats.org/officeDocument/2006/relationships" xmlns:m="http://schemas.openxmlformats.org/officeDocument/2006/math" xmlns:v="urn:schemas-microsoft-com:vml" xmlns:wp14="http://schemas.microsoft.com/office/word/2010/wordprocessingDrawing" xmlns:wp="http://schemas.openxmlformats.org/drawingml/2006/wordprocessingDrawing" xmlns:w10="urn:schemas-microsoft-com:office:word" xmlns:w="http://schemas.openxmlformats.org/wordprocessingml/2006/main" xmlns:w14="http://schemas.microsoft.com/office/word/2010/wordml" xmlns:w15="http://schemas.microsoft.com/office/word/2012/wordml" xmlns:w16cex="http://schemas.microsoft.com/office/word/2018/wordml/cex" xmlns:w16cid="http://schemas.microsoft.com/office/word/2016/wordml/cid" xmlns:w16="http://schemas.microsoft.com/office/word/2018/wordml" xmlns:w16se="http://schemas.microsoft.com/office/word/2015/wordml/symex" xmlns:wpg="http://schemas.microsoft.com/office/word/2010/wordprocessingGroup" xmlns:wpi="http://schemas.microsoft.com/office/word/2010/wordprocessingInk" xmlns:wne="http://schemas.microsoft.com/office/word/2006/wordml" xmlns:wps="http://schemas.microsoft.com/office/word/2010/wordprocessingShape" mc:Ignorable="w14 w15 w16se w16cid w16 w16cex wp14">
-  <w:abstractNum w:abstractNumId="0" w15:restartNumberingAfterBreak="0">
+<w:numbering xmlns:ve="http://schemas.openxmlformats.org/markup-compatibility/2006" xmlns:o="urn:schemas-microsoft-com:office:office" xmlns:r="http://schemas.openxmlformats.org/officeDocument/2006/relationships" xmlns:m="http://schemas.openxmlformats.org/officeDocument/2006/math" xmlns:v="urn:schemas-microsoft-com:vml" xmlns:wp="http://schemas.openxmlformats.org/drawingml/2006/wordprocessingDrawing" xmlns:w10="urn:schemas-microsoft-com:office:word" xmlns:w="http://schemas.openxmlformats.org/wordprocessingml/2006/main" xmlns:wne="http://schemas.microsoft.com/office/word/2006/wordml">
+  <w:abstractNum w:abstractNumId="0">
     <w:nsid w:val="07102C02"/>
     <w:multiLevelType w:val="hybridMultilevel"/>
     <w:tmpl w:val="20A6CAFA"/>
@@ -6451,7 +6486,7 @@
       </w:rPr>
     </w:lvl>
   </w:abstractNum>
-  <w:abstractNum w:abstractNumId="1" w15:restartNumberingAfterBreak="0">
+  <w:abstractNum w:abstractNumId="1">
     <w:nsid w:val="098E487B"/>
     <w:multiLevelType w:val="hybridMultilevel"/>
     <w:tmpl w:val="CEEE388A"/>
@@ -6564,7 +6599,7 @@
       </w:rPr>
     </w:lvl>
   </w:abstractNum>
-  <w:abstractNum w:abstractNumId="2" w15:restartNumberingAfterBreak="0">
+  <w:abstractNum w:abstractNumId="2">
     <w:nsid w:val="1520322E"/>
     <w:multiLevelType w:val="multilevel"/>
     <w:tmpl w:val="7E4EE3B2"/>
@@ -6677,7 +6712,7 @@
       </w:pPr>
     </w:lvl>
   </w:abstractNum>
-  <w:abstractNum w:abstractNumId="3" w15:restartNumberingAfterBreak="0">
+  <w:abstractNum w:abstractNumId="3">
     <w:nsid w:val="1A4B6C0F"/>
     <w:multiLevelType w:val="hybridMultilevel"/>
     <w:tmpl w:val="B13CF2DC"/>
@@ -6790,7 +6825,7 @@
       </w:pPr>
     </w:lvl>
   </w:abstractNum>
-  <w:abstractNum w:abstractNumId="4" w15:restartNumberingAfterBreak="0">
+  <w:abstractNum w:abstractNumId="4">
     <w:nsid w:val="1D8B21C6"/>
     <w:multiLevelType w:val="multilevel"/>
     <w:tmpl w:val="9D5EA9C4"/>
@@ -6903,7 +6938,7 @@
       </w:rPr>
     </w:lvl>
   </w:abstractNum>
-  <w:abstractNum w:abstractNumId="5" w15:restartNumberingAfterBreak="0">
+  <w:abstractNum w:abstractNumId="5">
     <w:nsid w:val="34667340"/>
     <w:multiLevelType w:val="hybridMultilevel"/>
     <w:tmpl w:val="7F821D32"/>
@@ -7016,7 +7051,7 @@
       </w:rPr>
     </w:lvl>
   </w:abstractNum>
-  <w:abstractNum w:abstractNumId="6" w15:restartNumberingAfterBreak="0">
+  <w:abstractNum w:abstractNumId="6">
     <w:nsid w:val="3660326E"/>
     <w:multiLevelType w:val="multilevel"/>
     <w:tmpl w:val="BC0C8F8E"/>
@@ -7129,7 +7164,7 @@
       </w:pPr>
     </w:lvl>
   </w:abstractNum>
-  <w:abstractNum w:abstractNumId="7" w15:restartNumberingAfterBreak="0">
+  <w:abstractNum w:abstractNumId="7">
     <w:nsid w:val="42DF2060"/>
     <w:multiLevelType w:val="hybridMultilevel"/>
     <w:tmpl w:val="85849D7C"/>
@@ -7242,7 +7277,7 @@
       </w:rPr>
     </w:lvl>
   </w:abstractNum>
-  <w:abstractNum w:abstractNumId="8" w15:restartNumberingAfterBreak="0">
+  <w:abstractNum w:abstractNumId="8">
     <w:nsid w:val="4A11401B"/>
     <w:multiLevelType w:val="hybridMultilevel"/>
     <w:tmpl w:val="5314BF82"/>
@@ -7355,7 +7390,7 @@
       </w:rPr>
     </w:lvl>
   </w:abstractNum>
-  <w:abstractNum w:abstractNumId="9" w15:restartNumberingAfterBreak="0">
+  <w:abstractNum w:abstractNumId="9">
     <w:nsid w:val="5026083C"/>
     <w:multiLevelType w:val="hybridMultilevel"/>
     <w:tmpl w:val="E0000994"/>
@@ -7468,7 +7503,7 @@
       </w:rPr>
     </w:lvl>
   </w:abstractNum>
-  <w:abstractNum w:abstractNumId="10" w15:restartNumberingAfterBreak="0">
+  <w:abstractNum w:abstractNumId="10">
     <w:nsid w:val="50261ADC"/>
     <w:multiLevelType w:val="hybridMultilevel"/>
     <w:tmpl w:val="1B7809E6"/>
@@ -7581,7 +7616,7 @@
       </w:rPr>
     </w:lvl>
   </w:abstractNum>
-  <w:abstractNum w:abstractNumId="11" w15:restartNumberingAfterBreak="0">
+  <w:abstractNum w:abstractNumId="11">
     <w:nsid w:val="568B5ED6"/>
     <w:multiLevelType w:val="multilevel"/>
     <w:tmpl w:val="7374A5C0"/>
@@ -7694,7 +7729,7 @@
       </w:rPr>
     </w:lvl>
   </w:abstractNum>
-  <w:abstractNum w:abstractNumId="12" w15:restartNumberingAfterBreak="0">
+  <w:abstractNum w:abstractNumId="12">
     <w:nsid w:val="5F115C29"/>
     <w:multiLevelType w:val="hybridMultilevel"/>
     <w:tmpl w:val="BDB0A2BE"/>
@@ -7780,7 +7815,7 @@
       </w:pPr>
     </w:lvl>
   </w:abstractNum>
-  <w:abstractNum w:abstractNumId="13" w15:restartNumberingAfterBreak="0">
+  <w:abstractNum w:abstractNumId="13">
     <w:nsid w:val="70B52828"/>
     <w:multiLevelType w:val="multilevel"/>
     <w:tmpl w:val="7374A5C0"/>
@@ -7939,7 +7974,7 @@
 </file>
 
 <file path=word/styles.xml><?xml version="1.0" encoding="utf-8"?>
-<w:styles xmlns:mc="http://schemas.openxmlformats.org/markup-compatibility/2006" xmlns:r="http://schemas.openxmlformats.org/officeDocument/2006/relationships" xmlns:w="http://schemas.openxmlformats.org/wordprocessingml/2006/main" xmlns:w14="http://schemas.microsoft.com/office/word/2010/wordml" xmlns:w15="http://schemas.microsoft.com/office/word/2012/wordml" xmlns:w16cex="http://schemas.microsoft.com/office/word/2018/wordml/cex" xmlns:w16cid="http://schemas.microsoft.com/office/word/2016/wordml/cid" xmlns:w16="http://schemas.microsoft.com/office/word/2018/wordml" xmlns:w16se="http://schemas.microsoft.com/office/word/2015/wordml/symex" mc:Ignorable="w14 w15 w16se w16cid w16 w16cex">
+<w:styles xmlns:r="http://schemas.openxmlformats.org/officeDocument/2006/relationships" xmlns:w="http://schemas.openxmlformats.org/wordprocessingml/2006/main">
   <w:docDefaults>
     <w:rPrDefault>
       <w:rPr>
@@ -7955,383 +7990,144 @@
       </w:pPr>
     </w:pPrDefault>
   </w:docDefaults>
-  <w:latentStyles w:defLockedState="0" w:defUIPriority="99" w:defSemiHidden="0" w:defUnhideWhenUsed="0" w:defQFormat="0" w:count="376">
-    <w:lsdException w:name="Normal" w:uiPriority="0" w:qFormat="1"/>
-    <w:lsdException w:name="heading 1" w:uiPriority="9" w:qFormat="1"/>
-    <w:lsdException w:name="heading 2" w:semiHidden="1" w:uiPriority="9" w:unhideWhenUsed="1" w:qFormat="1"/>
-    <w:lsdException w:name="heading 3" w:semiHidden="1" w:uiPriority="9" w:unhideWhenUsed="1" w:qFormat="1"/>
-    <w:lsdException w:name="heading 4" w:semiHidden="1" w:uiPriority="9" w:unhideWhenUsed="1" w:qFormat="1"/>
-    <w:lsdException w:name="heading 5" w:semiHidden="1" w:uiPriority="9" w:unhideWhenUsed="1" w:qFormat="1"/>
-    <w:lsdException w:name="heading 6" w:semiHidden="1" w:uiPriority="9" w:unhideWhenUsed="1" w:qFormat="1"/>
-    <w:lsdException w:name="heading 7" w:semiHidden="1" w:uiPriority="9" w:unhideWhenUsed="1" w:qFormat="1"/>
-    <w:lsdException w:name="heading 8" w:semiHidden="1" w:uiPriority="9" w:unhideWhenUsed="1" w:qFormat="1"/>
-    <w:lsdException w:name="heading 9" w:semiHidden="1" w:uiPriority="9" w:unhideWhenUsed="1" w:qFormat="1"/>
-    <w:lsdException w:name="index 1" w:semiHidden="1" w:unhideWhenUsed="1"/>
-    <w:lsdException w:name="index 2" w:semiHidden="1" w:unhideWhenUsed="1"/>
-    <w:lsdException w:name="index 3" w:semiHidden="1" w:unhideWhenUsed="1"/>
-    <w:lsdException w:name="index 4" w:semiHidden="1" w:unhideWhenUsed="1"/>
-    <w:lsdException w:name="index 5" w:semiHidden="1" w:unhideWhenUsed="1"/>
-    <w:lsdException w:name="index 6" w:semiHidden="1" w:unhideWhenUsed="1"/>
-    <w:lsdException w:name="index 7" w:semiHidden="1" w:unhideWhenUsed="1"/>
-    <w:lsdException w:name="index 8" w:semiHidden="1" w:unhideWhenUsed="1"/>
-    <w:lsdException w:name="index 9" w:semiHidden="1" w:unhideWhenUsed="1"/>
-    <w:lsdException w:name="toc 1" w:semiHidden="1" w:uiPriority="39" w:unhideWhenUsed="1"/>
-    <w:lsdException w:name="toc 2" w:semiHidden="1" w:uiPriority="39" w:unhideWhenUsed="1"/>
-    <w:lsdException w:name="toc 3" w:semiHidden="1" w:uiPriority="39" w:unhideWhenUsed="1"/>
-    <w:lsdException w:name="toc 4" w:semiHidden="1" w:uiPriority="39" w:unhideWhenUsed="1"/>
-    <w:lsdException w:name="toc 5" w:semiHidden="1" w:uiPriority="39" w:unhideWhenUsed="1"/>
-    <w:lsdException w:name="toc 6" w:semiHidden="1" w:uiPriority="39" w:unhideWhenUsed="1"/>
-    <w:lsdException w:name="toc 7" w:semiHidden="1" w:uiPriority="39" w:unhideWhenUsed="1"/>
-    <w:lsdException w:name="toc 8" w:semiHidden="1" w:uiPriority="39" w:unhideWhenUsed="1"/>
-    <w:lsdException w:name="toc 9" w:semiHidden="1" w:uiPriority="39" w:unhideWhenUsed="1"/>
-    <w:lsdException w:name="Normal Indent" w:semiHidden="1" w:unhideWhenUsed="1"/>
-    <w:lsdException w:name="footnote text" w:semiHidden="1" w:unhideWhenUsed="1"/>
-    <w:lsdException w:name="annotation text" w:semiHidden="1" w:unhideWhenUsed="1"/>
-    <w:lsdException w:name="header" w:semiHidden="1" w:unhideWhenUsed="1"/>
-    <w:lsdException w:name="footer" w:semiHidden="1" w:unhideWhenUsed="1"/>
-    <w:lsdException w:name="index heading" w:semiHidden="1" w:unhideWhenUsed="1"/>
-    <w:lsdException w:name="caption" w:semiHidden="1" w:uiPriority="35" w:unhideWhenUsed="1" w:qFormat="1"/>
-    <w:lsdException w:name="table of figures" w:semiHidden="1" w:unhideWhenUsed="1"/>
-    <w:lsdException w:name="envelope address" w:semiHidden="1" w:unhideWhenUsed="1"/>
-    <w:lsdException w:name="envelope return" w:semiHidden="1" w:unhideWhenUsed="1"/>
-    <w:lsdException w:name="footnote reference" w:semiHidden="1" w:unhideWhenUsed="1"/>
-    <w:lsdException w:name="annotation reference" w:semiHidden="1" w:unhideWhenUsed="1"/>
-    <w:lsdException w:name="line number" w:semiHidden="1" w:unhideWhenUsed="1"/>
-    <w:lsdException w:name="page number" w:semiHidden="1" w:unhideWhenUsed="1"/>
-    <w:lsdException w:name="endnote reference" w:semiHidden="1" w:unhideWhenUsed="1"/>
-    <w:lsdException w:name="endnote text" w:semiHidden="1" w:unhideWhenUsed="1"/>
-    <w:lsdException w:name="table of authorities" w:semiHidden="1" w:unhideWhenUsed="1"/>
-    <w:lsdException w:name="macro" w:semiHidden="1" w:unhideWhenUsed="1"/>
-    <w:lsdException w:name="toa heading" w:semiHidden="1" w:unhideWhenUsed="1"/>
-    <w:lsdException w:name="List" w:semiHidden="1" w:unhideWhenUsed="1"/>
-    <w:lsdException w:name="List Bullet" w:semiHidden="1" w:unhideWhenUsed="1"/>
-    <w:lsdException w:name="List Number" w:semiHidden="1" w:unhideWhenUsed="1"/>
-    <w:lsdException w:name="List 2" w:semiHidden="1" w:unhideWhenUsed="1"/>
-    <w:lsdException w:name="List 3" w:semiHidden="1" w:unhideWhenUsed="1"/>
-    <w:lsdException w:name="List 4" w:semiHidden="1" w:unhideWhenUsed="1"/>
-    <w:lsdException w:name="List 5" w:semiHidden="1" w:unhideWhenUsed="1"/>
-    <w:lsdException w:name="List Bullet 2" w:semiHidden="1" w:unhideWhenUsed="1"/>
-    <w:lsdException w:name="List Bullet 3" w:semiHidden="1" w:unhideWhenUsed="1"/>
-    <w:lsdException w:name="List Bullet 4" w:semiHidden="1" w:unhideWhenUsed="1"/>
-    <w:lsdException w:name="List Bullet 5" w:semiHidden="1" w:unhideWhenUsed="1"/>
-    <w:lsdException w:name="List Number 2" w:semiHidden="1" w:unhideWhenUsed="1"/>
-    <w:lsdException w:name="List Number 3" w:semiHidden="1" w:unhideWhenUsed="1"/>
-    <w:lsdException w:name="List Number 4" w:semiHidden="1" w:unhideWhenUsed="1"/>
-    <w:lsdException w:name="List Number 5" w:semiHidden="1" w:unhideWhenUsed="1"/>
-    <w:lsdException w:name="Title" w:uiPriority="10" w:qFormat="1"/>
-    <w:lsdException w:name="Closing" w:semiHidden="1" w:unhideWhenUsed="1"/>
-    <w:lsdException w:name="Signature" w:semiHidden="1" w:unhideWhenUsed="1"/>
-    <w:lsdException w:name="Default Paragraph Font" w:semiHidden="1" w:uiPriority="1" w:unhideWhenUsed="1"/>
-    <w:lsdException w:name="Body Text" w:semiHidden="1" w:unhideWhenUsed="1"/>
-    <w:lsdException w:name="Body Text Indent" w:semiHidden="1" w:unhideWhenUsed="1"/>
-    <w:lsdException w:name="List Continue" w:semiHidden="1" w:unhideWhenUsed="1"/>
-    <w:lsdException w:name="List Continue 2" w:semiHidden="1" w:unhideWhenUsed="1"/>
-    <w:lsdException w:name="List Continue 3" w:semiHidden="1" w:unhideWhenUsed="1"/>
-    <w:lsdException w:name="List Continue 4" w:semiHidden="1" w:unhideWhenUsed="1"/>
-    <w:lsdException w:name="List Continue 5" w:semiHidden="1" w:unhideWhenUsed="1"/>
-    <w:lsdException w:name="Message Header" w:semiHidden="1" w:unhideWhenUsed="1"/>
-    <w:lsdException w:name="Subtitle" w:uiPriority="11" w:qFormat="1"/>
-    <w:lsdException w:name="Salutation" w:semiHidden="1" w:unhideWhenUsed="1"/>
-    <w:lsdException w:name="Date" w:semiHidden="1" w:unhideWhenUsed="1"/>
-    <w:lsdException w:name="Body Text First Indent" w:semiHidden="1" w:unhideWhenUsed="1"/>
-    <w:lsdException w:name="Body Text First Indent 2" w:semiHidden="1" w:unhideWhenUsed="1"/>
-    <w:lsdException w:name="Note Heading" w:semiHidden="1" w:unhideWhenUsed="1"/>
-    <w:lsdException w:name="Body Text 2" w:semiHidden="1" w:unhideWhenUsed="1"/>
-    <w:lsdException w:name="Body Text 3" w:semiHidden="1" w:unhideWhenUsed="1"/>
-    <w:lsdException w:name="Body Text Indent 2" w:semiHidden="1" w:unhideWhenUsed="1"/>
-    <w:lsdException w:name="Body Text Indent 3" w:semiHidden="1" w:unhideWhenUsed="1"/>
-    <w:lsdException w:name="Block Text" w:semiHidden="1" w:unhideWhenUsed="1"/>
-    <w:lsdException w:name="Hyperlink" w:semiHidden="1" w:unhideWhenUsed="1"/>
-    <w:lsdException w:name="FollowedHyperlink" w:semiHidden="1" w:unhideWhenUsed="1"/>
-    <w:lsdException w:name="Strong" w:uiPriority="22" w:qFormat="1"/>
-    <w:lsdException w:name="Emphasis" w:uiPriority="20" w:qFormat="1"/>
-    <w:lsdException w:name="Document Map" w:semiHidden="1" w:unhideWhenUsed="1"/>
-    <w:lsdException w:name="Plain Text" w:semiHidden="1" w:unhideWhenUsed="1"/>
-    <w:lsdException w:name="E-mail Signature" w:semiHidden="1" w:unhideWhenUsed="1"/>
-    <w:lsdException w:name="HTML Top of Form" w:semiHidden="1" w:unhideWhenUsed="1"/>
-    <w:lsdException w:name="HTML Bottom of Form" w:semiHidden="1" w:unhideWhenUsed="1"/>
-    <w:lsdException w:name="Normal (Web)" w:semiHidden="1" w:unhideWhenUsed="1"/>
-    <w:lsdException w:name="HTML Acronym" w:semiHidden="1" w:unhideWhenUsed="1"/>
-    <w:lsdException w:name="HTML Address" w:semiHidden="1" w:unhideWhenUsed="1"/>
-    <w:lsdException w:name="HTML Cite" w:semiHidden="1" w:unhideWhenUsed="1"/>
-    <w:lsdException w:name="HTML Code" w:semiHidden="1" w:unhideWhenUsed="1"/>
-    <w:lsdException w:name="HTML Definition" w:semiHidden="1" w:unhideWhenUsed="1"/>
-    <w:lsdException w:name="HTML Keyboard" w:semiHidden="1" w:unhideWhenUsed="1"/>
-    <w:lsdException w:name="HTML Preformatted" w:semiHidden="1" w:unhideWhenUsed="1"/>
-    <w:lsdException w:name="HTML Sample" w:semiHidden="1" w:unhideWhenUsed="1"/>
-    <w:lsdException w:name="HTML Typewriter" w:semiHidden="1" w:unhideWhenUsed="1"/>
-    <w:lsdException w:name="HTML Variable" w:semiHidden="1" w:unhideWhenUsed="1"/>
-    <w:lsdException w:name="Normal Table" w:semiHidden="1" w:unhideWhenUsed="1"/>
-    <w:lsdException w:name="annotation subject" w:semiHidden="1" w:unhideWhenUsed="1"/>
-    <w:lsdException w:name="No List" w:semiHidden="1" w:unhideWhenUsed="1"/>
-    <w:lsdException w:name="Outline List 1" w:semiHidden="1" w:unhideWhenUsed="1"/>
-    <w:lsdException w:name="Outline List 2" w:semiHidden="1" w:unhideWhenUsed="1"/>
-    <w:lsdException w:name="Outline List 3" w:semiHidden="1" w:unhideWhenUsed="1"/>
-    <w:lsdException w:name="Table Simple 1" w:semiHidden="1" w:unhideWhenUsed="1"/>
-    <w:lsdException w:name="Table Simple 2" w:semiHidden="1" w:unhideWhenUsed="1"/>
-    <w:lsdException w:name="Table Simple 3" w:semiHidden="1" w:unhideWhenUsed="1"/>
-    <w:lsdException w:name="Table Classic 1" w:semiHidden="1" w:unhideWhenUsed="1"/>
-    <w:lsdException w:name="Table Classic 2" w:semiHidden="1" w:unhideWhenUsed="1"/>
-    <w:lsdException w:name="Table Classic 3" w:semiHidden="1" w:unhideWhenUsed="1"/>
-    <w:lsdException w:name="Table Classic 4" w:semiHidden="1" w:unhideWhenUsed="1"/>
-    <w:lsdException w:name="Table Colorful 1" w:semiHidden="1" w:unhideWhenUsed="1"/>
-    <w:lsdException w:name="Table Colorful 2" w:semiHidden="1" w:unhideWhenUsed="1"/>
-    <w:lsdException w:name="Table Colorful 3" w:semiHidden="1" w:unhideWhenUsed="1"/>
-    <w:lsdException w:name="Table Columns 1" w:semiHidden="1" w:unhideWhenUsed="1"/>
-    <w:lsdException w:name="Table Columns 2" w:semiHidden="1" w:unhideWhenUsed="1"/>
-    <w:lsdException w:name="Table Columns 3" w:semiHidden="1" w:unhideWhenUsed="1"/>
-    <w:lsdException w:name="Table Columns 4" w:semiHidden="1" w:unhideWhenUsed="1"/>
-    <w:lsdException w:name="Table Columns 5" w:semiHidden="1" w:unhideWhenUsed="1"/>
-    <w:lsdException w:name="Table Grid 1" w:semiHidden="1" w:unhideWhenUsed="1"/>
-    <w:lsdException w:name="Table Grid 2" w:semiHidden="1" w:unhideWhenUsed="1"/>
-    <w:lsdException w:name="Table Grid 3" w:semiHidden="1" w:unhideWhenUsed="1"/>
-    <w:lsdException w:name="Table Grid 4" w:semiHidden="1" w:unhideWhenUsed="1"/>
-    <w:lsdException w:name="Table Grid 5" w:semiHidden="1" w:unhideWhenUsed="1"/>
-    <w:lsdException w:name="Table Grid 6" w:semiHidden="1" w:unhideWhenUsed="1"/>
-    <w:lsdException w:name="Table Grid 7" w:semiHidden="1" w:unhideWhenUsed="1"/>
-    <w:lsdException w:name="Table Grid 8" w:semiHidden="1" w:unhideWhenUsed="1"/>
-    <w:lsdException w:name="Table List 1" w:semiHidden="1" w:unhideWhenUsed="1"/>
-    <w:lsdException w:name="Table List 2" w:semiHidden="1" w:unhideWhenUsed="1"/>
-    <w:lsdException w:name="Table List 3" w:semiHidden="1" w:unhideWhenUsed="1"/>
-    <w:lsdException w:name="Table List 4" w:semiHidden="1" w:unhideWhenUsed="1"/>
-    <w:lsdException w:name="Table List 5" w:semiHidden="1" w:unhideWhenUsed="1"/>
-    <w:lsdException w:name="Table List 6" w:semiHidden="1" w:unhideWhenUsed="1"/>
-    <w:lsdException w:name="Table List 7" w:semiHidden="1" w:unhideWhenUsed="1"/>
-    <w:lsdException w:name="Table List 8" w:semiHidden="1" w:unhideWhenUsed="1"/>
-    <w:lsdException w:name="Table 3D effects 1" w:semiHidden="1" w:unhideWhenUsed="1"/>
-    <w:lsdException w:name="Table 3D effects 2" w:semiHidden="1" w:unhideWhenUsed="1"/>
-    <w:lsdException w:name="Table 3D effects 3" w:semiHidden="1" w:unhideWhenUsed="1"/>
-    <w:lsdException w:name="Table Contemporary" w:semiHidden="1" w:unhideWhenUsed="1"/>
-    <w:lsdException w:name="Table Elegant" w:semiHidden="1" w:unhideWhenUsed="1"/>
-    <w:lsdException w:name="Table Professional" w:semiHidden="1" w:unhideWhenUsed="1"/>
-    <w:lsdException w:name="Table Subtle 1" w:semiHidden="1" w:unhideWhenUsed="1"/>
-    <w:lsdException w:name="Table Subtle 2" w:semiHidden="1" w:unhideWhenUsed="1"/>
-    <w:lsdException w:name="Table Web 1" w:semiHidden="1" w:unhideWhenUsed="1"/>
-    <w:lsdException w:name="Table Web 2" w:semiHidden="1" w:unhideWhenUsed="1"/>
-    <w:lsdException w:name="Table Web 3" w:semiHidden="1" w:unhideWhenUsed="1"/>
-    <w:lsdException w:name="Balloon Text" w:semiHidden="1" w:unhideWhenUsed="1"/>
-    <w:lsdException w:name="Table Grid" w:semiHidden="1" w:uiPriority="39" w:unhideWhenUsed="1"/>
-    <w:lsdException w:name="Table Theme" w:semiHidden="1" w:unhideWhenUsed="1"/>
-    <w:lsdException w:name="Placeholder Text" w:semiHidden="1"/>
-    <w:lsdException w:name="No Spacing" w:uiPriority="1" w:qFormat="1"/>
-    <w:lsdException w:name="Light Shading" w:uiPriority="60"/>
-    <w:lsdException w:name="Light List" w:uiPriority="61"/>
-    <w:lsdException w:name="Light Grid" w:uiPriority="62"/>
-    <w:lsdException w:name="Medium Shading 1" w:uiPriority="63"/>
-    <w:lsdException w:name="Medium Shading 2" w:uiPriority="64"/>
-    <w:lsdException w:name="Medium List 1" w:uiPriority="65"/>
-    <w:lsdException w:name="Medium List 2" w:uiPriority="66"/>
-    <w:lsdException w:name="Medium Grid 1" w:uiPriority="67"/>
-    <w:lsdException w:name="Medium Grid 2" w:uiPriority="68"/>
-    <w:lsdException w:name="Medium Grid 3" w:uiPriority="69"/>
-    <w:lsdException w:name="Dark List" w:uiPriority="70"/>
-    <w:lsdException w:name="Colorful Shading" w:uiPriority="71"/>
-    <w:lsdException w:name="Colorful List" w:uiPriority="72"/>
-    <w:lsdException w:name="Colorful Grid" w:uiPriority="73"/>
-    <w:lsdException w:name="Light Shading Accent 1" w:uiPriority="60"/>
-    <w:lsdException w:name="Light List Accent 1" w:uiPriority="61"/>
-    <w:lsdException w:name="Light Grid Accent 1" w:uiPriority="62"/>
-    <w:lsdException w:name="Medium Shading 1 Accent 1" w:uiPriority="63"/>
-    <w:lsdException w:name="Medium Shading 2 Accent 1" w:uiPriority="64"/>
-    <w:lsdException w:name="Medium List 1 Accent 1" w:uiPriority="65"/>
-    <w:lsdException w:name="Revision" w:semiHidden="1"/>
-    <w:lsdException w:name="List Paragraph" w:uiPriority="34" w:qFormat="1"/>
-    <w:lsdException w:name="Quote" w:uiPriority="29" w:qFormat="1"/>
-    <w:lsdException w:name="Intense Quote" w:uiPriority="30" w:qFormat="1"/>
-    <w:lsdException w:name="Medium List 2 Accent 1" w:uiPriority="66"/>
-    <w:lsdException w:name="Medium Grid 1 Accent 1" w:uiPriority="67"/>
-    <w:lsdException w:name="Medium Grid 2 Accent 1" w:uiPriority="68"/>
-    <w:lsdException w:name="Medium Grid 3 Accent 1" w:uiPriority="69"/>
-    <w:lsdException w:name="Dark List Accent 1" w:uiPriority="70"/>
-    <w:lsdException w:name="Colorful Shading Accent 1" w:uiPriority="71"/>
-    <w:lsdException w:name="Colorful List Accent 1" w:uiPriority="72"/>
-    <w:lsdException w:name="Colorful Grid Accent 1" w:uiPriority="73"/>
-    <w:lsdException w:name="Light Shading Accent 2" w:uiPriority="60"/>
-    <w:lsdException w:name="Light List Accent 2" w:uiPriority="61"/>
-    <w:lsdException w:name="Light Grid Accent 2" w:uiPriority="62"/>
-    <w:lsdException w:name="Medium Shading 1 Accent 2" w:uiPriority="63"/>
-    <w:lsdException w:name="Medium Shading 2 Accent 2" w:uiPriority="64"/>
-    <w:lsdException w:name="Medium List 1 Accent 2" w:uiPriority="65"/>
-    <w:lsdException w:name="Medium List 2 Accent 2" w:uiPriority="66"/>
-    <w:lsdException w:name="Medium Grid 1 Accent 2" w:uiPriority="67"/>
-    <w:lsdException w:name="Medium Grid 2 Accent 2" w:uiPriority="68"/>
-    <w:lsdException w:name="Medium Grid 3 Accent 2" w:uiPriority="69"/>
-    <w:lsdException w:name="Dark List Accent 2" w:uiPriority="70"/>
-    <w:lsdException w:name="Colorful Shading Accent 2" w:uiPriority="71"/>
-    <w:lsdException w:name="Colorful List Accent 2" w:uiPriority="72"/>
-    <w:lsdException w:name="Colorful Grid Accent 2" w:uiPriority="73"/>
-    <w:lsdException w:name="Light Shading Accent 3" w:uiPriority="60"/>
-    <w:lsdException w:name="Light List Accent 3" w:uiPriority="61"/>
-    <w:lsdException w:name="Light Grid Accent 3" w:uiPriority="62"/>
-    <w:lsdException w:name="Medium Shading 1 Accent 3" w:uiPriority="63"/>
-    <w:lsdException w:name="Medium Shading 2 Accent 3" w:uiPriority="64"/>
-    <w:lsdException w:name="Medium List 1 Accent 3" w:uiPriority="65"/>
-    <w:lsdException w:name="Medium List 2 Accent 3" w:uiPriority="66"/>
-    <w:lsdException w:name="Medium Grid 1 Accent 3" w:uiPriority="67"/>
-    <w:lsdException w:name="Medium Grid 2 Accent 3" w:uiPriority="68"/>
-    <w:lsdException w:name="Medium Grid 3 Accent 3" w:uiPriority="69"/>
-    <w:lsdException w:name="Dark List Accent 3" w:uiPriority="70"/>
-    <w:lsdException w:name="Colorful Shading Accent 3" w:uiPriority="71"/>
-    <w:lsdException w:name="Colorful List Accent 3" w:uiPriority="72"/>
-    <w:lsdException w:name="Colorful Grid Accent 3" w:uiPriority="73"/>
-    <w:lsdException w:name="Light Shading Accent 4" w:uiPriority="60"/>
-    <w:lsdException w:name="Light List Accent 4" w:uiPriority="61"/>
-    <w:lsdException w:name="Light Grid Accent 4" w:uiPriority="62"/>
-    <w:lsdException w:name="Medium Shading 1 Accent 4" w:uiPriority="63"/>
-    <w:lsdException w:name="Medium Shading 2 Accent 4" w:uiPriority="64"/>
-    <w:lsdException w:name="Medium List 1 Accent 4" w:uiPriority="65"/>
-    <w:lsdException w:name="Medium List 2 Accent 4" w:uiPriority="66"/>
-    <w:lsdException w:name="Medium Grid 1 Accent 4" w:uiPriority="67"/>
-    <w:lsdException w:name="Medium Grid 2 Accent 4" w:uiPriority="68"/>
-    <w:lsdException w:name="Medium Grid 3 Accent 4" w:uiPriority="69"/>
-    <w:lsdException w:name="Dark List Accent 4" w:uiPriority="70"/>
-    <w:lsdException w:name="Colorful Shading Accent 4" w:uiPriority="71"/>
-    <w:lsdException w:name="Colorful List Accent 4" w:uiPriority="72"/>
-    <w:lsdException w:name="Colorful Grid Accent 4" w:uiPriority="73"/>
-    <w:lsdException w:name="Light Shading Accent 5" w:uiPriority="60"/>
-    <w:lsdException w:name="Light List Accent 5" w:uiPriority="61"/>
-    <w:lsdException w:name="Light Grid Accent 5" w:uiPriority="62"/>
-    <w:lsdException w:name="Medium Shading 1 Accent 5" w:uiPriority="63"/>
-    <w:lsdException w:name="Medium Shading 2 Accent 5" w:uiPriority="64"/>
-    <w:lsdException w:name="Medium List 1 Accent 5" w:uiPriority="65"/>
-    <w:lsdException w:name="Medium List 2 Accent 5" w:uiPriority="66"/>
-    <w:lsdException w:name="Medium Grid 1 Accent 5" w:uiPriority="67"/>
-    <w:lsdException w:name="Medium Grid 2 Accent 5" w:uiPriority="68"/>
-    <w:lsdException w:name="Medium Grid 3 Accent 5" w:uiPriority="69"/>
-    <w:lsdException w:name="Dark List Accent 5" w:uiPriority="70"/>
-    <w:lsdException w:name="Colorful Shading Accent 5" w:uiPriority="71"/>
-    <w:lsdException w:name="Colorful List Accent 5" w:uiPriority="72"/>
-    <w:lsdException w:name="Colorful Grid Accent 5" w:uiPriority="73"/>
-    <w:lsdException w:name="Light Shading Accent 6" w:uiPriority="60"/>
-    <w:lsdException w:name="Light List Accent 6" w:uiPriority="61"/>
-    <w:lsdException w:name="Light Grid Accent 6" w:uiPriority="62"/>
-    <w:lsdException w:name="Medium Shading 1 Accent 6" w:uiPriority="63"/>
-    <w:lsdException w:name="Medium Shading 2 Accent 6" w:uiPriority="64"/>
-    <w:lsdException w:name="Medium List 1 Accent 6" w:uiPriority="65"/>
-    <w:lsdException w:name="Medium List 2 Accent 6" w:uiPriority="66"/>
-    <w:lsdException w:name="Medium Grid 1 Accent 6" w:uiPriority="67"/>
-    <w:lsdException w:name="Medium Grid 2 Accent 6" w:uiPriority="68"/>
-    <w:lsdException w:name="Medium Grid 3 Accent 6" w:uiPriority="69"/>
-    <w:lsdException w:name="Dark List Accent 6" w:uiPriority="70"/>
-    <w:lsdException w:name="Colorful Shading Accent 6" w:uiPriority="71"/>
-    <w:lsdException w:name="Colorful List Accent 6" w:uiPriority="72"/>
-    <w:lsdException w:name="Colorful Grid Accent 6" w:uiPriority="73"/>
-    <w:lsdException w:name="Subtle Emphasis" w:uiPriority="19" w:qFormat="1"/>
-    <w:lsdException w:name="Intense Emphasis" w:uiPriority="21" w:qFormat="1"/>
-    <w:lsdException w:name="Subtle Reference" w:uiPriority="31" w:qFormat="1"/>
-    <w:lsdException w:name="Intense Reference" w:uiPriority="32" w:qFormat="1"/>
-    <w:lsdException w:name="Book Title" w:uiPriority="33" w:qFormat="1"/>
-    <w:lsdException w:name="Bibliography" w:semiHidden="1" w:uiPriority="37" w:unhideWhenUsed="1"/>
-    <w:lsdException w:name="TOC Heading" w:semiHidden="1" w:uiPriority="39" w:unhideWhenUsed="1" w:qFormat="1"/>
-    <w:lsdException w:name="Plain Table 1" w:uiPriority="41"/>
-    <w:lsdException w:name="Plain Table 2" w:uiPriority="42"/>
-    <w:lsdException w:name="Plain Table 3" w:uiPriority="43"/>
-    <w:lsdException w:name="Plain Table 4" w:uiPriority="44"/>
-    <w:lsdException w:name="Plain Table 5" w:uiPriority="45"/>
-    <w:lsdException w:name="Grid Table Light" w:uiPriority="40"/>
-    <w:lsdException w:name="Grid Table 1 Light" w:uiPriority="46"/>
-    <w:lsdException w:name="Grid Table 2" w:uiPriority="47"/>
-    <w:lsdException w:name="Grid Table 3" w:uiPriority="48"/>
-    <w:lsdException w:name="Grid Table 4" w:uiPriority="49"/>
-    <w:lsdException w:name="Grid Table 5 Dark" w:uiPriority="50"/>
-    <w:lsdException w:name="Grid Table 6 Colorful" w:uiPriority="51"/>
-    <w:lsdException w:name="Grid Table 7 Colorful" w:uiPriority="52"/>
-    <w:lsdException w:name="Grid Table 1 Light Accent 1" w:uiPriority="46"/>
-    <w:lsdException w:name="Grid Table 2 Accent 1" w:uiPriority="47"/>
-    <w:lsdException w:name="Grid Table 3 Accent 1" w:uiPriority="48"/>
-    <w:lsdException w:name="Grid Table 4 Accent 1" w:uiPriority="49"/>
-    <w:lsdException w:name="Grid Table 5 Dark Accent 1" w:uiPriority="50"/>
-    <w:lsdException w:name="Grid Table 6 Colorful Accent 1" w:uiPriority="51"/>
-    <w:lsdException w:name="Grid Table 7 Colorful Accent 1" w:uiPriority="52"/>
-    <w:lsdException w:name="Grid Table 1 Light Accent 2" w:uiPriority="46"/>
-    <w:lsdException w:name="Grid Table 2 Accent 2" w:uiPriority="47"/>
-    <w:lsdException w:name="Grid Table 3 Accent 2" w:uiPriority="48"/>
-    <w:lsdException w:name="Grid Table 4 Accent 2" w:uiPriority="49"/>
-    <w:lsdException w:name="Grid Table 5 Dark Accent 2" w:uiPriority="50"/>
-    <w:lsdException w:name="Grid Table 6 Colorful Accent 2" w:uiPriority="51"/>
-    <w:lsdException w:name="Grid Table 7 Colorful Accent 2" w:uiPriority="52"/>
-    <w:lsdException w:name="Grid Table 1 Light Accent 3" w:uiPriority="46"/>
-    <w:lsdException w:name="Grid Table 2 Accent 3" w:uiPriority="47"/>
-    <w:lsdException w:name="Grid Table 3 Accent 3" w:uiPriority="48"/>
-    <w:lsdException w:name="Grid Table 4 Accent 3" w:uiPriority="49"/>
-    <w:lsdException w:name="Grid Table 5 Dark Accent 3" w:uiPriority="50"/>
-    <w:lsdException w:name="Grid Table 6 Colorful Accent 3" w:uiPriority="51"/>
-    <w:lsdException w:name="Grid Table 7 Colorful Accent 3" w:uiPriority="52"/>
-    <w:lsdException w:name="Grid Table 1 Light Accent 4" w:uiPriority="46"/>
-    <w:lsdException w:name="Grid Table 2 Accent 4" w:uiPriority="47"/>
-    <w:lsdException w:name="Grid Table 3 Accent 4" w:uiPriority="48"/>
-    <w:lsdException w:name="Grid Table 4 Accent 4" w:uiPriority="49"/>
-    <w:lsdException w:name="Grid Table 5 Dark Accent 4" w:uiPriority="50"/>
-    <w:lsdException w:name="Grid Table 6 Colorful Accent 4" w:uiPriority="51"/>
-    <w:lsdException w:name="Grid Table 7 Colorful Accent 4" w:uiPriority="52"/>
-    <w:lsdException w:name="Grid Table 1 Light Accent 5" w:uiPriority="46"/>
-    <w:lsdException w:name="Grid Table 2 Accent 5" w:uiPriority="47"/>
-    <w:lsdException w:name="Grid Table 3 Accent 5" w:uiPriority="48"/>
-    <w:lsdException w:name="Grid Table 4 Accent 5" w:uiPriority="49"/>
-    <w:lsdException w:name="Grid Table 5 Dark Accent 5" w:uiPriority="50"/>
-    <w:lsdException w:name="Grid Table 6 Colorful Accent 5" w:uiPriority="51"/>
-    <w:lsdException w:name="Grid Table 7 Colorful Accent 5" w:uiPriority="52"/>
-    <w:lsdException w:name="Grid Table 1 Light Accent 6" w:uiPriority="46"/>
-    <w:lsdException w:name="Grid Table 2 Accent 6" w:uiPriority="47"/>
-    <w:lsdException w:name="Grid Table 3 Accent 6" w:uiPriority="48"/>
-    <w:lsdException w:name="Grid Table 4 Accent 6" w:uiPriority="49"/>
-    <w:lsdException w:name="Grid Table 5 Dark Accent 6" w:uiPriority="50"/>
-    <w:lsdException w:name="Grid Table 6 Colorful Accent 6" w:uiPriority="51"/>
-    <w:lsdException w:name="Grid Table 7 Colorful Accent 6" w:uiPriority="52"/>
-    <w:lsdException w:name="List Table 1 Light" w:uiPriority="46"/>
-    <w:lsdException w:name="List Table 2" w:uiPriority="47"/>
-    <w:lsdException w:name="List Table 3" w:uiPriority="48"/>
-    <w:lsdException w:name="List Table 4" w:uiPriority="49"/>
-    <w:lsdException w:name="List Table 5 Dark" w:uiPriority="50"/>
-    <w:lsdException w:name="List Table 6 Colorful" w:uiPriority="51"/>
-    <w:lsdException w:name="List Table 7 Colorful" w:uiPriority="52"/>
-    <w:lsdException w:name="List Table 1 Light Accent 1" w:uiPriority="46"/>
-    <w:lsdException w:name="List Table 2 Accent 1" w:uiPriority="47"/>
-    <w:lsdException w:name="List Table 3 Accent 1" w:uiPriority="48"/>
-    <w:lsdException w:name="List Table 4 Accent 1" w:uiPriority="49"/>
-    <w:lsdException w:name="List Table 5 Dark Accent 1" w:uiPriority="50"/>
-    <w:lsdException w:name="List Table 6 Colorful Accent 1" w:uiPriority="51"/>
-    <w:lsdException w:name="List Table 7 Colorful Accent 1" w:uiPriority="52"/>
-    <w:lsdException w:name="List Table 1 Light Accent 2" w:uiPriority="46"/>
-    <w:lsdException w:name="List Table 2 Accent 2" w:uiPriority="47"/>
-    <w:lsdException w:name="List Table 3 Accent 2" w:uiPriority="48"/>
-    <w:lsdException w:name="List Table 4 Accent 2" w:uiPriority="49"/>
-    <w:lsdException w:name="List Table 5 Dark Accent 2" w:uiPriority="50"/>
-    <w:lsdException w:name="List Table 6 Colorful Accent 2" w:uiPriority="51"/>
-    <w:lsdException w:name="List Table 7 Colorful Accent 2" w:uiPriority="52"/>
-    <w:lsdException w:name="List Table 1 Light Accent 3" w:uiPriority="46"/>
-    <w:lsdException w:name="List Table 2 Accent 3" w:uiPriority="47"/>
-    <w:lsdException w:name="List Table 3 Accent 3" w:uiPriority="48"/>
-    <w:lsdException w:name="List Table 4 Accent 3" w:uiPriority="49"/>
-    <w:lsdException w:name="List Table 5 Dark Accent 3" w:uiPriority="50"/>
-    <w:lsdException w:name="List Table 6 Colorful Accent 3" w:uiPriority="51"/>
-    <w:lsdException w:name="List Table 7 Colorful Accent 3" w:uiPriority="52"/>
-    <w:lsdException w:name="List Table 1 Light Accent 4" w:uiPriority="46"/>
-    <w:lsdException w:name="List Table 2 Accent 4" w:uiPriority="47"/>
-    <w:lsdException w:name="List Table 3 Accent 4" w:uiPriority="48"/>
-    <w:lsdException w:name="List Table 4 Accent 4" w:uiPriority="49"/>
-    <w:lsdException w:name="List Table 5 Dark Accent 4" w:uiPriority="50"/>
-    <w:lsdException w:name="List Table 6 Colorful Accent 4" w:uiPriority="51"/>
-    <w:lsdException w:name="List Table 7 Colorful Accent 4" w:uiPriority="52"/>
-    <w:lsdException w:name="List Table 1 Light Accent 5" w:uiPriority="46"/>
-    <w:lsdException w:name="List Table 2 Accent 5" w:uiPriority="47"/>
-    <w:lsdException w:name="List Table 3 Accent 5" w:uiPriority="48"/>
-    <w:lsdException w:name="List Table 4 Accent 5" w:uiPriority="49"/>
-    <w:lsdException w:name="List Table 5 Dark Accent 5" w:uiPriority="50"/>
-    <w:lsdException w:name="List Table 6 Colorful Accent 5" w:uiPriority="51"/>
-    <w:lsdException w:name="List Table 7 Colorful Accent 5" w:uiPriority="52"/>
-    <w:lsdException w:name="List Table 1 Light Accent 6" w:uiPriority="46"/>
-    <w:lsdException w:name="List Table 2 Accent 6" w:uiPriority="47"/>
-    <w:lsdException w:name="List Table 3 Accent 6" w:uiPriority="48"/>
-    <w:lsdException w:name="List Table 4 Accent 6" w:uiPriority="49"/>
-    <w:lsdException w:name="List Table 5 Dark Accent 6" w:uiPriority="50"/>
-    <w:lsdException w:name="List Table 6 Colorful Accent 6" w:uiPriority="51"/>
-    <w:lsdException w:name="List Table 7 Colorful Accent 6" w:uiPriority="52"/>
-    <w:lsdException w:name="Mention" w:semiHidden="1" w:unhideWhenUsed="1"/>
-    <w:lsdException w:name="Smart Hyperlink" w:semiHidden="1" w:unhideWhenUsed="1"/>
-    <w:lsdException w:name="Hashtag" w:semiHidden="1" w:unhideWhenUsed="1"/>
-    <w:lsdException w:name="Unresolved Mention" w:semiHidden="1" w:unhideWhenUsed="1"/>
-    <w:lsdException w:name="Smart Link" w:semiHidden="1" w:unhideWhenUsed="1"/>
+  <w:latentStyles w:defLockedState="0" w:defUIPriority="99" w:defSemiHidden="1" w:defUnhideWhenUsed="1" w:defQFormat="0" w:count="267">
+    <w:lsdException w:name="Normal" w:semiHidden="0" w:uiPriority="0" w:unhideWhenUsed="0" w:qFormat="1"/>
+    <w:lsdException w:name="heading 1" w:semiHidden="0" w:uiPriority="9" w:unhideWhenUsed="0" w:qFormat="1"/>
+    <w:lsdException w:name="heading 2" w:uiPriority="9" w:qFormat="1"/>
+    <w:lsdException w:name="heading 3" w:uiPriority="9" w:qFormat="1"/>
+    <w:lsdException w:name="heading 4" w:uiPriority="9" w:qFormat="1"/>
+    <w:lsdException w:name="heading 5" w:uiPriority="9" w:qFormat="1"/>
+    <w:lsdException w:name="heading 6" w:uiPriority="9" w:qFormat="1"/>
+    <w:lsdException w:name="heading 7" w:uiPriority="9" w:qFormat="1"/>
+    <w:lsdException w:name="heading 8" w:uiPriority="9" w:qFormat="1"/>
+    <w:lsdException w:name="heading 9" w:uiPriority="9" w:qFormat="1"/>
+    <w:lsdException w:name="toc 1" w:uiPriority="39"/>
+    <w:lsdException w:name="toc 2" w:uiPriority="39"/>
+    <w:lsdException w:name="toc 3" w:uiPriority="39"/>
+    <w:lsdException w:name="toc 4" w:uiPriority="39"/>
+    <w:lsdException w:name="toc 5" w:uiPriority="39"/>
+    <w:lsdException w:name="toc 6" w:uiPriority="39"/>
+    <w:lsdException w:name="toc 7" w:uiPriority="39"/>
+    <w:lsdException w:name="toc 8" w:uiPriority="39"/>
+    <w:lsdException w:name="toc 9" w:uiPriority="39"/>
+    <w:lsdException w:name="caption" w:uiPriority="35" w:qFormat="1"/>
+    <w:lsdException w:name="Title" w:semiHidden="0" w:uiPriority="10" w:unhideWhenUsed="0" w:qFormat="1"/>
+    <w:lsdException w:name="Default Paragraph Font" w:uiPriority="1"/>
+    <w:lsdException w:name="Subtitle" w:semiHidden="0" w:uiPriority="11" w:unhideWhenUsed="0" w:qFormat="1"/>
+    <w:lsdException w:name="Strong" w:semiHidden="0" w:uiPriority="22" w:unhideWhenUsed="0" w:qFormat="1"/>
+    <w:lsdException w:name="Emphasis" w:semiHidden="0" w:uiPriority="20" w:unhideWhenUsed="0" w:qFormat="1"/>
+    <w:lsdException w:name="Table Grid" w:uiPriority="39"/>
+    <w:lsdException w:name="Placeholder Text" w:unhideWhenUsed="0"/>
+    <w:lsdException w:name="No Spacing" w:semiHidden="0" w:uiPriority="1" w:unhideWhenUsed="0" w:qFormat="1"/>
+    <w:lsdException w:name="Light Shading" w:semiHidden="0" w:uiPriority="60" w:unhideWhenUsed="0"/>
+    <w:lsdException w:name="Light List" w:semiHidden="0" w:uiPriority="61" w:unhideWhenUsed="0"/>
+    <w:lsdException w:name="Light Grid" w:semiHidden="0" w:uiPriority="62" w:unhideWhenUsed="0"/>
+    <w:lsdException w:name="Medium Shading 1" w:semiHidden="0" w:uiPriority="63" w:unhideWhenUsed="0"/>
+    <w:lsdException w:name="Medium Shading 2" w:semiHidden="0" w:uiPriority="64" w:unhideWhenUsed="0"/>
+    <w:lsdException w:name="Medium List 1" w:semiHidden="0" w:uiPriority="65" w:unhideWhenUsed="0"/>
+    <w:lsdException w:name="Medium List 2" w:semiHidden="0" w:uiPriority="66" w:unhideWhenUsed="0"/>
+    <w:lsdException w:name="Medium Grid 1" w:semiHidden="0" w:uiPriority="67" w:unhideWhenUsed="0"/>
+    <w:lsdException w:name="Medium Grid 2" w:semiHidden="0" w:uiPriority="68" w:unhideWhenUsed="0"/>
+    <w:lsdException w:name="Medium Grid 3" w:semiHidden="0" w:uiPriority="69" w:unhideWhenUsed="0"/>
+    <w:lsdException w:name="Dark List" w:semiHidden="0" w:uiPriority="70" w:unhideWhenUsed="0"/>
+    <w:lsdException w:name="Colorful Shading" w:semiHidden="0" w:uiPriority="71" w:unhideWhenUsed="0"/>
+    <w:lsdException w:name="Colorful List" w:semiHidden="0" w:uiPriority="72" w:unhideWhenUsed="0"/>
+    <w:lsdException w:name="Colorful Grid" w:semiHidden="0" w:uiPriority="73" w:unhideWhenUsed="0"/>
+    <w:lsdException w:name="Light Shading Accent 1" w:semiHidden="0" w:uiPriority="60" w:unhideWhenUsed="0"/>
+    <w:lsdException w:name="Light List Accent 1" w:semiHidden="0" w:uiPriority="61" w:unhideWhenUsed="0"/>
+    <w:lsdException w:name="Light Grid Accent 1" w:semiHidden="0" w:uiPriority="62" w:unhideWhenUsed="0"/>
+    <w:lsdException w:name="Medium Shading 1 Accent 1" w:semiHidden="0" w:uiPriority="63" w:unhideWhenUsed="0"/>
+    <w:lsdException w:name="Medium Shading 2 Accent 1" w:semiHidden="0" w:uiPriority="64" w:unhideWhenUsed="0"/>
+    <w:lsdException w:name="Medium List 1 Accent 1" w:semiHidden="0" w:uiPriority="65" w:unhideWhenUsed="0"/>
+    <w:lsdException w:name="Revision" w:unhideWhenUsed="0"/>
+    <w:lsdException w:name="List Paragraph" w:semiHidden="0" w:uiPriority="34" w:unhideWhenUsed="0" w:qFormat="1"/>
+    <w:lsdException w:name="Quote" w:semiHidden="0" w:uiPriority="29" w:unhideWhenUsed="0" w:qFormat="1"/>
+    <w:lsdException w:name="Intense Quote" w:semiHidden="0" w:uiPriority="30" w:unhideWhenUsed="0" w:qFormat="1"/>
+    <w:lsdException w:name="Medium List 2 Accent 1" w:semiHidden="0" w:uiPriority="66" w:unhideWhenUsed="0"/>
+    <w:lsdException w:name="Medium Grid 1 Accent 1" w:semiHidden="0" w:uiPriority="67" w:unhideWhenUsed="0"/>
+    <w:lsdException w:name="Medium Grid 2 Accent 1" w:semiHidden="0" w:uiPriority="68" w:unhideWhenUsed="0"/>
+    <w:lsdException w:name="Medium Grid 3 Accent 1" w:semiHidden="0" w:uiPriority="69" w:unhideWhenUsed="0"/>
+    <w:lsdException w:name="Dark List Accent 1" w:semiHidden="0" w:uiPriority="70" w:unhideWhenUsed="0"/>
+    <w:lsdException w:name="Colorful Shading Accent 1" w:semiHidden="0" w:uiPriority="71" w:unhideWhenUsed="0"/>
+    <w:lsdException w:name="Colorful List Accent 1" w:semiHidden="0" w:uiPriority="72" w:unhideWhenUsed="0"/>
+    <w:lsdException w:name="Colorful Grid Accent 1" w:semiHidden="0" w:uiPriority="73" w:unhideWhenUsed="0"/>
+    <w:lsdException w:name="Light Shading Accent 2" w:semiHidden="0" w:uiPriority="60" w:unhideWhenUsed="0"/>
+    <w:lsdException w:name="Light List Accent 2" w:semiHidden="0" w:uiPriority="61" w:unhideWhenUsed="0"/>
+    <w:lsdException w:name="Light Grid Accent 2" w:semiHidden="0" w:uiPriority="62" w:unhideWhenUsed="0"/>
+    <w:lsdException w:name="Medium Shading 1 Accent 2" w:semiHidden="0" w:uiPriority="63" w:unhideWhenUsed="0"/>
+    <w:lsdException w:name="Medium Shading 2 Accent 2" w:semiHidden="0" w:uiPriority="64" w:unhideWhenUsed="0"/>
+    <w:lsdException w:name="Medium List 1 Accent 2" w:semiHidden="0" w:uiPriority="65" w:unhideWhenUsed="0"/>
+    <w:lsdException w:name="Medium List 2 Accent 2" w:semiHidden="0" w:uiPriority="66" w:unhideWhenUsed="0"/>
+    <w:lsdException w:name="Medium Grid 1 Accent 2" w:semiHidden="0" w:uiPriority="67" w:unhideWhenUsed="0"/>
+    <w:lsdException w:name="Medium Grid 2 Accent 2" w:semiHidden="0" w:uiPriority="68" w:unhideWhenUsed="0"/>
+    <w:lsdException w:name="Medium Grid 3 Accent 2" w:semiHidden="0" w:uiPriority="69" w:unhideWhenUsed="0"/>
+    <w:lsdException w:name="Dark List Accent 2" w:semiHidden="0" w:uiPriority="70" w:unhideWhenUsed="0"/>
+    <w:lsdException w:name="Colorful Shading Accent 2" w:semiHidden="0" w:uiPriority="71" w:unhideWhenUsed="0"/>
+    <w:lsdException w:name="Colorful List Accent 2" w:semiHidden="0" w:uiPriority="72" w:unhideWhenUsed="0"/>
+    <w:lsdException w:name="Colorful Grid Accent 2" w:semiHidden="0" w:uiPriority="73" w:unhideWhenUsed="0"/>
+    <w:lsdException w:name="Light Shading Accent 3" w:semiHidden="0" w:uiPriority="60" w:unhideWhenUsed="0"/>
+    <w:lsdException w:name="Light List Accent 3" w:semiHidden="0" w:uiPriority="61" w:unhideWhenUsed="0"/>
+    <w:lsdException w:name="Light Grid Accent 3" w:semiHidden="0" w:uiPriority="62" w:unhideWhenUsed="0"/>
+    <w:lsdException w:name="Medium Shading 1 Accent 3" w:semiHidden="0" w:uiPriority="63" w:unhideWhenUsed="0"/>
+    <w:lsdException w:name="Medium Shading 2 Accent 3" w:semiHidden="0" w:uiPriority="64" w:unhideWhenUsed="0"/>
+    <w:lsdException w:name="Medium List 1 Accent 3" w:semiHidden="0" w:uiPriority="65" w:unhideWhenUsed="0"/>
+    <w:lsdException w:name="Medium List 2 Accent 3" w:semiHidden="0" w:uiPriority="66" w:unhideWhenUsed="0"/>
+    <w:lsdException w:name="Medium Grid 1 Accent 3" w:semiHidden="0" w:uiPriority="67" w:unhideWhenUsed="0"/>
+    <w:lsdException w:name="Medium Grid 2 Accent 3" w:semiHidden="0" w:uiPriority="68" w:unhideWhenUsed="0"/>
+    <w:lsdException w:name="Medium Grid 3 Accent 3" w:semiHidden="0" w:uiPriority="69" w:unhideWhenUsed="0"/>
+    <w:lsdException w:name="Dark List Accent 3" w:semiHidden="0" w:uiPriority="70" w:unhideWhenUsed="0"/>
+    <w:lsdException w:name="Colorful Shading Accent 3" w:semiHidden="0" w:uiPriority="71" w:unhideWhenUsed="0"/>
+    <w:lsdException w:name="Colorful List Accent 3" w:semiHidden="0" w:uiPriority="72" w:unhideWhenUsed="0"/>
+    <w:lsdException w:name="Colorful Grid Accent 3" w:semiHidden="0" w:uiPriority="73" w:unhideWhenUsed="0"/>
+    <w:lsdException w:name="Light Shading Accent 4" w:semiHidden="0" w:uiPriority="60" w:unhideWhenUsed="0"/>
+    <w:lsdException w:name="Light List Accent 4" w:semiHidden="0" w:uiPriority="61" w:unhideWhenUsed="0"/>
+    <w:lsdException w:name="Light Grid Accent 4" w:semiHidden="0" w:uiPriority="62" w:unhideWhenUsed="0"/>
+    <w:lsdException w:name="Medium Shading 1 Accent 4" w:semiHidden="0" w:uiPriority="63" w:unhideWhenUsed="0"/>
+    <w:lsdException w:name="Medium Shading 2 Accent 4" w:semiHidden="0" w:uiPriority="64" w:unhideWhenUsed="0"/>
+    <w:lsdException w:name="Medium List 1 Accent 4" w:semiHidden="0" w:uiPriority="65" w:unhideWhenUsed="0"/>
+    <w:lsdException w:name="Medium List 2 Accent 4" w:semiHidden="0" w:uiPriority="66" w:unhideWhenUsed="0"/>
+    <w:lsdException w:name="Medium Grid 1 Accent 4" w:semiHidden="0" w:uiPriority="67" w:unhideWhenUsed="0"/>
+    <w:lsdException w:name="Medium Grid 2 Accent 4" w:semiHidden="0" w:uiPriority="68" w:unhideWhenUsed="0"/>
+    <w:lsdException w:name="Medium Grid 3 Accent 4" w:semiHidden="0" w:uiPriority="69" w:unhideWhenUsed="0"/>
+    <w:lsdException w:name="Dark List Accent 4" w:semiHidden="0" w:uiPriority="70" w:unhideWhenUsed="0"/>
+    <w:lsdException w:name="Colorful Shading Accent 4" w:semiHidden="0" w:uiPriority="71" w:unhideWhenUsed="0"/>
+    <w:lsdException w:name="Colorful List Accent 4" w:semiHidden="0" w:uiPriority="72" w:unhideWhenUsed="0"/>
+    <w:lsdException w:name="Colorful Grid Accent 4" w:semiHidden="0" w:uiPriority="73" w:unhideWhenUsed="0"/>
+    <w:lsdException w:name="Light Shading Accent 5" w:semiHidden="0" w:uiPriority="60" w:unhideWhenUsed="0"/>
+    <w:lsdException w:name="Light List Accent 5" w:semiHidden="0" w:uiPriority="61" w:unhideWhenUsed="0"/>
+    <w:lsdException w:name="Light Grid Accent 5" w:semiHidden="0" w:uiPriority="62" w:unhideWhenUsed="0"/>
+    <w:lsdException w:name="Medium Shading 1 Accent 5" w:semiHidden="0" w:uiPriority="63" w:unhideWhenUsed="0"/>
+    <w:lsdException w:name="Medium Shading 2 Accent 5" w:semiHidden="0" w:uiPriority="64" w:unhideWhenUsed="0"/>
+    <w:lsdException w:name="Medium List 1 Accent 5" w:semiHidden="0" w:uiPriority="65" w:unhideWhenUsed="0"/>
+    <w:lsdException w:name="Medium List 2 Accent 5" w:semiHidden="0" w:uiPriority="66" w:unhideWhenUsed="0"/>
+    <w:lsdException w:name="Medium Grid 1 Accent 5" w:semiHidden="0" w:uiPriority="67" w:unhideWhenUsed="0"/>
+    <w:lsdException w:name="Medium Grid 2 Accent 5" w:semiHidden="0" w:uiPriority="68" w:unhideWhenUsed="0"/>
+    <w:lsdException w:name="Medium Grid 3 Accent 5" w:semiHidden="0" w:uiPriority="69" w:unhideWhenUsed="0"/>
+    <w:lsdException w:name="Dark List Accent 5" w:semiHidden="0" w:uiPriority="70" w:unhideWhenUsed="0"/>
+    <w:lsdException w:name="Colorful Shading Accent 5" w:semiHidden="0" w:uiPriority="71" w:unhideWhenUsed="0"/>
+    <w:lsdException w:name="Colorful List Accent 5" w:semiHidden="0" w:uiPriority="72" w:unhideWhenUsed="0"/>
+    <w:lsdException w:name="Colorful Grid Accent 5" w:semiHidden="0" w:uiPriority="73" w:unhideWhenUsed="0"/>
+    <w:lsdException w:name="Light Shading Accent 6" w:semiHidden="0" w:uiPriority="60" w:unhideWhenUsed="0"/>
+    <w:lsdException w:name="Light List Accent 6" w:semiHidden="0" w:uiPriority="61" w:unhideWhenUsed="0"/>
+    <w:lsdException w:name="Light Grid Accent 6" w:semiHidden="0" w:uiPriority="62" w:unhideWhenUsed="0"/>
+    <w:lsdException w:name="Medium Shading 1 Accent 6" w:semiHidden="0" w:uiPriority="63" w:unhideWhenUsed="0"/>
+    <w:lsdException w:name="Medium Shading 2 Accent 6" w:semiHidden="0" w:uiPriority="64" w:unhideWhenUsed="0"/>
+    <w:lsdException w:name="Medium List 1 Accent 6" w:semiHidden="0" w:uiPriority="65" w:unhideWhenUsed="0"/>
+    <w:lsdException w:name="Medium List 2 Accent 6" w:semiHidden="0" w:uiPriority="66" w:unhideWhenUsed="0"/>
+    <w:lsdException w:name="Medium Grid 1 Accent 6" w:semiHidden="0" w:uiPriority="67" w:unhideWhenUsed="0"/>
+    <w:lsdException w:name="Medium Grid 2 Accent 6" w:semiHidden="0" w:uiPriority="68" w:unhideWhenUsed="0"/>
+    <w:lsdException w:name="Medium Grid 3 Accent 6" w:semiHidden="0" w:uiPriority="69" w:unhideWhenUsed="0"/>
+    <w:lsdException w:name="Dark List Accent 6" w:semiHidden="0" w:uiPriority="70" w:unhideWhenUsed="0"/>
+    <w:lsdException w:name="Colorful Shading Accent 6" w:semiHidden="0" w:uiPriority="71" w:unhideWhenUsed="0"/>
+    <w:lsdException w:name="Colorful List Accent 6" w:semiHidden="0" w:uiPriority="72" w:unhideWhenUsed="0"/>
+    <w:lsdException w:name="Colorful Grid Accent 6" w:semiHidden="0" w:uiPriority="73" w:unhideWhenUsed="0"/>
+    <w:lsdException w:name="Subtle Emphasis" w:semiHidden="0" w:uiPriority="19" w:unhideWhenUsed="0" w:qFormat="1"/>
+    <w:lsdException w:name="Intense Emphasis" w:semiHidden="0" w:uiPriority="21" w:unhideWhenUsed="0" w:qFormat="1"/>
+    <w:lsdException w:name="Subtle Reference" w:semiHidden="0" w:uiPriority="31" w:unhideWhenUsed="0" w:qFormat="1"/>
+    <w:lsdException w:name="Intense Reference" w:semiHidden="0" w:uiPriority="32" w:unhideWhenUsed="0" w:qFormat="1"/>
+    <w:lsdException w:name="Book Title" w:semiHidden="0" w:uiPriority="33" w:unhideWhenUsed="0" w:qFormat="1"/>
+    <w:lsdException w:name="Bibliography" w:uiPriority="37"/>
+    <w:lsdException w:name="TOC Heading" w:uiPriority="39" w:qFormat="1"/>
   </w:latentStyles>
   <w:style w:type="paragraph" w:default="1" w:styleId="Normal">
     <w:name w:val="Normal"/>
@@ -8414,6 +8210,7 @@
     <w:uiPriority w:val="99"/>
     <w:semiHidden/>
     <w:unhideWhenUsed/>
+    <w:qFormat/>
     <w:tblPr>
       <w:tblInd w:w="0" w:type="dxa"/>
       <w:tblCellMar>
@@ -8546,6 +8343,7 @@
       <w:spacing w:after="0" w:line="240" w:lineRule="auto"/>
     </w:pPr>
     <w:tblPr>
+      <w:tblInd w:w="0" w:type="dxa"/>
       <w:tblBorders>
         <w:top w:val="single" w:sz="4" w:space="0" w:color="auto"/>
         <w:left w:val="single" w:sz="4" w:space="0" w:color="auto"/>
@@ -8554,6 +8352,12 @@
         <w:insideH w:val="single" w:sz="4" w:space="0" w:color="auto"/>
         <w:insideV w:val="single" w:sz="4" w:space="0" w:color="auto"/>
       </w:tblBorders>
+      <w:tblCellMar>
+        <w:top w:w="0" w:type="dxa"/>
+        <w:left w:w="108" w:type="dxa"/>
+        <w:bottom w:w="0" w:type="dxa"/>
+        <w:right w:w="108" w:type="dxa"/>
+      </w:tblCellMar>
     </w:tblPr>
   </w:style>
   <w:style w:type="paragraph" w:styleId="TOCHeading">
@@ -9018,7 +8822,7 @@
   <a:extraClrSchemeLst/>
   <a:extLst>
     <a:ext uri="{05A4C25C-085E-4340-85A3-A5531E510DB2}">
-      <thm15:themeFamily xmlns:thm15="http://schemas.microsoft.com/office/thememl/2012/main" name="Office Theme" id="{62F939B6-93AF-4DB8-9C6B-D6C7DFDC589F}" vid="{4A3C46E8-61CC-4603-A589-7422A47A8E4A}"/>
+      <thm15:themeFamily xmlns:thm15="http://schemas.microsoft.com/office/thememl/2012/main" xmlns="" name="Office Theme" id="{62F939B6-93AF-4DB8-9C6B-D6C7DFDC589F}" vid="{4A3C46E8-61CC-4603-A589-7422A47A8E4A}"/>
     </a:ext>
   </a:extLst>
 </a:theme>
@@ -9036,6 +8840,15 @@
 </file>
 
 <file path=customXml/item2.xml><?xml version="1.0" encoding="utf-8"?>
+<?mso-contentType ?>
+<FormTemplates xmlns="http://schemas.microsoft.com/sharepoint/v3/contenttype/forms">
+  <Display>DocumentLibraryForm</Display>
+  <Edit>DocumentLibraryForm</Edit>
+  <New>DocumentLibraryForm</New>
+</FormTemplates>
+</file>
+
+<file path=customXml/item3.xml><?xml version="1.0" encoding="utf-8"?>
 <ct:contentTypeSchema xmlns:ct="http://schemas.microsoft.com/office/2006/metadata/contentType" xmlns:ma="http://schemas.microsoft.com/office/2006/metadata/properties/metaAttributes" ct:_="" ma:_="" ma:contentTypeName="Document" ma:contentTypeID="0x01010074F10D0031F0BF458937D03CD959F800" ma:contentTypeVersion="7" ma:contentTypeDescription="Create a new document." ma:contentTypeScope="" ma:versionID="cd5dc5177ce39f5eefd2d36a9017b873">
   <xsd:schema xmlns:xsd="http://www.w3.org/2001/XMLSchema" xmlns:xs="http://www.w3.org/2001/XMLSchema" xmlns:p="http://schemas.microsoft.com/office/2006/metadata/properties" xmlns:ns2="d3e75b01-560b-433b-b252-2f7f4dd541a7" targetNamespace="http://schemas.microsoft.com/office/2006/metadata/properties" ma:root="true" ma:fieldsID="78457aa718daa4f1f188928f54b95684" ns2:_="">
     <xsd:import namespace="d3e75b01-560b-433b-b252-2f7f4dd541a7"/>
@@ -9199,23 +9012,14 @@
 </ct:contentTypeSchema>
 </file>
 
-<file path=customXml/item3.xml><?xml version="1.0" encoding="utf-8"?>
-<?mso-contentType ?>
-<FormTemplates xmlns="http://schemas.microsoft.com/sharepoint/v3/contenttype/forms">
-  <Display>DocumentLibraryForm</Display>
-  <Edit>DocumentLibraryForm</Edit>
-  <New>DocumentLibraryForm</New>
-</FormTemplates>
-</file>
-
 <file path=customXml/item4.xml><?xml version="1.0" encoding="utf-8"?>
-<b:Sources xmlns:b="http://schemas.openxmlformats.org/officeDocument/2006/bibliography" xmlns="http://schemas.openxmlformats.org/officeDocument/2006/bibliography" SelectedStyle="\APASixthEditionOfficeOnline.xsl" StyleName="APA" Version="6"/>
+<p:properties xmlns:p="http://schemas.microsoft.com/office/2006/metadata/properties" xmlns:xsi="http://www.w3.org/2001/XMLSchema-instance" xmlns:pc="http://schemas.microsoft.com/office/infopath/2007/PartnerControls">
+  <documentManagement/>
+</p:properties>
 </file>
 
 <file path=customXml/item5.xml><?xml version="1.0" encoding="utf-8"?>
-<p:properties xmlns:p="http://schemas.microsoft.com/office/2006/metadata/properties" xmlns:xsi="http://www.w3.org/2001/XMLSchema-instance" xmlns:pc="http://schemas.microsoft.com/office/infopath/2007/PartnerControls">
-  <documentManagement/>
-</p:properties>
+<b:Sources xmlns:b="http://schemas.openxmlformats.org/officeDocument/2006/bibliography" xmlns="http://schemas.openxmlformats.org/officeDocument/2006/bibliography" SelectedStyle="\APASixthEditionOfficeOnline.xsl" StyleName="APA" Version="6"/>
 </file>
 
 <file path=customXml/itemProps1.xml><?xml version="1.0" encoding="utf-8"?>
@@ -9227,6 +9031,14 @@
 </file>
 
 <file path=customXml/itemProps2.xml><?xml version="1.0" encoding="utf-8"?>
+<ds:datastoreItem xmlns:ds="http://schemas.openxmlformats.org/officeDocument/2006/customXml" ds:itemID="{26BADB16-F778-4390-B3BD-D305E5FB0029}">
+  <ds:schemaRefs>
+    <ds:schemaRef ds:uri="http://schemas.microsoft.com/sharepoint/v3/contenttype/forms"/>
+  </ds:schemaRefs>
+</ds:datastoreItem>
+</file>
+
+<file path=customXml/itemProps3.xml><?xml version="1.0" encoding="utf-8"?>
 <ds:datastoreItem xmlns:ds="http://schemas.openxmlformats.org/officeDocument/2006/customXml" ds:itemID="{84FE7808-B688-48F8-AF1F-BC6ABC3FAE52}">
   <ds:schemaRefs>
     <ds:schemaRef ds:uri="http://schemas.microsoft.com/office/2006/metadata/contentType"/>
@@ -9244,27 +9056,19 @@
 </ds:datastoreItem>
 </file>
 
-<file path=customXml/itemProps3.xml><?xml version="1.0" encoding="utf-8"?>
-<ds:datastoreItem xmlns:ds="http://schemas.openxmlformats.org/officeDocument/2006/customXml" ds:itemID="{26BADB16-F778-4390-B3BD-D305E5FB0029}">
-  <ds:schemaRefs>
-    <ds:schemaRef ds:uri="http://schemas.microsoft.com/sharepoint/v3/contenttype/forms"/>
-  </ds:schemaRefs>
-</ds:datastoreItem>
-</file>
-
 <file path=customXml/itemProps4.xml><?xml version="1.0" encoding="utf-8"?>
-<ds:datastoreItem xmlns:ds="http://schemas.openxmlformats.org/officeDocument/2006/customXml" ds:itemID="{CA06F114-0299-4249-A9A9-D6100C982D21}">
-  <ds:schemaRefs>
-    <ds:schemaRef ds:uri="http://schemas.openxmlformats.org/officeDocument/2006/bibliography"/>
-  </ds:schemaRefs>
-</ds:datastoreItem>
-</file>
-
-<file path=customXml/itemProps5.xml><?xml version="1.0" encoding="utf-8"?>
 <ds:datastoreItem xmlns:ds="http://schemas.openxmlformats.org/officeDocument/2006/customXml" ds:itemID="{071FDEA6-ED5E-46A7-95B6-1C51358923E8}">
   <ds:schemaRefs>
     <ds:schemaRef ds:uri="http://schemas.microsoft.com/office/2006/metadata/properties"/>
     <ds:schemaRef ds:uri="http://schemas.microsoft.com/office/infopath/2007/PartnerControls"/>
   </ds:schemaRefs>
 </ds:datastoreItem>
+</file>
+
+<file path=customXml/itemProps5.xml><?xml version="1.0" encoding="utf-8"?>
+<ds:datastoreItem xmlns:ds="http://schemas.openxmlformats.org/officeDocument/2006/customXml" ds:itemID="{CA06F114-0299-4249-A9A9-D6100C982D21}">
+  <ds:schemaRefs>
+    <ds:schemaRef ds:uri="http://schemas.openxmlformats.org/officeDocument/2006/bibliography"/>
+  </ds:schemaRefs>
+</ds:datastoreItem>
 </file>
</xml_diff>